<commit_message>
Ajuste no diagrama de casos de uso do módulo de Processos Seletivos e detalhamento no documento do trabalho.
</commit_message>
<xml_diff>
--- a/docs/Trabalho Microserviços.docx
+++ b/docs/Trabalho Microserviços.docx
@@ -149,7 +149,27 @@
           <w:sz w:val="72"/>
           <w:szCs w:val="72"/>
         </w:rPr>
-        <w:t>Arquitetura de Microsserviços e Mobile</w:t>
+        <w:t xml:space="preserve">Arquitetura de </w:t>
+      </w:r>
+      <w:proofErr w:type="spellStart"/>
+      <w:r>
+        <w:rPr>
+          <w:rFonts w:ascii="Droid Serif" w:eastAsia="Droid Serif" w:hAnsi="Droid Serif" w:cs="Droid Serif"/>
+          <w:b/>
+          <w:sz w:val="72"/>
+          <w:szCs w:val="72"/>
+        </w:rPr>
+        <w:t>Microsserviços</w:t>
+      </w:r>
+      <w:proofErr w:type="spellEnd"/>
+      <w:r>
+        <w:rPr>
+          <w:rFonts w:ascii="Droid Serif" w:eastAsia="Droid Serif" w:hAnsi="Droid Serif" w:cs="Droid Serif"/>
+          <w:b/>
+          <w:sz w:val="72"/>
+          <w:szCs w:val="72"/>
+        </w:rPr>
+        <w:t xml:space="preserve"> e Mobile</w:t>
       </w:r>
     </w:p>
     <w:p>
@@ -2774,11 +2794,25 @@
       <w:bookmarkEnd w:id="0"/>
     </w:p>
     <w:p>
-      <w:r>
-        <w:t>A proposta deste trabalho é apresentar maneiras de se documentar softwares baseados em arquitetura de Microsserviços.</w:t>
-      </w:r>
-    </w:p>
-    <w:p>
+      <w:pPr>
+        <w:jc w:val="both"/>
+      </w:pPr>
+      <w:r>
+        <w:t xml:space="preserve">A proposta deste trabalho é apresentar maneiras de se documentar softwares baseados em arquitetura de </w:t>
+      </w:r>
+      <w:proofErr w:type="spellStart"/>
+      <w:r>
+        <w:t>Microsserviços</w:t>
+      </w:r>
+      <w:proofErr w:type="spellEnd"/>
+      <w:r>
+        <w:t>.</w:t>
+      </w:r>
+    </w:p>
+    <w:p>
+      <w:pPr>
+        <w:jc w:val="both"/>
+      </w:pPr>
       <w:r>
         <w:t xml:space="preserve">Para </w:t>
       </w:r>
@@ -2800,26 +2834,51 @@
           <w:i/>
           <w:iCs/>
         </w:rPr>
-        <w:t>C4 Model</w:t>
-      </w:r>
-      <w:r>
-        <w:t xml:space="preserve">, </w:t>
-      </w:r>
+        <w:t xml:space="preserve">C4 </w:t>
+      </w:r>
+      <w:proofErr w:type="spellStart"/>
       <w:r>
         <w:rPr>
           <w:i/>
           <w:iCs/>
         </w:rPr>
-        <w:t>Domain-Driven Design</w:t>
-      </w:r>
-      <w:r>
-        <w:t xml:space="preserve"> e outras práticas ágeis como cartões </w:t>
+        <w:t>Model</w:t>
+      </w:r>
+      <w:proofErr w:type="spellEnd"/>
+      <w:r>
+        <w:t xml:space="preserve">, </w:t>
       </w:r>
       <w:r>
         <w:rPr>
           <w:i/>
           <w:iCs/>
         </w:rPr>
+        <w:t>Domain-</w:t>
+      </w:r>
+      <w:proofErr w:type="spellStart"/>
+      <w:r>
+        <w:rPr>
+          <w:i/>
+          <w:iCs/>
+        </w:rPr>
+        <w:t>Driven</w:t>
+      </w:r>
+      <w:proofErr w:type="spellEnd"/>
+      <w:r>
+        <w:rPr>
+          <w:i/>
+          <w:iCs/>
+        </w:rPr>
+        <w:t xml:space="preserve"> Design</w:t>
+      </w:r>
+      <w:r>
+        <w:t xml:space="preserve"> e outras práticas ágeis como cartões </w:t>
+      </w:r>
+      <w:r>
+        <w:rPr>
+          <w:i/>
+          <w:iCs/>
+        </w:rPr>
         <w:t>CRC</w:t>
       </w:r>
       <w:r>
@@ -2827,8 +2886,19 @@
       </w:r>
     </w:p>
     <w:p>
-      <w:r>
-        <w:t>Para provar os conceitos serão implementados 2 Microsserviços utilizando a documentação proposta</w:t>
+      <w:pPr>
+        <w:jc w:val="both"/>
+      </w:pPr>
+      <w:r>
+        <w:t xml:space="preserve">Para provar os conceitos serão implementados 2 </w:t>
+      </w:r>
+      <w:proofErr w:type="spellStart"/>
+      <w:r>
+        <w:t>Microsserviços</w:t>
+      </w:r>
+      <w:proofErr w:type="spellEnd"/>
+      <w:r>
+        <w:t xml:space="preserve"> utilizando a documentação proposta</w:t>
       </w:r>
       <w:r>
         <w:t xml:space="preserve">, cujo código será disponibilizado na plataforma de repositórios de código </w:t>
@@ -2849,6 +2919,7 @@
     </w:p>
     <w:p>
       <w:pPr>
+        <w:jc w:val="both"/>
         <w:rPr>
           <w:rFonts w:asciiTheme="majorHAnsi" w:eastAsiaTheme="majorEastAsia" w:hAnsiTheme="majorHAnsi" w:cstheme="majorBidi"/>
           <w:color w:val="2F5496" w:themeColor="accent1" w:themeShade="BF"/>
@@ -2886,118 +2957,190 @@
     <w:p>
       <w:pPr>
         <w:pStyle w:val="Ttulo2"/>
+        <w:jc w:val="both"/>
         <w:rPr>
           <w:i/>
           <w:iCs/>
         </w:rPr>
       </w:pPr>
       <w:bookmarkStart w:id="2" w:name="_Toc51495794"/>
+      <w:proofErr w:type="spellStart"/>
       <w:r>
         <w:rPr>
           <w:i/>
           <w:iCs/>
         </w:rPr>
-        <w:t>Problem Statement</w:t>
-      </w:r>
-      <w:bookmarkEnd w:id="2"/>
-    </w:p>
-    <w:p>
-      <w:pPr>
-        <w:jc w:val="both"/>
-      </w:pPr>
-      <w:r>
-        <w:t xml:space="preserve">A </w:t>
-      </w:r>
+        <w:t>Problem</w:t>
+      </w:r>
+      <w:proofErr w:type="spellEnd"/>
       <w:r>
         <w:rPr>
           <w:i/>
           <w:iCs/>
         </w:rPr>
-        <w:t>IT Job Hunters</w:t>
-      </w:r>
-      <w:r>
-        <w:t xml:space="preserve"> Ltda é uma empresa que presta serviços de Recursos Humanos terceirizados para diversas empresas do mercado da Região Sudeste e possui mais de 20 anos de experiência com foco na seleção de candidatos para vagas para empresas de Tecnologia da Informação, tais como Analistas de Sistemas, Desenvolvedores, Administradores de Banco de Dados, assim como perfis de gestão ou processos como Gerentes de Projetos, </w:t>
-      </w:r>
+        <w:t xml:space="preserve"> </w:t>
+      </w:r>
+      <w:proofErr w:type="spellStart"/>
       <w:r>
         <w:rPr>
           <w:i/>
           <w:iCs/>
         </w:rPr>
-        <w:t>Product Owners</w:t>
-      </w:r>
-      <w:r>
-        <w:t xml:space="preserve">, </w:t>
+        <w:t>Statement</w:t>
+      </w:r>
+      <w:bookmarkEnd w:id="2"/>
+      <w:proofErr w:type="spellEnd"/>
+    </w:p>
+    <w:p>
+      <w:pPr>
+        <w:jc w:val="both"/>
+      </w:pPr>
+      <w:r>
+        <w:t xml:space="preserve">A </w:t>
       </w:r>
       <w:r>
         <w:rPr>
           <w:i/>
           <w:iCs/>
         </w:rPr>
-        <w:t>Scrum Master</w:t>
-      </w:r>
-      <w:r>
-        <w:t xml:space="preserve"> e Agile </w:t>
-      </w:r>
+        <w:t xml:space="preserve">IT </w:t>
+      </w:r>
+      <w:proofErr w:type="spellStart"/>
       <w:r>
         <w:rPr>
           <w:i/>
           <w:iCs/>
         </w:rPr>
-        <w:t>Coaches</w:t>
-      </w:r>
-      <w:r>
-        <w:t>.</w:t>
-      </w:r>
-    </w:p>
-    <w:p>
-      <w:pPr>
-        <w:jc w:val="both"/>
-      </w:pPr>
-      <w:r>
-        <w:t>Com a crescente demanda por mão de obra qualificada, houve um aumento substancial de clientes, assim como algumas aquisições ou fechamento de parcerias com outras empresas do ramo, expandindo sua atuação para outras regiões do Brasil. Além disso, a empresa passou a realizar a intermediação de vagas para empresas estrangeiras, tanto para expatriação quanto para trabalho remoto.</w:t>
-      </w:r>
-    </w:p>
-    <w:p>
-      <w:pPr>
-        <w:jc w:val="both"/>
-      </w:pPr>
-      <w:r>
-        <w:t>Apesar de pioneira em informatização de seus processos, possui um grande legado de sistemas especializados e não integrados, além de sistemas criados para necessidades específicas de alguns clientes. Tais sistemas já não suportam a carga de trabalho da empresa e as necessárias mudanças de processos, pondo em risco seu protagonismo em seu nicho</w:t>
-      </w:r>
-      <w:r>
-        <w:t xml:space="preserve"> e preocupando todo o </w:t>
-      </w:r>
+        <w:t>Job</w:t>
+      </w:r>
+      <w:proofErr w:type="spellEnd"/>
       <w:r>
         <w:rPr>
           <w:i/>
           <w:iCs/>
         </w:rPr>
-        <w:t>board</w:t>
-      </w:r>
-      <w:r>
-        <w:t xml:space="preserve"> de gestão.</w:t>
-      </w:r>
-    </w:p>
-    <w:p>
-      <w:pPr>
-        <w:jc w:val="both"/>
-      </w:pPr>
-      <w:r>
-        <w:t>Para superar esses desafios, a empresa utilizará tanto equipe de TI interna, mas também realizará algumas contratações temporárias de acordo com a etapa em questão, mas com possibilidade de contratação definitiva ao final do processo. Essa dinâmica será inclusive utilizada, sempre que possível, como piloto dos próprios módulos desenvolvidos.</w:t>
-      </w:r>
-    </w:p>
-    <w:p>
-      <w:pPr>
-        <w:jc w:val="both"/>
-      </w:pPr>
-      <w:r>
-        <w:t xml:space="preserve">Todo o processo será revisto. Os problemas começam na captação de bons candidatos, na prospecção de oportunidades nos clientes, seguido do </w:t>
-      </w:r>
+        <w:t xml:space="preserve"> </w:t>
+      </w:r>
+      <w:proofErr w:type="spellStart"/>
       <w:r>
         <w:rPr>
           <w:i/>
           <w:iCs/>
         </w:rPr>
+        <w:t>Hunters</w:t>
+      </w:r>
+      <w:proofErr w:type="spellEnd"/>
+      <w:r>
+        <w:t xml:space="preserve"> Ltda é uma empresa que presta serviços de Recursos Humanos terceirizados para diversas empresas do mercado da Região Sudeste e possui mais de 20 anos de experiência com foco na seleção de candidatos para vagas para empresas de Tecnologia da Informação, tais como Analistas de Sistemas, Desenvolvedores, Administradores de Banco de Dados, assim como perfis de gestão ou processos como Gerentes de Projetos, </w:t>
+      </w:r>
+      <w:proofErr w:type="spellStart"/>
+      <w:r>
+        <w:rPr>
+          <w:i/>
+          <w:iCs/>
+        </w:rPr>
+        <w:t>Product</w:t>
+      </w:r>
+      <w:proofErr w:type="spellEnd"/>
+      <w:r>
+        <w:rPr>
+          <w:i/>
+          <w:iCs/>
+        </w:rPr>
+        <w:t xml:space="preserve"> </w:t>
+      </w:r>
+      <w:proofErr w:type="spellStart"/>
+      <w:r>
+        <w:rPr>
+          <w:i/>
+          <w:iCs/>
+        </w:rPr>
+        <w:t>Owners</w:t>
+      </w:r>
+      <w:proofErr w:type="spellEnd"/>
+      <w:r>
+        <w:t xml:space="preserve">, </w:t>
+      </w:r>
+      <w:r>
+        <w:rPr>
+          <w:i/>
+          <w:iCs/>
+        </w:rPr>
+        <w:t>Scrum Master</w:t>
+      </w:r>
+      <w:r>
+        <w:t xml:space="preserve"> e </w:t>
+      </w:r>
+      <w:proofErr w:type="spellStart"/>
+      <w:r>
+        <w:t>Agile</w:t>
+      </w:r>
+      <w:proofErr w:type="spellEnd"/>
+      <w:r>
+        <w:t xml:space="preserve"> </w:t>
+      </w:r>
+      <w:proofErr w:type="spellStart"/>
+      <w:r>
+        <w:rPr>
+          <w:i/>
+          <w:iCs/>
+        </w:rPr>
+        <w:t>Coaches</w:t>
+      </w:r>
+      <w:proofErr w:type="spellEnd"/>
+      <w:r>
+        <w:t>.</w:t>
+      </w:r>
+    </w:p>
+    <w:p>
+      <w:pPr>
+        <w:jc w:val="both"/>
+      </w:pPr>
+      <w:r>
+        <w:t>Com a crescente demanda por mão de obra qualificada, houve um aumento substancial de clientes, assim como algumas aquisições ou fechamento de parcerias com outras empresas do ramo, expandindo sua atuação para outras regiões do Brasil. Além disso, a empresa passou a realizar a intermediação de vagas para empresas estrangeiras, tanto para expatriação quanto para trabalho remoto.</w:t>
+      </w:r>
+    </w:p>
+    <w:p>
+      <w:pPr>
+        <w:jc w:val="both"/>
+      </w:pPr>
+      <w:r>
+        <w:t>Apesar de pioneira em informatização de seus processos, possui um grande legado de sistemas especializados e não integrados, além de sistemas criados para necessidades específicas de alguns clientes. Tais sistemas já não suportam a carga de trabalho da empresa e as necessárias mudanças de processos, pondo em risco seu protagonismo em seu nicho</w:t>
+      </w:r>
+      <w:r>
+        <w:t xml:space="preserve"> e preocupando todo o </w:t>
+      </w:r>
+      <w:r>
+        <w:rPr>
+          <w:i/>
+          <w:iCs/>
+        </w:rPr>
+        <w:t>board</w:t>
+      </w:r>
+      <w:r>
+        <w:t xml:space="preserve"> de gestão.</w:t>
+      </w:r>
+    </w:p>
+    <w:p>
+      <w:pPr>
+        <w:jc w:val="both"/>
+      </w:pPr>
+      <w:r>
+        <w:t>Para superar esses desafios, a empresa utilizará tanto equipe de TI interna, mas também realizará algumas contratações temporárias de acordo com a etapa em questão, mas com possibilidade de contratação definitiva ao final do processo. Essa dinâmica será inclusive utilizada, sempre que possível, como piloto dos próprios módulos desenvolvidos.</w:t>
+      </w:r>
+    </w:p>
+    <w:p>
+      <w:pPr>
+        <w:jc w:val="both"/>
+      </w:pPr>
+      <w:r>
+        <w:t xml:space="preserve">Todo o processo será revisto. Os problemas começam na captação de bons candidatos, na prospecção de oportunidades nos clientes, seguido do </w:t>
+      </w:r>
+      <w:r>
+        <w:rPr>
+          <w:i/>
+          <w:iCs/>
+        </w:rPr>
         <w:t>match</w:t>
       </w:r>
       <w:r>
@@ -3023,6 +3166,7 @@
     </w:p>
     <w:p>
       <w:pPr>
+        <w:jc w:val="both"/>
         <w:rPr>
           <w:rFonts w:asciiTheme="majorHAnsi" w:eastAsiaTheme="majorEastAsia" w:hAnsiTheme="majorHAnsi" w:cstheme="majorBidi"/>
           <w:color w:val="2F5496" w:themeColor="accent1" w:themeShade="BF"/>
@@ -3037,6 +3181,7 @@
     <w:p>
       <w:pPr>
         <w:pStyle w:val="Ttulo2"/>
+        <w:jc w:val="both"/>
       </w:pPr>
       <w:bookmarkStart w:id="3" w:name="_Toc51495795"/>
       <w:r>
@@ -3051,13 +3196,12 @@
     <w:tbl>
       <w:tblPr>
         <w:tblStyle w:val="Tabelacomgrade"/>
-        <w:tblW w:w="0" w:type="auto"/>
+        <w:tblW w:w="8500" w:type="dxa"/>
         <w:tblLook w:val="04A0" w:firstRow="1" w:lastRow="0" w:firstColumn="1" w:lastColumn="0" w:noHBand="0" w:noVBand="1"/>
       </w:tblPr>
       <w:tblGrid>
         <w:gridCol w:w="2858"/>
-        <w:gridCol w:w="2481"/>
-        <w:gridCol w:w="3155"/>
+        <w:gridCol w:w="5642"/>
       </w:tblGrid>
       <w:tr>
         <w:tc>
@@ -3066,6 +3210,9 @@
             <w:shd w:val="clear" w:color="auto" w:fill="E7E6E6" w:themeFill="background2"/>
           </w:tcPr>
           <w:p>
+            <w:pPr>
+              <w:jc w:val="both"/>
+            </w:pPr>
             <w:r>
               <w:t xml:space="preserve">O problema </w:t>
             </w:r>
@@ -3073,15 +3220,12 @@
         </w:tc>
         <w:tc>
           <w:tcPr>
-            <w:tcW w:w="2481" w:type="dxa"/>
-          </w:tcPr>
-          <w:p/>
-        </w:tc>
-        <w:tc>
-          <w:tcPr>
-            <w:tcW w:w="3155" w:type="dxa"/>
+            <w:tcW w:w="5642" w:type="dxa"/>
           </w:tcPr>
           <w:p>
+            <w:pPr>
+              <w:jc w:val="both"/>
+            </w:pPr>
             <w:r>
               <w:t>Processos de negócios lentos e difícil escala</w:t>
             </w:r>
@@ -3095,6 +3239,9 @@
             <w:shd w:val="clear" w:color="auto" w:fill="E7E6E6" w:themeFill="background2"/>
           </w:tcPr>
           <w:p>
+            <w:pPr>
+              <w:jc w:val="both"/>
+            </w:pPr>
             <w:r>
               <w:t>Afeta</w:t>
             </w:r>
@@ -3102,15 +3249,12 @@
         </w:tc>
         <w:tc>
           <w:tcPr>
-            <w:tcW w:w="2481" w:type="dxa"/>
-          </w:tcPr>
-          <w:p/>
-        </w:tc>
-        <w:tc>
-          <w:tcPr>
-            <w:tcW w:w="3155" w:type="dxa"/>
+            <w:tcW w:w="5642" w:type="dxa"/>
           </w:tcPr>
           <w:p>
+            <w:pPr>
+              <w:jc w:val="both"/>
+            </w:pPr>
             <w:r>
               <w:t>A velocidade da área fim da empresa</w:t>
             </w:r>
@@ -3124,6 +3268,9 @@
             <w:shd w:val="clear" w:color="auto" w:fill="E7E6E6" w:themeFill="background2"/>
           </w:tcPr>
           <w:p>
+            <w:pPr>
+              <w:jc w:val="both"/>
+            </w:pPr>
             <w:r>
               <w:t>Cujo impacto é</w:t>
             </w:r>
@@ -3131,15 +3278,12 @@
         </w:tc>
         <w:tc>
           <w:tcPr>
-            <w:tcW w:w="2481" w:type="dxa"/>
-          </w:tcPr>
-          <w:p/>
-        </w:tc>
-        <w:tc>
-          <w:tcPr>
-            <w:tcW w:w="3155" w:type="dxa"/>
+            <w:tcW w:w="5642" w:type="dxa"/>
           </w:tcPr>
           <w:p>
+            <w:pPr>
+              <w:jc w:val="both"/>
+            </w:pPr>
             <w:r>
               <w:t xml:space="preserve">Falha na identificação de oportunidades nos clientes e perda do </w:t>
             </w:r>
@@ -3163,6 +3307,9 @@
             <w:shd w:val="clear" w:color="auto" w:fill="E7E6E6" w:themeFill="background2"/>
           </w:tcPr>
           <w:p>
+            <w:pPr>
+              <w:jc w:val="both"/>
+            </w:pPr>
             <w:r>
               <w:t>Tendo como solução</w:t>
             </w:r>
@@ -3170,15 +3317,12 @@
         </w:tc>
         <w:tc>
           <w:tcPr>
-            <w:tcW w:w="2481" w:type="dxa"/>
-          </w:tcPr>
-          <w:p/>
-        </w:tc>
-        <w:tc>
-          <w:tcPr>
-            <w:tcW w:w="3155" w:type="dxa"/>
+            <w:tcW w:w="5642" w:type="dxa"/>
           </w:tcPr>
           <w:p>
+            <w:pPr>
+              <w:jc w:val="both"/>
+            </w:pPr>
             <w:r>
               <w:t xml:space="preserve">A criação de uma nova solução de </w:t>
             </w:r>
@@ -3190,15 +3334,28 @@
               <w:t>software</w:t>
             </w:r>
             <w:r>
-              <w:t xml:space="preserve"> baseada em arquitetura de microsserviços e utilizando uma série de novas práticas de desenvolvimento empiricamente comprovadas pelo mercado.</w:t>
+              <w:t xml:space="preserve"> baseada em arquitetura de </w:t>
+            </w:r>
+            <w:proofErr w:type="spellStart"/>
+            <w:r>
+              <w:t>microsserviços</w:t>
+            </w:r>
+            <w:proofErr w:type="spellEnd"/>
+            <w:r>
+              <w:t xml:space="preserve"> e utilizando uma série de novas práticas de desenvolvimento empiricamente comprovadas pelo mercado.</w:t>
             </w:r>
           </w:p>
         </w:tc>
       </w:tr>
     </w:tbl>
-    <w:p/>
-    <w:p>
-      <w:pPr>
+    <w:p>
+      <w:pPr>
+        <w:jc w:val="both"/>
+      </w:pPr>
+    </w:p>
+    <w:p>
+      <w:pPr>
+        <w:jc w:val="both"/>
         <w:rPr>
           <w:rFonts w:asciiTheme="majorHAnsi" w:eastAsiaTheme="majorEastAsia" w:hAnsiTheme="majorHAnsi" w:cstheme="majorBidi"/>
           <w:color w:val="2F5496" w:themeColor="accent1" w:themeShade="BF"/>
@@ -3284,7 +3441,50 @@
         <w:jc w:val="both"/>
       </w:pPr>
       <w:r>
-        <w:t>Cliente – cliente da IT Job Hunters.</w:t>
+        <w:t xml:space="preserve">Cliente – cliente da </w:t>
+      </w:r>
+      <w:r>
+        <w:rPr>
+          <w:b/>
+          <w:bCs/>
+          <w:i/>
+          <w:iCs/>
+        </w:rPr>
+        <w:t xml:space="preserve">IT </w:t>
+      </w:r>
+      <w:proofErr w:type="spellStart"/>
+      <w:r>
+        <w:rPr>
+          <w:b/>
+          <w:bCs/>
+          <w:i/>
+          <w:iCs/>
+        </w:rPr>
+        <w:t>Job</w:t>
+      </w:r>
+      <w:proofErr w:type="spellEnd"/>
+      <w:r>
+        <w:rPr>
+          <w:b/>
+          <w:bCs/>
+          <w:i/>
+          <w:iCs/>
+        </w:rPr>
+        <w:t xml:space="preserve"> </w:t>
+      </w:r>
+      <w:proofErr w:type="spellStart"/>
+      <w:r>
+        <w:rPr>
+          <w:b/>
+          <w:bCs/>
+          <w:i/>
+          <w:iCs/>
+        </w:rPr>
+        <w:t>Hunters</w:t>
+      </w:r>
+      <w:proofErr w:type="spellEnd"/>
+      <w:r>
+        <w:t>.</w:t>
       </w:r>
     </w:p>
     <w:p>
@@ -3560,6 +3760,7 @@
     </w:p>
     <w:p>
       <w:pPr>
+        <w:jc w:val="both"/>
         <w:rPr>
           <w:rFonts w:asciiTheme="majorHAnsi" w:eastAsiaTheme="majorEastAsia" w:hAnsiTheme="majorHAnsi" w:cstheme="majorBidi"/>
           <w:color w:val="2F5496" w:themeColor="accent1" w:themeShade="BF"/>
@@ -3574,8 +3775,499 @@
     <w:p>
       <w:pPr>
         <w:pStyle w:val="Ttulo2"/>
+        <w:jc w:val="both"/>
       </w:pPr>
       <w:bookmarkStart w:id="5" w:name="_Toc51495797"/>
+      <w:r>
+        <w:lastRenderedPageBreak/>
+        <w:t>Lista de Requisitos</w:t>
+      </w:r>
+    </w:p>
+    <w:p>
+      <w:pPr>
+        <w:pStyle w:val="PargrafodaLista"/>
+        <w:numPr>
+          <w:ilvl w:val="0"/>
+          <w:numId w:val="2"/>
+        </w:numPr>
+        <w:jc w:val="both"/>
+      </w:pPr>
+      <w:r>
+        <w:t>Gestão de Clientes</w:t>
+      </w:r>
+    </w:p>
+    <w:p>
+      <w:pPr>
+        <w:pStyle w:val="PargrafodaLista"/>
+        <w:numPr>
+          <w:ilvl w:val="1"/>
+          <w:numId w:val="2"/>
+        </w:numPr>
+        <w:jc w:val="both"/>
+      </w:pPr>
+      <w:r>
+        <w:t>Mercados</w:t>
+      </w:r>
+    </w:p>
+    <w:p>
+      <w:pPr>
+        <w:pStyle w:val="PargrafodaLista"/>
+        <w:numPr>
+          <w:ilvl w:val="0"/>
+          <w:numId w:val="2"/>
+        </w:numPr>
+        <w:jc w:val="both"/>
+      </w:pPr>
+      <w:r>
+        <w:t>Gestão de Vagas</w:t>
+      </w:r>
+    </w:p>
+    <w:p>
+      <w:pPr>
+        <w:pStyle w:val="PargrafodaLista"/>
+        <w:numPr>
+          <w:ilvl w:val="1"/>
+          <w:numId w:val="2"/>
+        </w:numPr>
+        <w:jc w:val="both"/>
+      </w:pPr>
+      <w:r>
+        <w:t>Perfis</w:t>
+      </w:r>
+    </w:p>
+    <w:p>
+      <w:pPr>
+        <w:pStyle w:val="PargrafodaLista"/>
+        <w:numPr>
+          <w:ilvl w:val="2"/>
+          <w:numId w:val="2"/>
+        </w:numPr>
+        <w:jc w:val="both"/>
+      </w:pPr>
+      <w:r>
+        <w:t>Cargo</w:t>
+      </w:r>
+    </w:p>
+    <w:p>
+      <w:pPr>
+        <w:pStyle w:val="PargrafodaLista"/>
+        <w:numPr>
+          <w:ilvl w:val="2"/>
+          <w:numId w:val="2"/>
+        </w:numPr>
+        <w:jc w:val="both"/>
+      </w:pPr>
+      <w:r>
+        <w:t>Nível</w:t>
+      </w:r>
+    </w:p>
+    <w:p>
+      <w:pPr>
+        <w:pStyle w:val="PargrafodaLista"/>
+        <w:numPr>
+          <w:ilvl w:val="2"/>
+          <w:numId w:val="2"/>
+        </w:numPr>
+        <w:jc w:val="both"/>
+      </w:pPr>
+      <w:r>
+        <w:t>Habilidades</w:t>
+      </w:r>
+    </w:p>
+    <w:p>
+      <w:pPr>
+        <w:pStyle w:val="PargrafodaLista"/>
+        <w:numPr>
+          <w:ilvl w:val="2"/>
+          <w:numId w:val="2"/>
+        </w:numPr>
+        <w:jc w:val="both"/>
+      </w:pPr>
+      <w:r>
+        <w:t>Experiências</w:t>
+      </w:r>
+    </w:p>
+    <w:p>
+      <w:pPr>
+        <w:pStyle w:val="PargrafodaLista"/>
+        <w:numPr>
+          <w:ilvl w:val="1"/>
+          <w:numId w:val="2"/>
+        </w:numPr>
+        <w:jc w:val="both"/>
+      </w:pPr>
+      <w:r>
+        <w:t>Vagas</w:t>
+      </w:r>
+    </w:p>
+    <w:p>
+      <w:pPr>
+        <w:pStyle w:val="PargrafodaLista"/>
+        <w:numPr>
+          <w:ilvl w:val="2"/>
+          <w:numId w:val="2"/>
+        </w:numPr>
+        <w:jc w:val="both"/>
+      </w:pPr>
+      <w:r>
+        <w:t>Presencial (padrão)</w:t>
+      </w:r>
+    </w:p>
+    <w:p>
+      <w:pPr>
+        <w:pStyle w:val="PargrafodaLista"/>
+        <w:numPr>
+          <w:ilvl w:val="2"/>
+          <w:numId w:val="2"/>
+        </w:numPr>
+        <w:jc w:val="both"/>
+      </w:pPr>
+      <w:r>
+        <w:t>Remota</w:t>
+      </w:r>
+    </w:p>
+    <w:p>
+      <w:pPr>
+        <w:pStyle w:val="PargrafodaLista"/>
+        <w:numPr>
+          <w:ilvl w:val="2"/>
+          <w:numId w:val="2"/>
+        </w:numPr>
+        <w:jc w:val="both"/>
+      </w:pPr>
+      <w:r>
+        <w:t>Aprovação pelo Cliente</w:t>
+      </w:r>
+    </w:p>
+    <w:p>
+      <w:pPr>
+        <w:pStyle w:val="PargrafodaLista"/>
+        <w:numPr>
+          <w:ilvl w:val="0"/>
+          <w:numId w:val="2"/>
+        </w:numPr>
+        <w:jc w:val="both"/>
+      </w:pPr>
+      <w:r>
+        <w:t>Gestão de Processos Seletivos</w:t>
+      </w:r>
+    </w:p>
+    <w:p>
+      <w:pPr>
+        <w:pStyle w:val="PargrafodaLista"/>
+        <w:numPr>
+          <w:ilvl w:val="1"/>
+          <w:numId w:val="2"/>
+        </w:numPr>
+        <w:jc w:val="both"/>
+      </w:pPr>
+      <w:r>
+        <w:t>Candidatos</w:t>
+      </w:r>
+    </w:p>
+    <w:p>
+      <w:pPr>
+        <w:pStyle w:val="PargrafodaLista"/>
+        <w:numPr>
+          <w:ilvl w:val="1"/>
+          <w:numId w:val="2"/>
+        </w:numPr>
+        <w:jc w:val="both"/>
+      </w:pPr>
+      <w:r>
+        <w:t>Contratação</w:t>
+      </w:r>
+    </w:p>
+    <w:p>
+      <w:pPr>
+        <w:pStyle w:val="PargrafodaLista"/>
+        <w:numPr>
+          <w:ilvl w:val="2"/>
+          <w:numId w:val="2"/>
+        </w:numPr>
+        <w:jc w:val="both"/>
+      </w:pPr>
+      <w:r>
+        <w:t>Confirmação do Candidato</w:t>
+      </w:r>
+    </w:p>
+    <w:p>
+      <w:pPr>
+        <w:pStyle w:val="PargrafodaLista"/>
+        <w:numPr>
+          <w:ilvl w:val="0"/>
+          <w:numId w:val="2"/>
+        </w:numPr>
+        <w:jc w:val="both"/>
+      </w:pPr>
+      <w:r>
+        <w:t>Busca de Oportunidades</w:t>
+      </w:r>
+    </w:p>
+    <w:p>
+      <w:pPr>
+        <w:pStyle w:val="PargrafodaLista"/>
+        <w:numPr>
+          <w:ilvl w:val="1"/>
+          <w:numId w:val="2"/>
+        </w:numPr>
+        <w:jc w:val="both"/>
+      </w:pPr>
+      <w:r>
+        <w:t xml:space="preserve">Sites de vagas conhecidos (LinkedIn, </w:t>
+      </w:r>
+      <w:proofErr w:type="spellStart"/>
+      <w:r>
+        <w:t>APInfo</w:t>
+      </w:r>
+      <w:proofErr w:type="spellEnd"/>
+      <w:r>
+        <w:t xml:space="preserve">, Vagas.com.br, </w:t>
+      </w:r>
+      <w:proofErr w:type="spellStart"/>
+      <w:r>
+        <w:t>etc</w:t>
+      </w:r>
+      <w:proofErr w:type="spellEnd"/>
+      <w:r>
+        <w:t>)</w:t>
+      </w:r>
+    </w:p>
+    <w:p>
+      <w:pPr>
+        <w:pStyle w:val="PargrafodaLista"/>
+        <w:numPr>
+          <w:ilvl w:val="1"/>
+          <w:numId w:val="2"/>
+        </w:numPr>
+        <w:jc w:val="both"/>
+      </w:pPr>
+      <w:r>
+        <w:t>Sites e bases de clientes</w:t>
+      </w:r>
+    </w:p>
+    <w:p>
+      <w:pPr>
+        <w:pStyle w:val="PargrafodaLista"/>
+        <w:numPr>
+          <w:ilvl w:val="1"/>
+          <w:numId w:val="2"/>
+        </w:numPr>
+        <w:jc w:val="both"/>
+      </w:pPr>
+      <w:r>
+        <w:t>Identificadas por Analista</w:t>
+      </w:r>
+    </w:p>
+    <w:p>
+      <w:pPr>
+        <w:pStyle w:val="PargrafodaLista"/>
+        <w:numPr>
+          <w:ilvl w:val="0"/>
+          <w:numId w:val="2"/>
+        </w:numPr>
+        <w:jc w:val="both"/>
+      </w:pPr>
+      <w:r>
+        <w:t>Busca Candidatos</w:t>
+      </w:r>
+    </w:p>
+    <w:p>
+      <w:pPr>
+        <w:pStyle w:val="PargrafodaLista"/>
+        <w:numPr>
+          <w:ilvl w:val="1"/>
+          <w:numId w:val="2"/>
+        </w:numPr>
+        <w:jc w:val="both"/>
+      </w:pPr>
+      <w:r>
+        <w:t xml:space="preserve">Sites de perfis conhecidos (LinkedIn, </w:t>
+      </w:r>
+      <w:proofErr w:type="spellStart"/>
+      <w:proofErr w:type="gramStart"/>
+      <w:r>
+        <w:t>APInfo</w:t>
+      </w:r>
+      <w:proofErr w:type="spellEnd"/>
+      <w:r>
+        <w:t xml:space="preserve">, </w:t>
+      </w:r>
+      <w:proofErr w:type="spellStart"/>
+      <w:r>
+        <w:t>etc</w:t>
+      </w:r>
+      <w:proofErr w:type="spellEnd"/>
+      <w:proofErr w:type="gramEnd"/>
+      <w:r>
+        <w:t>)</w:t>
+      </w:r>
+    </w:p>
+    <w:p>
+      <w:pPr>
+        <w:pStyle w:val="PargrafodaLista"/>
+        <w:numPr>
+          <w:ilvl w:val="0"/>
+          <w:numId w:val="2"/>
+        </w:numPr>
+        <w:jc w:val="both"/>
+      </w:pPr>
+      <w:r>
+        <w:t>Gestão de Parcerias *</w:t>
+      </w:r>
+    </w:p>
+    <w:p>
+      <w:pPr>
+        <w:pStyle w:val="PargrafodaLista"/>
+        <w:numPr>
+          <w:ilvl w:val="1"/>
+          <w:numId w:val="2"/>
+        </w:numPr>
+        <w:jc w:val="both"/>
+      </w:pPr>
+      <w:r>
+        <w:t xml:space="preserve">Integração com empresas de mercados onde a </w:t>
+      </w:r>
+      <w:r>
+        <w:rPr>
+          <w:i/>
+          <w:iCs/>
+        </w:rPr>
+        <w:t xml:space="preserve">IT </w:t>
+      </w:r>
+      <w:proofErr w:type="spellStart"/>
+      <w:r>
+        <w:rPr>
+          <w:i/>
+          <w:iCs/>
+        </w:rPr>
+        <w:t>Job</w:t>
+      </w:r>
+      <w:proofErr w:type="spellEnd"/>
+      <w:r>
+        <w:rPr>
+          <w:i/>
+          <w:iCs/>
+        </w:rPr>
+        <w:t xml:space="preserve"> </w:t>
+      </w:r>
+      <w:proofErr w:type="spellStart"/>
+      <w:r>
+        <w:rPr>
+          <w:i/>
+          <w:iCs/>
+        </w:rPr>
+        <w:t>Hunters</w:t>
+      </w:r>
+      <w:proofErr w:type="spellEnd"/>
+      <w:r>
+        <w:t xml:space="preserve"> não possui escritório e atua em parceria com outras empresas da área</w:t>
+      </w:r>
+    </w:p>
+    <w:p>
+      <w:pPr>
+        <w:pStyle w:val="PargrafodaLista"/>
+        <w:numPr>
+          <w:ilvl w:val="0"/>
+          <w:numId w:val="2"/>
+        </w:numPr>
+        <w:jc w:val="both"/>
+      </w:pPr>
+      <w:r>
+        <w:t>Gestão de Aquisições *</w:t>
+      </w:r>
+    </w:p>
+    <w:p>
+      <w:pPr>
+        <w:pStyle w:val="PargrafodaLista"/>
+        <w:numPr>
+          <w:ilvl w:val="1"/>
+          <w:numId w:val="2"/>
+        </w:numPr>
+        <w:jc w:val="both"/>
+      </w:pPr>
+      <w:r>
+        <w:t>Integração rápida pós-aquisição e adaptação de processos com os sistemas de empresa adquirida</w:t>
+      </w:r>
+    </w:p>
+    <w:p>
+      <w:pPr>
+        <w:pStyle w:val="PargrafodaLista"/>
+        <w:numPr>
+          <w:ilvl w:val="0"/>
+          <w:numId w:val="1"/>
+        </w:numPr>
+        <w:jc w:val="both"/>
+      </w:pPr>
+      <w:r>
+        <w:t>Colaborador – Profissional que participa do processo seletivo intermediando contatos entre Candidato e Cliente.</w:t>
+      </w:r>
+    </w:p>
+    <w:p>
+      <w:pPr>
+        <w:jc w:val="both"/>
+        <w:rPr>
+          <w:rFonts w:asciiTheme="majorHAnsi" w:eastAsiaTheme="majorEastAsia" w:hAnsiTheme="majorHAnsi" w:cstheme="majorBidi"/>
+          <w:color w:val="2F5496" w:themeColor="accent1" w:themeShade="BF"/>
+          <w:sz w:val="26"/>
+          <w:szCs w:val="26"/>
+        </w:rPr>
+      </w:pPr>
+      <w:r>
+        <w:rPr>
+          <w:sz w:val="16"/>
+          <w:szCs w:val="16"/>
+        </w:rPr>
+        <w:t>* Descritos porque fazem parte d</w:t>
+      </w:r>
+      <w:r>
+        <w:rPr>
+          <w:sz w:val="16"/>
+          <w:szCs w:val="16"/>
+        </w:rPr>
+        <w:t>a</w:t>
+      </w:r>
+      <w:r>
+        <w:rPr>
+          <w:sz w:val="16"/>
+          <w:szCs w:val="16"/>
+        </w:rPr>
+        <w:t xml:space="preserve"> contextualização do trabalho, mas como são áreas muito específicas e fogem ao senso comum de atividades de um processo seletivo não serão abordados em detalhes e demais </w:t>
+      </w:r>
+      <w:r>
+        <w:rPr>
+          <w:sz w:val="16"/>
+          <w:szCs w:val="16"/>
+        </w:rPr>
+        <w:t>seções do trabalho</w:t>
+      </w:r>
+      <w:r>
+        <w:rPr>
+          <w:sz w:val="16"/>
+          <w:szCs w:val="16"/>
+        </w:rPr>
+        <w:t>.</w:t>
+      </w:r>
+    </w:p>
+    <w:p>
+      <w:pPr>
+        <w:jc w:val="both"/>
+        <w:rPr>
+          <w:rFonts w:asciiTheme="majorHAnsi" w:eastAsiaTheme="majorEastAsia" w:hAnsiTheme="majorHAnsi" w:cstheme="majorBidi"/>
+          <w:color w:val="2F5496" w:themeColor="accent1" w:themeShade="BF"/>
+          <w:sz w:val="26"/>
+          <w:szCs w:val="26"/>
+        </w:rPr>
+      </w:pPr>
+      <w:r>
+        <w:br w:type="page"/>
+      </w:r>
+    </w:p>
+    <w:p>
+      <w:pPr>
+        <w:pStyle w:val="Ttulo2"/>
+        <w:jc w:val="both"/>
+      </w:pPr>
       <w:r>
         <w:lastRenderedPageBreak/>
         <w:t>Casos de Uso</w:t>
@@ -3585,442 +4277,21 @@
     <w:p>
       <w:pPr>
         <w:pStyle w:val="Ttulo3"/>
-      </w:pPr>
-      <w:bookmarkStart w:id="6" w:name="_Toc51495798"/>
-      <w:r>
-        <w:t>Necessidades identificadas</w:t>
+        <w:jc w:val="both"/>
+      </w:pPr>
+      <w:bookmarkStart w:id="6" w:name="_Toc51495799"/>
+      <w:r>
+        <w:t xml:space="preserve">Diagrama de </w:t>
+      </w:r>
+      <w:r>
+        <w:t>Contexto</w:t>
       </w:r>
       <w:bookmarkEnd w:id="6"/>
     </w:p>
     <w:p>
       <w:pPr>
-        <w:pStyle w:val="PargrafodaLista"/>
-        <w:numPr>
-          <w:ilvl w:val="0"/>
-          <w:numId w:val="2"/>
-        </w:numPr>
-        <w:jc w:val="both"/>
-      </w:pPr>
-      <w:r>
-        <w:t>Gestão de Clientes</w:t>
-      </w:r>
-    </w:p>
-    <w:p>
-      <w:pPr>
-        <w:pStyle w:val="PargrafodaLista"/>
-        <w:numPr>
-          <w:ilvl w:val="1"/>
-          <w:numId w:val="2"/>
-        </w:numPr>
-        <w:jc w:val="both"/>
-      </w:pPr>
-      <w:r>
-        <w:t>Mercados</w:t>
-      </w:r>
-    </w:p>
-    <w:p>
-      <w:pPr>
-        <w:pStyle w:val="PargrafodaLista"/>
-        <w:numPr>
-          <w:ilvl w:val="0"/>
-          <w:numId w:val="2"/>
-        </w:numPr>
-        <w:jc w:val="both"/>
-      </w:pPr>
-      <w:r>
-        <w:t>Gestão de Vagas</w:t>
-      </w:r>
-    </w:p>
-    <w:p>
-      <w:pPr>
-        <w:pStyle w:val="PargrafodaLista"/>
-        <w:numPr>
-          <w:ilvl w:val="1"/>
-          <w:numId w:val="2"/>
-        </w:numPr>
-        <w:jc w:val="both"/>
-      </w:pPr>
-      <w:r>
-        <w:t>Perfis</w:t>
-      </w:r>
-    </w:p>
-    <w:p>
-      <w:pPr>
-        <w:pStyle w:val="PargrafodaLista"/>
-        <w:numPr>
-          <w:ilvl w:val="2"/>
-          <w:numId w:val="2"/>
-        </w:numPr>
-        <w:jc w:val="both"/>
-      </w:pPr>
-      <w:r>
-        <w:t>Cargo</w:t>
-      </w:r>
-    </w:p>
-    <w:p>
-      <w:pPr>
-        <w:pStyle w:val="PargrafodaLista"/>
-        <w:numPr>
-          <w:ilvl w:val="2"/>
-          <w:numId w:val="2"/>
-        </w:numPr>
-        <w:jc w:val="both"/>
-      </w:pPr>
-      <w:r>
-        <w:t>Nível</w:t>
-      </w:r>
-    </w:p>
-    <w:p>
-      <w:pPr>
-        <w:pStyle w:val="PargrafodaLista"/>
-        <w:numPr>
-          <w:ilvl w:val="2"/>
-          <w:numId w:val="2"/>
-        </w:numPr>
-        <w:jc w:val="both"/>
-      </w:pPr>
-      <w:r>
-        <w:t>Habilidades</w:t>
-      </w:r>
-    </w:p>
-    <w:p>
-      <w:pPr>
-        <w:pStyle w:val="PargrafodaLista"/>
-        <w:numPr>
-          <w:ilvl w:val="2"/>
-          <w:numId w:val="2"/>
-        </w:numPr>
-        <w:jc w:val="both"/>
-      </w:pPr>
-      <w:r>
-        <w:t>Experiências</w:t>
-      </w:r>
-    </w:p>
-    <w:p>
-      <w:pPr>
-        <w:pStyle w:val="PargrafodaLista"/>
-        <w:numPr>
-          <w:ilvl w:val="1"/>
-          <w:numId w:val="2"/>
-        </w:numPr>
-        <w:jc w:val="both"/>
-      </w:pPr>
-      <w:r>
-        <w:t>Vagas</w:t>
-      </w:r>
-    </w:p>
-    <w:p>
-      <w:pPr>
-        <w:pStyle w:val="PargrafodaLista"/>
-        <w:numPr>
-          <w:ilvl w:val="2"/>
-          <w:numId w:val="2"/>
-        </w:numPr>
-        <w:jc w:val="both"/>
-      </w:pPr>
-      <w:r>
-        <w:t>Presencial (padrão)</w:t>
-      </w:r>
-    </w:p>
-    <w:p>
-      <w:pPr>
-        <w:pStyle w:val="PargrafodaLista"/>
-        <w:numPr>
-          <w:ilvl w:val="2"/>
-          <w:numId w:val="2"/>
-        </w:numPr>
-        <w:jc w:val="both"/>
-      </w:pPr>
-      <w:r>
-        <w:t>Remota</w:t>
-      </w:r>
-    </w:p>
-    <w:p>
-      <w:pPr>
-        <w:pStyle w:val="PargrafodaLista"/>
-        <w:numPr>
-          <w:ilvl w:val="2"/>
-          <w:numId w:val="2"/>
-        </w:numPr>
-        <w:jc w:val="both"/>
-      </w:pPr>
-      <w:r>
-        <w:t>Aprovação pelo Cliente</w:t>
-      </w:r>
-    </w:p>
-    <w:p>
-      <w:pPr>
-        <w:pStyle w:val="PargrafodaLista"/>
-        <w:numPr>
-          <w:ilvl w:val="0"/>
-          <w:numId w:val="2"/>
-        </w:numPr>
-        <w:jc w:val="both"/>
-      </w:pPr>
-      <w:r>
-        <w:t>Gestão de Processos Seletivos</w:t>
-      </w:r>
-    </w:p>
-    <w:p>
-      <w:pPr>
-        <w:pStyle w:val="PargrafodaLista"/>
-        <w:numPr>
-          <w:ilvl w:val="1"/>
-          <w:numId w:val="2"/>
-        </w:numPr>
-        <w:jc w:val="both"/>
-      </w:pPr>
-      <w:r>
-        <w:t>Candidatos</w:t>
-      </w:r>
-    </w:p>
-    <w:p>
-      <w:pPr>
-        <w:pStyle w:val="PargrafodaLista"/>
-        <w:numPr>
-          <w:ilvl w:val="1"/>
-          <w:numId w:val="2"/>
-        </w:numPr>
-        <w:jc w:val="both"/>
-      </w:pPr>
-      <w:r>
-        <w:t>Contratação</w:t>
-      </w:r>
-    </w:p>
-    <w:p>
-      <w:pPr>
-        <w:pStyle w:val="PargrafodaLista"/>
-        <w:numPr>
-          <w:ilvl w:val="2"/>
-          <w:numId w:val="2"/>
-        </w:numPr>
-        <w:jc w:val="both"/>
-      </w:pPr>
-      <w:r>
-        <w:t>Confirmação do Candidato</w:t>
-      </w:r>
-    </w:p>
-    <w:p>
-      <w:pPr>
-        <w:pStyle w:val="PargrafodaLista"/>
-        <w:numPr>
-          <w:ilvl w:val="0"/>
-          <w:numId w:val="2"/>
-        </w:numPr>
-        <w:jc w:val="both"/>
-      </w:pPr>
-      <w:r>
-        <w:t>Busca de Oportunidades</w:t>
-      </w:r>
-    </w:p>
-    <w:p>
-      <w:pPr>
-        <w:pStyle w:val="PargrafodaLista"/>
-        <w:numPr>
-          <w:ilvl w:val="1"/>
-          <w:numId w:val="2"/>
-        </w:numPr>
-        <w:jc w:val="both"/>
-      </w:pPr>
-      <w:r>
-        <w:t>Sites de vagas conhecidos (LinkedIn, APInfo, Vagas.com.br, etc)</w:t>
-      </w:r>
-    </w:p>
-    <w:p>
-      <w:pPr>
-        <w:pStyle w:val="PargrafodaLista"/>
-        <w:numPr>
-          <w:ilvl w:val="1"/>
-          <w:numId w:val="2"/>
-        </w:numPr>
-        <w:jc w:val="both"/>
-      </w:pPr>
-      <w:r>
-        <w:t>Sites e bases de clientes</w:t>
-      </w:r>
-    </w:p>
-    <w:p>
-      <w:pPr>
-        <w:pStyle w:val="PargrafodaLista"/>
-        <w:numPr>
-          <w:ilvl w:val="1"/>
-          <w:numId w:val="2"/>
-        </w:numPr>
-        <w:jc w:val="both"/>
-      </w:pPr>
-      <w:r>
-        <w:t>Identificadas por Analista</w:t>
-      </w:r>
-    </w:p>
-    <w:p>
-      <w:pPr>
-        <w:pStyle w:val="PargrafodaLista"/>
-        <w:numPr>
-          <w:ilvl w:val="0"/>
-          <w:numId w:val="2"/>
-        </w:numPr>
-        <w:jc w:val="both"/>
-      </w:pPr>
-      <w:r>
-        <w:t>Busca Candidatos</w:t>
-      </w:r>
-    </w:p>
-    <w:p>
-      <w:pPr>
-        <w:pStyle w:val="PargrafodaLista"/>
-        <w:numPr>
-          <w:ilvl w:val="1"/>
-          <w:numId w:val="2"/>
-        </w:numPr>
-        <w:jc w:val="both"/>
-      </w:pPr>
-      <w:r>
-        <w:t>Sites de perfis conhecidos (LinkedIn, APInfo, etc)</w:t>
-      </w:r>
-    </w:p>
-    <w:p>
-      <w:pPr>
-        <w:pStyle w:val="PargrafodaLista"/>
-        <w:numPr>
-          <w:ilvl w:val="0"/>
-          <w:numId w:val="2"/>
-        </w:numPr>
-        <w:jc w:val="both"/>
-      </w:pPr>
-      <w:r>
-        <w:t>Gestão de Parcerias *</w:t>
-      </w:r>
-    </w:p>
-    <w:p>
-      <w:pPr>
-        <w:pStyle w:val="PargrafodaLista"/>
-        <w:numPr>
-          <w:ilvl w:val="1"/>
-          <w:numId w:val="2"/>
-        </w:numPr>
-        <w:jc w:val="both"/>
-      </w:pPr>
-      <w:r>
-        <w:t xml:space="preserve">Integração com empresas de mercados onde a </w:t>
-      </w:r>
-      <w:r>
-        <w:rPr>
-          <w:i/>
-          <w:iCs/>
-        </w:rPr>
-        <w:t>IT Job Hunters</w:t>
-      </w:r>
-      <w:r>
-        <w:t xml:space="preserve"> não possui escritório e atua em parceria com outras empresas da área</w:t>
-      </w:r>
-    </w:p>
-    <w:p>
-      <w:pPr>
-        <w:pStyle w:val="PargrafodaLista"/>
-        <w:numPr>
-          <w:ilvl w:val="0"/>
-          <w:numId w:val="2"/>
-        </w:numPr>
-        <w:jc w:val="both"/>
-      </w:pPr>
-      <w:r>
-        <w:t>Gestão de Aquisições *</w:t>
-      </w:r>
-    </w:p>
-    <w:p>
-      <w:pPr>
-        <w:pStyle w:val="PargrafodaLista"/>
-        <w:numPr>
-          <w:ilvl w:val="1"/>
-          <w:numId w:val="2"/>
-        </w:numPr>
-        <w:jc w:val="both"/>
-      </w:pPr>
-      <w:r>
-        <w:t>Integração rápida pós-aquisição e adaptação de processos com os sistemas de empresa adquirida</w:t>
-      </w:r>
-    </w:p>
-    <w:p>
-      <w:pPr>
-        <w:pStyle w:val="PargrafodaLista"/>
-        <w:numPr>
-          <w:ilvl w:val="0"/>
-          <w:numId w:val="1"/>
-        </w:numPr>
-        <w:jc w:val="both"/>
-      </w:pPr>
-      <w:r>
-        <w:t>Colaborador – Profissional que participa do processo seletivo intermediando contatos entre Candidato e Cliente.</w:t>
-      </w:r>
-    </w:p>
-    <w:p>
-      <w:pPr>
-        <w:jc w:val="both"/>
-      </w:pPr>
-      <w:r>
-        <w:rPr>
-          <w:sz w:val="16"/>
-          <w:szCs w:val="16"/>
-        </w:rPr>
-        <w:t>* Descritos porque fazem parte d</w:t>
-      </w:r>
-      <w:r>
-        <w:rPr>
-          <w:sz w:val="16"/>
-          <w:szCs w:val="16"/>
-        </w:rPr>
-        <w:t>a</w:t>
-      </w:r>
-      <w:r>
-        <w:rPr>
-          <w:sz w:val="16"/>
-          <w:szCs w:val="16"/>
-        </w:rPr>
-        <w:t xml:space="preserve"> contextualização do trabalho, mas como são áreas muito específicas e fogem ao senso comum de atividades de um processo seletivo não serão abordados em detalhes e demais </w:t>
-      </w:r>
-      <w:r>
-        <w:rPr>
-          <w:sz w:val="16"/>
-          <w:szCs w:val="16"/>
-        </w:rPr>
-        <w:t>seções do trabalho</w:t>
-      </w:r>
-      <w:r>
-        <w:rPr>
-          <w:sz w:val="16"/>
-          <w:szCs w:val="16"/>
-        </w:rPr>
-        <w:t>.</w:t>
-      </w:r>
-    </w:p>
-    <w:p>
-      <w:pPr>
-        <w:rPr>
-          <w:rFonts w:asciiTheme="majorHAnsi" w:eastAsiaTheme="majorEastAsia" w:hAnsiTheme="majorHAnsi" w:cstheme="majorBidi"/>
-          <w:color w:val="1F3763" w:themeColor="accent1" w:themeShade="7F"/>
-          <w:sz w:val="24"/>
-          <w:szCs w:val="24"/>
-        </w:rPr>
-      </w:pPr>
-      <w:r>
-        <w:br w:type="page"/>
-      </w:r>
-    </w:p>
-    <w:p>
-      <w:pPr>
-        <w:pStyle w:val="Ttulo3"/>
-      </w:pPr>
-      <w:bookmarkStart w:id="7" w:name="_Toc51495799"/>
-      <w:r>
-        <w:lastRenderedPageBreak/>
-        <w:t xml:space="preserve">Diagrama de </w:t>
-      </w:r>
-      <w:r>
-        <w:t>Contexto</w:t>
-      </w:r>
-      <w:bookmarkEnd w:id="7"/>
-    </w:p>
-    <w:p>
+        <w:jc w:val="both"/>
+      </w:pPr>
       <w:r>
         <w:rPr>
           <w:noProof/>
@@ -4077,6 +4348,7 @@
     </w:p>
     <w:p>
       <w:pPr>
+        <w:jc w:val="both"/>
         <w:rPr>
           <w:rFonts w:asciiTheme="majorHAnsi" w:eastAsiaTheme="majorEastAsia" w:hAnsiTheme="majorHAnsi" w:cstheme="majorBidi"/>
           <w:color w:val="1F3763" w:themeColor="accent1" w:themeShade="7F"/>
@@ -4091,15 +4363,19 @@
     <w:p>
       <w:pPr>
         <w:pStyle w:val="Ttulo3"/>
-      </w:pPr>
-      <w:bookmarkStart w:id="8" w:name="_Toc51495800"/>
+        <w:jc w:val="both"/>
+      </w:pPr>
+      <w:bookmarkStart w:id="7" w:name="_Toc51495800"/>
       <w:r>
         <w:lastRenderedPageBreak/>
         <w:t>Diagrama de Casos de Uso do Módulo de Gestão de Clientes</w:t>
       </w:r>
-      <w:bookmarkEnd w:id="8"/>
-    </w:p>
-    <w:p>
+      <w:bookmarkEnd w:id="7"/>
+    </w:p>
+    <w:p>
+      <w:pPr>
+        <w:jc w:val="both"/>
+      </w:pPr>
       <w:r>
         <w:rPr>
           <w:noProof/>
@@ -4156,6 +4432,7 @@
     </w:p>
     <w:p>
       <w:pPr>
+        <w:jc w:val="both"/>
         <w:rPr>
           <w:rFonts w:asciiTheme="majorHAnsi" w:eastAsiaTheme="majorEastAsia" w:hAnsiTheme="majorHAnsi" w:cstheme="majorBidi"/>
           <w:color w:val="1F3763" w:themeColor="accent1" w:themeShade="7F"/>
@@ -4170,15 +4447,19 @@
     <w:p>
       <w:pPr>
         <w:pStyle w:val="Ttulo3"/>
-      </w:pPr>
-      <w:bookmarkStart w:id="9" w:name="_Toc51495801"/>
+        <w:jc w:val="both"/>
+      </w:pPr>
+      <w:bookmarkStart w:id="8" w:name="_Toc51495801"/>
       <w:r>
         <w:lastRenderedPageBreak/>
         <w:t>Diagrama de Casos de Uso do Módulo de Gestão de Vagas</w:t>
       </w:r>
-      <w:bookmarkEnd w:id="9"/>
-    </w:p>
-    <w:p>
+      <w:bookmarkEnd w:id="8"/>
+    </w:p>
+    <w:p>
+      <w:pPr>
+        <w:jc w:val="both"/>
+      </w:pPr>
       <w:r>
         <w:rPr>
           <w:noProof/>
@@ -4235,6 +4516,7 @@
     </w:p>
     <w:p>
       <w:pPr>
+        <w:jc w:val="both"/>
         <w:rPr>
           <w:rFonts w:asciiTheme="majorHAnsi" w:eastAsiaTheme="majorEastAsia" w:hAnsiTheme="majorHAnsi" w:cstheme="majorBidi"/>
           <w:color w:val="1F3763" w:themeColor="accent1" w:themeShade="7F"/>
@@ -4249,24 +4531,28 @@
     <w:p>
       <w:pPr>
         <w:pStyle w:val="Ttulo3"/>
-      </w:pPr>
-      <w:bookmarkStart w:id="10" w:name="_Toc51495802"/>
+        <w:jc w:val="both"/>
+      </w:pPr>
+      <w:bookmarkStart w:id="9" w:name="_Toc51495802"/>
       <w:r>
         <w:lastRenderedPageBreak/>
         <w:t>Diagrama de Casos de Uso do Módulo de Gestão de Processos Seletivos</w:t>
       </w:r>
-      <w:bookmarkEnd w:id="10"/>
-    </w:p>
-    <w:p>
+      <w:bookmarkEnd w:id="9"/>
+    </w:p>
+    <w:p>
+      <w:pPr>
+        <w:jc w:val="both"/>
+      </w:pPr>
       <w:r>
         <w:rPr>
           <w:noProof/>
         </w:rPr>
         <w:drawing>
-          <wp:inline distT="0" distB="0" distL="0" distR="0" wp14:anchorId="753D22B7" wp14:editId="4569C3D6">
-            <wp:extent cx="5396230" cy="3805555"/>
-            <wp:effectExtent l="0" t="0" r="0" b="4445"/>
-            <wp:docPr id="5" name="Imagem 5"/>
+          <wp:inline distT="0" distB="0" distL="0" distR="0" wp14:anchorId="487D39B8" wp14:editId="784DFCA0">
+            <wp:extent cx="5391150" cy="3817620"/>
+            <wp:effectExtent l="0" t="0" r="0" b="0"/>
+            <wp:docPr id="8" name="Imagem 8"/>
             <wp:cNvGraphicFramePr>
               <a:graphicFrameLocks xmlns:a="http://schemas.openxmlformats.org/drawingml/2006/main" noChangeAspect="1"/>
             </wp:cNvGraphicFramePr>
@@ -4274,7 +4560,7 @@
               <a:graphicData uri="http://schemas.openxmlformats.org/drawingml/2006/picture">
                 <pic:pic xmlns:pic="http://schemas.openxmlformats.org/drawingml/2006/picture">
                   <pic:nvPicPr>
-                    <pic:cNvPr id="0" name="Picture 5"/>
+                    <pic:cNvPr id="0" name="Picture 1"/>
                     <pic:cNvPicPr>
                       <a:picLocks noChangeAspect="1" noChangeArrowheads="1"/>
                     </pic:cNvPicPr>
@@ -4295,7 +4581,7 @@
                   <pic:spPr bwMode="auto">
                     <a:xfrm>
                       <a:off x="0" y="0"/>
-                      <a:ext cx="5396230" cy="3805555"/>
+                      <a:ext cx="5391150" cy="3817620"/>
                     </a:xfrm>
                     <a:prstGeom prst="rect">
                       <a:avLst/>
@@ -4314,6 +4600,7 @@
     </w:p>
     <w:p>
       <w:pPr>
+        <w:jc w:val="both"/>
         <w:rPr>
           <w:rFonts w:asciiTheme="majorHAnsi" w:eastAsiaTheme="majorEastAsia" w:hAnsiTheme="majorHAnsi" w:cstheme="majorBidi"/>
           <w:color w:val="1F3763" w:themeColor="accent1" w:themeShade="7F"/>
@@ -4328,15 +4615,19 @@
     <w:p>
       <w:pPr>
         <w:pStyle w:val="Ttulo3"/>
-      </w:pPr>
-      <w:bookmarkStart w:id="11" w:name="_Toc51495803"/>
+        <w:jc w:val="both"/>
+      </w:pPr>
+      <w:bookmarkStart w:id="10" w:name="_Toc51495803"/>
       <w:r>
         <w:lastRenderedPageBreak/>
         <w:t>Diagrama de Casos de Uso do Módulo de Busca de Oportunidades</w:t>
       </w:r>
-      <w:bookmarkEnd w:id="11"/>
-    </w:p>
-    <w:p>
+      <w:bookmarkEnd w:id="10"/>
+    </w:p>
+    <w:p>
+      <w:pPr>
+        <w:jc w:val="both"/>
+      </w:pPr>
       <w:r>
         <w:rPr>
           <w:noProof/>
@@ -4393,6 +4684,7 @@
     </w:p>
     <w:p>
       <w:pPr>
+        <w:jc w:val="both"/>
         <w:rPr>
           <w:rFonts w:asciiTheme="majorHAnsi" w:eastAsiaTheme="majorEastAsia" w:hAnsiTheme="majorHAnsi" w:cstheme="majorBidi"/>
           <w:color w:val="1F3763" w:themeColor="accent1" w:themeShade="7F"/>
@@ -4407,15 +4699,19 @@
     <w:p>
       <w:pPr>
         <w:pStyle w:val="Ttulo3"/>
-      </w:pPr>
-      <w:bookmarkStart w:id="12" w:name="_Toc51495804"/>
+        <w:jc w:val="both"/>
+      </w:pPr>
+      <w:bookmarkStart w:id="11" w:name="_Toc51495804"/>
       <w:r>
         <w:lastRenderedPageBreak/>
         <w:t>Diagrama de Casos de Uso do Módulo de Busca de Candidatos</w:t>
       </w:r>
-      <w:bookmarkEnd w:id="12"/>
-    </w:p>
-    <w:p>
+      <w:bookmarkEnd w:id="11"/>
+    </w:p>
+    <w:p>
+      <w:pPr>
+        <w:jc w:val="both"/>
+      </w:pPr>
       <w:r>
         <w:rPr>
           <w:noProof/>
@@ -4470,10 +4766,19 @@
         </w:drawing>
       </w:r>
     </w:p>
-    <w:p/>
-    <w:p/>
-    <w:p>
-      <w:pPr>
+    <w:p>
+      <w:pPr>
+        <w:jc w:val="both"/>
+      </w:pPr>
+    </w:p>
+    <w:p>
+      <w:pPr>
+        <w:jc w:val="both"/>
+      </w:pPr>
+    </w:p>
+    <w:p>
+      <w:pPr>
+        <w:jc w:val="both"/>
         <w:rPr>
           <w:rFonts w:asciiTheme="majorHAnsi" w:eastAsiaTheme="majorEastAsia" w:hAnsiTheme="majorHAnsi" w:cstheme="majorBidi"/>
           <w:color w:val="2F5496" w:themeColor="accent1" w:themeShade="BF"/>
@@ -4488,13 +4793,14 @@
     <w:p>
       <w:pPr>
         <w:pStyle w:val="Ttulo2"/>
-      </w:pPr>
-      <w:bookmarkStart w:id="13" w:name="_Toc51495805"/>
+        <w:jc w:val="both"/>
+      </w:pPr>
+      <w:bookmarkStart w:id="12" w:name="_Toc51495805"/>
       <w:r>
         <w:lastRenderedPageBreak/>
         <w:t>Diagrama de Classes de Domínio</w:t>
       </w:r>
-      <w:bookmarkEnd w:id="13"/>
+      <w:bookmarkEnd w:id="12"/>
     </w:p>
     <w:p>
       <w:pPr>
@@ -4556,6 +4862,7 @@
     </w:p>
     <w:p>
       <w:pPr>
+        <w:jc w:val="both"/>
         <w:rPr>
           <w:rFonts w:asciiTheme="majorHAnsi" w:eastAsiaTheme="majorEastAsia" w:hAnsiTheme="majorHAnsi" w:cstheme="majorBidi"/>
           <w:color w:val="2F5496" w:themeColor="accent1" w:themeShade="BF"/>
@@ -4570,8 +4877,9 @@
     <w:p>
       <w:pPr>
         <w:pStyle w:val="Ttulo1"/>
-      </w:pPr>
-      <w:bookmarkStart w:id="14" w:name="_Toc51495806"/>
+        <w:jc w:val="both"/>
+      </w:pPr>
+      <w:bookmarkStart w:id="13" w:name="_Toc51495806"/>
       <w:r>
         <w:lastRenderedPageBreak/>
         <w:t xml:space="preserve">Etapa de Projeto utilizando </w:t>
@@ -4584,11 +4892,9 @@
           <w:iCs/>
           <w:u w:val="single"/>
         </w:rPr>
-        <w:t>C4 Model</w:t>
-      </w:r>
-      <w:r>
-        <w:t xml:space="preserve">, </w:t>
-      </w:r>
+        <w:t xml:space="preserve">C4 </w:t>
+      </w:r>
+      <w:proofErr w:type="spellStart"/>
       <w:r>
         <w:rPr>
           <w:b/>
@@ -4597,36 +4903,83 @@
           <w:iCs/>
           <w:u w:val="single"/>
         </w:rPr>
-        <w:t>Domain-Driven Design</w:t>
-      </w:r>
-      <w:r>
-        <w:t xml:space="preserve"> e outras práticas ágeis</w:t>
-      </w:r>
-      <w:bookmarkEnd w:id="14"/>
-    </w:p>
-    <w:p>
-      <w:pPr>
-        <w:pStyle w:val="Ttulo2"/>
-        <w:rPr>
+        <w:t>Model</w:t>
+      </w:r>
+      <w:proofErr w:type="spellEnd"/>
+      <w:r>
+        <w:t xml:space="preserve">, </w:t>
+      </w:r>
+      <w:r>
+        <w:rPr>
+          <w:b/>
+          <w:bCs/>
           <w:i/>
           <w:iCs/>
-        </w:rPr>
-      </w:pPr>
-      <w:bookmarkStart w:id="15" w:name="_Toc51495807"/>
-      <w:r>
-        <w:rPr>
+          <w:u w:val="single"/>
+        </w:rPr>
+        <w:t>Domain-</w:t>
+      </w:r>
+      <w:proofErr w:type="spellStart"/>
+      <w:r>
+        <w:rPr>
+          <w:b/>
+          <w:bCs/>
           <w:i/>
           <w:iCs/>
-        </w:rPr>
-        <w:t>C4 Model</w:t>
-      </w:r>
-      <w:bookmarkEnd w:id="15"/>
+          <w:u w:val="single"/>
+        </w:rPr>
+        <w:t>Driven</w:t>
+      </w:r>
+      <w:proofErr w:type="spellEnd"/>
+      <w:r>
+        <w:rPr>
+          <w:b/>
+          <w:bCs/>
+          <w:i/>
+          <w:iCs/>
+          <w:u w:val="single"/>
+        </w:rPr>
+        <w:t xml:space="preserve"> Design</w:t>
+      </w:r>
+      <w:r>
+        <w:t xml:space="preserve"> e outras práticas ágeis</w:t>
+      </w:r>
+      <w:bookmarkEnd w:id="13"/>
+    </w:p>
+    <w:p>
+      <w:pPr>
+        <w:pStyle w:val="Ttulo2"/>
+        <w:jc w:val="both"/>
+        <w:rPr>
+          <w:i/>
+          <w:iCs/>
+        </w:rPr>
+      </w:pPr>
+      <w:bookmarkStart w:id="14" w:name="_Toc51495807"/>
+      <w:r>
+        <w:rPr>
+          <w:i/>
+          <w:iCs/>
+        </w:rPr>
+        <w:t xml:space="preserve">C4 </w:t>
+      </w:r>
+      <w:proofErr w:type="spellStart"/>
+      <w:r>
+        <w:rPr>
+          <w:i/>
+          <w:iCs/>
+        </w:rPr>
+        <w:t>Model</w:t>
+      </w:r>
+      <w:bookmarkEnd w:id="14"/>
+      <w:proofErr w:type="spellEnd"/>
     </w:p>
     <w:p>
       <w:pPr>
         <w:pStyle w:val="Ttulo3"/>
-      </w:pPr>
-      <w:bookmarkStart w:id="16" w:name="_Toc51495808"/>
+        <w:jc w:val="both"/>
+      </w:pPr>
+      <w:bookmarkStart w:id="15" w:name="_Toc51495808"/>
       <w:r>
         <w:rPr>
           <w:noProof/>
@@ -4711,9 +5064,12 @@
       <w:r>
         <w:t xml:space="preserve"> – Contexto</w:t>
       </w:r>
-      <w:bookmarkEnd w:id="16"/>
-    </w:p>
-    <w:p>
+      <w:bookmarkEnd w:id="15"/>
+    </w:p>
+    <w:p>
+      <w:pPr>
+        <w:jc w:val="both"/>
+      </w:pPr>
       <w:r>
         <w:br w:type="page"/>
       </w:r>
@@ -4721,14 +5077,12 @@
     <w:p>
       <w:pPr>
         <w:pStyle w:val="Ttulo3"/>
-      </w:pPr>
-      <w:bookmarkStart w:id="17" w:name="_Toc51495809"/>
+        <w:jc w:val="both"/>
+      </w:pPr>
+      <w:bookmarkStart w:id="16" w:name="_Toc51495809"/>
       <w:r>
         <w:lastRenderedPageBreak/>
-        <w:t>2</w:t>
-      </w:r>
-      <w:r>
-        <w:t xml:space="preserve">º </w:t>
+        <w:t xml:space="preserve">2º </w:t>
       </w:r>
       <w:r>
         <w:t>Nível</w:t>
@@ -4743,18 +5097,33 @@
         </w:rPr>
         <w:t>Containers</w:t>
       </w:r>
+      <w:bookmarkEnd w:id="16"/>
+    </w:p>
+    <w:p>
+      <w:pPr>
+        <w:pStyle w:val="Ttulo3"/>
+        <w:jc w:val="both"/>
+      </w:pPr>
+      <w:bookmarkStart w:id="17" w:name="_Toc51495810"/>
+      <w:r>
+        <w:t xml:space="preserve">3º </w:t>
+      </w:r>
+      <w:r>
+        <w:t>Nível</w:t>
+      </w:r>
+      <w:r>
+        <w:t xml:space="preserve"> – Componentes</w:t>
+      </w:r>
       <w:bookmarkEnd w:id="17"/>
     </w:p>
     <w:p>
       <w:pPr>
         <w:pStyle w:val="Ttulo3"/>
-      </w:pPr>
-      <w:bookmarkStart w:id="18" w:name="_Toc51495810"/>
-      <w:r>
-        <w:t>3</w:t>
-      </w:r>
-      <w:r>
-        <w:t xml:space="preserve">º </w:t>
+        <w:jc w:val="both"/>
+      </w:pPr>
+      <w:bookmarkStart w:id="18" w:name="_Toc51495811"/>
+      <w:r>
+        <w:t xml:space="preserve">4º </w:t>
       </w:r>
       <w:r>
         <w:t>Nível</w:t>
@@ -4763,896 +5132,18 @@
         <w:t xml:space="preserve"> – </w:t>
       </w:r>
       <w:r>
-        <w:t>Componentes</w:t>
+        <w:t>C</w:t>
+      </w:r>
+      <w:r>
+        <w:t>ó</w:t>
+      </w:r>
+      <w:r>
+        <w:t>d</w:t>
+      </w:r>
+      <w:r>
+        <w:t>igo</w:t>
       </w:r>
       <w:bookmarkEnd w:id="18"/>
-    </w:p>
-    <w:p>
-      <w:pPr>
-        <w:pStyle w:val="Ttulo3"/>
-      </w:pPr>
-      <w:bookmarkStart w:id="19" w:name="_Toc51495811"/>
-      <w:r>
-        <w:t>4</w:t>
-      </w:r>
-      <w:r>
-        <w:t xml:space="preserve">º </w:t>
-      </w:r>
-      <w:r>
-        <w:t>Nível</w:t>
-      </w:r>
-      <w:r>
-        <w:t xml:space="preserve"> – </w:t>
-      </w:r>
-      <w:r>
-        <w:t>C</w:t>
-      </w:r>
-      <w:r>
-        <w:t>ó</w:t>
-      </w:r>
-      <w:r>
-        <w:t>d</w:t>
-      </w:r>
-      <w:r>
-        <w:t>igo</w:t>
-      </w:r>
-      <w:bookmarkEnd w:id="19"/>
-    </w:p>
-    <w:p>
-      <w:pPr>
-        <w:jc w:val="center"/>
-      </w:pPr>
-    </w:p>
-    <w:p/>
-    <w:p>
-      <w:pPr>
-        <w:pStyle w:val="Ttulo1"/>
-        <w:jc w:val="both"/>
-      </w:pPr>
-      <w:bookmarkStart w:id="20" w:name="_Toc51495812"/>
-      <w:r>
-        <w:t>Microsserviços Propostos</w:t>
-      </w:r>
-      <w:bookmarkEnd w:id="20"/>
-    </w:p>
-    <w:p>
-      <w:pPr>
-        <w:pStyle w:val="Ttulo2"/>
-        <w:jc w:val="both"/>
-      </w:pPr>
-      <w:bookmarkStart w:id="21" w:name="_Toc51495813"/>
-      <w:r>
-        <w:t>Microsserviços necessários</w:t>
-      </w:r>
-      <w:bookmarkEnd w:id="21"/>
-    </w:p>
-    <w:p>
-      <w:pPr>
-        <w:jc w:val="both"/>
-      </w:pPr>
-      <w:r>
-        <w:t xml:space="preserve">Para a criação do novo produto foram </w:t>
-      </w:r>
-      <w:r>
-        <w:t>identificados</w:t>
-      </w:r>
-      <w:r>
-        <w:t xml:space="preserve"> os seguintes serviços separados por </w:t>
-      </w:r>
-      <w:r>
-        <w:rPr>
-          <w:i/>
-          <w:iCs/>
-        </w:rPr>
-        <w:t>bounded context</w:t>
-      </w:r>
-      <w:r>
-        <w:rPr>
-          <w:i/>
-          <w:iCs/>
-        </w:rPr>
-        <w:t>s</w:t>
-      </w:r>
-      <w:r>
-        <w:t>:</w:t>
-      </w:r>
-    </w:p>
-    <w:p>
-      <w:pPr>
-        <w:pStyle w:val="PargrafodaLista"/>
-        <w:numPr>
-          <w:ilvl w:val="0"/>
-          <w:numId w:val="2"/>
-        </w:numPr>
-        <w:jc w:val="both"/>
-      </w:pPr>
-      <w:r>
-        <w:t>Gestão de Clientes</w:t>
-      </w:r>
-    </w:p>
-    <w:p>
-      <w:pPr>
-        <w:pStyle w:val="PargrafodaLista"/>
-        <w:numPr>
-          <w:ilvl w:val="1"/>
-          <w:numId w:val="2"/>
-        </w:numPr>
-        <w:jc w:val="both"/>
-      </w:pPr>
-      <w:r>
-        <w:t>Mercados</w:t>
-      </w:r>
-    </w:p>
-    <w:p>
-      <w:pPr>
-        <w:pStyle w:val="PargrafodaLista"/>
-        <w:numPr>
-          <w:ilvl w:val="0"/>
-          <w:numId w:val="2"/>
-        </w:numPr>
-        <w:jc w:val="both"/>
-      </w:pPr>
-      <w:r>
-        <w:t>Gestão de Vagas</w:t>
-      </w:r>
-    </w:p>
-    <w:p>
-      <w:pPr>
-        <w:pStyle w:val="PargrafodaLista"/>
-        <w:numPr>
-          <w:ilvl w:val="1"/>
-          <w:numId w:val="2"/>
-        </w:numPr>
-        <w:jc w:val="both"/>
-      </w:pPr>
-      <w:r>
-        <w:t>Oportunidades</w:t>
-      </w:r>
-    </w:p>
-    <w:p>
-      <w:pPr>
-        <w:pStyle w:val="PargrafodaLista"/>
-        <w:numPr>
-          <w:ilvl w:val="2"/>
-          <w:numId w:val="2"/>
-        </w:numPr>
-        <w:jc w:val="both"/>
-      </w:pPr>
-      <w:r>
-        <w:t>Capturadas via serviços de integração</w:t>
-      </w:r>
-    </w:p>
-    <w:p>
-      <w:pPr>
-        <w:pStyle w:val="PargrafodaLista"/>
-        <w:numPr>
-          <w:ilvl w:val="2"/>
-          <w:numId w:val="2"/>
-        </w:numPr>
-        <w:jc w:val="both"/>
-      </w:pPr>
-      <w:r>
-        <w:t>Registradas por Analistas que atuam nos clientes</w:t>
-      </w:r>
-    </w:p>
-    <w:p>
-      <w:pPr>
-        <w:pStyle w:val="PargrafodaLista"/>
-        <w:numPr>
-          <w:ilvl w:val="1"/>
-          <w:numId w:val="2"/>
-        </w:numPr>
-        <w:jc w:val="both"/>
-      </w:pPr>
-      <w:r>
-        <w:t>Perfis</w:t>
-      </w:r>
-    </w:p>
-    <w:p>
-      <w:pPr>
-        <w:pStyle w:val="PargrafodaLista"/>
-        <w:numPr>
-          <w:ilvl w:val="2"/>
-          <w:numId w:val="2"/>
-        </w:numPr>
-        <w:jc w:val="both"/>
-      </w:pPr>
-      <w:r>
-        <w:t>Cargo</w:t>
-      </w:r>
-    </w:p>
-    <w:p>
-      <w:pPr>
-        <w:pStyle w:val="PargrafodaLista"/>
-        <w:numPr>
-          <w:ilvl w:val="2"/>
-          <w:numId w:val="2"/>
-        </w:numPr>
-        <w:jc w:val="both"/>
-      </w:pPr>
-      <w:r>
-        <w:t>Nível</w:t>
-      </w:r>
-    </w:p>
-    <w:p>
-      <w:pPr>
-        <w:pStyle w:val="PargrafodaLista"/>
-        <w:numPr>
-          <w:ilvl w:val="2"/>
-          <w:numId w:val="2"/>
-        </w:numPr>
-        <w:jc w:val="both"/>
-      </w:pPr>
-      <w:r>
-        <w:t>Habilidades</w:t>
-      </w:r>
-    </w:p>
-    <w:p>
-      <w:pPr>
-        <w:pStyle w:val="PargrafodaLista"/>
-        <w:numPr>
-          <w:ilvl w:val="2"/>
-          <w:numId w:val="2"/>
-        </w:numPr>
-        <w:jc w:val="both"/>
-      </w:pPr>
-      <w:r>
-        <w:t>Experiências</w:t>
-      </w:r>
-    </w:p>
-    <w:p>
-      <w:pPr>
-        <w:pStyle w:val="PargrafodaLista"/>
-        <w:numPr>
-          <w:ilvl w:val="1"/>
-          <w:numId w:val="2"/>
-        </w:numPr>
-        <w:jc w:val="both"/>
-      </w:pPr>
-      <w:r>
-        <w:t>Vagas</w:t>
-      </w:r>
-    </w:p>
-    <w:p>
-      <w:pPr>
-        <w:pStyle w:val="PargrafodaLista"/>
-        <w:numPr>
-          <w:ilvl w:val="2"/>
-          <w:numId w:val="2"/>
-        </w:numPr>
-        <w:jc w:val="both"/>
-      </w:pPr>
-      <w:r>
-        <w:t>Presencial (padrão)</w:t>
-      </w:r>
-    </w:p>
-    <w:p>
-      <w:pPr>
-        <w:pStyle w:val="PargrafodaLista"/>
-        <w:numPr>
-          <w:ilvl w:val="2"/>
-          <w:numId w:val="2"/>
-        </w:numPr>
-        <w:jc w:val="both"/>
-      </w:pPr>
-      <w:r>
-        <w:t>Remota</w:t>
-      </w:r>
-    </w:p>
-    <w:p>
-      <w:pPr>
-        <w:pStyle w:val="PargrafodaLista"/>
-        <w:numPr>
-          <w:ilvl w:val="2"/>
-          <w:numId w:val="2"/>
-        </w:numPr>
-        <w:jc w:val="both"/>
-      </w:pPr>
-      <w:r>
-        <w:t>Aprovação pelo Cliente</w:t>
-      </w:r>
-    </w:p>
-    <w:p>
-      <w:pPr>
-        <w:pStyle w:val="PargrafodaLista"/>
-        <w:numPr>
-          <w:ilvl w:val="0"/>
-          <w:numId w:val="2"/>
-        </w:numPr>
-        <w:jc w:val="both"/>
-      </w:pPr>
-      <w:r>
-        <w:t>Gestão de Processo</w:t>
-      </w:r>
-      <w:r>
-        <w:t>s</w:t>
-      </w:r>
-      <w:r>
-        <w:t xml:space="preserve"> Seletivo</w:t>
-      </w:r>
-      <w:r>
-        <w:t>s</w:t>
-      </w:r>
-    </w:p>
-    <w:p>
-      <w:pPr>
-        <w:pStyle w:val="PargrafodaLista"/>
-        <w:numPr>
-          <w:ilvl w:val="1"/>
-          <w:numId w:val="2"/>
-        </w:numPr>
-        <w:jc w:val="both"/>
-      </w:pPr>
-      <w:r>
-        <w:t>Candidatos</w:t>
-      </w:r>
-    </w:p>
-    <w:p>
-      <w:pPr>
-        <w:pStyle w:val="PargrafodaLista"/>
-        <w:numPr>
-          <w:ilvl w:val="1"/>
-          <w:numId w:val="2"/>
-        </w:numPr>
-        <w:jc w:val="both"/>
-      </w:pPr>
-      <w:r>
-        <w:t>Contratação</w:t>
-      </w:r>
-    </w:p>
-    <w:p>
-      <w:pPr>
-        <w:pStyle w:val="PargrafodaLista"/>
-        <w:numPr>
-          <w:ilvl w:val="2"/>
-          <w:numId w:val="2"/>
-        </w:numPr>
-        <w:jc w:val="both"/>
-      </w:pPr>
-      <w:r>
-        <w:t>Confirmação do Candidato</w:t>
-      </w:r>
-    </w:p>
-    <w:p>
-      <w:pPr>
-        <w:pStyle w:val="PargrafodaLista"/>
-        <w:numPr>
-          <w:ilvl w:val="0"/>
-          <w:numId w:val="2"/>
-        </w:numPr>
-        <w:jc w:val="both"/>
-      </w:pPr>
-      <w:r>
-        <w:t>Busca de Oportunidades</w:t>
-      </w:r>
-    </w:p>
-    <w:p>
-      <w:pPr>
-        <w:pStyle w:val="PargrafodaLista"/>
-        <w:numPr>
-          <w:ilvl w:val="1"/>
-          <w:numId w:val="2"/>
-        </w:numPr>
-        <w:jc w:val="both"/>
-      </w:pPr>
-      <w:r>
-        <w:t>Sites de vagas conhecidos (LinkedIn, APInfo, Vagas.com.br, etc)</w:t>
-      </w:r>
-    </w:p>
-    <w:p>
-      <w:pPr>
-        <w:pStyle w:val="PargrafodaLista"/>
-        <w:numPr>
-          <w:ilvl w:val="1"/>
-          <w:numId w:val="2"/>
-        </w:numPr>
-        <w:jc w:val="both"/>
-      </w:pPr>
-      <w:r>
-        <w:t>Sites e bases de clientes</w:t>
-      </w:r>
-    </w:p>
-    <w:p>
-      <w:pPr>
-        <w:pStyle w:val="PargrafodaLista"/>
-        <w:numPr>
-          <w:ilvl w:val="1"/>
-          <w:numId w:val="2"/>
-        </w:numPr>
-        <w:jc w:val="both"/>
-      </w:pPr>
-      <w:r>
-        <w:t>Identificadas por Analista</w:t>
-      </w:r>
-    </w:p>
-    <w:p>
-      <w:pPr>
-        <w:pStyle w:val="PargrafodaLista"/>
-        <w:numPr>
-          <w:ilvl w:val="0"/>
-          <w:numId w:val="2"/>
-        </w:numPr>
-        <w:jc w:val="both"/>
-      </w:pPr>
-      <w:r>
-        <w:t>Busca Candidatos</w:t>
-      </w:r>
-    </w:p>
-    <w:p>
-      <w:pPr>
-        <w:pStyle w:val="PargrafodaLista"/>
-        <w:numPr>
-          <w:ilvl w:val="1"/>
-          <w:numId w:val="2"/>
-        </w:numPr>
-        <w:jc w:val="both"/>
-      </w:pPr>
-      <w:r>
-        <w:t xml:space="preserve">Sites de perfis conhecidos (LinkedIn, </w:t>
-      </w:r>
-      <w:r>
-        <w:t xml:space="preserve">APInfo, </w:t>
-      </w:r>
-      <w:r>
-        <w:t>etc)</w:t>
-      </w:r>
-    </w:p>
-    <w:p>
-      <w:pPr>
-        <w:pStyle w:val="PargrafodaLista"/>
-        <w:numPr>
-          <w:ilvl w:val="0"/>
-          <w:numId w:val="2"/>
-        </w:numPr>
-        <w:jc w:val="both"/>
-      </w:pPr>
-      <w:r>
-        <w:t>Gestão de Parcerias</w:t>
-      </w:r>
-      <w:r>
-        <w:t xml:space="preserve"> *</w:t>
-      </w:r>
-    </w:p>
-    <w:p>
-      <w:pPr>
-        <w:pStyle w:val="PargrafodaLista"/>
-        <w:numPr>
-          <w:ilvl w:val="1"/>
-          <w:numId w:val="2"/>
-        </w:numPr>
-        <w:jc w:val="both"/>
-      </w:pPr>
-      <w:r>
-        <w:t xml:space="preserve">Integração com empresas de mercados onde a </w:t>
-      </w:r>
-      <w:r>
-        <w:rPr>
-          <w:i/>
-          <w:iCs/>
-        </w:rPr>
-        <w:t>IT Job Hunters</w:t>
-      </w:r>
-      <w:r>
-        <w:t xml:space="preserve"> não possui escritório e atua em parceria com outras empresas da área</w:t>
-      </w:r>
-    </w:p>
-    <w:p>
-      <w:pPr>
-        <w:pStyle w:val="PargrafodaLista"/>
-        <w:numPr>
-          <w:ilvl w:val="0"/>
-          <w:numId w:val="2"/>
-        </w:numPr>
-        <w:jc w:val="both"/>
-      </w:pPr>
-      <w:r>
-        <w:t>Gestão de Aquisições</w:t>
-      </w:r>
-      <w:r>
-        <w:t xml:space="preserve"> *</w:t>
-      </w:r>
-    </w:p>
-    <w:p>
-      <w:pPr>
-        <w:pStyle w:val="PargrafodaLista"/>
-        <w:numPr>
-          <w:ilvl w:val="1"/>
-          <w:numId w:val="2"/>
-        </w:numPr>
-        <w:jc w:val="both"/>
-      </w:pPr>
-      <w:r>
-        <w:lastRenderedPageBreak/>
-        <w:t>Integração rápida pós-aquisição e adaptação de processos com os sistemas de empresa adquirida</w:t>
-      </w:r>
-    </w:p>
-    <w:p>
-      <w:pPr>
-        <w:jc w:val="both"/>
-        <w:rPr>
-          <w:sz w:val="16"/>
-          <w:szCs w:val="16"/>
-        </w:rPr>
-      </w:pPr>
-      <w:r>
-        <w:rPr>
-          <w:sz w:val="16"/>
-          <w:szCs w:val="16"/>
-        </w:rPr>
-        <w:t>* Descritos porque fazem parte d</w:t>
-      </w:r>
-      <w:r>
-        <w:rPr>
-          <w:sz w:val="16"/>
-          <w:szCs w:val="16"/>
-        </w:rPr>
-        <w:t>a</w:t>
-      </w:r>
-      <w:r>
-        <w:rPr>
-          <w:sz w:val="16"/>
-          <w:szCs w:val="16"/>
-        </w:rPr>
-        <w:t xml:space="preserve"> contextualização do trabalho, mas como são áreas muito específicas e fogem ao senso comum de atividades de um processo seletivo não serão abordados em detalhes técnicos e demais documentações ou implementações.</w:t>
-      </w:r>
-    </w:p>
-    <w:p>
-      <w:pPr>
-        <w:pStyle w:val="Ttulo2"/>
-        <w:jc w:val="both"/>
-      </w:pPr>
-      <w:bookmarkStart w:id="22" w:name="_Toc51495814"/>
-      <w:r>
-        <w:t>Roadmap</w:t>
-      </w:r>
-      <w:bookmarkEnd w:id="22"/>
-    </w:p>
-    <w:p>
-      <w:pPr>
-        <w:jc w:val="both"/>
-        <w:rPr>
-          <w:color w:val="FF0000"/>
-        </w:rPr>
-      </w:pPr>
-      <w:r>
-        <w:rPr>
-          <w:color w:val="FF0000"/>
-        </w:rPr>
-        <w:t xml:space="preserve">Gestão de Vagas </w:t>
-      </w:r>
-      <w:r>
-        <w:rPr>
-          <w:b/>
-          <w:bCs/>
-          <w:color w:val="FF0000"/>
-        </w:rPr>
-        <w:t>&gt;</w:t>
-      </w:r>
-      <w:r>
-        <w:rPr>
-          <w:color w:val="FF0000"/>
-        </w:rPr>
-        <w:t xml:space="preserve"> Busca por Candidatos </w:t>
-      </w:r>
-      <w:r>
-        <w:rPr>
-          <w:b/>
-          <w:bCs/>
-          <w:color w:val="FF0000"/>
-        </w:rPr>
-        <w:t>&gt;</w:t>
-      </w:r>
-      <w:r>
-        <w:rPr>
-          <w:color w:val="FF0000"/>
-        </w:rPr>
-        <w:t xml:space="preserve"> Busca por Oportunidades</w:t>
-      </w:r>
-      <w:r>
-        <w:rPr>
-          <w:b/>
-          <w:bCs/>
-          <w:color w:val="FF0000"/>
-        </w:rPr>
-        <w:t xml:space="preserve"> &gt;</w:t>
-      </w:r>
-      <w:r>
-        <w:rPr>
-          <w:color w:val="FF0000"/>
-        </w:rPr>
-        <w:t xml:space="preserve"> Gestão de Contratação </w:t>
-      </w:r>
-      <w:r>
-        <w:rPr>
-          <w:b/>
-          <w:bCs/>
-          <w:color w:val="FF0000"/>
-        </w:rPr>
-        <w:t>&gt;</w:t>
-      </w:r>
-      <w:r>
-        <w:rPr>
-          <w:color w:val="FF0000"/>
-        </w:rPr>
-        <w:t xml:space="preserve"> Gestão de Mercados </w:t>
-      </w:r>
-      <w:r>
-        <w:rPr>
-          <w:b/>
-          <w:bCs/>
-          <w:color w:val="FF0000"/>
-        </w:rPr>
-        <w:t>&gt;</w:t>
-      </w:r>
-      <w:r>
-        <w:rPr>
-          <w:color w:val="FF0000"/>
-        </w:rPr>
-        <w:t xml:space="preserve"> Gestão de Clientes </w:t>
-      </w:r>
-      <w:r>
-        <w:rPr>
-          <w:b/>
-          <w:bCs/>
-          <w:color w:val="FF0000"/>
-        </w:rPr>
-        <w:t>&gt;</w:t>
-      </w:r>
-      <w:r>
-        <w:rPr>
-          <w:color w:val="FF0000"/>
-        </w:rPr>
-        <w:t xml:space="preserve"> Gestão de Parcerias </w:t>
-      </w:r>
-      <w:r>
-        <w:rPr>
-          <w:b/>
-          <w:bCs/>
-          <w:color w:val="FF0000"/>
-        </w:rPr>
-        <w:t>&gt;</w:t>
-      </w:r>
-      <w:r>
-        <w:rPr>
-          <w:color w:val="FF0000"/>
-        </w:rPr>
-        <w:t xml:space="preserve"> Gestão de Aquisições.</w:t>
-      </w:r>
-    </w:p>
-    <w:p>
-      <w:pPr>
-        <w:jc w:val="both"/>
-      </w:pPr>
-      <w:r>
-        <w:t xml:space="preserve">Com foco em entregas rápidas e análise das pessoas que já foram integradas à equipe para execução do piloto (e possível contratação) será desenvolvido o </w:t>
-      </w:r>
-      <w:r>
-        <w:rPr>
-          <w:i/>
-          <w:iCs/>
-        </w:rPr>
-        <w:t>core</w:t>
-      </w:r>
-      <w:r>
-        <w:t xml:space="preserve"> da aplicação. Todas as informações </w:t>
-      </w:r>
-      <w:r>
-        <w:t xml:space="preserve">necessárias e já existentes deverão </w:t>
-      </w:r>
-      <w:r>
-        <w:t>carregadas no novo banco ou lidas, quando for a melhor solução de momento, nos bancos legados.</w:t>
-      </w:r>
-    </w:p>
-    <w:p>
-      <w:pPr>
-        <w:pStyle w:val="Ttulo1"/>
-        <w:jc w:val="both"/>
-      </w:pPr>
-      <w:bookmarkStart w:id="23" w:name="_Toc51495815"/>
-      <w:r>
-        <w:t>Micro</w:t>
-      </w:r>
-      <w:r>
-        <w:t>s</w:t>
-      </w:r>
-      <w:r>
-        <w:t>serviços Implementados</w:t>
-      </w:r>
-      <w:bookmarkEnd w:id="23"/>
-    </w:p>
-    <w:p>
-      <w:pPr>
-        <w:jc w:val="both"/>
-      </w:pPr>
-      <w:r>
-        <w:t>Serão desenvolvidos 2 microsserviços:</w:t>
-      </w:r>
-    </w:p>
-    <w:p>
-      <w:pPr>
-        <w:pStyle w:val="PargrafodaLista"/>
-        <w:numPr>
-          <w:ilvl w:val="0"/>
-          <w:numId w:val="2"/>
-        </w:numPr>
-        <w:jc w:val="both"/>
-        <w:rPr>
-          <w:color w:val="FF0000"/>
-        </w:rPr>
-      </w:pPr>
-      <w:r>
-        <w:rPr>
-          <w:color w:val="FF0000"/>
-        </w:rPr>
-        <w:t>Microsserviço de Vagas</w:t>
-      </w:r>
-    </w:p>
-    <w:p>
-      <w:pPr>
-        <w:pStyle w:val="PargrafodaLista"/>
-        <w:numPr>
-          <w:ilvl w:val="0"/>
-          <w:numId w:val="2"/>
-        </w:numPr>
-        <w:jc w:val="both"/>
-        <w:rPr>
-          <w:color w:val="FF0000"/>
-        </w:rPr>
-      </w:pPr>
-      <w:r>
-        <w:rPr>
-          <w:color w:val="FF0000"/>
-        </w:rPr>
-        <w:t>Microsserviço de Busca Candidatos</w:t>
-      </w:r>
-    </w:p>
-    <w:p>
-      <w:pPr>
-        <w:pStyle w:val="Ttulo2"/>
-        <w:jc w:val="both"/>
-      </w:pPr>
-      <w:bookmarkStart w:id="24" w:name="_Toc51495816"/>
-      <w:r>
-        <w:t>Justificativa dos Serviços Implementados</w:t>
-      </w:r>
-      <w:bookmarkEnd w:id="24"/>
-    </w:p>
-    <w:p>
-      <w:r>
-        <w:t xml:space="preserve">Os microsserviços selecionados permitem representar a solução arquitetural e representam serviços do </w:t>
-      </w:r>
-      <w:r>
-        <w:rPr>
-          <w:i/>
-          <w:iCs/>
-        </w:rPr>
-        <w:t>core</w:t>
-      </w:r>
-      <w:r>
-        <w:t xml:space="preserve"> da aplicação.</w:t>
-      </w:r>
-    </w:p>
-    <w:p>
-      <w:pPr>
-        <w:pStyle w:val="Ttulo3"/>
-        <w:jc w:val="both"/>
-      </w:pPr>
-      <w:bookmarkStart w:id="25" w:name="_Toc51495817"/>
-      <w:r>
-        <w:t>Arquitetura (DDD, SOLID)</w:t>
-      </w:r>
-      <w:bookmarkEnd w:id="25"/>
-    </w:p>
-    <w:p>
-      <w:pPr>
-        <w:jc w:val="both"/>
-      </w:pPr>
-    </w:p>
-    <w:p>
-      <w:pPr>
-        <w:pStyle w:val="Ttulo3"/>
-        <w:jc w:val="both"/>
-      </w:pPr>
-      <w:bookmarkStart w:id="26" w:name="_Toc51495818"/>
-      <w:r>
-        <w:t>Código</w:t>
-      </w:r>
-      <w:bookmarkEnd w:id="26"/>
-    </w:p>
-    <w:p>
-      <w:pPr>
-        <w:jc w:val="both"/>
-      </w:pPr>
-    </w:p>
-    <w:p>
-      <w:pPr>
-        <w:pStyle w:val="Ttulo3"/>
-        <w:jc w:val="both"/>
-      </w:pPr>
-      <w:bookmarkStart w:id="27" w:name="_Toc51495819"/>
-      <w:r>
-        <w:t>Apresentação (Consumo)</w:t>
-      </w:r>
-      <w:bookmarkEnd w:id="27"/>
-    </w:p>
-    <w:p>
-      <w:pPr>
-        <w:jc w:val="both"/>
-      </w:pPr>
-    </w:p>
-    <w:p>
-      <w:pPr>
-        <w:pStyle w:val="Ttulo3"/>
-        <w:jc w:val="both"/>
-      </w:pPr>
-      <w:bookmarkStart w:id="28" w:name="_Toc51495820"/>
-      <w:r>
-        <w:t>Comunicação (Mensageria e CQRS)</w:t>
-      </w:r>
-      <w:bookmarkEnd w:id="28"/>
-    </w:p>
-    <w:p>
-      <w:pPr>
-        <w:jc w:val="both"/>
-      </w:pPr>
-    </w:p>
-    <w:p>
-      <w:pPr>
-        <w:pStyle w:val="Ttulo3"/>
-        <w:jc w:val="both"/>
-      </w:pPr>
-      <w:bookmarkStart w:id="29" w:name="_Toc51495821"/>
-      <w:r>
-        <w:t>IAM (autenticação)</w:t>
-      </w:r>
-      <w:bookmarkEnd w:id="29"/>
-    </w:p>
-    <w:p>
-      <w:pPr>
-        <w:jc w:val="both"/>
-      </w:pPr>
-    </w:p>
-    <w:p>
-      <w:pPr>
-        <w:pStyle w:val="Ttulo3"/>
-        <w:jc w:val="both"/>
-      </w:pPr>
-      <w:bookmarkStart w:id="30" w:name="_Toc51495822"/>
-      <w:r>
-        <w:t>Publicação</w:t>
-      </w:r>
-      <w:bookmarkEnd w:id="30"/>
-    </w:p>
-    <w:p>
-      <w:pPr>
-        <w:jc w:val="both"/>
-      </w:pPr>
-    </w:p>
-    <w:p>
-      <w:pPr>
-        <w:pStyle w:val="Ttulo3"/>
-        <w:jc w:val="both"/>
-      </w:pPr>
-      <w:bookmarkStart w:id="31" w:name="_Toc51495823"/>
-      <w:r>
-        <w:t>Apresentação (PPT)</w:t>
-      </w:r>
-      <w:bookmarkEnd w:id="31"/>
-    </w:p>
-    <w:p>
-      <w:pPr>
-        <w:jc w:val="both"/>
-      </w:pPr>
-    </w:p>
-    <w:p>
-      <w:pPr>
-        <w:jc w:val="both"/>
-      </w:pPr>
-    </w:p>
-    <w:p>
-      <w:pPr>
-        <w:jc w:val="both"/>
-      </w:pPr>
     </w:p>
     <w:p>
       <w:pPr>
@@ -5663,6 +5154,7 @@
           <w:szCs w:val="32"/>
         </w:rPr>
       </w:pPr>
+      <w:bookmarkStart w:id="19" w:name="_Toc51495812"/>
       <w:r>
         <w:br w:type="page"/>
       </w:r>
@@ -5670,13 +5162,491 @@
     <w:p>
       <w:pPr>
         <w:pStyle w:val="Ttulo1"/>
-      </w:pPr>
-      <w:bookmarkStart w:id="32" w:name="_Toc51495824"/>
+        <w:jc w:val="both"/>
+      </w:pPr>
+      <w:proofErr w:type="spellStart"/>
       <w:r>
         <w:lastRenderedPageBreak/>
-        <w:t>Conclusão</w:t>
-      </w:r>
-      <w:bookmarkEnd w:id="32"/>
+        <w:t>Microsserviços</w:t>
+      </w:r>
+      <w:proofErr w:type="spellEnd"/>
+      <w:r>
+        <w:t xml:space="preserve"> Propostos</w:t>
+      </w:r>
+      <w:bookmarkEnd w:id="19"/>
+    </w:p>
+    <w:p>
+      <w:pPr>
+        <w:pStyle w:val="Ttulo2"/>
+        <w:jc w:val="both"/>
+      </w:pPr>
+      <w:bookmarkStart w:id="20" w:name="_Toc51495813"/>
+      <w:proofErr w:type="spellStart"/>
+      <w:r>
+        <w:t>Microsserviços</w:t>
+      </w:r>
+      <w:proofErr w:type="spellEnd"/>
+      <w:r>
+        <w:t xml:space="preserve"> necessários</w:t>
+      </w:r>
+      <w:bookmarkEnd w:id="20"/>
+    </w:p>
+    <w:p>
+      <w:pPr>
+        <w:jc w:val="both"/>
+      </w:pPr>
+      <w:r>
+        <w:t xml:space="preserve">Serão necessários os seguintes </w:t>
+      </w:r>
+      <w:proofErr w:type="spellStart"/>
+      <w:r>
+        <w:t>microsserviços</w:t>
+      </w:r>
+      <w:proofErr w:type="spellEnd"/>
+      <w:r>
+        <w:t xml:space="preserve"> para implementar o novo sistema:</w:t>
+      </w:r>
+    </w:p>
+    <w:p>
+      <w:pPr>
+        <w:pStyle w:val="PargrafodaLista"/>
+        <w:numPr>
+          <w:ilvl w:val="0"/>
+          <w:numId w:val="5"/>
+        </w:numPr>
+        <w:jc w:val="both"/>
+      </w:pPr>
+      <w:r>
+        <w:t xml:space="preserve">Módulo de Gestão de </w:t>
+      </w:r>
+      <w:r>
+        <w:t>Cliente</w:t>
+      </w:r>
+      <w:r>
+        <w:t>s</w:t>
+      </w:r>
+    </w:p>
+    <w:p>
+      <w:pPr>
+        <w:pStyle w:val="PargrafodaLista"/>
+        <w:numPr>
+          <w:ilvl w:val="1"/>
+          <w:numId w:val="5"/>
+        </w:numPr>
+        <w:jc w:val="both"/>
+      </w:pPr>
+      <w:proofErr w:type="spellStart"/>
+      <w:r>
+        <w:t>Mercado</w:t>
+      </w:r>
+      <w:r>
+        <w:t>Microservice</w:t>
+      </w:r>
+      <w:proofErr w:type="spellEnd"/>
+    </w:p>
+    <w:p>
+      <w:pPr>
+        <w:pStyle w:val="PargrafodaLista"/>
+        <w:numPr>
+          <w:ilvl w:val="1"/>
+          <w:numId w:val="5"/>
+        </w:numPr>
+        <w:jc w:val="both"/>
+      </w:pPr>
+      <w:proofErr w:type="spellStart"/>
+      <w:r>
+        <w:t>ClienteMicroservice</w:t>
+      </w:r>
+      <w:proofErr w:type="spellEnd"/>
+    </w:p>
+    <w:p>
+      <w:pPr>
+        <w:pStyle w:val="PargrafodaLista"/>
+        <w:numPr>
+          <w:ilvl w:val="0"/>
+          <w:numId w:val="5"/>
+        </w:numPr>
+        <w:jc w:val="both"/>
+      </w:pPr>
+      <w:r>
+        <w:t>Módulo de Gestão de</w:t>
+      </w:r>
+      <w:r>
+        <w:t xml:space="preserve"> Vagas</w:t>
+      </w:r>
+    </w:p>
+    <w:p>
+      <w:pPr>
+        <w:pStyle w:val="PargrafodaLista"/>
+        <w:numPr>
+          <w:ilvl w:val="1"/>
+          <w:numId w:val="5"/>
+        </w:numPr>
+        <w:jc w:val="both"/>
+      </w:pPr>
+      <w:proofErr w:type="spellStart"/>
+      <w:r>
+        <w:t>PerfilMicroservice</w:t>
+      </w:r>
+      <w:proofErr w:type="spellEnd"/>
+    </w:p>
+    <w:p>
+      <w:pPr>
+        <w:pStyle w:val="PargrafodaLista"/>
+        <w:numPr>
+          <w:ilvl w:val="1"/>
+          <w:numId w:val="5"/>
+        </w:numPr>
+        <w:jc w:val="both"/>
+      </w:pPr>
+      <w:proofErr w:type="spellStart"/>
+      <w:r>
+        <w:t>OportunidadeMicroservice</w:t>
+      </w:r>
+      <w:proofErr w:type="spellEnd"/>
+    </w:p>
+    <w:p>
+      <w:pPr>
+        <w:pStyle w:val="PargrafodaLista"/>
+        <w:numPr>
+          <w:ilvl w:val="1"/>
+          <w:numId w:val="5"/>
+        </w:numPr>
+        <w:jc w:val="both"/>
+      </w:pPr>
+      <w:proofErr w:type="spellStart"/>
+      <w:r>
+        <w:t>VagaMicroservice</w:t>
+      </w:r>
+      <w:proofErr w:type="spellEnd"/>
+    </w:p>
+    <w:p>
+      <w:pPr>
+        <w:pStyle w:val="PargrafodaLista"/>
+        <w:numPr>
+          <w:ilvl w:val="0"/>
+          <w:numId w:val="5"/>
+        </w:numPr>
+        <w:jc w:val="both"/>
+      </w:pPr>
+      <w:r>
+        <w:t>Módulo de Gestão de</w:t>
+      </w:r>
+      <w:r>
+        <w:t xml:space="preserve"> Processos Seletivos</w:t>
+      </w:r>
+    </w:p>
+    <w:p>
+      <w:pPr>
+        <w:pStyle w:val="PargrafodaLista"/>
+        <w:numPr>
+          <w:ilvl w:val="1"/>
+          <w:numId w:val="5"/>
+        </w:numPr>
+        <w:jc w:val="both"/>
+      </w:pPr>
+      <w:proofErr w:type="spellStart"/>
+      <w:r>
+        <w:t>ProcessoSeletivoMicroservice</w:t>
+      </w:r>
+      <w:proofErr w:type="spellEnd"/>
+    </w:p>
+    <w:p>
+      <w:pPr>
+        <w:pStyle w:val="PargrafodaLista"/>
+        <w:numPr>
+          <w:ilvl w:val="1"/>
+          <w:numId w:val="5"/>
+        </w:numPr>
+        <w:jc w:val="both"/>
+      </w:pPr>
+      <w:proofErr w:type="spellStart"/>
+      <w:r>
+        <w:t>CandidatoMicroservice</w:t>
+      </w:r>
+      <w:proofErr w:type="spellEnd"/>
+    </w:p>
+    <w:p>
+      <w:pPr>
+        <w:pStyle w:val="PargrafodaLista"/>
+        <w:numPr>
+          <w:ilvl w:val="1"/>
+          <w:numId w:val="5"/>
+        </w:numPr>
+        <w:jc w:val="both"/>
+      </w:pPr>
+      <w:proofErr w:type="spellStart"/>
+      <w:r>
+        <w:t>ContrataçãoMicroservice</w:t>
+      </w:r>
+      <w:proofErr w:type="spellEnd"/>
+    </w:p>
+    <w:p>
+      <w:pPr>
+        <w:pStyle w:val="PargrafodaLista"/>
+        <w:numPr>
+          <w:ilvl w:val="0"/>
+          <w:numId w:val="5"/>
+        </w:numPr>
+        <w:jc w:val="both"/>
+      </w:pPr>
+      <w:r>
+        <w:t>Módulo de Busca de Oportunidades</w:t>
+      </w:r>
+    </w:p>
+    <w:p>
+      <w:pPr>
+        <w:pStyle w:val="PargrafodaLista"/>
+        <w:numPr>
+          <w:ilvl w:val="1"/>
+          <w:numId w:val="5"/>
+        </w:numPr>
+        <w:jc w:val="both"/>
+      </w:pPr>
+      <w:proofErr w:type="spellStart"/>
+      <w:r>
+        <w:t>BuscadorOportunidadesMicroservice</w:t>
+      </w:r>
+      <w:proofErr w:type="spellEnd"/>
+    </w:p>
+    <w:p>
+      <w:pPr>
+        <w:pStyle w:val="PargrafodaLista"/>
+        <w:numPr>
+          <w:ilvl w:val="0"/>
+          <w:numId w:val="5"/>
+        </w:numPr>
+        <w:jc w:val="both"/>
+      </w:pPr>
+      <w:r>
+        <w:t xml:space="preserve">Módulo de Busca de </w:t>
+      </w:r>
+      <w:r>
+        <w:t>Candidatos</w:t>
+      </w:r>
+    </w:p>
+    <w:p>
+      <w:pPr>
+        <w:pStyle w:val="PargrafodaLista"/>
+        <w:numPr>
+          <w:ilvl w:val="1"/>
+          <w:numId w:val="5"/>
+        </w:numPr>
+        <w:jc w:val="both"/>
+      </w:pPr>
+      <w:proofErr w:type="spellStart"/>
+      <w:r>
+        <w:t>BuscaCandidatosMicroservice</w:t>
+      </w:r>
+      <w:proofErr w:type="spellEnd"/>
+    </w:p>
+    <w:p>
+      <w:pPr>
+        <w:jc w:val="both"/>
+      </w:pPr>
+      <w:r>
+        <w:t xml:space="preserve">A representação dos </w:t>
+      </w:r>
+      <w:proofErr w:type="spellStart"/>
+      <w:r>
+        <w:t>Microsserviços</w:t>
+      </w:r>
+      <w:proofErr w:type="spellEnd"/>
+      <w:r>
+        <w:t xml:space="preserve"> no processo de análise reflete-se nos diagramas de Casos de Uso por módulo. Para todo Caso de Uso do tipo </w:t>
+      </w:r>
+      <w:r>
+        <w:rPr>
+          <w:i/>
+          <w:iCs/>
+        </w:rPr>
+        <w:t>include</w:t>
+      </w:r>
+      <w:r>
+        <w:t xml:space="preserve"> será criado um </w:t>
+      </w:r>
+      <w:proofErr w:type="spellStart"/>
+      <w:r>
+        <w:t>Microsserviço</w:t>
+      </w:r>
+      <w:proofErr w:type="spellEnd"/>
+      <w:r>
+        <w:t xml:space="preserve">. Já para os Casos de Uso do tipo </w:t>
+      </w:r>
+      <w:proofErr w:type="spellStart"/>
+      <w:r>
+        <w:rPr>
+          <w:i/>
+          <w:iCs/>
+        </w:rPr>
+        <w:t>extend</w:t>
+      </w:r>
+      <w:proofErr w:type="spellEnd"/>
+      <w:r>
+        <w:t xml:space="preserve"> entende-se que, ou estão contemplados como </w:t>
+      </w:r>
+      <w:proofErr w:type="spellStart"/>
+      <w:r>
+        <w:t>endpoints</w:t>
+      </w:r>
+      <w:proofErr w:type="spellEnd"/>
+      <w:r>
+        <w:t xml:space="preserve"> do </w:t>
+      </w:r>
+      <w:proofErr w:type="spellStart"/>
+      <w:r>
+        <w:t>Microsserviço</w:t>
+      </w:r>
+      <w:proofErr w:type="spellEnd"/>
+      <w:r>
+        <w:t xml:space="preserve"> principal ou são implementações de estratégias (</w:t>
+      </w:r>
+      <w:proofErr w:type="spellStart"/>
+      <w:r>
+        <w:rPr>
+          <w:i/>
+          <w:iCs/>
+        </w:rPr>
+        <w:t>Strategy</w:t>
+      </w:r>
+      <w:proofErr w:type="spellEnd"/>
+      <w:r>
+        <w:rPr>
+          <w:i/>
+          <w:iCs/>
+        </w:rPr>
+        <w:t xml:space="preserve"> </w:t>
+      </w:r>
+      <w:proofErr w:type="spellStart"/>
+      <w:r>
+        <w:rPr>
+          <w:i/>
+          <w:iCs/>
+        </w:rPr>
+        <w:t>pattern</w:t>
+      </w:r>
+      <w:proofErr w:type="spellEnd"/>
+      <w:r>
+        <w:t>) para a estrutura principal de uma determinada rotina (no caso, os buscadores).</w:t>
+      </w:r>
+    </w:p>
+    <w:p>
+      <w:pPr>
+        <w:pStyle w:val="Ttulo2"/>
+        <w:jc w:val="both"/>
+        <w:rPr>
+          <w:i/>
+          <w:iCs/>
+        </w:rPr>
+      </w:pPr>
+      <w:bookmarkStart w:id="21" w:name="_Toc51495814"/>
+      <w:proofErr w:type="spellStart"/>
+      <w:r>
+        <w:rPr>
+          <w:i/>
+          <w:iCs/>
+        </w:rPr>
+        <w:t>Roadmap</w:t>
+      </w:r>
+      <w:bookmarkEnd w:id="21"/>
+      <w:proofErr w:type="spellEnd"/>
+    </w:p>
+    <w:p>
+      <w:pPr>
+        <w:jc w:val="both"/>
+      </w:pPr>
+      <w:r>
+        <w:t xml:space="preserve">Com foco em entregas rápidas e análise das pessoas que já foram integradas à equipe para execução do </w:t>
+      </w:r>
+      <w:r>
+        <w:t xml:space="preserve">projeto </w:t>
+      </w:r>
+      <w:r>
+        <w:t>piloto (</w:t>
+      </w:r>
+      <w:r>
+        <w:t>com</w:t>
+      </w:r>
+      <w:r>
+        <w:t xml:space="preserve"> possível contratação) </w:t>
+      </w:r>
+      <w:r>
+        <w:t xml:space="preserve">foi pensado o seguinte </w:t>
+      </w:r>
+      <w:proofErr w:type="spellStart"/>
+      <w:r>
+        <w:rPr>
+          <w:i/>
+          <w:iCs/>
+        </w:rPr>
+        <w:t>Roadmap</w:t>
+      </w:r>
+      <w:proofErr w:type="spellEnd"/>
+      <w:r>
+        <w:t>:</w:t>
+      </w:r>
+    </w:p>
+    <w:p>
+      <w:pPr>
+        <w:jc w:val="both"/>
+      </w:pPr>
+      <w:proofErr w:type="spellStart"/>
+      <w:r>
+        <w:t>VagaMicroservice</w:t>
+      </w:r>
+      <w:proofErr w:type="spellEnd"/>
+      <w:r>
+        <w:t xml:space="preserve"> &gt;&gt; </w:t>
+      </w:r>
+      <w:proofErr w:type="spellStart"/>
+      <w:r>
+        <w:t>ProcessoSeletivoMicroservice</w:t>
+      </w:r>
+      <w:proofErr w:type="spellEnd"/>
+      <w:r>
+        <w:t xml:space="preserve"> &gt;&gt; </w:t>
+      </w:r>
+      <w:proofErr w:type="spellStart"/>
+      <w:r>
+        <w:t>ClienteMicroservice</w:t>
+      </w:r>
+      <w:proofErr w:type="spellEnd"/>
+      <w:r>
+        <w:t xml:space="preserve"> &gt;&gt; </w:t>
+      </w:r>
+      <w:proofErr w:type="spellStart"/>
+      <w:r>
+        <w:t>BuscaCandidatosMicroservice</w:t>
+      </w:r>
+      <w:proofErr w:type="spellEnd"/>
+      <w:r>
+        <w:t xml:space="preserve"> &gt;&gt; </w:t>
+      </w:r>
+      <w:proofErr w:type="spellStart"/>
+      <w:r>
+        <w:t>BuscaOportunidadesMicroservice</w:t>
+      </w:r>
+      <w:proofErr w:type="spellEnd"/>
+    </w:p>
+    <w:p>
+      <w:pPr>
+        <w:jc w:val="both"/>
+      </w:pPr>
+      <w:r>
+        <w:t xml:space="preserve">Todas as informações </w:t>
+      </w:r>
+      <w:r>
+        <w:t xml:space="preserve">necessárias e já existentes </w:t>
+      </w:r>
+      <w:r>
+        <w:t xml:space="preserve">em alguma outra fonte </w:t>
+      </w:r>
+      <w:r>
+        <w:t xml:space="preserve">deverão </w:t>
+      </w:r>
+      <w:r>
+        <w:t>carregadas no novo banco ou lidas, quando for a melhor solução de momento, nos bancos legados.</w:t>
+      </w:r>
     </w:p>
     <w:p>
       <w:pPr>
@@ -5687,6 +5657,7 @@
           <w:szCs w:val="32"/>
         </w:rPr>
       </w:pPr>
+      <w:bookmarkStart w:id="22" w:name="_Toc51495815"/>
       <w:r>
         <w:br w:type="page"/>
       </w:r>
@@ -5694,6 +5665,349 @@
     <w:p>
       <w:pPr>
         <w:pStyle w:val="Ttulo1"/>
+        <w:jc w:val="both"/>
+      </w:pPr>
+      <w:bookmarkStart w:id="23" w:name="_GoBack"/>
+      <w:bookmarkEnd w:id="23"/>
+      <w:proofErr w:type="spellStart"/>
+      <w:r>
+        <w:lastRenderedPageBreak/>
+        <w:t>Micro</w:t>
+      </w:r>
+      <w:r>
+        <w:t>s</w:t>
+      </w:r>
+      <w:r>
+        <w:t>serviços</w:t>
+      </w:r>
+      <w:proofErr w:type="spellEnd"/>
+      <w:r>
+        <w:t xml:space="preserve"> Implementados</w:t>
+      </w:r>
+      <w:bookmarkEnd w:id="22"/>
+    </w:p>
+    <w:p>
+      <w:pPr>
+        <w:jc w:val="both"/>
+      </w:pPr>
+      <w:r>
+        <w:t xml:space="preserve">Serão desenvolvidos 2 </w:t>
+      </w:r>
+      <w:proofErr w:type="spellStart"/>
+      <w:r>
+        <w:t>microsserviços</w:t>
+      </w:r>
+      <w:proofErr w:type="spellEnd"/>
+      <w:r>
+        <w:t>:</w:t>
+      </w:r>
+    </w:p>
+    <w:p>
+      <w:pPr>
+        <w:pStyle w:val="PargrafodaLista"/>
+        <w:numPr>
+          <w:ilvl w:val="0"/>
+          <w:numId w:val="2"/>
+        </w:numPr>
+        <w:jc w:val="both"/>
+      </w:pPr>
+      <w:r>
+        <w:t xml:space="preserve">Módulo de Gestão de Vagas - </w:t>
+      </w:r>
+      <w:proofErr w:type="spellStart"/>
+      <w:r>
+        <w:t>Perfil</w:t>
+      </w:r>
+      <w:r>
+        <w:t>Microservice</w:t>
+      </w:r>
+      <w:proofErr w:type="spellEnd"/>
+    </w:p>
+    <w:p>
+      <w:pPr>
+        <w:pStyle w:val="PargrafodaLista"/>
+        <w:numPr>
+          <w:ilvl w:val="0"/>
+          <w:numId w:val="2"/>
+        </w:numPr>
+        <w:jc w:val="both"/>
+      </w:pPr>
+      <w:r>
+        <w:t xml:space="preserve">Módulo de Gestão de </w:t>
+      </w:r>
+      <w:r>
+        <w:t>Processos Seletivos</w:t>
+      </w:r>
+      <w:r>
+        <w:t xml:space="preserve"> - </w:t>
+      </w:r>
+      <w:proofErr w:type="spellStart"/>
+      <w:r>
+        <w:t>Candidato</w:t>
+      </w:r>
+      <w:r>
+        <w:t>Microservice</w:t>
+      </w:r>
+      <w:proofErr w:type="spellEnd"/>
+    </w:p>
+    <w:p>
+      <w:pPr>
+        <w:pStyle w:val="Ttulo2"/>
+        <w:jc w:val="both"/>
+      </w:pPr>
+      <w:bookmarkStart w:id="24" w:name="_Toc51495816"/>
+      <w:r>
+        <w:t>Justificativa dos Serviços Implementados</w:t>
+      </w:r>
+      <w:bookmarkEnd w:id="24"/>
+    </w:p>
+    <w:p>
+      <w:pPr>
+        <w:jc w:val="both"/>
+      </w:pPr>
+      <w:r>
+        <w:t xml:space="preserve">Os </w:t>
+      </w:r>
+      <w:proofErr w:type="spellStart"/>
+      <w:r>
+        <w:t>microsserviços</w:t>
+      </w:r>
+      <w:proofErr w:type="spellEnd"/>
+      <w:r>
+        <w:t xml:space="preserve"> selecionados</w:t>
+      </w:r>
+      <w:r>
+        <w:t xml:space="preserve">, apesar de simples, </w:t>
+      </w:r>
+      <w:r>
+        <w:t xml:space="preserve">permitem representar </w:t>
+      </w:r>
+      <w:r>
+        <w:t xml:space="preserve">claramente a proposta de </w:t>
+      </w:r>
+      <w:r>
+        <w:t>solução arquitetural.</w:t>
+      </w:r>
+    </w:p>
+    <w:p>
+      <w:pPr>
+        <w:pStyle w:val="Ttulo3"/>
+        <w:jc w:val="both"/>
+      </w:pPr>
+      <w:bookmarkStart w:id="25" w:name="_Toc51495817"/>
+      <w:r>
+        <w:t>Arquitetura (DDD, SOLID)</w:t>
+      </w:r>
+      <w:bookmarkEnd w:id="25"/>
+    </w:p>
+    <w:p>
+      <w:pPr>
+        <w:jc w:val="both"/>
+      </w:pPr>
+    </w:p>
+    <w:p>
+      <w:pPr>
+        <w:pStyle w:val="Ttulo3"/>
+        <w:jc w:val="both"/>
+      </w:pPr>
+      <w:bookmarkStart w:id="26" w:name="_Toc51495818"/>
+      <w:r>
+        <w:t>Código</w:t>
+      </w:r>
+      <w:bookmarkEnd w:id="26"/>
+    </w:p>
+    <w:p>
+      <w:pPr>
+        <w:jc w:val="both"/>
+      </w:pPr>
+    </w:p>
+    <w:p>
+      <w:pPr>
+        <w:pStyle w:val="Ttulo3"/>
+        <w:jc w:val="both"/>
+      </w:pPr>
+      <w:bookmarkStart w:id="27" w:name="_Toc51495819"/>
+      <w:r>
+        <w:t>Apresentação (Consumo)</w:t>
+      </w:r>
+      <w:bookmarkEnd w:id="27"/>
+    </w:p>
+    <w:p>
+      <w:pPr>
+        <w:jc w:val="both"/>
+      </w:pPr>
+    </w:p>
+    <w:p>
+      <w:pPr>
+        <w:pStyle w:val="Ttulo3"/>
+        <w:jc w:val="both"/>
+      </w:pPr>
+      <w:bookmarkStart w:id="28" w:name="_Toc51495820"/>
+      <w:r>
+        <w:t>Comunicação (Mensageria e CQRS)</w:t>
+      </w:r>
+      <w:bookmarkEnd w:id="28"/>
+    </w:p>
+    <w:p>
+      <w:pPr>
+        <w:jc w:val="both"/>
+      </w:pPr>
+    </w:p>
+    <w:p>
+      <w:pPr>
+        <w:pStyle w:val="Ttulo3"/>
+        <w:jc w:val="both"/>
+      </w:pPr>
+      <w:bookmarkStart w:id="29" w:name="_Toc51495821"/>
+      <w:r>
+        <w:t>I</w:t>
+      </w:r>
+      <w:r>
+        <w:t xml:space="preserve"> </w:t>
+      </w:r>
+      <w:r>
+        <w:t>AM (autenticação</w:t>
+      </w:r>
+      <w:r>
+        <w:t xml:space="preserve"> e autorização</w:t>
+      </w:r>
+      <w:r>
+        <w:t>)</w:t>
+      </w:r>
+      <w:bookmarkEnd w:id="29"/>
+    </w:p>
+    <w:p>
+      <w:pPr>
+        <w:jc w:val="both"/>
+      </w:pPr>
+      <w:r>
+        <w:t xml:space="preserve">Como solução de </w:t>
+      </w:r>
+      <w:proofErr w:type="spellStart"/>
+      <w:r>
+        <w:rPr>
+          <w:i/>
+          <w:iCs/>
+        </w:rPr>
+        <w:t>Identity</w:t>
+      </w:r>
+      <w:proofErr w:type="spellEnd"/>
+      <w:r>
+        <w:rPr>
+          <w:i/>
+          <w:iCs/>
+        </w:rPr>
+        <w:t xml:space="preserve"> Server</w:t>
+      </w:r>
+      <w:r>
+        <w:t xml:space="preserve">, foi selecionado o produto da </w:t>
+      </w:r>
+      <w:hyperlink r:id="rId17" w:history="1">
+        <w:r>
+          <w:rPr>
+            <w:rStyle w:val="Hyperlink"/>
+          </w:rPr>
+          <w:t>WSO2</w:t>
+        </w:r>
+      </w:hyperlink>
+      <w:r>
+        <w:t xml:space="preserve"> bastante conhecida no cenário de Integração de Sistemas em plataforma Java. </w:t>
+      </w:r>
+    </w:p>
+    <w:p>
+      <w:pPr>
+        <w:jc w:val="both"/>
+      </w:pPr>
+      <w:r>
+        <w:t>Não será feita a implementação, apenas representação do componente arquitetural no modelo C4.</w:t>
+      </w:r>
+    </w:p>
+    <w:p>
+      <w:pPr>
+        <w:pStyle w:val="Ttulo3"/>
+        <w:jc w:val="both"/>
+      </w:pPr>
+      <w:bookmarkStart w:id="30" w:name="_Toc51495822"/>
+      <w:r>
+        <w:t>Publicação</w:t>
+      </w:r>
+      <w:bookmarkEnd w:id="30"/>
+    </w:p>
+    <w:p>
+      <w:pPr>
+        <w:jc w:val="both"/>
+      </w:pPr>
+    </w:p>
+    <w:p>
+      <w:pPr>
+        <w:pStyle w:val="Ttulo3"/>
+        <w:jc w:val="both"/>
+      </w:pPr>
+      <w:bookmarkStart w:id="31" w:name="_Toc51495823"/>
+      <w:r>
+        <w:t>Apresentação (PPT)</w:t>
+      </w:r>
+      <w:bookmarkEnd w:id="31"/>
+    </w:p>
+    <w:p>
+      <w:pPr>
+        <w:jc w:val="both"/>
+      </w:pPr>
+    </w:p>
+    <w:p>
+      <w:pPr>
+        <w:jc w:val="both"/>
+      </w:pPr>
+    </w:p>
+    <w:p>
+      <w:pPr>
+        <w:jc w:val="both"/>
+      </w:pPr>
+    </w:p>
+    <w:p>
+      <w:pPr>
+        <w:jc w:val="both"/>
+        <w:rPr>
+          <w:rFonts w:asciiTheme="majorHAnsi" w:eastAsiaTheme="majorEastAsia" w:hAnsiTheme="majorHAnsi" w:cstheme="majorBidi"/>
+          <w:color w:val="2F5496" w:themeColor="accent1" w:themeShade="BF"/>
+          <w:sz w:val="32"/>
+          <w:szCs w:val="32"/>
+        </w:rPr>
+      </w:pPr>
+      <w:r>
+        <w:br w:type="page"/>
+      </w:r>
+    </w:p>
+    <w:p>
+      <w:pPr>
+        <w:pStyle w:val="Ttulo1"/>
+        <w:jc w:val="both"/>
+      </w:pPr>
+      <w:bookmarkStart w:id="32" w:name="_Toc51495824"/>
+      <w:r>
+        <w:lastRenderedPageBreak/>
+        <w:t>Conclusão</w:t>
+      </w:r>
+      <w:bookmarkEnd w:id="32"/>
+    </w:p>
+    <w:p>
+      <w:pPr>
+        <w:jc w:val="both"/>
+        <w:rPr>
+          <w:rFonts w:asciiTheme="majorHAnsi" w:eastAsiaTheme="majorEastAsia" w:hAnsiTheme="majorHAnsi" w:cstheme="majorBidi"/>
+          <w:color w:val="2F5496" w:themeColor="accent1" w:themeShade="BF"/>
+          <w:sz w:val="32"/>
+          <w:szCs w:val="32"/>
+        </w:rPr>
+      </w:pPr>
+      <w:r>
+        <w:br w:type="page"/>
+      </w:r>
+    </w:p>
+    <w:p>
+      <w:pPr>
+        <w:pStyle w:val="Ttulo1"/>
+        <w:jc w:val="both"/>
       </w:pPr>
       <w:bookmarkStart w:id="33" w:name="_Toc51495825"/>
       <w:r>
@@ -5709,6 +6023,7 @@
           <w:ilvl w:val="0"/>
           <w:numId w:val="3"/>
         </w:numPr>
+        <w:jc w:val="both"/>
       </w:pPr>
       <w:r>
         <w:t xml:space="preserve">Modelagem de </w:t>
@@ -5753,6 +6068,7 @@
           <w:ilvl w:val="1"/>
           <w:numId w:val="3"/>
         </w:numPr>
+        <w:jc w:val="both"/>
       </w:pPr>
       <w:r>
         <w:t>RUP</w:t>
@@ -5765,6 +6081,7 @@
           <w:ilvl w:val="2"/>
           <w:numId w:val="3"/>
         </w:numPr>
+        <w:jc w:val="both"/>
       </w:pPr>
       <w:r>
         <w:t xml:space="preserve">Entendimento das fases de um processo de desenvolvimento de </w:t>
@@ -5787,11 +6104,12 @@
           <w:ilvl w:val="2"/>
           <w:numId w:val="3"/>
         </w:numPr>
+        <w:jc w:val="both"/>
       </w:pPr>
       <w:r>
         <w:t xml:space="preserve">Fonte: </w:t>
       </w:r>
-      <w:hyperlink r:id="rId17" w:history="1">
+      <w:hyperlink r:id="rId18" w:history="1">
         <w:r>
           <w:rPr>
             <w:rStyle w:val="Hyperlink"/>
@@ -5807,24 +6125,43 @@
           <w:ilvl w:val="1"/>
           <w:numId w:val="3"/>
         </w:numPr>
+        <w:jc w:val="both"/>
       </w:pPr>
       <w:r>
         <w:t xml:space="preserve">Documento de Visão e </w:t>
       </w:r>
+      <w:proofErr w:type="spellStart"/>
       <w:r>
         <w:rPr>
           <w:i/>
           <w:iCs/>
         </w:rPr>
-        <w:t>Problem Statemen</w:t>
-      </w:r>
+        <w:t>Problem</w:t>
+      </w:r>
+      <w:proofErr w:type="spellEnd"/>
       <w:r>
         <w:rPr>
           <w:i/>
           <w:iCs/>
         </w:rPr>
+        <w:t xml:space="preserve"> </w:t>
+      </w:r>
+      <w:proofErr w:type="spellStart"/>
+      <w:r>
+        <w:rPr>
+          <w:i/>
+          <w:iCs/>
+        </w:rPr>
+        <w:t>Statemen</w:t>
+      </w:r>
+      <w:r>
+        <w:rPr>
+          <w:i/>
+          <w:iCs/>
+        </w:rPr>
         <w:t>t</w:t>
       </w:r>
+      <w:proofErr w:type="spellEnd"/>
       <w:r>
         <w:t>:</w:t>
       </w:r>
@@ -5836,8 +6173,9 @@
           <w:ilvl w:val="2"/>
           <w:numId w:val="3"/>
         </w:numPr>
-      </w:pPr>
-      <w:hyperlink r:id="rId18" w:history="1">
+        <w:jc w:val="both"/>
+      </w:pPr>
+      <w:hyperlink r:id="rId19" w:history="1">
         <w:r>
           <w:rPr>
             <w:rStyle w:val="Hyperlink"/>
@@ -5853,6 +6191,7 @@
           <w:ilvl w:val="1"/>
           <w:numId w:val="3"/>
         </w:numPr>
+        <w:jc w:val="both"/>
       </w:pPr>
       <w:r>
         <w:t>UML as Sketch</w:t>
@@ -5865,6 +6204,7 @@
           <w:ilvl w:val="2"/>
           <w:numId w:val="3"/>
         </w:numPr>
+        <w:jc w:val="both"/>
       </w:pPr>
       <w:r>
         <w:t xml:space="preserve">Uso de </w:t>
@@ -5888,6 +6228,7 @@
           <w:ilvl w:val="2"/>
           <w:numId w:val="3"/>
         </w:numPr>
+        <w:jc w:val="both"/>
       </w:pPr>
       <w:r>
         <w:t>Fontes:</w:t>
@@ -5900,8 +6241,9 @@
           <w:ilvl w:val="3"/>
           <w:numId w:val="3"/>
         </w:numPr>
-      </w:pPr>
-      <w:hyperlink r:id="rId19" w:history="1">
+        <w:jc w:val="both"/>
+      </w:pPr>
+      <w:hyperlink r:id="rId20" w:history="1">
         <w:r>
           <w:rPr>
             <w:rStyle w:val="Hyperlink"/>
@@ -5917,8 +6259,9 @@
           <w:ilvl w:val="3"/>
           <w:numId w:val="3"/>
         </w:numPr>
-      </w:pPr>
-      <w:hyperlink r:id="rId20" w:history="1">
+        <w:jc w:val="both"/>
+      </w:pPr>
+      <w:hyperlink r:id="rId21" w:history="1">
         <w:r>
           <w:rPr>
             <w:rStyle w:val="Hyperlink"/>
@@ -5934,6 +6277,7 @@
           <w:ilvl w:val="0"/>
           <w:numId w:val="3"/>
         </w:numPr>
+        <w:jc w:val="both"/>
         <w:rPr>
           <w:i/>
           <w:iCs/>
@@ -5944,8 +6288,17 @@
           <w:i/>
           <w:iCs/>
         </w:rPr>
-        <w:t>C4 Model</w:t>
-      </w:r>
+        <w:t xml:space="preserve">C4 </w:t>
+      </w:r>
+      <w:proofErr w:type="spellStart"/>
+      <w:r>
+        <w:rPr>
+          <w:i/>
+          <w:iCs/>
+        </w:rPr>
+        <w:t>Model</w:t>
+      </w:r>
+      <w:proofErr w:type="spellEnd"/>
     </w:p>
     <w:p>
       <w:pPr>
@@ -5954,11 +6307,12 @@
           <w:ilvl w:val="1"/>
           <w:numId w:val="3"/>
         </w:numPr>
+        <w:jc w:val="both"/>
       </w:pPr>
       <w:r>
         <w:t xml:space="preserve">Site oficial: </w:t>
       </w:r>
-      <w:hyperlink r:id="rId21" w:history="1">
+      <w:hyperlink r:id="rId22" w:history="1">
         <w:r>
           <w:rPr>
             <w:rStyle w:val="Hyperlink"/>
@@ -5977,6 +6331,7 @@
           <w:ilvl w:val="2"/>
           <w:numId w:val="3"/>
         </w:numPr>
+        <w:jc w:val="both"/>
       </w:pPr>
       <w:r>
         <w:t>Resumo</w:t>
@@ -5989,12 +6344,16 @@
           <w:ilvl w:val="3"/>
           <w:numId w:val="3"/>
         </w:numPr>
+        <w:jc w:val="both"/>
       </w:pPr>
       <w:r>
         <w:t>Visualização do Modelo:</w:t>
       </w:r>
     </w:p>
     <w:p>
+      <w:pPr>
+        <w:jc w:val="both"/>
+      </w:pPr>
       <w:r>
         <w:rPr>
           <w:noProof/>
@@ -6017,7 +6376,7 @@
                     </pic:cNvPicPr>
                   </pic:nvPicPr>
                   <pic:blipFill>
-                    <a:blip r:embed="rId22" cstate="print">
+                    <a:blip r:embed="rId23" cstate="print">
                       <a:extLst>
                         <a:ext uri="{28A0092B-C50C-407E-A947-70E740481C1C}">
                           <a14:useLocalDpi xmlns:a14="http://schemas.microsoft.com/office/drawing/2010/main" val="0"/>
@@ -6048,8 +6407,6 @@
           </wp:inline>
         </w:drawing>
       </w:r>
-      <w:bookmarkStart w:id="34" w:name="_GoBack"/>
-      <w:bookmarkEnd w:id="34"/>
     </w:p>
     <w:p>
       <w:pPr>
@@ -6058,7 +6415,9 @@
           <w:ilvl w:val="3"/>
           <w:numId w:val="3"/>
         </w:numPr>
-      </w:pPr>
+        <w:jc w:val="both"/>
+      </w:pPr>
+      <w:proofErr w:type="spellStart"/>
       <w:r>
         <w:rPr>
           <w:i/>
@@ -6066,11 +6425,15 @@
         </w:rPr>
         <w:t>Metamodel</w:t>
       </w:r>
+      <w:proofErr w:type="spellEnd"/>
       <w:r>
         <w:t>:</w:t>
       </w:r>
     </w:p>
     <w:p>
+      <w:pPr>
+        <w:jc w:val="both"/>
+      </w:pPr>
       <w:r>
         <w:rPr>
           <w:noProof/>
@@ -6094,7 +6457,7 @@
                     </pic:cNvPicPr>
                   </pic:nvPicPr>
                   <pic:blipFill>
-                    <a:blip r:embed="rId23">
+                    <a:blip r:embed="rId24">
                       <a:extLst>
                         <a:ext uri="{28A0092B-C50C-407E-A947-70E740481C1C}">
                           <a14:useLocalDpi xmlns:a14="http://schemas.microsoft.com/office/drawing/2010/main" val="0"/>
@@ -6133,7 +6496,9 @@
           <w:ilvl w:val="3"/>
           <w:numId w:val="3"/>
         </w:numPr>
-      </w:pPr>
+        <w:jc w:val="both"/>
+      </w:pPr>
+      <w:proofErr w:type="spellStart"/>
       <w:r>
         <w:rPr>
           <w:i/>
@@ -6141,11 +6506,15 @@
         </w:rPr>
         <w:t>View</w:t>
       </w:r>
+      <w:proofErr w:type="spellEnd"/>
       <w:r>
         <w:t>:</w:t>
       </w:r>
     </w:p>
     <w:p>
+      <w:pPr>
+        <w:jc w:val="both"/>
+      </w:pPr>
       <w:r>
         <w:rPr>
           <w:noProof/>
@@ -6169,7 +6538,7 @@
                     </pic:cNvPicPr>
                   </pic:nvPicPr>
                   <pic:blipFill>
-                    <a:blip r:embed="rId24">
+                    <a:blip r:embed="rId25">
                       <a:extLst>
                         <a:ext uri="{28A0092B-C50C-407E-A947-70E740481C1C}">
                           <a14:useLocalDpi xmlns:a14="http://schemas.microsoft.com/office/drawing/2010/main" val="0"/>
@@ -6208,11 +6577,13 @@
           <w:ilvl w:val="1"/>
           <w:numId w:val="3"/>
         </w:numPr>
+        <w:jc w:val="both"/>
         <w:rPr>
           <w:i/>
           <w:iCs/>
         </w:rPr>
       </w:pPr>
+      <w:proofErr w:type="spellStart"/>
       <w:r>
         <w:rPr>
           <w:i/>
@@ -6220,6 +6591,7 @@
         </w:rPr>
         <w:t>Structurizr</w:t>
       </w:r>
+      <w:proofErr w:type="spellEnd"/>
     </w:p>
     <w:p>
       <w:pPr>
@@ -6228,8 +6600,9 @@
           <w:ilvl w:val="2"/>
           <w:numId w:val="3"/>
         </w:numPr>
-      </w:pPr>
-      <w:hyperlink r:id="rId25" w:history="1">
+        <w:jc w:val="both"/>
+      </w:pPr>
+      <w:hyperlink r:id="rId26" w:history="1">
         <w:r>
           <w:rPr>
             <w:rStyle w:val="Hyperlink"/>
@@ -6245,6 +6618,7 @@
           <w:ilvl w:val="2"/>
           <w:numId w:val="3"/>
         </w:numPr>
+        <w:jc w:val="both"/>
       </w:pPr>
       <w:r>
         <w:t xml:space="preserve">Ferramenta para a criação de modelos no padrão </w:t>
@@ -6254,11 +6628,149 @@
           <w:i/>
           <w:iCs/>
         </w:rPr>
-        <w:t>C4 Model</w:t>
-      </w:r>
+        <w:t xml:space="preserve">C4 </w:t>
+      </w:r>
+      <w:proofErr w:type="spellStart"/>
+      <w:r>
+        <w:rPr>
+          <w:i/>
+          <w:iCs/>
+        </w:rPr>
+        <w:t>Model</w:t>
+      </w:r>
+      <w:proofErr w:type="spellEnd"/>
+    </w:p>
+    <w:p>
+      <w:pPr>
+        <w:pStyle w:val="PargrafodaLista"/>
+        <w:numPr>
+          <w:ilvl w:val="0"/>
+          <w:numId w:val="3"/>
+        </w:numPr>
+        <w:jc w:val="both"/>
+        <w:rPr>
+          <w:i/>
+          <w:iCs/>
+        </w:rPr>
+      </w:pPr>
+      <w:proofErr w:type="spellStart"/>
+      <w:r>
+        <w:rPr>
+          <w:i/>
+          <w:iCs/>
+        </w:rPr>
+        <w:t>GoF</w:t>
+      </w:r>
+      <w:proofErr w:type="spellEnd"/>
+      <w:r>
+        <w:rPr>
+          <w:i/>
+          <w:iCs/>
+        </w:rPr>
+        <w:t xml:space="preserve"> </w:t>
+      </w:r>
+      <w:proofErr w:type="spellStart"/>
+      <w:r>
+        <w:rPr>
+          <w:i/>
+          <w:iCs/>
+        </w:rPr>
+        <w:t>Patterns</w:t>
+      </w:r>
+      <w:proofErr w:type="spellEnd"/>
+    </w:p>
+    <w:p>
+      <w:pPr>
+        <w:pStyle w:val="PargrafodaLista"/>
+        <w:numPr>
+          <w:ilvl w:val="1"/>
+          <w:numId w:val="3"/>
+        </w:numPr>
+        <w:jc w:val="both"/>
+      </w:pPr>
+      <w:hyperlink r:id="rId27" w:history="1">
+        <w:r>
+          <w:rPr>
+            <w:rStyle w:val="Hyperlink"/>
+          </w:rPr>
+          <w:t>https://www.devmedia.com.br/design-patterns-padroes-gof/16781</w:t>
+        </w:r>
+      </w:hyperlink>
+    </w:p>
+    <w:p>
+      <w:pPr>
+        <w:pStyle w:val="PargrafodaLista"/>
+        <w:numPr>
+          <w:ilvl w:val="1"/>
+          <w:numId w:val="3"/>
+        </w:numPr>
+        <w:jc w:val="both"/>
+      </w:pPr>
+      <w:r>
+        <w:t xml:space="preserve">Utilizado o </w:t>
+      </w:r>
+      <w:proofErr w:type="spellStart"/>
+      <w:r>
+        <w:rPr>
+          <w:i/>
+          <w:iCs/>
+        </w:rPr>
+        <w:t>pattern</w:t>
+      </w:r>
+      <w:proofErr w:type="spellEnd"/>
+      <w:r>
+        <w:rPr>
+          <w:i/>
+          <w:iCs/>
+        </w:rPr>
+        <w:t xml:space="preserve"> </w:t>
+      </w:r>
+      <w:proofErr w:type="spellStart"/>
+      <w:r>
+        <w:rPr>
+          <w:i/>
+          <w:iCs/>
+        </w:rPr>
+        <w:t>Strategy</w:t>
+      </w:r>
+      <w:proofErr w:type="spellEnd"/>
+      <w:r>
+        <w:t xml:space="preserve"> como guia para a solução dos buscadores.</w:t>
+      </w:r>
+    </w:p>
+    <w:p>
+      <w:pPr>
+        <w:pStyle w:val="PargrafodaLista"/>
+        <w:numPr>
+          <w:ilvl w:val="0"/>
+          <w:numId w:val="3"/>
+        </w:numPr>
+        <w:jc w:val="both"/>
+      </w:pPr>
+      <w:r>
+        <w:t>I AM</w:t>
+      </w:r>
+    </w:p>
+    <w:p>
+      <w:pPr>
+        <w:pStyle w:val="PargrafodaLista"/>
+        <w:numPr>
+          <w:ilvl w:val="1"/>
+          <w:numId w:val="3"/>
+        </w:numPr>
+        <w:jc w:val="both"/>
+      </w:pPr>
+      <w:hyperlink r:id="rId28" w:history="1">
+        <w:r>
+          <w:rPr>
+            <w:rStyle w:val="Hyperlink"/>
+          </w:rPr>
+          <w:t>https://wso2.com/identity-and-access-management/</w:t>
+        </w:r>
+      </w:hyperlink>
     </w:p>
     <w:sectPr>
-      <w:headerReference w:type="default" r:id="rId26"/>
+      <w:headerReference w:type="default" r:id="rId29"/>
       <w:pgSz w:w="11906" w:h="16838"/>
       <w:pgMar w:top="1417" w:right="1701" w:bottom="1417" w:left="1701" w:header="708" w:footer="708" w:gutter="0"/>
       <w:cols w:space="708"/>
@@ -6508,8 +7020,16 @@
             <w:rPr>
               <w:rFonts w:ascii="Droid Sans" w:eastAsia="Droid Sans" w:hAnsi="Droid Sans" w:cs="Droid Sans"/>
             </w:rPr>
-            <w:t>Instituto Infnet</w:t>
+            <w:t xml:space="preserve">Instituto </w:t>
           </w:r>
+          <w:proofErr w:type="spellStart"/>
+          <w:r>
+            <w:rPr>
+              <w:rFonts w:ascii="Droid Sans" w:eastAsia="Droid Sans" w:hAnsi="Droid Sans" w:cs="Droid Sans"/>
+            </w:rPr>
+            <w:t>Infnet</w:t>
+          </w:r>
+          <w:proofErr w:type="spellEnd"/>
         </w:p>
         <w:p>
           <w:pPr>
@@ -6554,7 +7074,21 @@
             <w:rPr>
               <w:rFonts w:ascii="Droid Sans" w:eastAsia="Droid Sans" w:hAnsi="Droid Sans" w:cs="Droid Sans"/>
             </w:rPr>
-            <w:t>Módulo Microsserviços e Mobile</w:t>
+            <w:t xml:space="preserve">Módulo </w:t>
+          </w:r>
+          <w:proofErr w:type="spellStart"/>
+          <w:r>
+            <w:rPr>
+              <w:rFonts w:ascii="Droid Sans" w:eastAsia="Droid Sans" w:hAnsi="Droid Sans" w:cs="Droid Sans"/>
+            </w:rPr>
+            <w:t>Microsserviços</w:t>
+          </w:r>
+          <w:proofErr w:type="spellEnd"/>
+          <w:r>
+            <w:rPr>
+              <w:rFonts w:ascii="Droid Sans" w:eastAsia="Droid Sans" w:hAnsi="Droid Sans" w:cs="Droid Sans"/>
+            </w:rPr>
+            <w:t xml:space="preserve"> e Mobile</w:t>
           </w:r>
         </w:p>
       </w:tc>
@@ -7006,6 +7540,119 @@
       </w:rPr>
     </w:lvl>
   </w:abstractNum>
+  <w:abstractNum w:abstractNumId="4" w15:restartNumberingAfterBreak="0">
+    <w:nsid w:val="7B5256CE"/>
+    <w:multiLevelType w:val="hybridMultilevel"/>
+    <w:tmpl w:val="E1E84214"/>
+    <w:lvl w:ilvl="0" w:tplc="04160001">
+      <w:start w:val="1"/>
+      <w:numFmt w:val="bullet"/>
+      <w:lvlText w:val=""/>
+      <w:lvlJc w:val="left"/>
+      <w:pPr>
+        <w:ind w:left="720" w:hanging="360"/>
+      </w:pPr>
+      <w:rPr>
+        <w:rFonts w:ascii="Symbol" w:hAnsi="Symbol" w:hint="default"/>
+      </w:rPr>
+    </w:lvl>
+    <w:lvl w:ilvl="1" w:tplc="04160003">
+      <w:start w:val="1"/>
+      <w:numFmt w:val="bullet"/>
+      <w:lvlText w:val="o"/>
+      <w:lvlJc w:val="left"/>
+      <w:pPr>
+        <w:ind w:left="1440" w:hanging="360"/>
+      </w:pPr>
+      <w:rPr>
+        <w:rFonts w:ascii="Courier New" w:hAnsi="Courier New" w:cs="Courier New" w:hint="default"/>
+      </w:rPr>
+    </w:lvl>
+    <w:lvl w:ilvl="2" w:tplc="04160005" w:tentative="1">
+      <w:start w:val="1"/>
+      <w:numFmt w:val="bullet"/>
+      <w:lvlText w:val=""/>
+      <w:lvlJc w:val="left"/>
+      <w:pPr>
+        <w:ind w:left="2160" w:hanging="360"/>
+      </w:pPr>
+      <w:rPr>
+        <w:rFonts w:ascii="Wingdings" w:hAnsi="Wingdings" w:hint="default"/>
+      </w:rPr>
+    </w:lvl>
+    <w:lvl w:ilvl="3" w:tplc="04160001" w:tentative="1">
+      <w:start w:val="1"/>
+      <w:numFmt w:val="bullet"/>
+      <w:lvlText w:val=""/>
+      <w:lvlJc w:val="left"/>
+      <w:pPr>
+        <w:ind w:left="2880" w:hanging="360"/>
+      </w:pPr>
+      <w:rPr>
+        <w:rFonts w:ascii="Symbol" w:hAnsi="Symbol" w:hint="default"/>
+      </w:rPr>
+    </w:lvl>
+    <w:lvl w:ilvl="4" w:tplc="04160003" w:tentative="1">
+      <w:start w:val="1"/>
+      <w:numFmt w:val="bullet"/>
+      <w:lvlText w:val="o"/>
+      <w:lvlJc w:val="left"/>
+      <w:pPr>
+        <w:ind w:left="3600" w:hanging="360"/>
+      </w:pPr>
+      <w:rPr>
+        <w:rFonts w:ascii="Courier New" w:hAnsi="Courier New" w:cs="Courier New" w:hint="default"/>
+      </w:rPr>
+    </w:lvl>
+    <w:lvl w:ilvl="5" w:tplc="04160005" w:tentative="1">
+      <w:start w:val="1"/>
+      <w:numFmt w:val="bullet"/>
+      <w:lvlText w:val=""/>
+      <w:lvlJc w:val="left"/>
+      <w:pPr>
+        <w:ind w:left="4320" w:hanging="360"/>
+      </w:pPr>
+      <w:rPr>
+        <w:rFonts w:ascii="Wingdings" w:hAnsi="Wingdings" w:hint="default"/>
+      </w:rPr>
+    </w:lvl>
+    <w:lvl w:ilvl="6" w:tplc="04160001" w:tentative="1">
+      <w:start w:val="1"/>
+      <w:numFmt w:val="bullet"/>
+      <w:lvlText w:val=""/>
+      <w:lvlJc w:val="left"/>
+      <w:pPr>
+        <w:ind w:left="5040" w:hanging="360"/>
+      </w:pPr>
+      <w:rPr>
+        <w:rFonts w:ascii="Symbol" w:hAnsi="Symbol" w:hint="default"/>
+      </w:rPr>
+    </w:lvl>
+    <w:lvl w:ilvl="7" w:tplc="04160003" w:tentative="1">
+      <w:start w:val="1"/>
+      <w:numFmt w:val="bullet"/>
+      <w:lvlText w:val="o"/>
+      <w:lvlJc w:val="left"/>
+      <w:pPr>
+        <w:ind w:left="5760" w:hanging="360"/>
+      </w:pPr>
+      <w:rPr>
+        <w:rFonts w:ascii="Courier New" w:hAnsi="Courier New" w:cs="Courier New" w:hint="default"/>
+      </w:rPr>
+    </w:lvl>
+    <w:lvl w:ilvl="8" w:tplc="04160005" w:tentative="1">
+      <w:start w:val="1"/>
+      <w:numFmt w:val="bullet"/>
+      <w:lvlText w:val=""/>
+      <w:lvlJc w:val="left"/>
+      <w:pPr>
+        <w:ind w:left="6480" w:hanging="360"/>
+      </w:pPr>
+      <w:rPr>
+        <w:rFonts w:ascii="Wingdings" w:hAnsi="Wingdings" w:hint="default"/>
+      </w:rPr>
+    </w:lvl>
+  </w:abstractNum>
   <w:num w:numId="1">
     <w:abstractNumId w:val="1"/>
   </w:num>
@@ -7017,6 +7664,9 @@
   </w:num>
   <w:num w:numId="4">
     <w:abstractNumId w:val="0"/>
+  </w:num>
+  <w:num w:numId="5">
+    <w:abstractNumId w:val="4"/>
   </w:num>
 </w:numbering>
 </file>
@@ -8039,7 +8689,7 @@
 </file>
 
 <file path=customXml/itemProps1.xml><?xml version="1.0" encoding="utf-8"?>
-<ds:datastoreItem xmlns:ds="http://schemas.openxmlformats.org/officeDocument/2006/customXml" ds:itemID="{B6BFF9F1-45AE-4366-B472-C97A7CFDAE76}">
+<ds:datastoreItem xmlns:ds="http://schemas.openxmlformats.org/officeDocument/2006/customXml" ds:itemID="{6ABC09E0-BD89-4A74-977F-07731D25127C}">
   <ds:schemaRefs>
     <ds:schemaRef ds:uri="http://schemas.openxmlformats.org/officeDocument/2006/bibliography"/>
   </ds:schemaRefs>

</xml_diff>

<commit_message>
Atualizando o modelo de classes com Cargo, Habilidade, Experiência e Nível.
</commit_message>
<xml_diff>
--- a/docs/Trabalho Microserviços.docx
+++ b/docs/Trabalho Microserviços.docx
@@ -149,7 +149,27 @@
           <w:sz w:val="72"/>
           <w:szCs w:val="72"/>
         </w:rPr>
-        <w:t>Arquitetura de Microsserviços e Mobile</w:t>
+        <w:t xml:space="preserve">Arquitetura de </w:t>
+      </w:r>
+      <w:proofErr w:type="spellStart"/>
+      <w:r>
+        <w:rPr>
+          <w:rFonts w:ascii="Droid Serif" w:eastAsia="Droid Serif" w:hAnsi="Droid Serif" w:cs="Droid Serif"/>
+          <w:b/>
+          <w:sz w:val="72"/>
+          <w:szCs w:val="72"/>
+        </w:rPr>
+        <w:t>Microsserviços</w:t>
+      </w:r>
+      <w:proofErr w:type="spellEnd"/>
+      <w:r>
+        <w:rPr>
+          <w:rFonts w:ascii="Droid Serif" w:eastAsia="Droid Serif" w:hAnsi="Droid Serif" w:cs="Droid Serif"/>
+          <w:b/>
+          <w:sz w:val="72"/>
+          <w:szCs w:val="72"/>
+        </w:rPr>
+        <w:t xml:space="preserve"> e Mobile</w:t>
       </w:r>
     </w:p>
     <w:p>
@@ -286,8 +306,6 @@
             <w:fldChar w:fldCharType="separate"/>
           </w:r>
         </w:p>
-        <w:bookmarkStart w:id="0" w:name="_GoBack"/>
-        <w:bookmarkEnd w:id="0"/>
         <w:p>
           <w:pPr>
             <w:pStyle w:val="Sumrio1"/>
@@ -300,108 +318,63 @@
               <w:lang w:eastAsia="pt-BR"/>
             </w:rPr>
           </w:pPr>
-          <w:r>
-            <w:rPr>
-              <w:rStyle w:val="Hyperlink"/>
-              <w:noProof/>
-            </w:rPr>
-            <w:fldChar w:fldCharType="begin"/>
-          </w:r>
-          <w:r>
-            <w:rPr>
-              <w:rStyle w:val="Hyperlink"/>
-              <w:noProof/>
-            </w:rPr>
-            <w:instrText xml:space="preserve"> </w:instrText>
-          </w:r>
-          <w:r>
-            <w:rPr>
-              <w:noProof/>
-            </w:rPr>
-            <w:instrText>HYPERLINK \l "_Toc51500840"</w:instrText>
-          </w:r>
-          <w:r>
-            <w:rPr>
-              <w:rStyle w:val="Hyperlink"/>
-              <w:noProof/>
-            </w:rPr>
-            <w:instrText xml:space="preserve"> </w:instrText>
-          </w:r>
-          <w:r>
-            <w:rPr>
-              <w:rStyle w:val="Hyperlink"/>
-              <w:noProof/>
-            </w:rPr>
-          </w:r>
-          <w:r>
-            <w:rPr>
-              <w:rStyle w:val="Hyperlink"/>
-              <w:noProof/>
-            </w:rPr>
-            <w:fldChar w:fldCharType="separate"/>
-          </w:r>
-          <w:r>
-            <w:rPr>
-              <w:rStyle w:val="Hyperlink"/>
-              <w:noProof/>
-            </w:rPr>
-            <w:t>Introdução</w:t>
-          </w:r>
-          <w:r>
-            <w:rPr>
-              <w:noProof/>
-              <w:webHidden/>
-            </w:rPr>
-            <w:tab/>
-          </w:r>
-          <w:r>
-            <w:rPr>
-              <w:noProof/>
-              <w:webHidden/>
-            </w:rPr>
-            <w:fldChar w:fldCharType="begin"/>
-          </w:r>
-          <w:r>
-            <w:rPr>
-              <w:noProof/>
-              <w:webHidden/>
-            </w:rPr>
-            <w:instrText xml:space="preserve"> PAGEREF _Toc51500840 \h </w:instrText>
-          </w:r>
-          <w:r>
-            <w:rPr>
-              <w:noProof/>
-              <w:webHidden/>
-            </w:rPr>
-          </w:r>
-          <w:r>
-            <w:rPr>
-              <w:noProof/>
-              <w:webHidden/>
-            </w:rPr>
-            <w:fldChar w:fldCharType="separate"/>
-          </w:r>
-          <w:r>
-            <w:rPr>
-              <w:noProof/>
-              <w:webHidden/>
-            </w:rPr>
-            <w:t>4</w:t>
-          </w:r>
-          <w:r>
-            <w:rPr>
-              <w:noProof/>
-              <w:webHidden/>
-            </w:rPr>
-            <w:fldChar w:fldCharType="end"/>
-          </w:r>
-          <w:r>
-            <w:rPr>
-              <w:rStyle w:val="Hyperlink"/>
-              <w:noProof/>
-            </w:rPr>
-            <w:fldChar w:fldCharType="end"/>
-          </w:r>
+          <w:hyperlink w:anchor="_Toc51500840" w:history="1">
+            <w:r>
+              <w:rPr>
+                <w:rStyle w:val="Hyperlink"/>
+                <w:noProof/>
+              </w:rPr>
+              <w:t>Introdução</w:t>
+            </w:r>
+            <w:r>
+              <w:rPr>
+                <w:noProof/>
+                <w:webHidden/>
+              </w:rPr>
+              <w:tab/>
+            </w:r>
+            <w:r>
+              <w:rPr>
+                <w:noProof/>
+                <w:webHidden/>
+              </w:rPr>
+              <w:fldChar w:fldCharType="begin"/>
+            </w:r>
+            <w:r>
+              <w:rPr>
+                <w:noProof/>
+                <w:webHidden/>
+              </w:rPr>
+              <w:instrText xml:space="preserve"> PAGEREF _Toc51500840 \h </w:instrText>
+            </w:r>
+            <w:r>
+              <w:rPr>
+                <w:noProof/>
+                <w:webHidden/>
+              </w:rPr>
+            </w:r>
+            <w:r>
+              <w:rPr>
+                <w:noProof/>
+                <w:webHidden/>
+              </w:rPr>
+              <w:fldChar w:fldCharType="separate"/>
+            </w:r>
+            <w:r>
+              <w:rPr>
+                <w:noProof/>
+                <w:webHidden/>
+              </w:rPr>
+              <w:t>4</w:t>
+            </w:r>
+            <w:r>
+              <w:rPr>
+                <w:noProof/>
+                <w:webHidden/>
+              </w:rPr>
+              <w:fldChar w:fldCharType="end"/>
+            </w:r>
+          </w:hyperlink>
         </w:p>
         <w:p>
           <w:pPr>
@@ -2815,19 +2788,27 @@
         <w:pStyle w:val="Ttulo1"/>
         <w:jc w:val="both"/>
       </w:pPr>
-      <w:bookmarkStart w:id="1" w:name="_Toc51500840"/>
+      <w:bookmarkStart w:id="0" w:name="_Toc51500840"/>
       <w:r>
         <w:lastRenderedPageBreak/>
         <w:t>Introdução</w:t>
       </w:r>
-      <w:bookmarkEnd w:id="1"/>
-    </w:p>
-    <w:p>
-      <w:pPr>
-        <w:jc w:val="both"/>
-      </w:pPr>
-      <w:r>
-        <w:t>A proposta deste trabalho é apresentar maneiras de se documentar softwares baseados em arquitetura de Microsserviços.</w:t>
+      <w:bookmarkEnd w:id="0"/>
+    </w:p>
+    <w:p>
+      <w:pPr>
+        <w:jc w:val="both"/>
+      </w:pPr>
+      <w:r>
+        <w:t xml:space="preserve">A proposta deste trabalho é apresentar maneiras de se documentar softwares baseados em arquitetura de </w:t>
+      </w:r>
+      <w:proofErr w:type="spellStart"/>
+      <w:r>
+        <w:t>Microsserviços</w:t>
+      </w:r>
+      <w:proofErr w:type="spellEnd"/>
+      <w:r>
+        <w:t>.</w:t>
       </w:r>
     </w:p>
     <w:p>
@@ -2855,26 +2836,51 @@
           <w:i/>
           <w:iCs/>
         </w:rPr>
-        <w:t>C4 Model</w:t>
-      </w:r>
-      <w:r>
-        <w:t xml:space="preserve">, </w:t>
-      </w:r>
+        <w:t xml:space="preserve">C4 </w:t>
+      </w:r>
+      <w:proofErr w:type="spellStart"/>
       <w:r>
         <w:rPr>
           <w:i/>
           <w:iCs/>
         </w:rPr>
-        <w:t>Domain-Driven Design</w:t>
-      </w:r>
-      <w:r>
-        <w:t xml:space="preserve"> e outras práticas ágeis como cartões </w:t>
+        <w:t>Model</w:t>
+      </w:r>
+      <w:proofErr w:type="spellEnd"/>
+      <w:r>
+        <w:t xml:space="preserve">, </w:t>
       </w:r>
       <w:r>
         <w:rPr>
           <w:i/>
           <w:iCs/>
         </w:rPr>
+        <w:t>Domain-</w:t>
+      </w:r>
+      <w:proofErr w:type="spellStart"/>
+      <w:r>
+        <w:rPr>
+          <w:i/>
+          <w:iCs/>
+        </w:rPr>
+        <w:t>Driven</w:t>
+      </w:r>
+      <w:proofErr w:type="spellEnd"/>
+      <w:r>
+        <w:rPr>
+          <w:i/>
+          <w:iCs/>
+        </w:rPr>
+        <w:t xml:space="preserve"> Design</w:t>
+      </w:r>
+      <w:r>
+        <w:t xml:space="preserve"> e outras práticas ágeis como cartões </w:t>
+      </w:r>
+      <w:r>
+        <w:rPr>
+          <w:i/>
+          <w:iCs/>
+        </w:rPr>
         <w:t>CRC</w:t>
       </w:r>
       <w:r>
@@ -2886,7 +2892,15 @@
         <w:jc w:val="both"/>
       </w:pPr>
       <w:r>
-        <w:t>Para provar os conceitos serão implementados 2 Microsserviços utilizando a documentação proposta</w:t>
+        <w:t xml:space="preserve">Para provar os conceitos serão implementados 2 </w:t>
+      </w:r>
+      <w:proofErr w:type="spellStart"/>
+      <w:r>
+        <w:t>Microsserviços</w:t>
+      </w:r>
+      <w:proofErr w:type="spellEnd"/>
+      <w:r>
+        <w:t xml:space="preserve"> utilizando a documentação proposta</w:t>
       </w:r>
       <w:r>
         <w:t xml:space="preserve">, cujo código será disponibilizado na plataforma de repositórios de código </w:t>
@@ -2927,7 +2941,7 @@
           <w:u w:val="single"/>
         </w:rPr>
       </w:pPr>
-      <w:bookmarkStart w:id="2" w:name="_Toc51500841"/>
+      <w:bookmarkStart w:id="1" w:name="_Toc51500841"/>
       <w:r>
         <w:lastRenderedPageBreak/>
         <w:t xml:space="preserve">Etapa de Análise utilizando </w:t>
@@ -2940,7 +2954,7 @@
         </w:rPr>
         <w:t>UML</w:t>
       </w:r>
-      <w:bookmarkEnd w:id="2"/>
+      <w:bookmarkEnd w:id="1"/>
     </w:p>
     <w:p>
       <w:pPr>
@@ -2951,60 +2965,131 @@
           <w:iCs/>
         </w:rPr>
       </w:pPr>
-      <w:bookmarkStart w:id="3" w:name="_Toc51500842"/>
+      <w:bookmarkStart w:id="2" w:name="_Toc51500842"/>
+      <w:proofErr w:type="spellStart"/>
       <w:r>
         <w:rPr>
           <w:i/>
           <w:iCs/>
         </w:rPr>
-        <w:t>Problem Statement</w:t>
-      </w:r>
-      <w:bookmarkEnd w:id="3"/>
-    </w:p>
-    <w:p>
-      <w:pPr>
-        <w:jc w:val="both"/>
-      </w:pPr>
-      <w:r>
-        <w:t xml:space="preserve">A </w:t>
-      </w:r>
+        <w:t>Problem</w:t>
+      </w:r>
+      <w:proofErr w:type="spellEnd"/>
       <w:r>
         <w:rPr>
           <w:i/>
           <w:iCs/>
         </w:rPr>
-        <w:t>IT Job Hunters</w:t>
-      </w:r>
-      <w:r>
-        <w:t xml:space="preserve"> Ltda é uma empresa que presta serviços de Recursos Humanos terceirizados para diversas empresas do mercado da Região Sudeste e possui mais de 20 anos de experiência com foco na seleção de candidatos para vagas para empresas de Tecnologia da Informação, tais como Analistas de Sistemas, Desenvolvedores, Administradores de Banco de Dados, assim como perfis de gestão ou processos como Gerentes de Projetos, </w:t>
-      </w:r>
+        <w:t xml:space="preserve"> </w:t>
+      </w:r>
+      <w:proofErr w:type="spellStart"/>
       <w:r>
         <w:rPr>
           <w:i/>
           <w:iCs/>
         </w:rPr>
-        <w:t>Product Owners</w:t>
-      </w:r>
-      <w:r>
-        <w:t xml:space="preserve">, </w:t>
+        <w:t>Statement</w:t>
+      </w:r>
+      <w:bookmarkEnd w:id="2"/>
+      <w:proofErr w:type="spellEnd"/>
+    </w:p>
+    <w:p>
+      <w:pPr>
+        <w:jc w:val="both"/>
+      </w:pPr>
+      <w:r>
+        <w:t xml:space="preserve">A </w:t>
       </w:r>
       <w:r>
         <w:rPr>
           <w:i/>
           <w:iCs/>
         </w:rPr>
-        <w:t>Scrum Master</w:t>
-      </w:r>
-      <w:r>
-        <w:t xml:space="preserve"> e Agile </w:t>
-      </w:r>
+        <w:t xml:space="preserve">IT </w:t>
+      </w:r>
+      <w:proofErr w:type="spellStart"/>
       <w:r>
         <w:rPr>
           <w:i/>
           <w:iCs/>
         </w:rPr>
+        <w:t>Job</w:t>
+      </w:r>
+      <w:proofErr w:type="spellEnd"/>
+      <w:r>
+        <w:rPr>
+          <w:i/>
+          <w:iCs/>
+        </w:rPr>
+        <w:t xml:space="preserve"> </w:t>
+      </w:r>
+      <w:proofErr w:type="spellStart"/>
+      <w:r>
+        <w:rPr>
+          <w:i/>
+          <w:iCs/>
+        </w:rPr>
+        <w:t>Hunters</w:t>
+      </w:r>
+      <w:proofErr w:type="spellEnd"/>
+      <w:r>
+        <w:t xml:space="preserve"> Ltda é uma empresa que presta serviços de Recursos Humanos terceirizados para diversas empresas do mercado da Região Sudeste e possui mais de 20 anos de experiência com foco na seleção de candidatos para vagas para empresas de Tecnologia da Informação, tais como Analistas de Sistemas, Desenvolvedores, Administradores de Banco de Dados, assim como perfis de gestão ou processos como Gerentes de Projetos, </w:t>
+      </w:r>
+      <w:proofErr w:type="spellStart"/>
+      <w:r>
+        <w:rPr>
+          <w:i/>
+          <w:iCs/>
+        </w:rPr>
+        <w:t>Product</w:t>
+      </w:r>
+      <w:proofErr w:type="spellEnd"/>
+      <w:r>
+        <w:rPr>
+          <w:i/>
+          <w:iCs/>
+        </w:rPr>
+        <w:t xml:space="preserve"> </w:t>
+      </w:r>
+      <w:proofErr w:type="spellStart"/>
+      <w:r>
+        <w:rPr>
+          <w:i/>
+          <w:iCs/>
+        </w:rPr>
+        <w:t>Owners</w:t>
+      </w:r>
+      <w:proofErr w:type="spellEnd"/>
+      <w:r>
+        <w:t xml:space="preserve">, </w:t>
+      </w:r>
+      <w:r>
+        <w:rPr>
+          <w:i/>
+          <w:iCs/>
+        </w:rPr>
+        <w:t>Scrum Master</w:t>
+      </w:r>
+      <w:r>
+        <w:t xml:space="preserve"> e </w:t>
+      </w:r>
+      <w:proofErr w:type="spellStart"/>
+      <w:r>
+        <w:t>Agile</w:t>
+      </w:r>
+      <w:proofErr w:type="spellEnd"/>
+      <w:r>
+        <w:t xml:space="preserve"> </w:t>
+      </w:r>
+      <w:proofErr w:type="spellStart"/>
+      <w:r>
+        <w:rPr>
+          <w:i/>
+          <w:iCs/>
+        </w:rPr>
         <w:t>Coaches</w:t>
       </w:r>
+      <w:proofErr w:type="spellEnd"/>
       <w:r>
         <w:t>.</w:t>
       </w:r>
@@ -3100,7 +3185,7 @@
         <w:pStyle w:val="Ttulo2"/>
         <w:jc w:val="both"/>
       </w:pPr>
-      <w:bookmarkStart w:id="4" w:name="_Toc51500843"/>
+      <w:bookmarkStart w:id="3" w:name="_Toc51500843"/>
       <w:r>
         <w:lastRenderedPageBreak/>
         <w:t>Mapeamento Problema</w:t>
@@ -3108,7 +3193,7 @@
       <w:r>
         <w:t xml:space="preserve"> x Solução</w:t>
       </w:r>
-      <w:bookmarkEnd w:id="4"/>
+      <w:bookmarkEnd w:id="3"/>
     </w:p>
     <w:tbl>
       <w:tblPr>
@@ -3251,7 +3336,15 @@
               <w:t>software</w:t>
             </w:r>
             <w:r>
-              <w:t xml:space="preserve"> baseada em arquitetura de microsserviços e utilizando uma série de novas práticas de desenvolvimento empiricamente comprovadas pelo mercado.</w:t>
+              <w:t xml:space="preserve"> baseada em arquitetura de </w:t>
+            </w:r>
+            <w:proofErr w:type="spellStart"/>
+            <w:r>
+              <w:t>microsserviços</w:t>
+            </w:r>
+            <w:proofErr w:type="spellEnd"/>
+            <w:r>
+              <w:t xml:space="preserve"> e utilizando uma série de novas práticas de desenvolvimento empiricamente comprovadas pelo mercado.</w:t>
             </w:r>
           </w:p>
         </w:tc>
@@ -3281,12 +3374,12 @@
         <w:pStyle w:val="Ttulo2"/>
         <w:jc w:val="both"/>
       </w:pPr>
-      <w:bookmarkStart w:id="5" w:name="_Toc51500844"/>
+      <w:bookmarkStart w:id="4" w:name="_Toc51500844"/>
       <w:r>
         <w:lastRenderedPageBreak/>
         <w:t>Glossário</w:t>
       </w:r>
-      <w:bookmarkEnd w:id="5"/>
+      <w:bookmarkEnd w:id="4"/>
     </w:p>
     <w:p>
       <w:pPr>
@@ -3359,8 +3452,39 @@
           <w:i/>
           <w:iCs/>
         </w:rPr>
-        <w:t>IT Job Hunters</w:t>
-      </w:r>
+        <w:t xml:space="preserve">IT </w:t>
+      </w:r>
+      <w:proofErr w:type="spellStart"/>
+      <w:r>
+        <w:rPr>
+          <w:b/>
+          <w:bCs/>
+          <w:i/>
+          <w:iCs/>
+        </w:rPr>
+        <w:t>Job</w:t>
+      </w:r>
+      <w:proofErr w:type="spellEnd"/>
+      <w:r>
+        <w:rPr>
+          <w:b/>
+          <w:bCs/>
+          <w:i/>
+          <w:iCs/>
+        </w:rPr>
+        <w:t xml:space="preserve"> </w:t>
+      </w:r>
+      <w:proofErr w:type="spellStart"/>
+      <w:r>
+        <w:rPr>
+          <w:b/>
+          <w:bCs/>
+          <w:i/>
+          <w:iCs/>
+        </w:rPr>
+        <w:t>Hunters</w:t>
+      </w:r>
+      <w:proofErr w:type="spellEnd"/>
       <w:r>
         <w:t>.</w:t>
       </w:r>
@@ -3655,12 +3779,12 @@
         <w:pStyle w:val="Ttulo2"/>
         <w:jc w:val="both"/>
       </w:pPr>
-      <w:bookmarkStart w:id="6" w:name="_Toc51500845"/>
+      <w:bookmarkStart w:id="5" w:name="_Toc51500845"/>
       <w:r>
         <w:lastRenderedPageBreak/>
         <w:t>Lista de Requisitos</w:t>
       </w:r>
-      <w:bookmarkEnd w:id="6"/>
+      <w:bookmarkEnd w:id="5"/>
     </w:p>
     <w:p>
       <w:pPr>
@@ -3848,6 +3972,58 @@
       <w:pPr>
         <w:pStyle w:val="PargrafodaLista"/>
         <w:numPr>
+          <w:ilvl w:val="2"/>
+          <w:numId w:val="2"/>
+        </w:numPr>
+        <w:jc w:val="both"/>
+      </w:pPr>
+      <w:r>
+        <w:t>Cargo</w:t>
+      </w:r>
+    </w:p>
+    <w:p>
+      <w:pPr>
+        <w:pStyle w:val="PargrafodaLista"/>
+        <w:numPr>
+          <w:ilvl w:val="2"/>
+          <w:numId w:val="2"/>
+        </w:numPr>
+        <w:jc w:val="both"/>
+      </w:pPr>
+      <w:r>
+        <w:t>Nível</w:t>
+      </w:r>
+    </w:p>
+    <w:p>
+      <w:pPr>
+        <w:pStyle w:val="PargrafodaLista"/>
+        <w:numPr>
+          <w:ilvl w:val="2"/>
+          <w:numId w:val="2"/>
+        </w:numPr>
+        <w:jc w:val="both"/>
+      </w:pPr>
+      <w:r>
+        <w:t>Habilidades</w:t>
+      </w:r>
+    </w:p>
+    <w:p>
+      <w:pPr>
+        <w:pStyle w:val="PargrafodaLista"/>
+        <w:numPr>
+          <w:ilvl w:val="2"/>
+          <w:numId w:val="2"/>
+        </w:numPr>
+        <w:jc w:val="both"/>
+      </w:pPr>
+      <w:r>
+        <w:t>Experiências</w:t>
+      </w:r>
+    </w:p>
+    <w:p>
+      <w:pPr>
+        <w:pStyle w:val="PargrafodaLista"/>
+        <w:numPr>
           <w:ilvl w:val="1"/>
           <w:numId w:val="2"/>
         </w:numPr>
@@ -3893,7 +4069,23 @@
         <w:jc w:val="both"/>
       </w:pPr>
       <w:r>
-        <w:t>Sites de vagas conhecidos (LinkedIn, APInfo, Vagas.com.br, etc)</w:t>
+        <w:t xml:space="preserve">Sites de vagas conhecidos (LinkedIn, </w:t>
+      </w:r>
+      <w:proofErr w:type="spellStart"/>
+      <w:r>
+        <w:t>APInfo</w:t>
+      </w:r>
+      <w:proofErr w:type="spellEnd"/>
+      <w:r>
+        <w:t xml:space="preserve">, Vagas.com.br, </w:t>
+      </w:r>
+      <w:proofErr w:type="spellStart"/>
+      <w:r>
+        <w:t>etc</w:t>
+      </w:r>
+      <w:proofErr w:type="spellEnd"/>
+      <w:r>
+        <w:t>)</w:t>
       </w:r>
     </w:p>
     <w:p>
@@ -3945,7 +4137,25 @@
         <w:jc w:val="both"/>
       </w:pPr>
       <w:r>
-        <w:t>Sites de perfis conhecidos (LinkedIn, APInfo, etc)</w:t>
+        <w:t xml:space="preserve">Sites de perfis conhecidos (LinkedIn, </w:t>
+      </w:r>
+      <w:proofErr w:type="spellStart"/>
+      <w:proofErr w:type="gramStart"/>
+      <w:r>
+        <w:t>APInfo</w:t>
+      </w:r>
+      <w:proofErr w:type="spellEnd"/>
+      <w:r>
+        <w:t xml:space="preserve">, </w:t>
+      </w:r>
+      <w:proofErr w:type="spellStart"/>
+      <w:r>
+        <w:t>etc</w:t>
+      </w:r>
+      <w:proofErr w:type="spellEnd"/>
+      <w:proofErr w:type="gramEnd"/>
+      <w:r>
+        <w:t>)</w:t>
       </w:r>
     </w:p>
     <w:p>
@@ -3978,8 +4188,33 @@
           <w:i/>
           <w:iCs/>
         </w:rPr>
-        <w:t>IT Job Hunters</w:t>
-      </w:r>
+        <w:t xml:space="preserve">IT </w:t>
+      </w:r>
+      <w:proofErr w:type="spellStart"/>
+      <w:r>
+        <w:rPr>
+          <w:i/>
+          <w:iCs/>
+        </w:rPr>
+        <w:t>Job</w:t>
+      </w:r>
+      <w:proofErr w:type="spellEnd"/>
+      <w:r>
+        <w:rPr>
+          <w:i/>
+          <w:iCs/>
+        </w:rPr>
+        <w:t xml:space="preserve"> </w:t>
+      </w:r>
+      <w:proofErr w:type="spellStart"/>
+      <w:r>
+        <w:rPr>
+          <w:i/>
+          <w:iCs/>
+        </w:rPr>
+        <w:t>Hunters</w:t>
+      </w:r>
+      <w:proofErr w:type="spellEnd"/>
       <w:r>
         <w:t xml:space="preserve"> não possui escritório e atua em parceria com outras empresas da área</w:t>
       </w:r>
@@ -4088,26 +4323,26 @@
         <w:pStyle w:val="Ttulo2"/>
         <w:jc w:val="both"/>
       </w:pPr>
-      <w:bookmarkStart w:id="7" w:name="_Toc51500846"/>
+      <w:bookmarkStart w:id="6" w:name="_Toc51500846"/>
       <w:r>
         <w:lastRenderedPageBreak/>
         <w:t>Casos de Uso</w:t>
       </w:r>
+      <w:bookmarkEnd w:id="6"/>
+    </w:p>
+    <w:p>
+      <w:pPr>
+        <w:pStyle w:val="Ttulo3"/>
+        <w:jc w:val="both"/>
+      </w:pPr>
+      <w:bookmarkStart w:id="7" w:name="_Toc51500847"/>
+      <w:r>
+        <w:t xml:space="preserve">Diagrama de </w:t>
+      </w:r>
+      <w:r>
+        <w:t>Contexto</w:t>
+      </w:r>
       <w:bookmarkEnd w:id="7"/>
-    </w:p>
-    <w:p>
-      <w:pPr>
-        <w:pStyle w:val="Ttulo3"/>
-        <w:jc w:val="both"/>
-      </w:pPr>
-      <w:bookmarkStart w:id="8" w:name="_Toc51500847"/>
-      <w:r>
-        <w:t xml:space="preserve">Diagrama de </w:t>
-      </w:r>
-      <w:r>
-        <w:t>Contexto</w:t>
-      </w:r>
-      <w:bookmarkEnd w:id="8"/>
     </w:p>
     <w:p>
       <w:pPr>
@@ -4186,12 +4421,12 @@
         <w:pStyle w:val="Ttulo3"/>
         <w:jc w:val="both"/>
       </w:pPr>
-      <w:bookmarkStart w:id="9" w:name="_Toc51500848"/>
+      <w:bookmarkStart w:id="8" w:name="_Toc51500848"/>
       <w:r>
         <w:lastRenderedPageBreak/>
         <w:t>Diagrama de Casos de Uso do Módulo de Gestão de Clientes</w:t>
       </w:r>
-      <w:bookmarkEnd w:id="9"/>
+      <w:bookmarkEnd w:id="8"/>
     </w:p>
     <w:p>
       <w:pPr>
@@ -4270,12 +4505,12 @@
         <w:pStyle w:val="Ttulo3"/>
         <w:jc w:val="both"/>
       </w:pPr>
-      <w:bookmarkStart w:id="10" w:name="_Toc51500849"/>
+      <w:bookmarkStart w:id="9" w:name="_Toc51500849"/>
       <w:r>
         <w:lastRenderedPageBreak/>
         <w:t>Diagrama de Casos de Uso do Módulo de Gestão de Vagas</w:t>
       </w:r>
-      <w:bookmarkEnd w:id="10"/>
+      <w:bookmarkEnd w:id="9"/>
     </w:p>
     <w:p>
       <w:pPr>
@@ -4354,12 +4589,12 @@
         <w:pStyle w:val="Ttulo3"/>
         <w:jc w:val="both"/>
       </w:pPr>
-      <w:bookmarkStart w:id="11" w:name="_Toc51500850"/>
+      <w:bookmarkStart w:id="10" w:name="_Toc51500850"/>
       <w:r>
         <w:lastRenderedPageBreak/>
         <w:t>Diagrama de Casos de Uso do Módulo de Gestão de Processos Seletivos</w:t>
       </w:r>
-      <w:bookmarkEnd w:id="11"/>
+      <w:bookmarkEnd w:id="10"/>
     </w:p>
     <w:p>
       <w:pPr>
@@ -4438,12 +4673,12 @@
         <w:pStyle w:val="Ttulo3"/>
         <w:jc w:val="both"/>
       </w:pPr>
-      <w:bookmarkStart w:id="12" w:name="_Toc51500851"/>
+      <w:bookmarkStart w:id="11" w:name="_Toc51500851"/>
       <w:r>
         <w:lastRenderedPageBreak/>
         <w:t>Diagrama de Casos de Uso do Módulo de Busca de Oportunidades</w:t>
       </w:r>
-      <w:bookmarkEnd w:id="12"/>
+      <w:bookmarkEnd w:id="11"/>
     </w:p>
     <w:p>
       <w:pPr>
@@ -4522,12 +4757,12 @@
         <w:pStyle w:val="Ttulo3"/>
         <w:jc w:val="both"/>
       </w:pPr>
-      <w:bookmarkStart w:id="13" w:name="_Toc51500852"/>
+      <w:bookmarkStart w:id="12" w:name="_Toc51500852"/>
       <w:r>
         <w:lastRenderedPageBreak/>
         <w:t>Diagrama de Casos de Uso do Módulo de Busca de Candidatos</w:t>
       </w:r>
-      <w:bookmarkEnd w:id="13"/>
+      <w:bookmarkEnd w:id="12"/>
     </w:p>
     <w:p>
       <w:pPr>
@@ -4616,26 +4851,34 @@
         <w:pStyle w:val="Ttulo2"/>
         <w:jc w:val="both"/>
       </w:pPr>
-      <w:bookmarkStart w:id="14" w:name="_Toc51500853"/>
-      <w:r>
+      <w:bookmarkStart w:id="13" w:name="_Toc51500853"/>
+      <w:bookmarkStart w:id="14" w:name="_GoBack"/>
+      <w:r>
+        <w:rPr>
+          <w:noProof/>
+        </w:rPr>
         <w:lastRenderedPageBreak/>
-        <w:t>Diagrama de Classes de Domínio</w:t>
-      </w:r>
-      <w:bookmarkEnd w:id="14"/>
-    </w:p>
-    <w:p>
-      <w:pPr>
-        <w:jc w:val="both"/>
-      </w:pPr>
-      <w:r>
-        <w:rPr>
-          <w:noProof/>
-        </w:rPr>
         <w:drawing>
-          <wp:inline distT="0" distB="0" distL="0" distR="0" wp14:anchorId="140BA74F" wp14:editId="642B1459">
-            <wp:extent cx="5391150" cy="3105150"/>
-            <wp:effectExtent l="0" t="0" r="0" b="0"/>
-            <wp:docPr id="15" name="Imagem 15"/>
+          <wp:anchor distT="0" distB="0" distL="114300" distR="114300" simplePos="0" relativeHeight="251659264" behindDoc="1" locked="0" layoutInCell="1" allowOverlap="1" wp14:anchorId="04A12542" wp14:editId="1C214F93">
+            <wp:simplePos x="0" y="0"/>
+            <wp:positionH relativeFrom="column">
+              <wp:posOffset>-487045</wp:posOffset>
+            </wp:positionH>
+            <wp:positionV relativeFrom="paragraph">
+              <wp:posOffset>258445</wp:posOffset>
+            </wp:positionV>
+            <wp:extent cx="6461125" cy="4867910"/>
+            <wp:effectExtent l="0" t="0" r="0" b="8890"/>
+            <wp:wrapTight wrapText="bothSides">
+              <wp:wrapPolygon edited="0">
+                <wp:start x="0" y="0"/>
+                <wp:lineTo x="0" y="21555"/>
+                <wp:lineTo x="21526" y="21555"/>
+                <wp:lineTo x="21526" y="0"/>
+                <wp:lineTo x="0" y="0"/>
+              </wp:wrapPolygon>
+            </wp:wrapTight>
+            <wp:docPr id="9" name="Imagem 9"/>
             <wp:cNvGraphicFramePr>
               <a:graphicFrameLocks xmlns:a="http://schemas.openxmlformats.org/drawingml/2006/main" noChangeAspect="1"/>
             </wp:cNvGraphicFramePr>
@@ -4643,7 +4886,7 @@
               <a:graphicData uri="http://schemas.openxmlformats.org/drawingml/2006/picture">
                 <pic:pic xmlns:pic="http://schemas.openxmlformats.org/drawingml/2006/picture">
                   <pic:nvPicPr>
-                    <pic:cNvPr id="0" name="Picture 14"/>
+                    <pic:cNvPr id="0" name="Picture 2"/>
                     <pic:cNvPicPr>
                       <a:picLocks noChangeAspect="1" noChangeArrowheads="1"/>
                     </pic:cNvPicPr>
@@ -4664,7 +4907,7 @@
                   <pic:spPr bwMode="auto">
                     <a:xfrm>
                       <a:off x="0" y="0"/>
-                      <a:ext cx="5391150" cy="3105150"/>
+                      <a:ext cx="6461125" cy="4867910"/>
                     </a:xfrm>
                     <a:prstGeom prst="rect">
                       <a:avLst/>
@@ -4677,9 +4920,19 @@
                 </pic:pic>
               </a:graphicData>
             </a:graphic>
-          </wp:inline>
+          </wp:anchor>
         </w:drawing>
       </w:r>
+      <w:bookmarkEnd w:id="14"/>
+      <w:r>
+        <w:t>Diagrama de Classes de Domínio</w:t>
+      </w:r>
+      <w:bookmarkEnd w:id="13"/>
+    </w:p>
+    <w:p>
+      <w:pPr>
+        <w:jc w:val="center"/>
+      </w:pPr>
     </w:p>
     <w:p>
       <w:pPr>
@@ -4713,11 +4966,9 @@
           <w:iCs/>
           <w:u w:val="single"/>
         </w:rPr>
-        <w:t>C4 Model</w:t>
-      </w:r>
-      <w:r>
-        <w:t xml:space="preserve">, </w:t>
-      </w:r>
+        <w:t xml:space="preserve">C4 </w:t>
+      </w:r>
+      <w:proofErr w:type="spellStart"/>
       <w:r>
         <w:rPr>
           <w:b/>
@@ -4726,31 +4977,76 @@
           <w:iCs/>
           <w:u w:val="single"/>
         </w:rPr>
-        <w:t>Domain-Driven Design</w:t>
-      </w:r>
-      <w:r>
-        <w:t xml:space="preserve"> e outras práticas ágeis</w:t>
-      </w:r>
-      <w:bookmarkEnd w:id="15"/>
-    </w:p>
-    <w:p>
-      <w:pPr>
-        <w:pStyle w:val="Ttulo2"/>
-        <w:jc w:val="both"/>
-        <w:rPr>
+        <w:t>Model</w:t>
+      </w:r>
+      <w:proofErr w:type="spellEnd"/>
+      <w:r>
+        <w:t xml:space="preserve">, </w:t>
+      </w:r>
+      <w:r>
+        <w:rPr>
+          <w:b/>
+          <w:bCs/>
           <w:i/>
           <w:iCs/>
-        </w:rPr>
-      </w:pPr>
-      <w:bookmarkStart w:id="16" w:name="_Toc51500855"/>
-      <w:r>
-        <w:rPr>
+          <w:u w:val="single"/>
+        </w:rPr>
+        <w:t>Domain-</w:t>
+      </w:r>
+      <w:proofErr w:type="spellStart"/>
+      <w:r>
+        <w:rPr>
+          <w:b/>
+          <w:bCs/>
           <w:i/>
           <w:iCs/>
-        </w:rPr>
-        <w:t>C4 Model</w:t>
+          <w:u w:val="single"/>
+        </w:rPr>
+        <w:t>Driven</w:t>
+      </w:r>
+      <w:proofErr w:type="spellEnd"/>
+      <w:r>
+        <w:rPr>
+          <w:b/>
+          <w:bCs/>
+          <w:i/>
+          <w:iCs/>
+          <w:u w:val="single"/>
+        </w:rPr>
+        <w:t xml:space="preserve"> Design</w:t>
+      </w:r>
+      <w:r>
+        <w:t xml:space="preserve"> e outras práticas ágeis</w:t>
+      </w:r>
+      <w:bookmarkEnd w:id="15"/>
+    </w:p>
+    <w:p>
+      <w:pPr>
+        <w:pStyle w:val="Ttulo2"/>
+        <w:jc w:val="both"/>
+        <w:rPr>
+          <w:i/>
+          <w:iCs/>
+        </w:rPr>
+      </w:pPr>
+      <w:bookmarkStart w:id="16" w:name="_Toc51500855"/>
+      <w:r>
+        <w:rPr>
+          <w:i/>
+          <w:iCs/>
+        </w:rPr>
+        <w:t xml:space="preserve">C4 </w:t>
+      </w:r>
+      <w:proofErr w:type="spellStart"/>
+      <w:r>
+        <w:rPr>
+          <w:i/>
+          <w:iCs/>
+        </w:rPr>
+        <w:t>Model</w:t>
       </w:r>
       <w:bookmarkEnd w:id="16"/>
+      <w:proofErr w:type="spellEnd"/>
     </w:p>
     <w:p>
       <w:pPr>
@@ -4942,9 +5238,14 @@
         <w:jc w:val="both"/>
       </w:pPr>
       <w:bookmarkStart w:id="21" w:name="_Toc51500860"/>
+      <w:proofErr w:type="spellStart"/>
       <w:r>
         <w:lastRenderedPageBreak/>
-        <w:t>Microsserviços Propostos</w:t>
+        <w:t>Microsserviços</w:t>
+      </w:r>
+      <w:proofErr w:type="spellEnd"/>
+      <w:r>
+        <w:t xml:space="preserve"> Propostos</w:t>
       </w:r>
       <w:bookmarkEnd w:id="21"/>
     </w:p>
@@ -4954,8 +5255,13 @@
         <w:jc w:val="both"/>
       </w:pPr>
       <w:bookmarkStart w:id="22" w:name="_Toc51500861"/>
-      <w:r>
-        <w:t>Microsserviços necessários</w:t>
+      <w:proofErr w:type="spellStart"/>
+      <w:r>
+        <w:t>Microsserviços</w:t>
+      </w:r>
+      <w:proofErr w:type="spellEnd"/>
+      <w:r>
+        <w:t xml:space="preserve"> necessários</w:t>
       </w:r>
       <w:bookmarkEnd w:id="22"/>
     </w:p>
@@ -4964,7 +5270,15 @@
         <w:jc w:val="both"/>
       </w:pPr>
       <w:r>
-        <w:t>Serão necessários os seguintes microsserviços para implementar o novo sistema:</w:t>
+        <w:t xml:space="preserve">Serão necessários os seguintes </w:t>
+      </w:r>
+      <w:proofErr w:type="spellStart"/>
+      <w:r>
+        <w:t>microsserviços</w:t>
+      </w:r>
+      <w:proofErr w:type="spellEnd"/>
+      <w:r>
+        <w:t xml:space="preserve"> para implementar o novo sistema:</w:t>
       </w:r>
     </w:p>
     <w:p>
@@ -4995,12 +5309,14 @@
         </w:numPr>
         <w:jc w:val="both"/>
       </w:pPr>
+      <w:proofErr w:type="spellStart"/>
       <w:r>
         <w:t>Mercado</w:t>
       </w:r>
       <w:r>
         <w:t>Microservice</w:t>
       </w:r>
+      <w:proofErr w:type="spellEnd"/>
     </w:p>
     <w:p>
       <w:pPr>
@@ -5011,9 +5327,11 @@
         </w:numPr>
         <w:jc w:val="both"/>
       </w:pPr>
+      <w:proofErr w:type="spellStart"/>
       <w:r>
         <w:t>ClienteMicroservice</w:t>
       </w:r>
+      <w:proofErr w:type="spellEnd"/>
     </w:p>
     <w:p>
       <w:pPr>
@@ -5037,9 +5355,11 @@
         </w:numPr>
         <w:jc w:val="both"/>
       </w:pPr>
+      <w:proofErr w:type="spellStart"/>
       <w:r>
         <w:t>PerfilMicroservice</w:t>
       </w:r>
+      <w:proofErr w:type="spellEnd"/>
     </w:p>
     <w:p>
       <w:pPr>
@@ -5050,9 +5370,11 @@
         </w:numPr>
         <w:jc w:val="both"/>
       </w:pPr>
+      <w:proofErr w:type="spellStart"/>
       <w:r>
         <w:t>OportunidadeMicroservice</w:t>
       </w:r>
+      <w:proofErr w:type="spellEnd"/>
     </w:p>
     <w:p>
       <w:pPr>
@@ -5063,9 +5385,11 @@
         </w:numPr>
         <w:jc w:val="both"/>
       </w:pPr>
+      <w:proofErr w:type="spellStart"/>
       <w:r>
         <w:t>VagaMicroservice</w:t>
       </w:r>
+      <w:proofErr w:type="spellEnd"/>
     </w:p>
     <w:p>
       <w:pPr>
@@ -5089,9 +5413,11 @@
         </w:numPr>
         <w:jc w:val="both"/>
       </w:pPr>
+      <w:proofErr w:type="spellStart"/>
       <w:r>
         <w:t>ProcessoSeletivoMicroservice</w:t>
       </w:r>
+      <w:proofErr w:type="spellEnd"/>
     </w:p>
     <w:p>
       <w:pPr>
@@ -5102,9 +5428,11 @@
         </w:numPr>
         <w:jc w:val="both"/>
       </w:pPr>
+      <w:proofErr w:type="spellStart"/>
       <w:r>
         <w:t>CandidatoMicroservice</w:t>
       </w:r>
+      <w:proofErr w:type="spellEnd"/>
     </w:p>
     <w:p>
       <w:pPr>
@@ -5115,9 +5443,11 @@
         </w:numPr>
         <w:jc w:val="both"/>
       </w:pPr>
+      <w:proofErr w:type="spellStart"/>
       <w:r>
         <w:t>ContrataçãoMicroservice</w:t>
       </w:r>
+      <w:proofErr w:type="spellEnd"/>
     </w:p>
     <w:p>
       <w:pPr>
@@ -5141,9 +5471,11 @@
         </w:numPr>
         <w:jc w:val="both"/>
       </w:pPr>
+      <w:proofErr w:type="spellStart"/>
       <w:r>
         <w:t>BuscadorOportunidadesMicroservice</w:t>
       </w:r>
+      <w:proofErr w:type="spellEnd"/>
     </w:p>
     <w:p>
       <w:pPr>
@@ -5167,16 +5499,26 @@
         </w:numPr>
         <w:jc w:val="both"/>
       </w:pPr>
+      <w:proofErr w:type="spellStart"/>
       <w:r>
         <w:t>BuscaCandidatosMicroservice</w:t>
       </w:r>
-    </w:p>
-    <w:p>
-      <w:pPr>
-        <w:jc w:val="both"/>
-      </w:pPr>
-      <w:r>
-        <w:t xml:space="preserve">A representação dos Microsserviços no processo de análise reflete-se nos diagramas de Casos de Uso por módulo. Para todo Caso de Uso do tipo </w:t>
+      <w:proofErr w:type="spellEnd"/>
+    </w:p>
+    <w:p>
+      <w:pPr>
+        <w:jc w:val="both"/>
+      </w:pPr>
+      <w:r>
+        <w:t xml:space="preserve">A representação dos </w:t>
+      </w:r>
+      <w:proofErr w:type="spellStart"/>
+      <w:r>
+        <w:t>Microsserviços</w:t>
+      </w:r>
+      <w:proofErr w:type="spellEnd"/>
+      <w:r>
+        <w:t xml:space="preserve"> no processo de análise reflete-se nos diagramas de Casos de Uso por módulo. Para todo Caso de Uso do tipo </w:t>
       </w:r>
       <w:r>
         <w:rPr>
@@ -5186,8 +5528,17 @@
         <w:t>include</w:t>
       </w:r>
       <w:r>
-        <w:t xml:space="preserve"> será criado um Microsserviço. Já para os Casos de Uso do tipo </w:t>
-      </w:r>
+        <w:t xml:space="preserve"> será criado um </w:t>
+      </w:r>
+      <w:proofErr w:type="spellStart"/>
+      <w:r>
+        <w:t>Microsserviço</w:t>
+      </w:r>
+      <w:proofErr w:type="spellEnd"/>
+      <w:r>
+        <w:t xml:space="preserve">. Já para os Casos de Uso do tipo </w:t>
+      </w:r>
+      <w:proofErr w:type="spellStart"/>
       <w:r>
         <w:rPr>
           <w:i/>
@@ -5195,68 +5546,107 @@
         </w:rPr>
         <w:t>extend</w:t>
       </w:r>
-      <w:r>
-        <w:t xml:space="preserve"> entende-se que, ou estão contemplados como endpoints do Microsserviço principal ou são implementações de estratégias (</w:t>
-      </w:r>
+      <w:proofErr w:type="spellEnd"/>
+      <w:r>
+        <w:t xml:space="preserve"> entende-se que, ou estão contemplados como </w:t>
+      </w:r>
+      <w:proofErr w:type="spellStart"/>
+      <w:r>
+        <w:t>endpoints</w:t>
+      </w:r>
+      <w:proofErr w:type="spellEnd"/>
+      <w:r>
+        <w:t xml:space="preserve"> do </w:t>
+      </w:r>
+      <w:proofErr w:type="spellStart"/>
+      <w:r>
+        <w:t>Microsserviço</w:t>
+      </w:r>
+      <w:proofErr w:type="spellEnd"/>
+      <w:r>
+        <w:t xml:space="preserve"> principal ou são implementações de estratégias (</w:t>
+      </w:r>
+      <w:proofErr w:type="spellStart"/>
       <w:r>
         <w:rPr>
           <w:i/>
           <w:iCs/>
         </w:rPr>
-        <w:t>Strategy pattern</w:t>
-      </w:r>
-      <w:r>
-        <w:t>) para a estrutura principal de uma determinada rotina (no caso, os buscadores).</w:t>
-      </w:r>
-    </w:p>
-    <w:p>
-      <w:pPr>
-        <w:pStyle w:val="Ttulo2"/>
-        <w:jc w:val="both"/>
+        <w:t>Strategy</w:t>
+      </w:r>
+      <w:proofErr w:type="spellEnd"/>
+      <w:r>
         <w:rPr>
           <w:i/>
           <w:iCs/>
         </w:rPr>
-      </w:pPr>
-      <w:bookmarkStart w:id="23" w:name="_Toc51500862"/>
+        <w:t xml:space="preserve"> </w:t>
+      </w:r>
+      <w:proofErr w:type="spellStart"/>
       <w:r>
         <w:rPr>
           <w:i/>
           <w:iCs/>
         </w:rPr>
-        <w:t>Roadmap</w:t>
-      </w:r>
-      <w:bookmarkEnd w:id="23"/>
-    </w:p>
-    <w:p>
-      <w:pPr>
-        <w:jc w:val="both"/>
-      </w:pPr>
-      <w:r>
-        <w:t xml:space="preserve">Com foco em entregas rápidas e análise das pessoas que já foram integradas à equipe para execução do </w:t>
-      </w:r>
-      <w:r>
-        <w:t xml:space="preserve">projeto </w:t>
-      </w:r>
-      <w:r>
-        <w:t>piloto (</w:t>
-      </w:r>
-      <w:r>
-        <w:t>com</w:t>
-      </w:r>
-      <w:r>
-        <w:t xml:space="preserve"> possível contratação) </w:t>
-      </w:r>
-      <w:r>
-        <w:t xml:space="preserve">foi pensado o seguinte </w:t>
-      </w:r>
-      <w:r>
+        <w:t>pattern</w:t>
+      </w:r>
+      <w:proofErr w:type="spellEnd"/>
+      <w:r>
+        <w:t>) para a estrutura principal de uma determinada rotina (no caso, os buscadores).</w:t>
+      </w:r>
+    </w:p>
+    <w:p>
+      <w:pPr>
+        <w:pStyle w:val="Ttulo2"/>
+        <w:jc w:val="both"/>
         <w:rPr>
           <w:i/>
           <w:iCs/>
         </w:rPr>
+      </w:pPr>
+      <w:bookmarkStart w:id="23" w:name="_Toc51500862"/>
+      <w:proofErr w:type="spellStart"/>
+      <w:r>
+        <w:rPr>
+          <w:i/>
+          <w:iCs/>
+        </w:rPr>
         <w:t>Roadmap</w:t>
       </w:r>
+      <w:bookmarkEnd w:id="23"/>
+      <w:proofErr w:type="spellEnd"/>
+    </w:p>
+    <w:p>
+      <w:pPr>
+        <w:jc w:val="both"/>
+      </w:pPr>
+      <w:r>
+        <w:t xml:space="preserve">Com foco em entregas rápidas e análise das pessoas que já foram integradas à equipe para execução do </w:t>
+      </w:r>
+      <w:r>
+        <w:t xml:space="preserve">projeto </w:t>
+      </w:r>
+      <w:r>
+        <w:t>piloto (</w:t>
+      </w:r>
+      <w:r>
+        <w:t>com</w:t>
+      </w:r>
+      <w:r>
+        <w:t xml:space="preserve"> possível contratação) </w:t>
+      </w:r>
+      <w:r>
+        <w:t xml:space="preserve">foi pensado o seguinte </w:t>
+      </w:r>
+      <w:proofErr w:type="spellStart"/>
+      <w:r>
+        <w:rPr>
+          <w:i/>
+          <w:iCs/>
+        </w:rPr>
+        <w:t>Roadmap</w:t>
+      </w:r>
+      <w:proofErr w:type="spellEnd"/>
       <w:r>
         <w:t>:</w:t>
       </w:r>
@@ -5265,9 +5655,43 @@
       <w:pPr>
         <w:jc w:val="both"/>
       </w:pPr>
-      <w:r>
-        <w:t>VagaMicroservice &gt;&gt; ProcessoSeletivoMicroservice &gt;&gt; ClienteMicroservice &gt;&gt; BuscaCandidatosMicroservice &gt;&gt; BuscaOportunidadesMicroservice</w:t>
-      </w:r>
+      <w:proofErr w:type="spellStart"/>
+      <w:r>
+        <w:t>VagaMicroservice</w:t>
+      </w:r>
+      <w:proofErr w:type="spellEnd"/>
+      <w:r>
+        <w:t xml:space="preserve"> &gt;&gt; </w:t>
+      </w:r>
+      <w:proofErr w:type="spellStart"/>
+      <w:r>
+        <w:t>ProcessoSeletivoMicroservice</w:t>
+      </w:r>
+      <w:proofErr w:type="spellEnd"/>
+      <w:r>
+        <w:t xml:space="preserve"> &gt;&gt; </w:t>
+      </w:r>
+      <w:proofErr w:type="spellStart"/>
+      <w:r>
+        <w:t>ClienteMicroservice</w:t>
+      </w:r>
+      <w:proofErr w:type="spellEnd"/>
+      <w:r>
+        <w:t xml:space="preserve"> &gt;&gt; </w:t>
+      </w:r>
+      <w:proofErr w:type="spellStart"/>
+      <w:r>
+        <w:t>BuscaCandidatosMicroservice</w:t>
+      </w:r>
+      <w:proofErr w:type="spellEnd"/>
+      <w:r>
+        <w:t xml:space="preserve"> &gt;&gt; </w:t>
+      </w:r>
+      <w:proofErr w:type="spellStart"/>
+      <w:r>
+        <w:t>BuscaOportunidadesMicroservice</w:t>
+      </w:r>
+      <w:proofErr w:type="spellEnd"/>
     </w:p>
     <w:p>
       <w:pPr>
@@ -5308,6 +5732,7 @@
         <w:jc w:val="both"/>
       </w:pPr>
       <w:bookmarkStart w:id="24" w:name="_Toc51500863"/>
+      <w:proofErr w:type="spellStart"/>
       <w:r>
         <w:lastRenderedPageBreak/>
         <w:t>Micro</w:t>
@@ -5316,7 +5741,11 @@
         <w:t>s</w:t>
       </w:r>
       <w:r>
-        <w:t>serviços Implementados</w:t>
+        <w:t>serviços</w:t>
+      </w:r>
+      <w:proofErr w:type="spellEnd"/>
+      <w:r>
+        <w:t xml:space="preserve"> Implementados</w:t>
       </w:r>
       <w:bookmarkEnd w:id="24"/>
     </w:p>
@@ -5325,7 +5754,15 @@
         <w:jc w:val="both"/>
       </w:pPr>
       <w:r>
-        <w:t>Serão desenvolvidos 2 microsserviços:</w:t>
+        <w:t xml:space="preserve">Serão desenvolvidos 2 </w:t>
+      </w:r>
+      <w:proofErr w:type="spellStart"/>
+      <w:r>
+        <w:t>microsserviços</w:t>
+      </w:r>
+      <w:proofErr w:type="spellEnd"/>
+      <w:r>
+        <w:t>:</w:t>
       </w:r>
     </w:p>
     <w:p>
@@ -5340,12 +5777,14 @@
       <w:r>
         <w:t xml:space="preserve">Módulo de Gestão de Vagas - </w:t>
       </w:r>
+      <w:proofErr w:type="spellStart"/>
       <w:r>
         <w:t>Perfil</w:t>
       </w:r>
       <w:r>
         <w:t>Microservice</w:t>
       </w:r>
+      <w:proofErr w:type="spellEnd"/>
     </w:p>
     <w:p>
       <w:pPr>
@@ -5365,12 +5804,14 @@
       <w:r>
         <w:t xml:space="preserve"> - </w:t>
       </w:r>
+      <w:proofErr w:type="spellStart"/>
       <w:r>
         <w:t>Candidato</w:t>
       </w:r>
       <w:r>
         <w:t>Microservice</w:t>
       </w:r>
+      <w:proofErr w:type="spellEnd"/>
     </w:p>
     <w:p>
       <w:pPr>
@@ -5388,7 +5829,15 @@
         <w:jc w:val="both"/>
       </w:pPr>
       <w:r>
-        <w:t>Os microsserviços selecionados</w:t>
+        <w:t xml:space="preserve">Os </w:t>
+      </w:r>
+      <w:proofErr w:type="spellStart"/>
+      <w:r>
+        <w:t>microsserviços</w:t>
+      </w:r>
+      <w:proofErr w:type="spellEnd"/>
+      <w:r>
+        <w:t xml:space="preserve"> selecionados</w:t>
       </w:r>
       <w:r>
         <w:t xml:space="preserve">, apesar de simples, </w:t>
@@ -5497,12 +5946,21 @@
       <w:r>
         <w:t xml:space="preserve">Como solução de </w:t>
       </w:r>
+      <w:proofErr w:type="spellStart"/>
       <w:r>
         <w:rPr>
           <w:i/>
           <w:iCs/>
         </w:rPr>
-        <w:t>Identity Server</w:t>
+        <w:t>Identity</w:t>
+      </w:r>
+      <w:proofErr w:type="spellEnd"/>
+      <w:r>
+        <w:rPr>
+          <w:i/>
+          <w:iCs/>
+        </w:rPr>
+        <w:t xml:space="preserve"> Server</w:t>
       </w:r>
       <w:r>
         <w:t xml:space="preserve">, foi selecionado o produto da </w:t>
@@ -5735,20 +6193,38 @@
       <w:r>
         <w:t xml:space="preserve">Documento de Visão e </w:t>
       </w:r>
+      <w:proofErr w:type="spellStart"/>
       <w:r>
         <w:rPr>
           <w:i/>
           <w:iCs/>
         </w:rPr>
-        <w:t>Problem Statemen</w:t>
-      </w:r>
+        <w:t>Problem</w:t>
+      </w:r>
+      <w:proofErr w:type="spellEnd"/>
       <w:r>
         <w:rPr>
           <w:i/>
           <w:iCs/>
         </w:rPr>
+        <w:t xml:space="preserve"> </w:t>
+      </w:r>
+      <w:proofErr w:type="spellStart"/>
+      <w:r>
+        <w:rPr>
+          <w:i/>
+          <w:iCs/>
+        </w:rPr>
+        <w:t>Statemen</w:t>
+      </w:r>
+      <w:r>
+        <w:rPr>
+          <w:i/>
+          <w:iCs/>
+        </w:rPr>
         <w:t>t</w:t>
       </w:r>
+      <w:proofErr w:type="spellEnd"/>
       <w:r>
         <w:t>:</w:t>
       </w:r>
@@ -5875,8 +6351,17 @@
           <w:i/>
           <w:iCs/>
         </w:rPr>
-        <w:t>C4 Model</w:t>
-      </w:r>
+        <w:t xml:space="preserve">C4 </w:t>
+      </w:r>
+      <w:proofErr w:type="spellStart"/>
+      <w:r>
+        <w:rPr>
+          <w:i/>
+          <w:iCs/>
+        </w:rPr>
+        <w:t>Model</w:t>
+      </w:r>
+      <w:proofErr w:type="spellEnd"/>
     </w:p>
     <w:p>
       <w:pPr>
@@ -5995,6 +6480,7 @@
         </w:numPr>
         <w:jc w:val="both"/>
       </w:pPr>
+      <w:proofErr w:type="spellStart"/>
       <w:r>
         <w:rPr>
           <w:i/>
@@ -6002,6 +6488,7 @@
         </w:rPr>
         <w:t>Metamodel</w:t>
       </w:r>
+      <w:proofErr w:type="spellEnd"/>
       <w:r>
         <w:t>:</w:t>
       </w:r>
@@ -6074,6 +6561,7 @@
         </w:numPr>
         <w:jc w:val="both"/>
       </w:pPr>
+      <w:proofErr w:type="spellStart"/>
       <w:r>
         <w:rPr>
           <w:i/>
@@ -6081,6 +6569,7 @@
         </w:rPr>
         <w:t>View</w:t>
       </w:r>
+      <w:proofErr w:type="spellEnd"/>
       <w:r>
         <w:t>:</w:t>
       </w:r>
@@ -6157,6 +6646,7 @@
           <w:iCs/>
         </w:rPr>
       </w:pPr>
+      <w:proofErr w:type="spellStart"/>
       <w:r>
         <w:rPr>
           <w:i/>
@@ -6164,6 +6654,7 @@
         </w:rPr>
         <w:t>Structurizr</w:t>
       </w:r>
+      <w:proofErr w:type="spellEnd"/>
     </w:p>
     <w:p>
       <w:pPr>
@@ -6200,8 +6691,17 @@
           <w:i/>
           <w:iCs/>
         </w:rPr>
-        <w:t>C4 Model</w:t>
-      </w:r>
+        <w:t xml:space="preserve">C4 </w:t>
+      </w:r>
+      <w:proofErr w:type="spellStart"/>
+      <w:r>
+        <w:rPr>
+          <w:i/>
+          <w:iCs/>
+        </w:rPr>
+        <w:t>Model</w:t>
+      </w:r>
+      <w:proofErr w:type="spellEnd"/>
     </w:p>
     <w:p>
       <w:pPr>
@@ -6216,13 +6716,31 @@
           <w:iCs/>
         </w:rPr>
       </w:pPr>
+      <w:proofErr w:type="spellStart"/>
       <w:r>
         <w:rPr>
           <w:i/>
           <w:iCs/>
         </w:rPr>
-        <w:t>GoF Patterns</w:t>
-      </w:r>
+        <w:t>GoF</w:t>
+      </w:r>
+      <w:proofErr w:type="spellEnd"/>
+      <w:r>
+        <w:rPr>
+          <w:i/>
+          <w:iCs/>
+        </w:rPr>
+        <w:t xml:space="preserve"> </w:t>
+      </w:r>
+      <w:proofErr w:type="spellStart"/>
+      <w:r>
+        <w:rPr>
+          <w:i/>
+          <w:iCs/>
+        </w:rPr>
+        <w:t>Patterns</w:t>
+      </w:r>
+      <w:proofErr w:type="spellEnd"/>
     </w:p>
     <w:p>
       <w:pPr>
@@ -6254,13 +6772,31 @@
       <w:r>
         <w:t xml:space="preserve">Utilizado o </w:t>
       </w:r>
+      <w:proofErr w:type="spellStart"/>
       <w:r>
         <w:rPr>
           <w:i/>
           <w:iCs/>
         </w:rPr>
-        <w:t>pattern Strategy</w:t>
-      </w:r>
+        <w:t>pattern</w:t>
+      </w:r>
+      <w:proofErr w:type="spellEnd"/>
+      <w:r>
+        <w:rPr>
+          <w:i/>
+          <w:iCs/>
+        </w:rPr>
+        <w:t xml:space="preserve"> </w:t>
+      </w:r>
+      <w:proofErr w:type="spellStart"/>
+      <w:r>
+        <w:rPr>
+          <w:i/>
+          <w:iCs/>
+        </w:rPr>
+        <w:t>Strategy</w:t>
+      </w:r>
+      <w:proofErr w:type="spellEnd"/>
       <w:r>
         <w:t xml:space="preserve"> como guia para a solução dos buscadores.</w:t>
       </w:r>
@@ -6286,6 +6822,11 @@
           <w:numId w:val="3"/>
         </w:numPr>
         <w:jc w:val="both"/>
+        <w:rPr>
+          <w:rStyle w:val="Hyperlink"/>
+          <w:color w:val="auto"/>
+          <w:u w:val="none"/>
+        </w:rPr>
       </w:pPr>
       <w:hyperlink r:id="rId28" w:history="1">
         <w:r>
@@ -6296,8 +6837,71 @@
         </w:r>
       </w:hyperlink>
     </w:p>
+    <w:p>
+      <w:pPr>
+        <w:pStyle w:val="PargrafodaLista"/>
+        <w:numPr>
+          <w:ilvl w:val="0"/>
+          <w:numId w:val="3"/>
+        </w:numPr>
+        <w:jc w:val="both"/>
+      </w:pPr>
+      <w:proofErr w:type="spellStart"/>
+      <w:r>
+        <w:t>Lombok</w:t>
+      </w:r>
+      <w:proofErr w:type="spellEnd"/>
+    </w:p>
+    <w:p>
+      <w:pPr>
+        <w:pStyle w:val="PargrafodaLista"/>
+        <w:numPr>
+          <w:ilvl w:val="1"/>
+          <w:numId w:val="3"/>
+        </w:numPr>
+        <w:jc w:val="both"/>
+      </w:pPr>
+      <w:hyperlink r:id="rId29" w:history="1">
+        <w:r>
+          <w:rPr>
+            <w:rStyle w:val="Hyperlink"/>
+          </w:rPr>
+          <w:t>https://projectlombok.org/</w:t>
+        </w:r>
+      </w:hyperlink>
+    </w:p>
+    <w:p>
+      <w:pPr>
+        <w:pStyle w:val="PargrafodaLista"/>
+        <w:numPr>
+          <w:ilvl w:val="1"/>
+          <w:numId w:val="3"/>
+        </w:numPr>
+        <w:jc w:val="both"/>
+      </w:pPr>
+      <w:proofErr w:type="spellStart"/>
+      <w:r>
+        <w:rPr>
+          <w:i/>
+          <w:iCs/>
+        </w:rPr>
+        <w:t>Lib</w:t>
+      </w:r>
+      <w:proofErr w:type="spellEnd"/>
+      <w:r>
+        <w:t xml:space="preserve"> utilizada na geração de código comum que permite que </w:t>
+      </w:r>
+      <w:proofErr w:type="gramStart"/>
+      <w:r>
+        <w:t>o fonte</w:t>
+      </w:r>
+      <w:proofErr w:type="gramEnd"/>
+      <w:r>
+        <w:t xml:space="preserve"> fique menos poluído.</w:t>
+      </w:r>
+    </w:p>
     <w:sectPr>
-      <w:headerReference w:type="default" r:id="rId29"/>
+      <w:headerReference w:type="default" r:id="rId30"/>
       <w:pgSz w:w="11906" w:h="16838"/>
       <w:pgMar w:top="1417" w:right="1701" w:bottom="1417" w:left="1701" w:header="708" w:footer="708" w:gutter="0"/>
       <w:cols w:space="708"/>
@@ -6547,8 +7151,16 @@
             <w:rPr>
               <w:rFonts w:ascii="Droid Sans" w:eastAsia="Droid Sans" w:hAnsi="Droid Sans" w:cs="Droid Sans"/>
             </w:rPr>
-            <w:t>Instituto Infnet</w:t>
+            <w:t xml:space="preserve">Instituto </w:t>
           </w:r>
+          <w:proofErr w:type="spellStart"/>
+          <w:r>
+            <w:rPr>
+              <w:rFonts w:ascii="Droid Sans" w:eastAsia="Droid Sans" w:hAnsi="Droid Sans" w:cs="Droid Sans"/>
+            </w:rPr>
+            <w:t>Infnet</w:t>
+          </w:r>
+          <w:proofErr w:type="spellEnd"/>
         </w:p>
         <w:p>
           <w:pPr>
@@ -6593,7 +7205,21 @@
             <w:rPr>
               <w:rFonts w:ascii="Droid Sans" w:eastAsia="Droid Sans" w:hAnsi="Droid Sans" w:cs="Droid Sans"/>
             </w:rPr>
-            <w:t>Módulo Microsserviços e Mobile</w:t>
+            <w:t xml:space="preserve">Módulo </w:t>
+          </w:r>
+          <w:proofErr w:type="spellStart"/>
+          <w:r>
+            <w:rPr>
+              <w:rFonts w:ascii="Droid Sans" w:eastAsia="Droid Sans" w:hAnsi="Droid Sans" w:cs="Droid Sans"/>
+            </w:rPr>
+            <w:t>Microsserviços</w:t>
+          </w:r>
+          <w:proofErr w:type="spellEnd"/>
+          <w:r>
+            <w:rPr>
+              <w:rFonts w:ascii="Droid Sans" w:eastAsia="Droid Sans" w:hAnsi="Droid Sans" w:cs="Droid Sans"/>
+            </w:rPr>
+            <w:t xml:space="preserve"> e Mobile</w:t>
           </w:r>
         </w:p>
       </w:tc>
@@ -8194,7 +8820,7 @@
 </file>
 
 <file path=customXml/itemProps1.xml><?xml version="1.0" encoding="utf-8"?>
-<ds:datastoreItem xmlns:ds="http://schemas.openxmlformats.org/officeDocument/2006/customXml" ds:itemID="{35CB4C7A-BA8F-48E6-8111-5972B5E284E3}">
+<ds:datastoreItem xmlns:ds="http://schemas.openxmlformats.org/officeDocument/2006/customXml" ds:itemID="{A23E0650-7CB3-4567-AB1C-AB523E66E4A0}">
   <ds:schemaRefs>
     <ds:schemaRef ds:uri="http://schemas.openxmlformats.org/officeDocument/2006/bibliography"/>
   </ds:schemaRefs>

</xml_diff>

<commit_message>
Atualizando documento do trabalho.
</commit_message>
<xml_diff>
--- a/docs/Trabalho Microserviços.docx
+++ b/docs/Trabalho Microserviços.docx
@@ -149,27 +149,7 @@
           <w:sz w:val="72"/>
           <w:szCs w:val="72"/>
         </w:rPr>
-        <w:t xml:space="preserve">Arquitetura de </w:t>
-      </w:r>
-      <w:proofErr w:type="spellStart"/>
-      <w:r>
-        <w:rPr>
-          <w:rFonts w:ascii="Droid Serif" w:eastAsia="Droid Serif" w:hAnsi="Droid Serif" w:cs="Droid Serif"/>
-          <w:b/>
-          <w:sz w:val="72"/>
-          <w:szCs w:val="72"/>
-        </w:rPr>
-        <w:t>Microsserviços</w:t>
-      </w:r>
-      <w:proofErr w:type="spellEnd"/>
-      <w:r>
-        <w:rPr>
-          <w:rFonts w:ascii="Droid Serif" w:eastAsia="Droid Serif" w:hAnsi="Droid Serif" w:cs="Droid Serif"/>
-          <w:b/>
-          <w:sz w:val="72"/>
-          <w:szCs w:val="72"/>
-        </w:rPr>
-        <w:t xml:space="preserve"> e Mobile</w:t>
+        <w:t>Arquitetura de Microsserviços e Mobile</w:t>
       </w:r>
     </w:p>
     <w:p>
@@ -2800,14 +2780,82 @@
         <w:jc w:val="both"/>
       </w:pPr>
       <w:r>
-        <w:t xml:space="preserve">A proposta deste trabalho é apresentar maneiras de se documentar softwares baseados em arquitetura de </w:t>
+        <w:t>A proposta deste trabalho é apresentar maneiras de se documentar softwares baseados em arquitetura de Microsserviços.</w:t>
+      </w:r>
+    </w:p>
+    <w:p>
+      <w:pPr>
+        <w:jc w:val="both"/>
+      </w:pPr>
+      <w:r>
+        <w:t xml:space="preserve">Para </w:t>
+      </w:r>
+      <w:r>
+        <w:t xml:space="preserve">tal foi utilizada parte da </w:t>
+      </w:r>
+      <w:r>
+        <w:rPr>
+          <w:i/>
+          <w:iCs/>
+        </w:rPr>
+        <w:t>UML</w:t>
+      </w:r>
+      <w:r>
+        <w:t xml:space="preserve"> na fase de Análise para entendimento das necessidades e delinear a próxima fase. Na fase de projeto, foi utilizada uma combinação de técnicas de modelagem como </w:t>
+      </w:r>
+      <w:r>
+        <w:rPr>
+          <w:i/>
+          <w:iCs/>
+        </w:rPr>
+        <w:t xml:space="preserve">C4 </w:t>
       </w:r>
       <w:proofErr w:type="spellStart"/>
       <w:r>
-        <w:t>Microsserviços</w:t>
+        <w:rPr>
+          <w:i/>
+          <w:iCs/>
+        </w:rPr>
+        <w:t>Model</w:t>
       </w:r>
       <w:proofErr w:type="spellEnd"/>
       <w:r>
+        <w:t xml:space="preserve">, </w:t>
+      </w:r>
+      <w:r>
+        <w:rPr>
+          <w:i/>
+          <w:iCs/>
+        </w:rPr>
+        <w:t>Domain-</w:t>
+      </w:r>
+      <w:proofErr w:type="spellStart"/>
+      <w:r>
+        <w:rPr>
+          <w:i/>
+          <w:iCs/>
+        </w:rPr>
+        <w:t>Driven</w:t>
+      </w:r>
+      <w:proofErr w:type="spellEnd"/>
+      <w:r>
+        <w:rPr>
+          <w:i/>
+          <w:iCs/>
+        </w:rPr>
+        <w:t xml:space="preserve"> Design</w:t>
+      </w:r>
+      <w:r>
+        <w:t xml:space="preserve"> e outras práticas ágeis como cartões </w:t>
+      </w:r>
+      <w:r>
+        <w:rPr>
+          <w:i/>
+          <w:iCs/>
+        </w:rPr>
+        <w:t>CRC</w:t>
+      </w:r>
+      <w:r>
         <w:t>.</w:t>
       </w:r>
     </w:p>
@@ -2816,89 +2864,11 @@
         <w:jc w:val="both"/>
       </w:pPr>
       <w:r>
-        <w:t xml:space="preserve">Para </w:t>
-      </w:r>
-      <w:r>
-        <w:t xml:space="preserve">tal foi utilizada parte da </w:t>
-      </w:r>
-      <w:r>
-        <w:rPr>
-          <w:i/>
-          <w:iCs/>
-        </w:rPr>
-        <w:t>UML</w:t>
-      </w:r>
-      <w:r>
-        <w:t xml:space="preserve"> na fase de Análise para entendimento das necessidades e delinear a próxima fase. Na fase de projeto, foi utilizada uma combinação de técnicas de modelagem como </w:t>
-      </w:r>
-      <w:r>
-        <w:rPr>
-          <w:i/>
-          <w:iCs/>
-        </w:rPr>
-        <w:t xml:space="preserve">C4 </w:t>
-      </w:r>
-      <w:proofErr w:type="spellStart"/>
-      <w:r>
-        <w:rPr>
-          <w:i/>
-          <w:iCs/>
-        </w:rPr>
-        <w:t>Model</w:t>
-      </w:r>
-      <w:proofErr w:type="spellEnd"/>
-      <w:r>
-        <w:t xml:space="preserve">, </w:t>
-      </w:r>
-      <w:r>
-        <w:rPr>
-          <w:i/>
-          <w:iCs/>
-        </w:rPr>
-        <w:t>Domain-</w:t>
-      </w:r>
-      <w:proofErr w:type="spellStart"/>
-      <w:r>
-        <w:rPr>
-          <w:i/>
-          <w:iCs/>
-        </w:rPr>
-        <w:t>Driven</w:t>
-      </w:r>
-      <w:proofErr w:type="spellEnd"/>
-      <w:r>
-        <w:rPr>
-          <w:i/>
-          <w:iCs/>
-        </w:rPr>
-        <w:t xml:space="preserve"> Design</w:t>
-      </w:r>
-      <w:r>
-        <w:t xml:space="preserve"> e outras práticas ágeis como cartões </w:t>
-      </w:r>
-      <w:r>
-        <w:rPr>
-          <w:i/>
-          <w:iCs/>
-        </w:rPr>
-        <w:t>CRC</w:t>
-      </w:r>
-      <w:r>
-        <w:t>.</w:t>
-      </w:r>
-    </w:p>
-    <w:p>
-      <w:pPr>
-        <w:jc w:val="both"/>
-      </w:pPr>
-      <w:r>
-        <w:t xml:space="preserve">Para provar os conceitos serão implementados 2 </w:t>
-      </w:r>
-      <w:proofErr w:type="spellStart"/>
-      <w:r>
-        <w:t>Microsserviços</w:t>
-      </w:r>
-      <w:proofErr w:type="spellEnd"/>
+        <w:t xml:space="preserve">Para provar os conceitos </w:t>
+      </w:r>
+      <w:r>
+        <w:t>será criada uma implementação em Java</w:t>
+      </w:r>
       <w:r>
         <w:t xml:space="preserve"> utilizando a documentação proposta</w:t>
       </w:r>
@@ -3336,15 +3306,7 @@
               <w:t>software</w:t>
             </w:r>
             <w:r>
-              <w:t xml:space="preserve"> baseada em arquitetura de </w:t>
-            </w:r>
-            <w:proofErr w:type="spellStart"/>
-            <w:r>
-              <w:t>microsserviços</w:t>
-            </w:r>
-            <w:proofErr w:type="spellEnd"/>
-            <w:r>
-              <w:t xml:space="preserve"> e utilizando uma série de novas práticas de desenvolvimento empiricamente comprovadas pelo mercado.</w:t>
+              <w:t xml:space="preserve"> baseada em arquitetura de microsserviços e utilizando uma série de novas práticas de desenvolvimento empiricamente comprovadas pelo mercado.</w:t>
             </w:r>
           </w:p>
         </w:tc>
@@ -4852,7 +4814,6 @@
         <w:jc w:val="both"/>
       </w:pPr>
       <w:bookmarkStart w:id="13" w:name="_Toc51500853"/>
-      <w:bookmarkStart w:id="14" w:name="_GoBack"/>
       <w:r>
         <w:rPr>
           <w:noProof/>
@@ -4923,7 +4884,6 @@
           </wp:anchor>
         </w:drawing>
       </w:r>
-      <w:bookmarkEnd w:id="14"/>
       <w:r>
         <w:t>Diagrama de Classes de Domínio</w:t>
       </w:r>
@@ -4931,7 +4891,7 @@
     </w:p>
     <w:p>
       <w:pPr>
-        <w:jc w:val="center"/>
+        <w:jc w:val="both"/>
       </w:pPr>
     </w:p>
     <w:p>
@@ -4953,7 +4913,7 @@
         <w:pStyle w:val="Ttulo1"/>
         <w:jc w:val="both"/>
       </w:pPr>
-      <w:bookmarkStart w:id="15" w:name="_Toc51500854"/>
+      <w:bookmarkStart w:id="14" w:name="_Toc51500854"/>
       <w:r>
         <w:lastRenderedPageBreak/>
         <w:t xml:space="preserve">Etapa de Projeto utilizando </w:t>
@@ -5018,34 +4978,34 @@
       <w:r>
         <w:t xml:space="preserve"> e outras práticas ágeis</w:t>
       </w:r>
+      <w:bookmarkEnd w:id="14"/>
+    </w:p>
+    <w:p>
+      <w:pPr>
+        <w:pStyle w:val="Ttulo2"/>
+        <w:jc w:val="both"/>
+        <w:rPr>
+          <w:i/>
+          <w:iCs/>
+        </w:rPr>
+      </w:pPr>
+      <w:bookmarkStart w:id="15" w:name="_Toc51500855"/>
+      <w:r>
+        <w:rPr>
+          <w:i/>
+          <w:iCs/>
+        </w:rPr>
+        <w:t xml:space="preserve">C4 </w:t>
+      </w:r>
+      <w:proofErr w:type="spellStart"/>
+      <w:r>
+        <w:rPr>
+          <w:i/>
+          <w:iCs/>
+        </w:rPr>
+        <w:t>Model</w:t>
+      </w:r>
       <w:bookmarkEnd w:id="15"/>
-    </w:p>
-    <w:p>
-      <w:pPr>
-        <w:pStyle w:val="Ttulo2"/>
-        <w:jc w:val="both"/>
-        <w:rPr>
-          <w:i/>
-          <w:iCs/>
-        </w:rPr>
-      </w:pPr>
-      <w:bookmarkStart w:id="16" w:name="_Toc51500855"/>
-      <w:r>
-        <w:rPr>
-          <w:i/>
-          <w:iCs/>
-        </w:rPr>
-        <w:t xml:space="preserve">C4 </w:t>
-      </w:r>
-      <w:proofErr w:type="spellStart"/>
-      <w:r>
-        <w:rPr>
-          <w:i/>
-          <w:iCs/>
-        </w:rPr>
-        <w:t>Model</w:t>
-      </w:r>
-      <w:bookmarkEnd w:id="16"/>
       <w:proofErr w:type="spellEnd"/>
     </w:p>
     <w:p>
@@ -5053,7 +5013,7 @@
         <w:pStyle w:val="Ttulo3"/>
         <w:jc w:val="both"/>
       </w:pPr>
-      <w:bookmarkStart w:id="17" w:name="_Toc51500856"/>
+      <w:bookmarkStart w:id="16" w:name="_Toc51500856"/>
       <w:r>
         <w:rPr>
           <w:noProof/>
@@ -5138,7 +5098,7 @@
       <w:r>
         <w:t xml:space="preserve"> – Contexto</w:t>
       </w:r>
-      <w:bookmarkEnd w:id="17"/>
+      <w:bookmarkEnd w:id="16"/>
     </w:p>
     <w:p>
       <w:pPr>
@@ -5153,7 +5113,7 @@
         <w:pStyle w:val="Ttulo3"/>
         <w:jc w:val="both"/>
       </w:pPr>
-      <w:bookmarkStart w:id="18" w:name="_Toc51500857"/>
+      <w:bookmarkStart w:id="17" w:name="_Toc51500857"/>
       <w:r>
         <w:lastRenderedPageBreak/>
         <w:t xml:space="preserve">2º </w:t>
@@ -5171,6 +5131,23 @@
         </w:rPr>
         <w:t>Containers</w:t>
       </w:r>
+      <w:bookmarkEnd w:id="17"/>
+    </w:p>
+    <w:p>
+      <w:pPr>
+        <w:pStyle w:val="Ttulo3"/>
+        <w:jc w:val="both"/>
+      </w:pPr>
+      <w:bookmarkStart w:id="18" w:name="_Toc51500858"/>
+      <w:r>
+        <w:t xml:space="preserve">3º </w:t>
+      </w:r>
+      <w:r>
+        <w:t>Nível</w:t>
+      </w:r>
+      <w:r>
+        <w:t xml:space="preserve"> – Componentes</w:t>
+      </w:r>
       <w:bookmarkEnd w:id="18"/>
     </w:p>
     <w:p>
@@ -5178,49 +5155,33 @@
         <w:pStyle w:val="Ttulo3"/>
         <w:jc w:val="both"/>
       </w:pPr>
-      <w:bookmarkStart w:id="19" w:name="_Toc51500858"/>
-      <w:r>
-        <w:t xml:space="preserve">3º </w:t>
+      <w:bookmarkStart w:id="19" w:name="_Toc51500859"/>
+      <w:r>
+        <w:t xml:space="preserve">4º </w:t>
       </w:r>
       <w:r>
         <w:t>Nível</w:t>
       </w:r>
       <w:r>
-        <w:t xml:space="preserve"> – Componentes</w:t>
+        <w:t xml:space="preserve"> – </w:t>
+      </w:r>
+      <w:r>
+        <w:t>C</w:t>
+      </w:r>
+      <w:r>
+        <w:t>ó</w:t>
+      </w:r>
+      <w:r>
+        <w:t>d</w:t>
+      </w:r>
+      <w:r>
+        <w:t>igo</w:t>
       </w:r>
       <w:bookmarkEnd w:id="19"/>
     </w:p>
     <w:p>
       <w:pPr>
-        <w:pStyle w:val="Ttulo3"/>
-        <w:jc w:val="both"/>
-      </w:pPr>
-      <w:bookmarkStart w:id="20" w:name="_Toc51500859"/>
-      <w:r>
-        <w:t xml:space="preserve">4º </w:t>
-      </w:r>
-      <w:r>
-        <w:t>Nível</w:t>
-      </w:r>
-      <w:r>
-        <w:t xml:space="preserve"> – </w:t>
-      </w:r>
-      <w:r>
-        <w:t>C</w:t>
-      </w:r>
-      <w:r>
-        <w:t>ó</w:t>
-      </w:r>
-      <w:r>
-        <w:t>d</w:t>
-      </w:r>
-      <w:r>
-        <w:t>igo</w:t>
-      </w:r>
-      <w:bookmarkEnd w:id="20"/>
-    </w:p>
-    <w:p>
-      <w:pPr>
+        <w:jc w:val="both"/>
         <w:rPr>
           <w:rFonts w:asciiTheme="majorHAnsi" w:eastAsiaTheme="majorEastAsia" w:hAnsiTheme="majorHAnsi" w:cstheme="majorBidi"/>
           <w:color w:val="2F5496" w:themeColor="accent1" w:themeShade="BF"/>
@@ -5237,48 +5198,30 @@
         <w:pStyle w:val="Ttulo1"/>
         <w:jc w:val="both"/>
       </w:pPr>
-      <w:bookmarkStart w:id="21" w:name="_Toc51500860"/>
-      <w:proofErr w:type="spellStart"/>
+      <w:bookmarkStart w:id="20" w:name="_Toc51500860"/>
       <w:r>
         <w:lastRenderedPageBreak/>
-        <w:t>Microsserviços</w:t>
-      </w:r>
-      <w:proofErr w:type="spellEnd"/>
-      <w:r>
-        <w:t xml:space="preserve"> Propostos</w:t>
+        <w:t>Microsserviços Propostos</w:t>
+      </w:r>
+      <w:bookmarkEnd w:id="20"/>
+    </w:p>
+    <w:p>
+      <w:pPr>
+        <w:pStyle w:val="Ttulo2"/>
+        <w:jc w:val="both"/>
+      </w:pPr>
+      <w:bookmarkStart w:id="21" w:name="_Toc51500861"/>
+      <w:r>
+        <w:t>Microsserviços necessários</w:t>
       </w:r>
       <w:bookmarkEnd w:id="21"/>
     </w:p>
     <w:p>
       <w:pPr>
-        <w:pStyle w:val="Ttulo2"/>
-        <w:jc w:val="both"/>
-      </w:pPr>
-      <w:bookmarkStart w:id="22" w:name="_Toc51500861"/>
-      <w:proofErr w:type="spellStart"/>
-      <w:r>
-        <w:t>Microsserviços</w:t>
-      </w:r>
-      <w:proofErr w:type="spellEnd"/>
-      <w:r>
-        <w:t xml:space="preserve"> necessários</w:t>
-      </w:r>
-      <w:bookmarkEnd w:id="22"/>
-    </w:p>
-    <w:p>
-      <w:pPr>
-        <w:jc w:val="both"/>
-      </w:pPr>
-      <w:r>
-        <w:t xml:space="preserve">Serão necessários os seguintes </w:t>
-      </w:r>
-      <w:proofErr w:type="spellStart"/>
-      <w:r>
-        <w:t>microsserviços</w:t>
-      </w:r>
-      <w:proofErr w:type="spellEnd"/>
-      <w:r>
-        <w:t xml:space="preserve"> para implementar o novo sistema:</w:t>
+        <w:jc w:val="both"/>
+      </w:pPr>
+      <w:r>
+        <w:t>Serão necessários os seguintes microsserviços para implementar o novo sistema:</w:t>
       </w:r>
     </w:p>
     <w:p>
@@ -5510,33 +5453,53 @@
         <w:jc w:val="both"/>
       </w:pPr>
       <w:r>
-        <w:t xml:space="preserve">A representação dos </w:t>
+        <w:t xml:space="preserve">A representação dos Microsserviços no processo de análise reflete-se nos diagramas de Casos de Uso por módulo. Para todo Caso de Uso do tipo </w:t>
+      </w:r>
+      <w:r>
+        <w:rPr>
+          <w:i/>
+          <w:iCs/>
+        </w:rPr>
+        <w:t>include</w:t>
+      </w:r>
+      <w:r>
+        <w:t xml:space="preserve"> será criado um </w:t>
       </w:r>
       <w:proofErr w:type="spellStart"/>
       <w:r>
-        <w:t>Microsserviços</w:t>
+        <w:t>Microsserviço</w:t>
       </w:r>
       <w:proofErr w:type="spellEnd"/>
       <w:r>
-        <w:t xml:space="preserve"> no processo de análise reflete-se nos diagramas de Casos de Uso por módulo. Para todo Caso de Uso do tipo </w:t>
-      </w:r>
-      <w:r>
-        <w:rPr>
-          <w:i/>
-          <w:iCs/>
-        </w:rPr>
-        <w:t>include</w:t>
-      </w:r>
-      <w:r>
-        <w:t xml:space="preserve"> será criado um </w:t>
+        <w:t xml:space="preserve">. Já para os Casos de Uso do tipo </w:t>
       </w:r>
       <w:proofErr w:type="spellStart"/>
       <w:r>
+        <w:rPr>
+          <w:i/>
+          <w:iCs/>
+        </w:rPr>
+        <w:t>extend</w:t>
+      </w:r>
+      <w:proofErr w:type="spellEnd"/>
+      <w:r>
+        <w:t xml:space="preserve"> entende-se que, ou estão contemplados como </w:t>
+      </w:r>
+      <w:proofErr w:type="spellStart"/>
+      <w:r>
+        <w:t>endpoints</w:t>
+      </w:r>
+      <w:proofErr w:type="spellEnd"/>
+      <w:r>
+        <w:t xml:space="preserve"> do </w:t>
+      </w:r>
+      <w:proofErr w:type="spellStart"/>
+      <w:r>
         <w:t>Microsserviço</w:t>
       </w:r>
       <w:proofErr w:type="spellEnd"/>
       <w:r>
-        <w:t xml:space="preserve">. Já para os Casos de Uso do tipo </w:t>
+        <w:t xml:space="preserve"> principal ou são implementações de estratégias (</w:t>
       </w:r>
       <w:proofErr w:type="spellStart"/>
       <w:r>
@@ -5544,154 +5507,161 @@
           <w:i/>
           <w:iCs/>
         </w:rPr>
-        <w:t>extend</w:t>
+        <w:t>Strategy</w:t>
       </w:r>
       <w:proofErr w:type="spellEnd"/>
       <w:r>
-        <w:t xml:space="preserve"> entende-se que, ou estão contemplados como </w:t>
+        <w:rPr>
+          <w:i/>
+          <w:iCs/>
+        </w:rPr>
+        <w:t xml:space="preserve"> </w:t>
       </w:r>
       <w:proofErr w:type="spellStart"/>
       <w:r>
-        <w:t>endpoints</w:t>
+        <w:rPr>
+          <w:i/>
+          <w:iCs/>
+        </w:rPr>
+        <w:t>pattern</w:t>
       </w:r>
       <w:proofErr w:type="spellEnd"/>
       <w:r>
-        <w:t xml:space="preserve"> do </w:t>
+        <w:rPr>
+          <w:i/>
+          <w:iCs/>
+        </w:rPr>
+        <w:t xml:space="preserve"> - </w:t>
       </w:r>
       <w:proofErr w:type="spellStart"/>
       <w:r>
-        <w:t>Microsserviço</w:t>
+        <w:rPr>
+          <w:i/>
+          <w:iCs/>
+        </w:rPr>
+        <w:t>GoF</w:t>
       </w:r>
       <w:proofErr w:type="spellEnd"/>
       <w:r>
-        <w:t xml:space="preserve"> principal ou são implementações de estratégias (</w:t>
-      </w:r>
+        <w:t>) para a estrutura principal de uma determinada rotina (no caso, os buscadores).</w:t>
+      </w:r>
+    </w:p>
+    <w:p>
+      <w:pPr>
+        <w:pStyle w:val="Ttulo2"/>
+        <w:jc w:val="both"/>
+        <w:rPr>
+          <w:i/>
+          <w:iCs/>
+        </w:rPr>
+      </w:pPr>
+      <w:bookmarkStart w:id="22" w:name="_Toc51500862"/>
       <w:proofErr w:type="spellStart"/>
       <w:r>
         <w:rPr>
           <w:i/>
           <w:iCs/>
         </w:rPr>
-        <w:t>Strategy</w:t>
-      </w:r>
+        <w:t>Roadmap</w:t>
+      </w:r>
+      <w:bookmarkEnd w:id="22"/>
       <w:proofErr w:type="spellEnd"/>
-      <w:r>
-        <w:rPr>
-          <w:i/>
-          <w:iCs/>
-        </w:rPr>
+    </w:p>
+    <w:p>
+      <w:pPr>
+        <w:jc w:val="both"/>
+      </w:pPr>
+      <w:r>
+        <w:t xml:space="preserve">Com foco em </w:t>
+      </w:r>
+      <w:r>
+        <w:rPr>
+          <w:i/>
+          <w:iCs/>
+        </w:rPr>
+        <w:t>ROI</w:t>
+      </w:r>
+      <w:r>
+        <w:rPr>
+          <w:i/>
+          <w:iCs/>
+        </w:rPr>
+        <w:t>*</w:t>
+      </w:r>
+      <w:r>
+        <w:t xml:space="preserve"> e análise das pessoas que já foram integradas à equipe para execução do </w:t>
+      </w:r>
+      <w:r>
+        <w:t xml:space="preserve">projeto </w:t>
+      </w:r>
+      <w:r>
+        <w:t>piloto (</w:t>
+      </w:r>
+      <w:r>
+        <w:t>com</w:t>
+      </w:r>
+      <w:r>
+        <w:t xml:space="preserve"> possível contratação) </w:t>
+      </w:r>
+      <w:r>
+        <w:t xml:space="preserve">foi pensado o seguinte </w:t>
+      </w:r>
+      <w:proofErr w:type="spellStart"/>
+      <w:r>
+        <w:rPr>
+          <w:i/>
+          <w:iCs/>
+        </w:rPr>
+        <w:t>Roadmap</w:t>
+      </w:r>
+      <w:proofErr w:type="spellEnd"/>
+      <w:r>
+        <w:t>:</w:t>
+      </w:r>
+    </w:p>
+    <w:p>
+      <w:pPr>
+        <w:jc w:val="both"/>
+      </w:pPr>
+      <w:r>
+        <w:t>Módulo de Gestão de Vagas</w:t>
+      </w:r>
+      <w:r>
+        <w:t xml:space="preserve"> &gt;&gt;</w:t>
+      </w:r>
+      <w:r>
         <w:t xml:space="preserve"> </w:t>
       </w:r>
-      <w:proofErr w:type="spellStart"/>
-      <w:r>
-        <w:rPr>
-          <w:i/>
-          <w:iCs/>
-        </w:rPr>
-        <w:t>pattern</w:t>
-      </w:r>
-      <w:proofErr w:type="spellEnd"/>
-      <w:r>
-        <w:t>) para a estrutura principal de uma determinada rotina (no caso, os buscadores).</w:t>
-      </w:r>
-    </w:p>
-    <w:p>
-      <w:pPr>
-        <w:pStyle w:val="Ttulo2"/>
-        <w:jc w:val="both"/>
-        <w:rPr>
-          <w:i/>
-          <w:iCs/>
-        </w:rPr>
-      </w:pPr>
-      <w:bookmarkStart w:id="23" w:name="_Toc51500862"/>
-      <w:proofErr w:type="spellStart"/>
-      <w:r>
-        <w:rPr>
-          <w:i/>
-          <w:iCs/>
-        </w:rPr>
-        <w:t>Roadmap</w:t>
-      </w:r>
-      <w:bookmarkEnd w:id="23"/>
-      <w:proofErr w:type="spellEnd"/>
-    </w:p>
-    <w:p>
-      <w:pPr>
-        <w:jc w:val="both"/>
-      </w:pPr>
-      <w:r>
-        <w:t xml:space="preserve">Com foco em entregas rápidas e análise das pessoas que já foram integradas à equipe para execução do </w:t>
-      </w:r>
-      <w:r>
-        <w:t xml:space="preserve">projeto </w:t>
-      </w:r>
-      <w:r>
-        <w:t>piloto (</w:t>
-      </w:r>
-      <w:r>
-        <w:t>com</w:t>
-      </w:r>
-      <w:r>
-        <w:t xml:space="preserve"> possível contratação) </w:t>
-      </w:r>
-      <w:r>
-        <w:t xml:space="preserve">foi pensado o seguinte </w:t>
-      </w:r>
-      <w:proofErr w:type="spellStart"/>
-      <w:r>
-        <w:rPr>
-          <w:i/>
-          <w:iCs/>
-        </w:rPr>
-        <w:t>Roadmap</w:t>
-      </w:r>
-      <w:proofErr w:type="spellEnd"/>
-      <w:r>
-        <w:t>:</w:t>
-      </w:r>
-    </w:p>
-    <w:p>
-      <w:pPr>
-        <w:jc w:val="both"/>
-      </w:pPr>
-      <w:proofErr w:type="spellStart"/>
-      <w:r>
-        <w:t>VagaMicroservice</w:t>
-      </w:r>
-      <w:proofErr w:type="spellEnd"/>
+      <w:r>
+        <w:t>Módulo de Gestão de Processos Seletivos</w:t>
+      </w:r>
+      <w:r>
+        <w:t xml:space="preserve"> </w:t>
+      </w:r>
+      <w:r>
+        <w:t xml:space="preserve">&gt;&gt; </w:t>
+      </w:r>
+      <w:r>
+        <w:t>Módulo de Busca de Candidatos</w:t>
+      </w:r>
       <w:r>
         <w:t xml:space="preserve"> &gt;&gt; </w:t>
       </w:r>
-      <w:proofErr w:type="spellStart"/>
-      <w:r>
-        <w:t>ProcessoSeletivoMicroservice</w:t>
-      </w:r>
-      <w:proofErr w:type="spellEnd"/>
-      <w:r>
-        <w:t xml:space="preserve"> &gt;&gt; </w:t>
-      </w:r>
-      <w:proofErr w:type="spellStart"/>
-      <w:r>
-        <w:t>ClienteMicroservice</w:t>
-      </w:r>
-      <w:proofErr w:type="spellEnd"/>
-      <w:r>
-        <w:t xml:space="preserve"> &gt;&gt; </w:t>
-      </w:r>
-      <w:proofErr w:type="spellStart"/>
-      <w:r>
-        <w:t>BuscaCandidatosMicroservice</w:t>
-      </w:r>
-      <w:proofErr w:type="spellEnd"/>
-      <w:r>
-        <w:t xml:space="preserve"> &gt;&gt; </w:t>
-      </w:r>
-      <w:proofErr w:type="spellStart"/>
-      <w:r>
-        <w:t>BuscaOportunidadesMicroservice</w:t>
-      </w:r>
-      <w:proofErr w:type="spellEnd"/>
+      <w:r>
+        <w:t>Módulo de Busca de Oportunidades</w:t>
+      </w:r>
+      <w:r>
+        <w:t xml:space="preserve"> </w:t>
+      </w:r>
+      <w:r>
+        <w:t xml:space="preserve">&gt;&gt; </w:t>
+      </w:r>
+      <w:r>
+        <w:t>Módulo de Gestão de Clientes</w:t>
+      </w:r>
+      <w:r>
+        <w:t>.</w:t>
+      </w:r>
     </w:p>
     <w:p>
       <w:pPr>
@@ -5715,14 +5685,84 @@
     </w:p>
     <w:p>
       <w:pPr>
+        <w:jc w:val="both"/>
         <w:rPr>
           <w:rFonts w:asciiTheme="majorHAnsi" w:eastAsiaTheme="majorEastAsia" w:hAnsiTheme="majorHAnsi" w:cstheme="majorBidi"/>
           <w:color w:val="2F5496" w:themeColor="accent1" w:themeShade="BF"/>
-          <w:sz w:val="32"/>
-          <w:szCs w:val="32"/>
-        </w:rPr>
-      </w:pPr>
-      <w:r>
+          <w:sz w:val="16"/>
+          <w:szCs w:val="16"/>
+        </w:rPr>
+      </w:pPr>
+      <w:r>
+        <w:rPr>
+          <w:sz w:val="16"/>
+          <w:szCs w:val="16"/>
+        </w:rPr>
+        <w:t xml:space="preserve">* </w:t>
+      </w:r>
+      <w:proofErr w:type="spellStart"/>
+      <w:r>
+        <w:rPr>
+          <w:i/>
+          <w:iCs/>
+          <w:sz w:val="16"/>
+          <w:szCs w:val="16"/>
+        </w:rPr>
+        <w:t>Return</w:t>
+      </w:r>
+      <w:proofErr w:type="spellEnd"/>
+      <w:r>
+        <w:rPr>
+          <w:i/>
+          <w:iCs/>
+          <w:sz w:val="16"/>
+          <w:szCs w:val="16"/>
+        </w:rPr>
+        <w:t xml:space="preserve"> </w:t>
+      </w:r>
+      <w:proofErr w:type="spellStart"/>
+      <w:r>
+        <w:rPr>
+          <w:i/>
+          <w:iCs/>
+          <w:sz w:val="16"/>
+          <w:szCs w:val="16"/>
+        </w:rPr>
+        <w:t>of</w:t>
+      </w:r>
+      <w:proofErr w:type="spellEnd"/>
+      <w:r>
+        <w:rPr>
+          <w:i/>
+          <w:iCs/>
+          <w:sz w:val="16"/>
+          <w:szCs w:val="16"/>
+        </w:rPr>
+        <w:t xml:space="preserve"> </w:t>
+      </w:r>
+      <w:proofErr w:type="spellStart"/>
+      <w:r>
+        <w:rPr>
+          <w:i/>
+          <w:iCs/>
+          <w:sz w:val="16"/>
+          <w:szCs w:val="16"/>
+        </w:rPr>
+        <w:t>Investment</w:t>
+      </w:r>
+      <w:proofErr w:type="spellEnd"/>
+      <w:r>
+        <w:rPr>
+          <w:sz w:val="16"/>
+          <w:szCs w:val="16"/>
+        </w:rPr>
+        <w:t>.</w:t>
+      </w:r>
+      <w:r>
+        <w:rPr>
+          <w:sz w:val="16"/>
+          <w:szCs w:val="16"/>
+        </w:rPr>
         <w:br w:type="page"/>
       </w:r>
     </w:p>
@@ -5731,8 +5771,7 @@
         <w:pStyle w:val="Ttulo1"/>
         <w:jc w:val="both"/>
       </w:pPr>
-      <w:bookmarkStart w:id="24" w:name="_Toc51500863"/>
-      <w:proofErr w:type="spellStart"/>
+      <w:bookmarkStart w:id="23" w:name="_Toc51500863"/>
       <w:r>
         <w:lastRenderedPageBreak/>
         <w:t>Micro</w:t>
@@ -5741,28 +5780,16 @@
         <w:t>s</w:t>
       </w:r>
       <w:r>
-        <w:t>serviços</w:t>
-      </w:r>
-      <w:proofErr w:type="spellEnd"/>
-      <w:r>
-        <w:t xml:space="preserve"> Implementados</w:t>
-      </w:r>
-      <w:bookmarkEnd w:id="24"/>
-    </w:p>
-    <w:p>
-      <w:pPr>
-        <w:jc w:val="both"/>
-      </w:pPr>
-      <w:r>
-        <w:t xml:space="preserve">Serão desenvolvidos 2 </w:t>
-      </w:r>
-      <w:proofErr w:type="spellStart"/>
-      <w:r>
-        <w:t>microsserviços</w:t>
-      </w:r>
-      <w:proofErr w:type="spellEnd"/>
-      <w:r>
-        <w:t>:</w:t>
+        <w:t>serviços Implementados</w:t>
+      </w:r>
+      <w:bookmarkEnd w:id="23"/>
+    </w:p>
+    <w:p>
+      <w:pPr>
+        <w:pStyle w:val="Ttulo2"/>
+      </w:pPr>
+      <w:r>
+        <w:t>Seleção de Microsserviços para implementação</w:t>
       </w:r>
     </w:p>
     <w:p>
@@ -5796,19 +5823,34 @@
         <w:jc w:val="both"/>
       </w:pPr>
       <w:r>
+        <w:rPr>
+          <w:color w:val="FF0000"/>
+        </w:rPr>
         <w:t xml:space="preserve">Módulo de Gestão de </w:t>
       </w:r>
       <w:r>
+        <w:rPr>
+          <w:color w:val="FF0000"/>
+        </w:rPr>
         <w:t>Processos Seletivos</w:t>
       </w:r>
       <w:r>
+        <w:rPr>
+          <w:color w:val="FF0000"/>
+        </w:rPr>
         <w:t xml:space="preserve"> - </w:t>
       </w:r>
       <w:proofErr w:type="spellStart"/>
       <w:r>
+        <w:rPr>
+          <w:color w:val="FF0000"/>
+        </w:rPr>
         <w:t>Candidato</w:t>
       </w:r>
       <w:r>
+        <w:rPr>
+          <w:color w:val="FF0000"/>
+        </w:rPr>
         <w:t>Microservice</w:t>
       </w:r>
       <w:proofErr w:type="spellEnd"/>
@@ -5818,10 +5860,79 @@
         <w:pStyle w:val="Ttulo2"/>
         <w:jc w:val="both"/>
       </w:pPr>
-      <w:bookmarkStart w:id="25" w:name="_Toc51500864"/>
+      <w:bookmarkStart w:id="24" w:name="_Toc51500864"/>
       <w:r>
         <w:t>Justificativa dos Serviços Implementados</w:t>
       </w:r>
+      <w:bookmarkEnd w:id="24"/>
+    </w:p>
+    <w:p>
+      <w:pPr>
+        <w:jc w:val="both"/>
+      </w:pPr>
+      <w:r>
+        <w:t>O</w:t>
+      </w:r>
+      <w:r>
+        <w:t>(</w:t>
+      </w:r>
+      <w:r>
+        <w:t>s</w:t>
+      </w:r>
+      <w:r>
+        <w:t>)</w:t>
+      </w:r>
+      <w:r>
+        <w:t xml:space="preserve"> m</w:t>
+      </w:r>
+      <w:proofErr w:type="spellStart"/>
+      <w:r>
+        <w:t>icrosserviço</w:t>
+      </w:r>
+      <w:proofErr w:type="spellEnd"/>
+      <w:r>
+        <w:t>(</w:t>
+      </w:r>
+      <w:r>
+        <w:t>s</w:t>
+      </w:r>
+      <w:r>
+        <w:t>)</w:t>
+      </w:r>
+      <w:r>
+        <w:t xml:space="preserve"> selecionado</w:t>
+      </w:r>
+      <w:r>
+        <w:t>(</w:t>
+      </w:r>
+      <w:r>
+        <w:t>s</w:t>
+      </w:r>
+      <w:r>
+        <w:t>)</w:t>
+      </w:r>
+      <w:r>
+        <w:t xml:space="preserve">, apesar de simples, </w:t>
+      </w:r>
+      <w:r>
+        <w:t xml:space="preserve">permitem representar </w:t>
+      </w:r>
+      <w:r>
+        <w:t xml:space="preserve">claramente a proposta de </w:t>
+      </w:r>
+      <w:r>
+        <w:t>solução arquitetural.</w:t>
+      </w:r>
+    </w:p>
+    <w:p>
+      <w:pPr>
+        <w:pStyle w:val="Ttulo3"/>
+        <w:jc w:val="both"/>
+      </w:pPr>
+      <w:bookmarkStart w:id="25" w:name="_Toc51500866"/>
+      <w:r>
+        <w:t>Código</w:t>
+      </w:r>
       <w:bookmarkEnd w:id="25"/>
     </w:p>
     <w:p>
@@ -5829,160 +5940,455 @@
         <w:jc w:val="both"/>
       </w:pPr>
       <w:r>
-        <w:t xml:space="preserve">Os </w:t>
-      </w:r>
-      <w:proofErr w:type="spellStart"/>
-      <w:r>
-        <w:t>microsserviços</w:t>
-      </w:r>
-      <w:proofErr w:type="spellEnd"/>
-      <w:r>
-        <w:t xml:space="preserve"> selecionados</w:t>
-      </w:r>
-      <w:r>
-        <w:t xml:space="preserve">, apesar de simples, </w:t>
-      </w:r>
-      <w:r>
-        <w:t xml:space="preserve">permitem representar </w:t>
-      </w:r>
-      <w:r>
-        <w:t xml:space="preserve">claramente a proposta de </w:t>
-      </w:r>
-      <w:r>
-        <w:t>solução arquitetural.</w:t>
-      </w:r>
-    </w:p>
-    <w:p>
-      <w:pPr>
-        <w:pStyle w:val="Ttulo3"/>
-        <w:jc w:val="both"/>
-      </w:pPr>
-      <w:bookmarkStart w:id="26" w:name="_Toc51500865"/>
-      <w:r>
-        <w:t>Arquitetura (DDD, SOLID)</w:t>
-      </w:r>
-      <w:bookmarkEnd w:id="26"/>
-    </w:p>
-    <w:p>
-      <w:pPr>
-        <w:jc w:val="both"/>
-      </w:pPr>
-    </w:p>
-    <w:p>
-      <w:pPr>
-        <w:pStyle w:val="Ttulo3"/>
-        <w:jc w:val="both"/>
-      </w:pPr>
-      <w:bookmarkStart w:id="27" w:name="_Toc51500866"/>
-      <w:r>
-        <w:t>Código</w:t>
-      </w:r>
-      <w:bookmarkEnd w:id="27"/>
-    </w:p>
-    <w:p>
-      <w:pPr>
-        <w:jc w:val="both"/>
-      </w:pPr>
-    </w:p>
-    <w:p>
-      <w:pPr>
-        <w:pStyle w:val="Ttulo3"/>
-        <w:jc w:val="both"/>
-      </w:pPr>
-      <w:bookmarkStart w:id="28" w:name="_Toc51500867"/>
-      <w:r>
-        <w:t>Apresentação (Consumo)</w:t>
-      </w:r>
-      <w:bookmarkEnd w:id="28"/>
-    </w:p>
-    <w:p>
-      <w:pPr>
-        <w:jc w:val="both"/>
-      </w:pPr>
-    </w:p>
-    <w:p>
-      <w:pPr>
-        <w:pStyle w:val="Ttulo3"/>
-        <w:jc w:val="both"/>
-      </w:pPr>
-      <w:bookmarkStart w:id="29" w:name="_Toc51500868"/>
-      <w:r>
-        <w:t>Comunicação (Mensageria e CQRS)</w:t>
-      </w:r>
-      <w:bookmarkEnd w:id="29"/>
-    </w:p>
-    <w:p>
-      <w:pPr>
-        <w:jc w:val="both"/>
-      </w:pPr>
-    </w:p>
-    <w:p>
-      <w:pPr>
-        <w:pStyle w:val="Ttulo3"/>
-        <w:jc w:val="both"/>
-      </w:pPr>
-      <w:bookmarkStart w:id="30" w:name="_Toc51500869"/>
-      <w:r>
-        <w:t>I</w:t>
-      </w:r>
-      <w:r>
-        <w:t xml:space="preserve"> </w:t>
-      </w:r>
-      <w:r>
-        <w:t>AM (autenticação</w:t>
-      </w:r>
-      <w:r>
-        <w:t xml:space="preserve"> e autorização</w:t>
-      </w:r>
-      <w:r>
-        <w:t>)</w:t>
-      </w:r>
-      <w:bookmarkEnd w:id="30"/>
-    </w:p>
-    <w:p>
-      <w:pPr>
-        <w:jc w:val="both"/>
-      </w:pPr>
-      <w:r>
-        <w:t xml:space="preserve">Como solução de </w:t>
-      </w:r>
-      <w:proofErr w:type="spellStart"/>
-      <w:r>
-        <w:rPr>
-          <w:i/>
-          <w:iCs/>
-        </w:rPr>
-        <w:t>Identity</w:t>
-      </w:r>
-      <w:proofErr w:type="spellEnd"/>
-      <w:r>
-        <w:rPr>
-          <w:i/>
-          <w:iCs/>
-        </w:rPr>
-        <w:t xml:space="preserve"> Server</w:t>
-      </w:r>
-      <w:r>
-        <w:t xml:space="preserve">, foi selecionado o produto da </w:t>
+        <w:t xml:space="preserve">O código implementado para validar a proposta desse trabalho encontra-se no GitHub do autor: </w:t>
       </w:r>
       <w:hyperlink r:id="rId17" w:history="1">
         <w:r>
           <w:rPr>
             <w:rStyle w:val="Hyperlink"/>
           </w:rPr>
-          <w:t>WSO2</w:t>
+          <w:t>https://github.com/cirilojunior/infnet-mit-arquitetura-bloco-microservicos</w:t>
         </w:r>
       </w:hyperlink>
       <w:r>
-        <w:t xml:space="preserve"> bastante conhecida no cenário de Integração de Sistemas em plataforma Java. </w:t>
-      </w:r>
-    </w:p>
-    <w:p>
-      <w:pPr>
-        <w:jc w:val="both"/>
-      </w:pPr>
-      <w:r>
-        <w:t>Não será feita a implementação, apenas representação do componente arquitetural no modelo C4.</w:t>
+        <w:t>.</w:t>
+      </w:r>
+    </w:p>
+    <w:p>
+      <w:pPr>
+        <w:jc w:val="both"/>
+      </w:pPr>
+      <w:r>
+        <w:t xml:space="preserve">O repositório conta com a toda a documentação do projeto, código para geração de Diagramas no padrão </w:t>
+      </w:r>
+      <w:r>
+        <w:rPr>
+          <w:i/>
+          <w:iCs/>
+        </w:rPr>
+        <w:t xml:space="preserve">C4 </w:t>
+      </w:r>
+      <w:proofErr w:type="spellStart"/>
+      <w:r>
+        <w:rPr>
+          <w:i/>
+          <w:iCs/>
+        </w:rPr>
+        <w:t>Model</w:t>
+      </w:r>
+      <w:proofErr w:type="spellEnd"/>
+      <w:r>
+        <w:t xml:space="preserve"> e código do(s) </w:t>
+      </w:r>
+      <w:proofErr w:type="spellStart"/>
+      <w:r>
+        <w:t>microsserviço</w:t>
+      </w:r>
+      <w:proofErr w:type="spellEnd"/>
+      <w:r>
+        <w:t>(s) implementado(s).</w:t>
+      </w:r>
+    </w:p>
+    <w:p>
+      <w:pPr>
+        <w:pStyle w:val="Ttulo3"/>
+        <w:jc w:val="both"/>
+      </w:pPr>
+      <w:bookmarkStart w:id="26" w:name="_Toc51500867"/>
+      <w:bookmarkStart w:id="27" w:name="_Toc51500865"/>
+      <w:r>
+        <w:t xml:space="preserve">Arquitetura </w:t>
+      </w:r>
+      <w:bookmarkEnd w:id="27"/>
+      <w:r>
+        <w:t>e Design do Código</w:t>
+      </w:r>
+    </w:p>
+    <w:p>
+      <w:pPr>
+        <w:pStyle w:val="Ttulo4"/>
+      </w:pPr>
+      <w:r>
+        <w:t>CQRS</w:t>
+      </w:r>
+    </w:p>
+    <w:p>
+      <w:pPr>
+        <w:pStyle w:val="Ttulo4"/>
+      </w:pPr>
+      <w:r>
+        <w:t>Domain-</w:t>
+      </w:r>
+      <w:proofErr w:type="spellStart"/>
+      <w:r>
+        <w:t>Driven</w:t>
+      </w:r>
+      <w:proofErr w:type="spellEnd"/>
+      <w:r>
+        <w:t xml:space="preserve"> Design</w:t>
+      </w:r>
+    </w:p>
+    <w:p>
+      <w:pPr>
+        <w:pStyle w:val="Ttulo4"/>
+      </w:pPr>
+      <w:r>
+        <w:t>S.O.L.I.D.</w:t>
+      </w:r>
+      <w:bookmarkStart w:id="28" w:name="_GoBack"/>
+      <w:bookmarkEnd w:id="28"/>
+    </w:p>
+    <w:p>
+      <w:pPr>
+        <w:pStyle w:val="Ttulo3"/>
+        <w:jc w:val="both"/>
+      </w:pPr>
+      <w:r>
+        <w:t>Apresentação (Consumo</w:t>
+      </w:r>
+      <w:r>
+        <w:t xml:space="preserve"> dos Microsserviços</w:t>
+      </w:r>
+      <w:r>
+        <w:t>)</w:t>
+      </w:r>
+      <w:bookmarkEnd w:id="26"/>
+    </w:p>
+    <w:p>
+      <w:pPr>
+        <w:jc w:val="both"/>
+      </w:pPr>
+    </w:p>
+    <w:p>
+      <w:pPr>
+        <w:pStyle w:val="Ttulo3"/>
+        <w:jc w:val="both"/>
+      </w:pPr>
+      <w:bookmarkStart w:id="29" w:name="_Toc51500868"/>
+      <w:r>
+        <w:t>Implantação</w:t>
+      </w:r>
+    </w:p>
+    <w:p>
+      <w:r>
+        <w:t xml:space="preserve">Será utilizada a plataforma </w:t>
+      </w:r>
+      <w:proofErr w:type="spellStart"/>
+      <w:r>
+        <w:rPr>
+          <w:i/>
+          <w:iCs/>
+        </w:rPr>
+        <w:t>Openshift</w:t>
+      </w:r>
+      <w:proofErr w:type="spellEnd"/>
+      <w:r>
+        <w:t xml:space="preserve"> para </w:t>
+      </w:r>
+      <w:proofErr w:type="spellStart"/>
+      <w:r>
+        <w:rPr>
+          <w:i/>
+          <w:iCs/>
+        </w:rPr>
+        <w:t>deploy</w:t>
+      </w:r>
+      <w:proofErr w:type="spellEnd"/>
+      <w:r>
+        <w:t xml:space="preserve"> das aplicações, inicialmente </w:t>
+      </w:r>
+      <w:proofErr w:type="spellStart"/>
+      <w:r>
+        <w:rPr>
+          <w:i/>
+          <w:iCs/>
+        </w:rPr>
+        <w:t>on-premise</w:t>
+      </w:r>
+      <w:proofErr w:type="spellEnd"/>
+      <w:r>
+        <w:t xml:space="preserve"> na versão </w:t>
+      </w:r>
+      <w:r>
+        <w:rPr>
+          <w:i/>
+          <w:iCs/>
+        </w:rPr>
+        <w:t>Community</w:t>
+      </w:r>
+      <w:r>
+        <w:t>. Após a finalização de todos os módulos inicialmente planejados, existe um plano de contratação do serviço em um dos planos de nuvem*.</w:t>
+      </w:r>
+      <w:r>
+        <w:t xml:space="preserve"> A migração das aplicações nesse contexto fica facilitada e reduz o </w:t>
+      </w:r>
+      <w:proofErr w:type="spellStart"/>
+      <w:r>
+        <w:rPr>
+          <w:i/>
+          <w:iCs/>
+        </w:rPr>
+        <w:t>vendor</w:t>
+      </w:r>
+      <w:proofErr w:type="spellEnd"/>
+      <w:r>
+        <w:rPr>
+          <w:i/>
+          <w:iCs/>
+        </w:rPr>
+        <w:t xml:space="preserve"> </w:t>
+      </w:r>
+      <w:proofErr w:type="spellStart"/>
+      <w:r>
+        <w:rPr>
+          <w:i/>
+          <w:iCs/>
+        </w:rPr>
+        <w:t>lock</w:t>
+      </w:r>
+      <w:proofErr w:type="spellEnd"/>
+      <w:r>
+        <w:rPr>
+          <w:i/>
+          <w:iCs/>
+        </w:rPr>
+        <w:t>-in</w:t>
+      </w:r>
+      <w:r>
+        <w:t xml:space="preserve"> de provedores de nuvem. A dependência do próprio </w:t>
+      </w:r>
+      <w:proofErr w:type="spellStart"/>
+      <w:r>
+        <w:rPr>
+          <w:i/>
+          <w:iCs/>
+        </w:rPr>
+        <w:t>Openshift</w:t>
+      </w:r>
+      <w:proofErr w:type="spellEnd"/>
+      <w:r>
+        <w:t xml:space="preserve"> se justifica por todas as facilidades que ele oferece sobre a administração e gestão das aplicações por uma equipe com cultura </w:t>
+      </w:r>
+      <w:proofErr w:type="spellStart"/>
+      <w:r>
+        <w:rPr>
+          <w:i/>
+          <w:iCs/>
+        </w:rPr>
+        <w:t>DevOps</w:t>
+      </w:r>
+      <w:proofErr w:type="spellEnd"/>
+      <w:r>
+        <w:t>.</w:t>
+      </w:r>
+    </w:p>
+    <w:p>
+      <w:pPr>
+        <w:rPr>
+          <w:sz w:val="16"/>
+          <w:szCs w:val="16"/>
+        </w:rPr>
+      </w:pPr>
+      <w:r>
+        <w:rPr>
+          <w:sz w:val="16"/>
+          <w:szCs w:val="16"/>
+        </w:rPr>
+        <w:t>* nas referências</w:t>
+      </w:r>
+      <w:r>
+        <w:rPr>
+          <w:sz w:val="16"/>
+          <w:szCs w:val="16"/>
+        </w:rPr>
+        <w:t xml:space="preserve"> existe um </w:t>
+      </w:r>
+      <w:r>
+        <w:rPr>
+          <w:i/>
+          <w:iCs/>
+          <w:sz w:val="16"/>
+          <w:szCs w:val="16"/>
+        </w:rPr>
+        <w:t>link</w:t>
+      </w:r>
+      <w:r>
+        <w:rPr>
+          <w:sz w:val="16"/>
+          <w:szCs w:val="16"/>
+        </w:rPr>
+        <w:t xml:space="preserve"> para </w:t>
+      </w:r>
+      <w:r>
+        <w:rPr>
+          <w:sz w:val="16"/>
+          <w:szCs w:val="16"/>
+        </w:rPr>
+        <w:t>as modalidades utilizando AWS, Google, Azure ou IBM.</w:t>
+      </w:r>
+    </w:p>
+    <w:p>
+      <w:pPr>
+        <w:pStyle w:val="Ttulo3"/>
+        <w:jc w:val="both"/>
+      </w:pPr>
+      <w:r>
+        <w:t>Comunicação</w:t>
+      </w:r>
+      <w:bookmarkEnd w:id="29"/>
+    </w:p>
+    <w:p>
+      <w:pPr>
+        <w:jc w:val="both"/>
+      </w:pPr>
+      <w:r>
+        <w:t xml:space="preserve">A comunicação </w:t>
+      </w:r>
+      <w:r>
+        <w:t xml:space="preserve">assíncrona </w:t>
+      </w:r>
+      <w:r>
+        <w:t xml:space="preserve">entre os microsserviços se dará pelo </w:t>
+      </w:r>
+      <w:r>
+        <w:rPr>
+          <w:i/>
+          <w:iCs/>
+        </w:rPr>
+        <w:t>broker</w:t>
+      </w:r>
+      <w:r>
+        <w:t xml:space="preserve"> padrão oferecido pela plataforma </w:t>
+      </w:r>
+      <w:proofErr w:type="spellStart"/>
+      <w:r>
+        <w:rPr>
+          <w:i/>
+          <w:iCs/>
+        </w:rPr>
+        <w:t>Openshift</w:t>
+      </w:r>
+      <w:proofErr w:type="spellEnd"/>
+      <w:r>
+        <w:t xml:space="preserve">: </w:t>
+      </w:r>
+      <w:proofErr w:type="spellStart"/>
+      <w:r>
+        <w:rPr>
+          <w:i/>
+          <w:iCs/>
+        </w:rPr>
+        <w:t>JBossMQ</w:t>
+      </w:r>
+      <w:proofErr w:type="spellEnd"/>
+      <w:r>
+        <w:t xml:space="preserve"> (baseado no Apache </w:t>
+      </w:r>
+      <w:proofErr w:type="spellStart"/>
+      <w:r>
+        <w:t>Artemis</w:t>
+      </w:r>
+      <w:proofErr w:type="spellEnd"/>
+      <w:r>
+        <w:t>).</w:t>
+      </w:r>
+    </w:p>
+    <w:p>
+      <w:pPr>
+        <w:jc w:val="both"/>
+      </w:pPr>
+      <w:r>
+        <w:t>Num primeiro momento, conforme já informado, algumas informações serão obtidas das bases corporativas atuais e na medida em que o novo sistema for sendo incrementado, essa comunicação será desligada.</w:t>
+      </w:r>
+    </w:p>
+    <w:p>
+      <w:pPr>
+        <w:jc w:val="both"/>
+      </w:pPr>
+      <w:r>
+        <w:t>Não será feita a implementação, apenas representação do componente arquitetural.</w:t>
+      </w:r>
+    </w:p>
+    <w:p>
+      <w:pPr>
+        <w:pStyle w:val="Ttulo3"/>
+        <w:jc w:val="both"/>
+      </w:pPr>
+      <w:bookmarkStart w:id="30" w:name="_Toc51500869"/>
+      <w:r>
+        <w:lastRenderedPageBreak/>
+        <w:t>I</w:t>
+      </w:r>
+      <w:r>
+        <w:t xml:space="preserve"> </w:t>
+      </w:r>
+      <w:r>
+        <w:t>AM (autenticação</w:t>
+      </w:r>
+      <w:r>
+        <w:t xml:space="preserve"> e autorização</w:t>
+      </w:r>
+      <w:r>
+        <w:t>)</w:t>
+      </w:r>
+      <w:bookmarkEnd w:id="30"/>
+    </w:p>
+    <w:p>
+      <w:pPr>
+        <w:jc w:val="both"/>
+      </w:pPr>
+      <w:r>
+        <w:t xml:space="preserve">Como solução de </w:t>
+      </w:r>
+      <w:proofErr w:type="spellStart"/>
+      <w:r>
+        <w:rPr>
+          <w:i/>
+          <w:iCs/>
+        </w:rPr>
+        <w:t>Identity</w:t>
+      </w:r>
+      <w:proofErr w:type="spellEnd"/>
+      <w:r>
+        <w:rPr>
+          <w:i/>
+          <w:iCs/>
+        </w:rPr>
+        <w:t xml:space="preserve"> Server</w:t>
+      </w:r>
+      <w:r>
+        <w:t xml:space="preserve">, foi selecionado o produto </w:t>
+      </w:r>
+      <w:proofErr w:type="spellStart"/>
+      <w:r>
+        <w:t>Keycloak</w:t>
+      </w:r>
+      <w:proofErr w:type="spellEnd"/>
+      <w:r>
+        <w:t xml:space="preserve"> também fornecido pela plataforma </w:t>
+      </w:r>
+      <w:proofErr w:type="spellStart"/>
+      <w:r>
+        <w:rPr>
+          <w:i/>
+          <w:iCs/>
+        </w:rPr>
+        <w:t>Openshift</w:t>
+      </w:r>
+      <w:proofErr w:type="spellEnd"/>
+      <w:r>
+        <w:t>.</w:t>
+      </w:r>
+      <w:r>
+        <w:t xml:space="preserve"> </w:t>
+      </w:r>
+    </w:p>
+    <w:p>
+      <w:pPr>
+        <w:jc w:val="both"/>
+      </w:pPr>
+      <w:r>
+        <w:t>Não será feita a implementação, apenas representação do componente arquitetural.</w:t>
       </w:r>
     </w:p>
     <w:p>
@@ -6822,18 +7228,13 @@
           <w:numId w:val="3"/>
         </w:numPr>
         <w:jc w:val="both"/>
-        <w:rPr>
-          <w:rStyle w:val="Hyperlink"/>
-          <w:color w:val="auto"/>
-          <w:u w:val="none"/>
-        </w:rPr>
       </w:pPr>
       <w:hyperlink r:id="rId28" w:history="1">
         <w:r>
           <w:rPr>
             <w:rStyle w:val="Hyperlink"/>
           </w:rPr>
-          <w:t>https://wso2.com/identity-and-access-management/</w:t>
+          <w:t>https://www.keycloak.org/</w:t>
         </w:r>
       </w:hyperlink>
     </w:p>
@@ -6846,11 +7247,9 @@
         </w:numPr>
         <w:jc w:val="both"/>
       </w:pPr>
-      <w:proofErr w:type="spellStart"/>
-      <w:r>
-        <w:t>Lombok</w:t>
-      </w:r>
-      <w:proofErr w:type="spellEnd"/>
+      <w:r>
+        <w:t>Comunicação assíncrona entre serviços</w:t>
+      </w:r>
     </w:p>
     <w:p>
       <w:pPr>
@@ -6862,6 +7261,166 @@
         <w:jc w:val="both"/>
       </w:pPr>
       <w:hyperlink r:id="rId29" w:history="1">
+        <w:r>
+          <w:rPr>
+            <w:rStyle w:val="Hyperlink"/>
+          </w:rPr>
+          <w:t>https://www.redhat.com/pt-br/technologies/jboss-middleware/amq</w:t>
+        </w:r>
+      </w:hyperlink>
+    </w:p>
+    <w:p>
+      <w:pPr>
+        <w:pStyle w:val="PargrafodaLista"/>
+        <w:numPr>
+          <w:ilvl w:val="0"/>
+          <w:numId w:val="3"/>
+        </w:numPr>
+        <w:jc w:val="both"/>
+      </w:pPr>
+      <w:proofErr w:type="spellStart"/>
+      <w:r>
+        <w:t>Op</w:t>
+      </w:r>
+      <w:r>
+        <w:t>enshift</w:t>
+      </w:r>
+      <w:proofErr w:type="spellEnd"/>
+    </w:p>
+    <w:p>
+      <w:pPr>
+        <w:pStyle w:val="PargrafodaLista"/>
+        <w:numPr>
+          <w:ilvl w:val="1"/>
+          <w:numId w:val="3"/>
+        </w:numPr>
+        <w:jc w:val="both"/>
+      </w:pPr>
+      <w:hyperlink r:id="rId30" w:history="1">
+        <w:r>
+          <w:rPr>
+            <w:rStyle w:val="Hyperlink"/>
+          </w:rPr>
+          <w:t>https://www.openshift.com/</w:t>
+        </w:r>
+      </w:hyperlink>
+    </w:p>
+    <w:p>
+      <w:pPr>
+        <w:pStyle w:val="PargrafodaLista"/>
+        <w:numPr>
+          <w:ilvl w:val="1"/>
+          <w:numId w:val="3"/>
+        </w:numPr>
+        <w:jc w:val="both"/>
+      </w:pPr>
+      <w:hyperlink r:id="rId31" w:history="1">
+        <w:r>
+          <w:rPr>
+            <w:rStyle w:val="Hyperlink"/>
+          </w:rPr>
+          <w:t>https://www.openshift.com/products</w:t>
+        </w:r>
+      </w:hyperlink>
+    </w:p>
+    <w:p>
+      <w:pPr>
+        <w:pStyle w:val="PargrafodaLista"/>
+        <w:numPr>
+          <w:ilvl w:val="1"/>
+          <w:numId w:val="3"/>
+        </w:numPr>
+        <w:jc w:val="both"/>
+        <w:rPr>
+          <w:rStyle w:val="Hyperlink"/>
+          <w:color w:val="auto"/>
+          <w:u w:val="none"/>
+        </w:rPr>
+      </w:pPr>
+      <w:r>
+        <w:t xml:space="preserve">Plataforma de </w:t>
+      </w:r>
+      <w:r>
+        <w:rPr>
+          <w:i/>
+          <w:iCs/>
+        </w:rPr>
+        <w:t>containers</w:t>
+      </w:r>
+      <w:r>
+        <w:t xml:space="preserve"> de aplicação </w:t>
+      </w:r>
+      <w:proofErr w:type="spellStart"/>
+      <w:r>
+        <w:rPr>
+          <w:i/>
+          <w:iCs/>
+        </w:rPr>
+        <w:t>opensource</w:t>
+      </w:r>
+      <w:proofErr w:type="spellEnd"/>
+      <w:r>
+        <w:t xml:space="preserve"> da </w:t>
+      </w:r>
+      <w:hyperlink r:id="rId32" w:history="1">
+        <w:proofErr w:type="spellStart"/>
+        <w:r>
+          <w:rPr>
+            <w:rStyle w:val="Hyperlink"/>
+            <w:i/>
+            <w:iCs/>
+          </w:rPr>
+          <w:t>Red</w:t>
+        </w:r>
+        <w:proofErr w:type="spellEnd"/>
+        <w:r>
+          <w:rPr>
+            <w:rStyle w:val="Hyperlink"/>
+            <w:i/>
+            <w:iCs/>
+          </w:rPr>
+          <w:t xml:space="preserve"> </w:t>
+        </w:r>
+        <w:proofErr w:type="spellStart"/>
+        <w:r>
+          <w:rPr>
+            <w:rStyle w:val="Hyperlink"/>
+            <w:i/>
+            <w:iCs/>
+          </w:rPr>
+          <w:t>Hat</w:t>
+        </w:r>
+        <w:proofErr w:type="spellEnd"/>
+      </w:hyperlink>
+      <w:r>
+        <w:t>.</w:t>
+      </w:r>
+    </w:p>
+    <w:p>
+      <w:pPr>
+        <w:pStyle w:val="PargrafodaLista"/>
+        <w:numPr>
+          <w:ilvl w:val="0"/>
+          <w:numId w:val="3"/>
+        </w:numPr>
+        <w:jc w:val="both"/>
+      </w:pPr>
+      <w:proofErr w:type="spellStart"/>
+      <w:r>
+        <w:t>Lombok</w:t>
+      </w:r>
+      <w:proofErr w:type="spellEnd"/>
+    </w:p>
+    <w:p>
+      <w:pPr>
+        <w:pStyle w:val="PargrafodaLista"/>
+        <w:numPr>
+          <w:ilvl w:val="1"/>
+          <w:numId w:val="3"/>
+        </w:numPr>
+        <w:jc w:val="both"/>
+      </w:pPr>
+      <w:hyperlink r:id="rId33" w:history="1">
         <w:r>
           <w:rPr>
             <w:rStyle w:val="Hyperlink"/>
@@ -6885,6 +7444,7 @@
           <w:i/>
           <w:iCs/>
         </w:rPr>
+        <w:lastRenderedPageBreak/>
         <w:t>Lib</w:t>
       </w:r>
       <w:proofErr w:type="spellEnd"/>
@@ -6900,8 +7460,102 @@
         <w:t xml:space="preserve"> fique menos poluído.</w:t>
       </w:r>
     </w:p>
+    <w:p>
+      <w:pPr>
+        <w:pStyle w:val="PargrafodaLista"/>
+        <w:numPr>
+          <w:ilvl w:val="0"/>
+          <w:numId w:val="3"/>
+        </w:numPr>
+        <w:jc w:val="both"/>
+      </w:pPr>
+      <w:proofErr w:type="spellStart"/>
+      <w:r>
+        <w:rPr>
+          <w:i/>
+          <w:iCs/>
+        </w:rPr>
+        <w:t>Tiny</w:t>
+      </w:r>
+      <w:proofErr w:type="spellEnd"/>
+      <w:r>
+        <w:rPr>
+          <w:i/>
+          <w:iCs/>
+        </w:rPr>
+        <w:t xml:space="preserve"> </w:t>
+      </w:r>
+      <w:proofErr w:type="spellStart"/>
+      <w:r>
+        <w:rPr>
+          <w:i/>
+          <w:iCs/>
+        </w:rPr>
+        <w:t>Types</w:t>
+      </w:r>
+      <w:proofErr w:type="spellEnd"/>
+    </w:p>
+    <w:p>
+      <w:pPr>
+        <w:pStyle w:val="PargrafodaLista"/>
+        <w:numPr>
+          <w:ilvl w:val="1"/>
+          <w:numId w:val="3"/>
+        </w:numPr>
+        <w:jc w:val="both"/>
+      </w:pPr>
+      <w:hyperlink r:id="rId34" w:history="1">
+        <w:r>
+          <w:rPr>
+            <w:rStyle w:val="Hyperlink"/>
+          </w:rPr>
+          <w:t>https://blog.caelum.com.br/pequenos-objetos-imutaveis-e-tiny-types/</w:t>
+        </w:r>
+      </w:hyperlink>
+    </w:p>
+    <w:p>
+      <w:pPr>
+        <w:pStyle w:val="PargrafodaLista"/>
+        <w:numPr>
+          <w:ilvl w:val="1"/>
+          <w:numId w:val="3"/>
+        </w:numPr>
+        <w:jc w:val="both"/>
+      </w:pPr>
+      <w:r>
+        <w:t xml:space="preserve">Estilos de codificação que visa expressividade e onde tentar-se criar os tipos o mais próximo possível do conceito representado, através de classes </w:t>
+      </w:r>
+      <w:proofErr w:type="spellStart"/>
+      <w:r>
+        <w:rPr>
+          <w:i/>
+          <w:iCs/>
+        </w:rPr>
+        <w:t>wrappers</w:t>
+      </w:r>
+      <w:proofErr w:type="spellEnd"/>
+      <w:r>
+        <w:t xml:space="preserve"> para os tipos comuns da linguagem, como por exemplo: </w:t>
+      </w:r>
+      <w:proofErr w:type="spellStart"/>
+      <w:r>
+        <w:t>String</w:t>
+      </w:r>
+      <w:proofErr w:type="spellEnd"/>
+      <w:r>
+        <w:t xml:space="preserve"> e </w:t>
+      </w:r>
+      <w:proofErr w:type="spellStart"/>
+      <w:r>
+        <w:t>List</w:t>
+      </w:r>
+      <w:proofErr w:type="spellEnd"/>
+      <w:r>
+        <w:t>.</w:t>
+      </w:r>
+    </w:p>
     <w:sectPr>
-      <w:headerReference w:type="default" r:id="rId30"/>
+      <w:headerReference w:type="default" r:id="rId35"/>
       <w:pgSz w:w="11906" w:h="16838"/>
       <w:pgMar w:top="1417" w:right="1701" w:bottom="1417" w:left="1701" w:header="708" w:footer="708" w:gutter="0"/>
       <w:cols w:space="708"/>
@@ -7151,16 +7805,8 @@
             <w:rPr>
               <w:rFonts w:ascii="Droid Sans" w:eastAsia="Droid Sans" w:hAnsi="Droid Sans" w:cs="Droid Sans"/>
             </w:rPr>
-            <w:t xml:space="preserve">Instituto </w:t>
+            <w:t>Instituto Infnet</w:t>
           </w:r>
-          <w:proofErr w:type="spellStart"/>
-          <w:r>
-            <w:rPr>
-              <w:rFonts w:ascii="Droid Sans" w:eastAsia="Droid Sans" w:hAnsi="Droid Sans" w:cs="Droid Sans"/>
-            </w:rPr>
-            <w:t>Infnet</w:t>
-          </w:r>
-          <w:proofErr w:type="spellEnd"/>
         </w:p>
         <w:p>
           <w:pPr>
@@ -7205,21 +7851,7 @@
             <w:rPr>
               <w:rFonts w:ascii="Droid Sans" w:eastAsia="Droid Sans" w:hAnsi="Droid Sans" w:cs="Droid Sans"/>
             </w:rPr>
-            <w:t xml:space="preserve">Módulo </w:t>
-          </w:r>
-          <w:proofErr w:type="spellStart"/>
-          <w:r>
-            <w:rPr>
-              <w:rFonts w:ascii="Droid Sans" w:eastAsia="Droid Sans" w:hAnsi="Droid Sans" w:cs="Droid Sans"/>
-            </w:rPr>
-            <w:t>Microsserviços</w:t>
-          </w:r>
-          <w:proofErr w:type="spellEnd"/>
-          <w:r>
-            <w:rPr>
-              <w:rFonts w:ascii="Droid Sans" w:eastAsia="Droid Sans" w:hAnsi="Droid Sans" w:cs="Droid Sans"/>
-            </w:rPr>
-            <w:t xml:space="preserve"> e Mobile</w:t>
+            <w:t>Módulo Microsserviços e Mobile</w:t>
           </w:r>
         </w:p>
       </w:tc>
@@ -8820,7 +9452,7 @@
 </file>
 
 <file path=customXml/itemProps1.xml><?xml version="1.0" encoding="utf-8"?>
-<ds:datastoreItem xmlns:ds="http://schemas.openxmlformats.org/officeDocument/2006/customXml" ds:itemID="{A23E0650-7CB3-4567-AB1C-AB523E66E4A0}">
+<ds:datastoreItem xmlns:ds="http://schemas.openxmlformats.org/officeDocument/2006/customXml" ds:itemID="{527AFE23-E98E-4FE4-BAF1-889733979471}">
   <ds:schemaRefs>
     <ds:schemaRef ds:uri="http://schemas.openxmlformats.org/officeDocument/2006/bibliography"/>
   </ds:schemaRefs>

</xml_diff>

<commit_message>
Subindo códigos que estavam em projetos maven separados
</commit_message>
<xml_diff>
--- a/docs/Trabalho Microserviços.docx
+++ b/docs/Trabalho Microserviços.docx
@@ -298,7 +298,7 @@
               <w:lang w:eastAsia="pt-BR"/>
             </w:rPr>
           </w:pPr>
-          <w:hyperlink w:anchor="_Toc51500840" w:history="1">
+          <w:hyperlink w:anchor="_Toc51520077" w:history="1">
             <w:r>
               <w:rPr>
                 <w:rStyle w:val="Hyperlink"/>
@@ -325,7 +325,7 @@
                 <w:noProof/>
                 <w:webHidden/>
               </w:rPr>
-              <w:instrText xml:space="preserve"> PAGEREF _Toc51500840 \h </w:instrText>
+              <w:instrText xml:space="preserve"> PAGEREF _Toc51520077 \h </w:instrText>
             </w:r>
             <w:r>
               <w:rPr>
@@ -368,7 +368,7 @@
               <w:lang w:eastAsia="pt-BR"/>
             </w:rPr>
           </w:pPr>
-          <w:hyperlink w:anchor="_Toc51500841" w:history="1">
+          <w:hyperlink w:anchor="_Toc51520078" w:history="1">
             <w:r>
               <w:rPr>
                 <w:rStyle w:val="Hyperlink"/>
@@ -404,7 +404,7 @@
                 <w:noProof/>
                 <w:webHidden/>
               </w:rPr>
-              <w:instrText xml:space="preserve"> PAGEREF _Toc51500841 \h </w:instrText>
+              <w:instrText xml:space="preserve"> PAGEREF _Toc51520078 \h </w:instrText>
             </w:r>
             <w:r>
               <w:rPr>
@@ -447,7 +447,7 @@
               <w:lang w:eastAsia="pt-BR"/>
             </w:rPr>
           </w:pPr>
-          <w:hyperlink w:anchor="_Toc51500842" w:history="1">
+          <w:hyperlink w:anchor="_Toc51520079" w:history="1">
             <w:r>
               <w:rPr>
                 <w:rStyle w:val="Hyperlink"/>
@@ -476,7 +476,7 @@
                 <w:noProof/>
                 <w:webHidden/>
               </w:rPr>
-              <w:instrText xml:space="preserve"> PAGEREF _Toc51500842 \h </w:instrText>
+              <w:instrText xml:space="preserve"> PAGEREF _Toc51520079 \h </w:instrText>
             </w:r>
             <w:r>
               <w:rPr>
@@ -519,7 +519,7 @@
               <w:lang w:eastAsia="pt-BR"/>
             </w:rPr>
           </w:pPr>
-          <w:hyperlink w:anchor="_Toc51500843" w:history="1">
+          <w:hyperlink w:anchor="_Toc51520080" w:history="1">
             <w:r>
               <w:rPr>
                 <w:rStyle w:val="Hyperlink"/>
@@ -546,7 +546,7 @@
                 <w:noProof/>
                 <w:webHidden/>
               </w:rPr>
-              <w:instrText xml:space="preserve"> PAGEREF _Toc51500843 \h </w:instrText>
+              <w:instrText xml:space="preserve"> PAGEREF _Toc51520080 \h </w:instrText>
             </w:r>
             <w:r>
               <w:rPr>
@@ -589,7 +589,7 @@
               <w:lang w:eastAsia="pt-BR"/>
             </w:rPr>
           </w:pPr>
-          <w:hyperlink w:anchor="_Toc51500844" w:history="1">
+          <w:hyperlink w:anchor="_Toc51520081" w:history="1">
             <w:r>
               <w:rPr>
                 <w:rStyle w:val="Hyperlink"/>
@@ -616,7 +616,7 @@
                 <w:noProof/>
                 <w:webHidden/>
               </w:rPr>
-              <w:instrText xml:space="preserve"> PAGEREF _Toc51500844 \h </w:instrText>
+              <w:instrText xml:space="preserve"> PAGEREF _Toc51520081 \h </w:instrText>
             </w:r>
             <w:r>
               <w:rPr>
@@ -659,7 +659,7 @@
               <w:lang w:eastAsia="pt-BR"/>
             </w:rPr>
           </w:pPr>
-          <w:hyperlink w:anchor="_Toc51500845" w:history="1">
+          <w:hyperlink w:anchor="_Toc51520082" w:history="1">
             <w:r>
               <w:rPr>
                 <w:rStyle w:val="Hyperlink"/>
@@ -686,7 +686,7 @@
                 <w:noProof/>
                 <w:webHidden/>
               </w:rPr>
-              <w:instrText xml:space="preserve"> PAGEREF _Toc51500845 \h </w:instrText>
+              <w:instrText xml:space="preserve"> PAGEREF _Toc51520082 \h </w:instrText>
             </w:r>
             <w:r>
               <w:rPr>
@@ -729,7 +729,7 @@
               <w:lang w:eastAsia="pt-BR"/>
             </w:rPr>
           </w:pPr>
-          <w:hyperlink w:anchor="_Toc51500846" w:history="1">
+          <w:hyperlink w:anchor="_Toc51520083" w:history="1">
             <w:r>
               <w:rPr>
                 <w:rStyle w:val="Hyperlink"/>
@@ -756,7 +756,7 @@
                 <w:noProof/>
                 <w:webHidden/>
               </w:rPr>
-              <w:instrText xml:space="preserve"> PAGEREF _Toc51500846 \h </w:instrText>
+              <w:instrText xml:space="preserve"> PAGEREF _Toc51520083 \h </w:instrText>
             </w:r>
             <w:r>
               <w:rPr>
@@ -799,7 +799,7 @@
               <w:lang w:eastAsia="pt-BR"/>
             </w:rPr>
           </w:pPr>
-          <w:hyperlink w:anchor="_Toc51500847" w:history="1">
+          <w:hyperlink w:anchor="_Toc51520084" w:history="1">
             <w:r>
               <w:rPr>
                 <w:rStyle w:val="Hyperlink"/>
@@ -826,7 +826,7 @@
                 <w:noProof/>
                 <w:webHidden/>
               </w:rPr>
-              <w:instrText xml:space="preserve"> PAGEREF _Toc51500847 \h </w:instrText>
+              <w:instrText xml:space="preserve"> PAGEREF _Toc51520084 \h </w:instrText>
             </w:r>
             <w:r>
               <w:rPr>
@@ -869,7 +869,7 @@
               <w:lang w:eastAsia="pt-BR"/>
             </w:rPr>
           </w:pPr>
-          <w:hyperlink w:anchor="_Toc51500848" w:history="1">
+          <w:hyperlink w:anchor="_Toc51520085" w:history="1">
             <w:r>
               <w:rPr>
                 <w:rStyle w:val="Hyperlink"/>
@@ -896,7 +896,7 @@
                 <w:noProof/>
                 <w:webHidden/>
               </w:rPr>
-              <w:instrText xml:space="preserve"> PAGEREF _Toc51500848 \h </w:instrText>
+              <w:instrText xml:space="preserve"> PAGEREF _Toc51520085 \h </w:instrText>
             </w:r>
             <w:r>
               <w:rPr>
@@ -939,7 +939,7 @@
               <w:lang w:eastAsia="pt-BR"/>
             </w:rPr>
           </w:pPr>
-          <w:hyperlink w:anchor="_Toc51500849" w:history="1">
+          <w:hyperlink w:anchor="_Toc51520086" w:history="1">
             <w:r>
               <w:rPr>
                 <w:rStyle w:val="Hyperlink"/>
@@ -966,7 +966,7 @@
                 <w:noProof/>
                 <w:webHidden/>
               </w:rPr>
-              <w:instrText xml:space="preserve"> PAGEREF _Toc51500849 \h </w:instrText>
+              <w:instrText xml:space="preserve"> PAGEREF _Toc51520086 \h </w:instrText>
             </w:r>
             <w:r>
               <w:rPr>
@@ -1009,7 +1009,7 @@
               <w:lang w:eastAsia="pt-BR"/>
             </w:rPr>
           </w:pPr>
-          <w:hyperlink w:anchor="_Toc51500850" w:history="1">
+          <w:hyperlink w:anchor="_Toc51520087" w:history="1">
             <w:r>
               <w:rPr>
                 <w:rStyle w:val="Hyperlink"/>
@@ -1036,7 +1036,7 @@
                 <w:noProof/>
                 <w:webHidden/>
               </w:rPr>
-              <w:instrText xml:space="preserve"> PAGEREF _Toc51500850 \h </w:instrText>
+              <w:instrText xml:space="preserve"> PAGEREF _Toc51520087 \h </w:instrText>
             </w:r>
             <w:r>
               <w:rPr>
@@ -1079,7 +1079,7 @@
               <w:lang w:eastAsia="pt-BR"/>
             </w:rPr>
           </w:pPr>
-          <w:hyperlink w:anchor="_Toc51500851" w:history="1">
+          <w:hyperlink w:anchor="_Toc51520088" w:history="1">
             <w:r>
               <w:rPr>
                 <w:rStyle w:val="Hyperlink"/>
@@ -1106,7 +1106,7 @@
                 <w:noProof/>
                 <w:webHidden/>
               </w:rPr>
-              <w:instrText xml:space="preserve"> PAGEREF _Toc51500851 \h </w:instrText>
+              <w:instrText xml:space="preserve"> PAGEREF _Toc51520088 \h </w:instrText>
             </w:r>
             <w:r>
               <w:rPr>
@@ -1149,7 +1149,7 @@
               <w:lang w:eastAsia="pt-BR"/>
             </w:rPr>
           </w:pPr>
-          <w:hyperlink w:anchor="_Toc51500852" w:history="1">
+          <w:hyperlink w:anchor="_Toc51520089" w:history="1">
             <w:r>
               <w:rPr>
                 <w:rStyle w:val="Hyperlink"/>
@@ -1176,7 +1176,7 @@
                 <w:noProof/>
                 <w:webHidden/>
               </w:rPr>
-              <w:instrText xml:space="preserve"> PAGEREF _Toc51500852 \h </w:instrText>
+              <w:instrText xml:space="preserve"> PAGEREF _Toc51520089 \h </w:instrText>
             </w:r>
             <w:r>
               <w:rPr>
@@ -1219,7 +1219,7 @@
               <w:lang w:eastAsia="pt-BR"/>
             </w:rPr>
           </w:pPr>
-          <w:hyperlink w:anchor="_Toc51500853" w:history="1">
+          <w:hyperlink w:anchor="_Toc51520090" w:history="1">
             <w:r>
               <w:rPr>
                 <w:rStyle w:val="Hyperlink"/>
@@ -1246,7 +1246,7 @@
                 <w:noProof/>
                 <w:webHidden/>
               </w:rPr>
-              <w:instrText xml:space="preserve"> PAGEREF _Toc51500853 \h </w:instrText>
+              <w:instrText xml:space="preserve"> PAGEREF _Toc51520090 \h </w:instrText>
             </w:r>
             <w:r>
               <w:rPr>
@@ -1289,7 +1289,7 @@
               <w:lang w:eastAsia="pt-BR"/>
             </w:rPr>
           </w:pPr>
-          <w:hyperlink w:anchor="_Toc51500854" w:history="1">
+          <w:hyperlink w:anchor="_Toc51520091" w:history="1">
             <w:r>
               <w:rPr>
                 <w:rStyle w:val="Hyperlink"/>
@@ -1352,7 +1352,7 @@
                 <w:noProof/>
                 <w:webHidden/>
               </w:rPr>
-              <w:instrText xml:space="preserve"> PAGEREF _Toc51500854 \h </w:instrText>
+              <w:instrText xml:space="preserve"> PAGEREF _Toc51520091 \h </w:instrText>
             </w:r>
             <w:r>
               <w:rPr>
@@ -1395,7 +1395,7 @@
               <w:lang w:eastAsia="pt-BR"/>
             </w:rPr>
           </w:pPr>
-          <w:hyperlink w:anchor="_Toc51500855" w:history="1">
+          <w:hyperlink w:anchor="_Toc51520092" w:history="1">
             <w:r>
               <w:rPr>
                 <w:rStyle w:val="Hyperlink"/>
@@ -1424,7 +1424,7 @@
                 <w:noProof/>
                 <w:webHidden/>
               </w:rPr>
-              <w:instrText xml:space="preserve"> PAGEREF _Toc51500855 \h </w:instrText>
+              <w:instrText xml:space="preserve"> PAGEREF _Toc51520092 \h </w:instrText>
             </w:r>
             <w:r>
               <w:rPr>
@@ -1467,7 +1467,7 @@
               <w:lang w:eastAsia="pt-BR"/>
             </w:rPr>
           </w:pPr>
-          <w:hyperlink w:anchor="_Toc51500856" w:history="1">
+          <w:hyperlink w:anchor="_Toc51520093" w:history="1">
             <w:r>
               <w:rPr>
                 <w:rStyle w:val="Hyperlink"/>
@@ -1494,7 +1494,7 @@
                 <w:noProof/>
                 <w:webHidden/>
               </w:rPr>
-              <w:instrText xml:space="preserve"> PAGEREF _Toc51500856 \h </w:instrText>
+              <w:instrText xml:space="preserve"> PAGEREF _Toc51520093 \h </w:instrText>
             </w:r>
             <w:r>
               <w:rPr>
@@ -1537,7 +1537,7 @@
               <w:lang w:eastAsia="pt-BR"/>
             </w:rPr>
           </w:pPr>
-          <w:hyperlink w:anchor="_Toc51500857" w:history="1">
+          <w:hyperlink w:anchor="_Toc51520094" w:history="1">
             <w:r>
               <w:rPr>
                 <w:rStyle w:val="Hyperlink"/>
@@ -1573,7 +1573,7 @@
                 <w:noProof/>
                 <w:webHidden/>
               </w:rPr>
-              <w:instrText xml:space="preserve"> PAGEREF _Toc51500857 \h </w:instrText>
+              <w:instrText xml:space="preserve"> PAGEREF _Toc51520094 \h </w:instrText>
             </w:r>
             <w:r>
               <w:rPr>
@@ -1616,7 +1616,7 @@
               <w:lang w:eastAsia="pt-BR"/>
             </w:rPr>
           </w:pPr>
-          <w:hyperlink w:anchor="_Toc51500858" w:history="1">
+          <w:hyperlink w:anchor="_Toc51520095" w:history="1">
             <w:r>
               <w:rPr>
                 <w:rStyle w:val="Hyperlink"/>
@@ -1643,7 +1643,7 @@
                 <w:noProof/>
                 <w:webHidden/>
               </w:rPr>
-              <w:instrText xml:space="preserve"> PAGEREF _Toc51500858 \h </w:instrText>
+              <w:instrText xml:space="preserve"> PAGEREF _Toc51520095 \h </w:instrText>
             </w:r>
             <w:r>
               <w:rPr>
@@ -1686,7 +1686,7 @@
               <w:lang w:eastAsia="pt-BR"/>
             </w:rPr>
           </w:pPr>
-          <w:hyperlink w:anchor="_Toc51500859" w:history="1">
+          <w:hyperlink w:anchor="_Toc51520096" w:history="1">
             <w:r>
               <w:rPr>
                 <w:rStyle w:val="Hyperlink"/>
@@ -1713,7 +1713,7 @@
                 <w:noProof/>
                 <w:webHidden/>
               </w:rPr>
-              <w:instrText xml:space="preserve"> PAGEREF _Toc51500859 \h </w:instrText>
+              <w:instrText xml:space="preserve"> PAGEREF _Toc51520096 \h </w:instrText>
             </w:r>
             <w:r>
               <w:rPr>
@@ -1756,7 +1756,7 @@
               <w:lang w:eastAsia="pt-BR"/>
             </w:rPr>
           </w:pPr>
-          <w:hyperlink w:anchor="_Toc51500860" w:history="1">
+          <w:hyperlink w:anchor="_Toc51520097" w:history="1">
             <w:r>
               <w:rPr>
                 <w:rStyle w:val="Hyperlink"/>
@@ -1783,7 +1783,7 @@
                 <w:noProof/>
                 <w:webHidden/>
               </w:rPr>
-              <w:instrText xml:space="preserve"> PAGEREF _Toc51500860 \h </w:instrText>
+              <w:instrText xml:space="preserve"> PAGEREF _Toc51520097 \h </w:instrText>
             </w:r>
             <w:r>
               <w:rPr>
@@ -1826,7 +1826,7 @@
               <w:lang w:eastAsia="pt-BR"/>
             </w:rPr>
           </w:pPr>
-          <w:hyperlink w:anchor="_Toc51500861" w:history="1">
+          <w:hyperlink w:anchor="_Toc51520098" w:history="1">
             <w:r>
               <w:rPr>
                 <w:rStyle w:val="Hyperlink"/>
@@ -1853,7 +1853,7 @@
                 <w:noProof/>
                 <w:webHidden/>
               </w:rPr>
-              <w:instrText xml:space="preserve"> PAGEREF _Toc51500861 \h </w:instrText>
+              <w:instrText xml:space="preserve"> PAGEREF _Toc51520098 \h </w:instrText>
             </w:r>
             <w:r>
               <w:rPr>
@@ -1896,7 +1896,7 @@
               <w:lang w:eastAsia="pt-BR"/>
             </w:rPr>
           </w:pPr>
-          <w:hyperlink w:anchor="_Toc51500862" w:history="1">
+          <w:hyperlink w:anchor="_Toc51520099" w:history="1">
             <w:r>
               <w:rPr>
                 <w:rStyle w:val="Hyperlink"/>
@@ -1925,7 +1925,7 @@
                 <w:noProof/>
                 <w:webHidden/>
               </w:rPr>
-              <w:instrText xml:space="preserve"> PAGEREF _Toc51500862 \h </w:instrText>
+              <w:instrText xml:space="preserve"> PAGEREF _Toc51520099 \h </w:instrText>
             </w:r>
             <w:r>
               <w:rPr>
@@ -1968,7 +1968,7 @@
               <w:lang w:eastAsia="pt-BR"/>
             </w:rPr>
           </w:pPr>
-          <w:hyperlink w:anchor="_Toc51500863" w:history="1">
+          <w:hyperlink w:anchor="_Toc51520100" w:history="1">
             <w:r>
               <w:rPr>
                 <w:rStyle w:val="Hyperlink"/>
@@ -1995,7 +1995,7 @@
                 <w:noProof/>
                 <w:webHidden/>
               </w:rPr>
-              <w:instrText xml:space="preserve"> PAGEREF _Toc51500863 \h </w:instrText>
+              <w:instrText xml:space="preserve"> PAGEREF _Toc51520100 \h </w:instrText>
             </w:r>
             <w:r>
               <w:rPr>
@@ -2038,12 +2038,82 @@
               <w:lang w:eastAsia="pt-BR"/>
             </w:rPr>
           </w:pPr>
-          <w:hyperlink w:anchor="_Toc51500864" w:history="1">
+          <w:hyperlink w:anchor="_Toc51520101" w:history="1">
             <w:r>
               <w:rPr>
                 <w:rStyle w:val="Hyperlink"/>
                 <w:noProof/>
               </w:rPr>
+              <w:t>Seleção de Microsserviços para implementação</w:t>
+            </w:r>
+            <w:r>
+              <w:rPr>
+                <w:noProof/>
+                <w:webHidden/>
+              </w:rPr>
+              <w:tab/>
+            </w:r>
+            <w:r>
+              <w:rPr>
+                <w:noProof/>
+                <w:webHidden/>
+              </w:rPr>
+              <w:fldChar w:fldCharType="begin"/>
+            </w:r>
+            <w:r>
+              <w:rPr>
+                <w:noProof/>
+                <w:webHidden/>
+              </w:rPr>
+              <w:instrText xml:space="preserve"> PAGEREF _Toc51520101 \h </w:instrText>
+            </w:r>
+            <w:r>
+              <w:rPr>
+                <w:noProof/>
+                <w:webHidden/>
+              </w:rPr>
+            </w:r>
+            <w:r>
+              <w:rPr>
+                <w:noProof/>
+                <w:webHidden/>
+              </w:rPr>
+              <w:fldChar w:fldCharType="separate"/>
+            </w:r>
+            <w:r>
+              <w:rPr>
+                <w:noProof/>
+                <w:webHidden/>
+              </w:rPr>
+              <w:t>20</w:t>
+            </w:r>
+            <w:r>
+              <w:rPr>
+                <w:noProof/>
+                <w:webHidden/>
+              </w:rPr>
+              <w:fldChar w:fldCharType="end"/>
+            </w:r>
+          </w:hyperlink>
+        </w:p>
+        <w:p>
+          <w:pPr>
+            <w:pStyle w:val="Sumrio2"/>
+            <w:tabs>
+              <w:tab w:val="right" w:leader="dot" w:pos="8494"/>
+            </w:tabs>
+            <w:rPr>
+              <w:rFonts w:eastAsiaTheme="minorEastAsia"/>
+              <w:noProof/>
+              <w:lang w:eastAsia="pt-BR"/>
+            </w:rPr>
+          </w:pPr>
+          <w:hyperlink w:anchor="_Toc51520102" w:history="1">
+            <w:r>
+              <w:rPr>
+                <w:rStyle w:val="Hyperlink"/>
+                <w:noProof/>
+              </w:rPr>
               <w:t>Justificativa dos Serviços Implementados</w:t>
             </w:r>
             <w:r>
@@ -2065,7 +2135,7 @@
                 <w:noProof/>
                 <w:webHidden/>
               </w:rPr>
-              <w:instrText xml:space="preserve"> PAGEREF _Toc51500864 \h </w:instrText>
+              <w:instrText xml:space="preserve"> PAGEREF _Toc51520102 \h </w:instrText>
             </w:r>
             <w:r>
               <w:rPr>
@@ -2108,13 +2178,13 @@
               <w:lang w:eastAsia="pt-BR"/>
             </w:rPr>
           </w:pPr>
-          <w:hyperlink w:anchor="_Toc51500865" w:history="1">
+          <w:hyperlink w:anchor="_Toc51520103" w:history="1">
             <w:r>
               <w:rPr>
                 <w:rStyle w:val="Hyperlink"/>
                 <w:noProof/>
               </w:rPr>
-              <w:t>Arquitetura (DDD, SOLID)</w:t>
+              <w:t>Código</w:t>
             </w:r>
             <w:r>
               <w:rPr>
@@ -2135,7 +2205,7 @@
                 <w:noProof/>
                 <w:webHidden/>
               </w:rPr>
-              <w:instrText xml:space="preserve"> PAGEREF _Toc51500865 \h </w:instrText>
+              <w:instrText xml:space="preserve"> PAGEREF _Toc51520103 \h </w:instrText>
             </w:r>
             <w:r>
               <w:rPr>
@@ -2178,13 +2248,13 @@
               <w:lang w:eastAsia="pt-BR"/>
             </w:rPr>
           </w:pPr>
-          <w:hyperlink w:anchor="_Toc51500866" w:history="1">
+          <w:hyperlink w:anchor="_Toc51520104" w:history="1">
             <w:r>
               <w:rPr>
                 <w:rStyle w:val="Hyperlink"/>
                 <w:noProof/>
               </w:rPr>
-              <w:t>Código</w:t>
+              <w:t>Arquitetura e Design do Código</w:t>
             </w:r>
             <w:r>
               <w:rPr>
@@ -2205,7 +2275,7 @@
                 <w:noProof/>
                 <w:webHidden/>
               </w:rPr>
-              <w:instrText xml:space="preserve"> PAGEREF _Toc51500866 \h </w:instrText>
+              <w:instrText xml:space="preserve"> PAGEREF _Toc51520104 \h </w:instrText>
             </w:r>
             <w:r>
               <w:rPr>
@@ -2248,13 +2318,13 @@
               <w:lang w:eastAsia="pt-BR"/>
             </w:rPr>
           </w:pPr>
-          <w:hyperlink w:anchor="_Toc51500867" w:history="1">
+          <w:hyperlink w:anchor="_Toc51520105" w:history="1">
             <w:r>
               <w:rPr>
                 <w:rStyle w:val="Hyperlink"/>
                 <w:noProof/>
               </w:rPr>
-              <w:t>Apresentação (Consumo)</w:t>
+              <w:t>Apresentação (Consumo dos Microsserviços)</w:t>
             </w:r>
             <w:r>
               <w:rPr>
@@ -2275,7 +2345,7 @@
                 <w:noProof/>
                 <w:webHidden/>
               </w:rPr>
-              <w:instrText xml:space="preserve"> PAGEREF _Toc51500867 \h </w:instrText>
+              <w:instrText xml:space="preserve"> PAGEREF _Toc51520105 \h </w:instrText>
             </w:r>
             <w:r>
               <w:rPr>
@@ -2318,13 +2388,13 @@
               <w:lang w:eastAsia="pt-BR"/>
             </w:rPr>
           </w:pPr>
-          <w:hyperlink w:anchor="_Toc51500868" w:history="1">
+          <w:hyperlink w:anchor="_Toc51520106" w:history="1">
             <w:r>
               <w:rPr>
                 <w:rStyle w:val="Hyperlink"/>
                 <w:noProof/>
               </w:rPr>
-              <w:t>Comunicação (Mensageria e CQRS)</w:t>
+              <w:t>Implantação</w:t>
             </w:r>
             <w:r>
               <w:rPr>
@@ -2345,7 +2415,7 @@
                 <w:noProof/>
                 <w:webHidden/>
               </w:rPr>
-              <w:instrText xml:space="preserve"> PAGEREF _Toc51500868 \h </w:instrText>
+              <w:instrText xml:space="preserve"> PAGEREF _Toc51520106 \h </w:instrText>
             </w:r>
             <w:r>
               <w:rPr>
@@ -2388,13 +2458,13 @@
               <w:lang w:eastAsia="pt-BR"/>
             </w:rPr>
           </w:pPr>
-          <w:hyperlink w:anchor="_Toc51500869" w:history="1">
+          <w:hyperlink w:anchor="_Toc51520107" w:history="1">
             <w:r>
               <w:rPr>
                 <w:rStyle w:val="Hyperlink"/>
                 <w:noProof/>
               </w:rPr>
-              <w:t>I AM (autenticação e autorização)</w:t>
+              <w:t>Comunicação</w:t>
             </w:r>
             <w:r>
               <w:rPr>
@@ -2415,7 +2485,7 @@
                 <w:noProof/>
                 <w:webHidden/>
               </w:rPr>
-              <w:instrText xml:space="preserve"> PAGEREF _Toc51500869 \h </w:instrText>
+              <w:instrText xml:space="preserve"> PAGEREF _Toc51520107 \h </w:instrText>
             </w:r>
             <w:r>
               <w:rPr>
@@ -2458,13 +2528,13 @@
               <w:lang w:eastAsia="pt-BR"/>
             </w:rPr>
           </w:pPr>
-          <w:hyperlink w:anchor="_Toc51500870" w:history="1">
+          <w:hyperlink w:anchor="_Toc51520108" w:history="1">
             <w:r>
               <w:rPr>
                 <w:rStyle w:val="Hyperlink"/>
                 <w:noProof/>
               </w:rPr>
-              <w:t>Publicação</w:t>
+              <w:t>I AM (autenticação e autorização)</w:t>
             </w:r>
             <w:r>
               <w:rPr>
@@ -2485,7 +2555,7 @@
                 <w:noProof/>
                 <w:webHidden/>
               </w:rPr>
-              <w:instrText xml:space="preserve"> PAGEREF _Toc51500870 \h </w:instrText>
+              <w:instrText xml:space="preserve"> PAGEREF _Toc51520108 \h </w:instrText>
             </w:r>
             <w:r>
               <w:rPr>
@@ -2505,7 +2575,7 @@
                 <w:noProof/>
                 <w:webHidden/>
               </w:rPr>
-              <w:t>20</w:t>
+              <w:t>21</w:t>
             </w:r>
             <w:r>
               <w:rPr>
@@ -2528,12 +2598,82 @@
               <w:lang w:eastAsia="pt-BR"/>
             </w:rPr>
           </w:pPr>
-          <w:hyperlink w:anchor="_Toc51500871" w:history="1">
+          <w:hyperlink w:anchor="_Toc51520109" w:history="1">
             <w:r>
               <w:rPr>
                 <w:rStyle w:val="Hyperlink"/>
                 <w:noProof/>
               </w:rPr>
+              <w:t>Publicação</w:t>
+            </w:r>
+            <w:r>
+              <w:rPr>
+                <w:noProof/>
+                <w:webHidden/>
+              </w:rPr>
+              <w:tab/>
+            </w:r>
+            <w:r>
+              <w:rPr>
+                <w:noProof/>
+                <w:webHidden/>
+              </w:rPr>
+              <w:fldChar w:fldCharType="begin"/>
+            </w:r>
+            <w:r>
+              <w:rPr>
+                <w:noProof/>
+                <w:webHidden/>
+              </w:rPr>
+              <w:instrText xml:space="preserve"> PAGEREF _Toc51520109 \h </w:instrText>
+            </w:r>
+            <w:r>
+              <w:rPr>
+                <w:noProof/>
+                <w:webHidden/>
+              </w:rPr>
+            </w:r>
+            <w:r>
+              <w:rPr>
+                <w:noProof/>
+                <w:webHidden/>
+              </w:rPr>
+              <w:fldChar w:fldCharType="separate"/>
+            </w:r>
+            <w:r>
+              <w:rPr>
+                <w:noProof/>
+                <w:webHidden/>
+              </w:rPr>
+              <w:t>21</w:t>
+            </w:r>
+            <w:r>
+              <w:rPr>
+                <w:noProof/>
+                <w:webHidden/>
+              </w:rPr>
+              <w:fldChar w:fldCharType="end"/>
+            </w:r>
+          </w:hyperlink>
+        </w:p>
+        <w:p>
+          <w:pPr>
+            <w:pStyle w:val="Sumrio3"/>
+            <w:tabs>
+              <w:tab w:val="right" w:leader="dot" w:pos="8494"/>
+            </w:tabs>
+            <w:rPr>
+              <w:rFonts w:eastAsiaTheme="minorEastAsia"/>
+              <w:noProof/>
+              <w:lang w:eastAsia="pt-BR"/>
+            </w:rPr>
+          </w:pPr>
+          <w:hyperlink w:anchor="_Toc51520110" w:history="1">
+            <w:r>
+              <w:rPr>
+                <w:rStyle w:val="Hyperlink"/>
+                <w:noProof/>
+              </w:rPr>
               <w:t>Apresentação (PPT)</w:t>
             </w:r>
             <w:r>
@@ -2555,7 +2695,7 @@
                 <w:noProof/>
                 <w:webHidden/>
               </w:rPr>
-              <w:instrText xml:space="preserve"> PAGEREF _Toc51500871 \h </w:instrText>
+              <w:instrText xml:space="preserve"> PAGEREF _Toc51520110 \h </w:instrText>
             </w:r>
             <w:r>
               <w:rPr>
@@ -2575,7 +2715,7 @@
                 <w:noProof/>
                 <w:webHidden/>
               </w:rPr>
-              <w:t>20</w:t>
+              <w:t>21</w:t>
             </w:r>
             <w:r>
               <w:rPr>
@@ -2598,7 +2738,7 @@
               <w:lang w:eastAsia="pt-BR"/>
             </w:rPr>
           </w:pPr>
-          <w:hyperlink w:anchor="_Toc51500872" w:history="1">
+          <w:hyperlink w:anchor="_Toc51520111" w:history="1">
             <w:r>
               <w:rPr>
                 <w:rStyle w:val="Hyperlink"/>
@@ -2625,7 +2765,7 @@
                 <w:noProof/>
                 <w:webHidden/>
               </w:rPr>
-              <w:instrText xml:space="preserve"> PAGEREF _Toc51500872 \h </w:instrText>
+              <w:instrText xml:space="preserve"> PAGEREF _Toc51520111 \h </w:instrText>
             </w:r>
             <w:r>
               <w:rPr>
@@ -2645,7 +2785,7 @@
                 <w:noProof/>
                 <w:webHidden/>
               </w:rPr>
-              <w:t>21</w:t>
+              <w:t>22</w:t>
             </w:r>
             <w:r>
               <w:rPr>
@@ -2668,7 +2808,7 @@
               <w:lang w:eastAsia="pt-BR"/>
             </w:rPr>
           </w:pPr>
-          <w:hyperlink w:anchor="_Toc51500873" w:history="1">
+          <w:hyperlink w:anchor="_Toc51520112" w:history="1">
             <w:r>
               <w:rPr>
                 <w:rStyle w:val="Hyperlink"/>
@@ -2695,7 +2835,7 @@
                 <w:noProof/>
                 <w:webHidden/>
               </w:rPr>
-              <w:instrText xml:space="preserve"> PAGEREF _Toc51500873 \h </w:instrText>
+              <w:instrText xml:space="preserve"> PAGEREF _Toc51520112 \h </w:instrText>
             </w:r>
             <w:r>
               <w:rPr>
@@ -2715,7 +2855,7 @@
                 <w:noProof/>
                 <w:webHidden/>
               </w:rPr>
-              <w:t>22</w:t>
+              <w:t>23</w:t>
             </w:r>
             <w:r>
               <w:rPr>
@@ -2768,7 +2908,7 @@
         <w:pStyle w:val="Ttulo1"/>
         <w:jc w:val="both"/>
       </w:pPr>
-      <w:bookmarkStart w:id="0" w:name="_Toc51500840"/>
+      <w:bookmarkStart w:id="0" w:name="_Toc51520077"/>
       <w:r>
         <w:lastRenderedPageBreak/>
         <w:t>Introdução</w:t>
@@ -2846,12 +2986,19 @@
         <w:t xml:space="preserve"> Design</w:t>
       </w:r>
       <w:r>
-        <w:t xml:space="preserve"> e outras práticas ágeis como cartões </w:t>
-      </w:r>
-      <w:r>
-        <w:rPr>
-          <w:i/>
-          <w:iCs/>
+        <w:t xml:space="preserve"> e outras práticas ágeis como </w:t>
+      </w:r>
+      <w:r>
+        <w:rPr>
+          <w:color w:val="FF0000"/>
+        </w:rPr>
+        <w:t xml:space="preserve">cartões </w:t>
+      </w:r>
+      <w:r>
+        <w:rPr>
+          <w:i/>
+          <w:iCs/>
+          <w:color w:val="FF0000"/>
         </w:rPr>
         <w:t>CRC</w:t>
       </w:r>
@@ -2911,7 +3058,7 @@
           <w:u w:val="single"/>
         </w:rPr>
       </w:pPr>
-      <w:bookmarkStart w:id="1" w:name="_Toc51500841"/>
+      <w:bookmarkStart w:id="1" w:name="_Toc51520078"/>
       <w:r>
         <w:lastRenderedPageBreak/>
         <w:t xml:space="preserve">Etapa de Análise utilizando </w:t>
@@ -2935,7 +3082,7 @@
           <w:iCs/>
         </w:rPr>
       </w:pPr>
-      <w:bookmarkStart w:id="2" w:name="_Toc51500842"/>
+      <w:bookmarkStart w:id="2" w:name="_Toc51520079"/>
       <w:proofErr w:type="spellStart"/>
       <w:r>
         <w:rPr>
@@ -3155,7 +3302,7 @@
         <w:pStyle w:val="Ttulo2"/>
         <w:jc w:val="both"/>
       </w:pPr>
-      <w:bookmarkStart w:id="3" w:name="_Toc51500843"/>
+      <w:bookmarkStart w:id="3" w:name="_Toc51520080"/>
       <w:r>
         <w:lastRenderedPageBreak/>
         <w:t>Mapeamento Problema</w:t>
@@ -3336,7 +3483,7 @@
         <w:pStyle w:val="Ttulo2"/>
         <w:jc w:val="both"/>
       </w:pPr>
-      <w:bookmarkStart w:id="4" w:name="_Toc51500844"/>
+      <w:bookmarkStart w:id="4" w:name="_Toc51520081"/>
       <w:r>
         <w:lastRenderedPageBreak/>
         <w:t>Glossário</w:t>
@@ -3741,7 +3888,7 @@
         <w:pStyle w:val="Ttulo2"/>
         <w:jc w:val="both"/>
       </w:pPr>
-      <w:bookmarkStart w:id="5" w:name="_Toc51500845"/>
+      <w:bookmarkStart w:id="5" w:name="_Toc51520082"/>
       <w:r>
         <w:lastRenderedPageBreak/>
         <w:t>Lista de Requisitos</w:t>
@@ -4285,7 +4432,7 @@
         <w:pStyle w:val="Ttulo2"/>
         <w:jc w:val="both"/>
       </w:pPr>
-      <w:bookmarkStart w:id="6" w:name="_Toc51500846"/>
+      <w:bookmarkStart w:id="6" w:name="_Toc51520083"/>
       <w:r>
         <w:lastRenderedPageBreak/>
         <w:t>Casos de Uso</w:t>
@@ -4297,7 +4444,7 @@
         <w:pStyle w:val="Ttulo3"/>
         <w:jc w:val="both"/>
       </w:pPr>
-      <w:bookmarkStart w:id="7" w:name="_Toc51500847"/>
+      <w:bookmarkStart w:id="7" w:name="_Toc51520084"/>
       <w:r>
         <w:t xml:space="preserve">Diagrama de </w:t>
       </w:r>
@@ -4383,7 +4530,7 @@
         <w:pStyle w:val="Ttulo3"/>
         <w:jc w:val="both"/>
       </w:pPr>
-      <w:bookmarkStart w:id="8" w:name="_Toc51500848"/>
+      <w:bookmarkStart w:id="8" w:name="_Toc51520085"/>
       <w:r>
         <w:lastRenderedPageBreak/>
         <w:t>Diagrama de Casos de Uso do Módulo de Gestão de Clientes</w:t>
@@ -4467,7 +4614,7 @@
         <w:pStyle w:val="Ttulo3"/>
         <w:jc w:val="both"/>
       </w:pPr>
-      <w:bookmarkStart w:id="9" w:name="_Toc51500849"/>
+      <w:bookmarkStart w:id="9" w:name="_Toc51520086"/>
       <w:r>
         <w:lastRenderedPageBreak/>
         <w:t>Diagrama de Casos de Uso do Módulo de Gestão de Vagas</w:t>
@@ -4551,7 +4698,7 @@
         <w:pStyle w:val="Ttulo3"/>
         <w:jc w:val="both"/>
       </w:pPr>
-      <w:bookmarkStart w:id="10" w:name="_Toc51500850"/>
+      <w:bookmarkStart w:id="10" w:name="_Toc51520087"/>
       <w:r>
         <w:lastRenderedPageBreak/>
         <w:t>Diagrama de Casos de Uso do Módulo de Gestão de Processos Seletivos</w:t>
@@ -4635,7 +4782,7 @@
         <w:pStyle w:val="Ttulo3"/>
         <w:jc w:val="both"/>
       </w:pPr>
-      <w:bookmarkStart w:id="11" w:name="_Toc51500851"/>
+      <w:bookmarkStart w:id="11" w:name="_Toc51520088"/>
       <w:r>
         <w:lastRenderedPageBreak/>
         <w:t>Diagrama de Casos de Uso do Módulo de Busca de Oportunidades</w:t>
@@ -4719,7 +4866,7 @@
         <w:pStyle w:val="Ttulo3"/>
         <w:jc w:val="both"/>
       </w:pPr>
-      <w:bookmarkStart w:id="12" w:name="_Toc51500852"/>
+      <w:bookmarkStart w:id="12" w:name="_Toc51520089"/>
       <w:r>
         <w:lastRenderedPageBreak/>
         <w:t>Diagrama de Casos de Uso do Módulo de Busca de Candidatos</w:t>
@@ -4813,7 +4960,7 @@
         <w:pStyle w:val="Ttulo2"/>
         <w:jc w:val="both"/>
       </w:pPr>
-      <w:bookmarkStart w:id="13" w:name="_Toc51500853"/>
+      <w:bookmarkStart w:id="13" w:name="_Toc51520090"/>
       <w:r>
         <w:rPr>
           <w:noProof/>
@@ -4913,7 +5060,7 @@
         <w:pStyle w:val="Ttulo1"/>
         <w:jc w:val="both"/>
       </w:pPr>
-      <w:bookmarkStart w:id="14" w:name="_Toc51500854"/>
+      <w:bookmarkStart w:id="14" w:name="_Toc51520091"/>
       <w:r>
         <w:lastRenderedPageBreak/>
         <w:t xml:space="preserve">Etapa de Projeto utilizando </w:t>
@@ -4989,7 +5136,7 @@
           <w:iCs/>
         </w:rPr>
       </w:pPr>
-      <w:bookmarkStart w:id="15" w:name="_Toc51500855"/>
+      <w:bookmarkStart w:id="15" w:name="_Toc51520092"/>
       <w:r>
         <w:rPr>
           <w:i/>
@@ -5013,7 +5160,7 @@
         <w:pStyle w:val="Ttulo3"/>
         <w:jc w:val="both"/>
       </w:pPr>
-      <w:bookmarkStart w:id="16" w:name="_Toc51500856"/>
+      <w:bookmarkStart w:id="16" w:name="_Toc51520093"/>
       <w:r>
         <w:rPr>
           <w:noProof/>
@@ -5113,7 +5260,7 @@
         <w:pStyle w:val="Ttulo3"/>
         <w:jc w:val="both"/>
       </w:pPr>
-      <w:bookmarkStart w:id="17" w:name="_Toc51500857"/>
+      <w:bookmarkStart w:id="17" w:name="_Toc51520094"/>
       <w:r>
         <w:lastRenderedPageBreak/>
         <w:t xml:space="preserve">2º </w:t>
@@ -5138,7 +5285,7 @@
         <w:pStyle w:val="Ttulo3"/>
         <w:jc w:val="both"/>
       </w:pPr>
-      <w:bookmarkStart w:id="18" w:name="_Toc51500858"/>
+      <w:bookmarkStart w:id="18" w:name="_Toc51520095"/>
       <w:r>
         <w:t xml:space="preserve">3º </w:t>
       </w:r>
@@ -5155,7 +5302,7 @@
         <w:pStyle w:val="Ttulo3"/>
         <w:jc w:val="both"/>
       </w:pPr>
-      <w:bookmarkStart w:id="19" w:name="_Toc51500859"/>
+      <w:bookmarkStart w:id="19" w:name="_Toc51520096"/>
       <w:r>
         <w:t xml:space="preserve">4º </w:t>
       </w:r>
@@ -5198,7 +5345,7 @@
         <w:pStyle w:val="Ttulo1"/>
         <w:jc w:val="both"/>
       </w:pPr>
-      <w:bookmarkStart w:id="20" w:name="_Toc51500860"/>
+      <w:bookmarkStart w:id="20" w:name="_Toc51520097"/>
       <w:r>
         <w:lastRenderedPageBreak/>
         <w:t>Microsserviços Propostos</w:t>
@@ -5210,7 +5357,7 @@
         <w:pStyle w:val="Ttulo2"/>
         <w:jc w:val="both"/>
       </w:pPr>
-      <w:bookmarkStart w:id="21" w:name="_Toc51500861"/>
+      <w:bookmarkStart w:id="21" w:name="_Toc51520098"/>
       <w:r>
         <w:t>Microsserviços necessários</w:t>
       </w:r>
@@ -5555,7 +5702,7 @@
           <w:iCs/>
         </w:rPr>
       </w:pPr>
-      <w:bookmarkStart w:id="22" w:name="_Toc51500862"/>
+      <w:bookmarkStart w:id="22" w:name="_Toc51520099"/>
       <w:proofErr w:type="spellStart"/>
       <w:r>
         <w:rPr>
@@ -5630,13 +5777,7 @@
         <w:t xml:space="preserve"> &gt;&gt;</w:t>
       </w:r>
       <w:r>
-        <w:t xml:space="preserve"> </w:t>
-      </w:r>
-      <w:r>
-        <w:t>Módulo de Gestão de Processos Seletivos</w:t>
-      </w:r>
-      <w:r>
-        <w:t xml:space="preserve"> </w:t>
+        <w:t xml:space="preserve"> Módulo de Gestão de Processos Seletivos </w:t>
       </w:r>
       <w:r>
         <w:t xml:space="preserve">&gt;&gt; </w:t>
@@ -5648,19 +5789,13 @@
         <w:t xml:space="preserve"> &gt;&gt; </w:t>
       </w:r>
       <w:r>
-        <w:t>Módulo de Busca de Oportunidades</w:t>
-      </w:r>
-      <w:r>
-        <w:t xml:space="preserve"> </w:t>
+        <w:t xml:space="preserve">Módulo de Busca de Oportunidades </w:t>
       </w:r>
       <w:r>
         <w:t xml:space="preserve">&gt;&gt; </w:t>
       </w:r>
       <w:r>
-        <w:t>Módulo de Gestão de Clientes</w:t>
-      </w:r>
-      <w:r>
-        <w:t>.</w:t>
+        <w:t>Módulo de Gestão de Clientes.</w:t>
       </w:r>
     </w:p>
     <w:p>
@@ -5771,7 +5906,7 @@
         <w:pStyle w:val="Ttulo1"/>
         <w:jc w:val="both"/>
       </w:pPr>
-      <w:bookmarkStart w:id="23" w:name="_Toc51500863"/>
+      <w:bookmarkStart w:id="23" w:name="_Toc51520100"/>
       <w:r>
         <w:lastRenderedPageBreak/>
         <w:t>Micro</w:t>
@@ -5788,9 +5923,11 @@
       <w:pPr>
         <w:pStyle w:val="Ttulo2"/>
       </w:pPr>
+      <w:bookmarkStart w:id="24" w:name="_Toc51520101"/>
       <w:r>
         <w:t>Seleção de Microsserviços para implementação</w:t>
       </w:r>
+      <w:bookmarkEnd w:id="24"/>
     </w:p>
     <w:p>
       <w:pPr>
@@ -5860,11 +5997,11 @@
         <w:pStyle w:val="Ttulo2"/>
         <w:jc w:val="both"/>
       </w:pPr>
-      <w:bookmarkStart w:id="24" w:name="_Toc51500864"/>
+      <w:bookmarkStart w:id="25" w:name="_Toc51520102"/>
       <w:r>
         <w:t>Justificativa dos Serviços Implementados</w:t>
       </w:r>
-      <w:bookmarkEnd w:id="24"/>
+      <w:bookmarkEnd w:id="25"/>
     </w:p>
     <w:p>
       <w:pPr>
@@ -5883,11 +6020,11 @@
         <w:t>)</w:t>
       </w:r>
       <w:r>
-        <w:t xml:space="preserve"> m</w:t>
+        <w:t xml:space="preserve"> </w:t>
       </w:r>
       <w:proofErr w:type="spellStart"/>
       <w:r>
-        <w:t>icrosserviço</w:t>
+        <w:t>microsserviço</w:t>
       </w:r>
       <w:proofErr w:type="spellEnd"/>
       <w:r>
@@ -5929,11 +6066,11 @@
         <w:pStyle w:val="Ttulo3"/>
         <w:jc w:val="both"/>
       </w:pPr>
-      <w:bookmarkStart w:id="25" w:name="_Toc51500866"/>
+      <w:bookmarkStart w:id="26" w:name="_Toc51520103"/>
       <w:r>
         <w:t>Código</w:t>
       </w:r>
-      <w:bookmarkEnd w:id="25"/>
+      <w:bookmarkEnd w:id="26"/>
     </w:p>
     <w:p>
       <w:pPr>
@@ -5994,14 +6131,38 @@
         <w:pStyle w:val="Ttulo3"/>
         <w:jc w:val="both"/>
       </w:pPr>
-      <w:bookmarkStart w:id="26" w:name="_Toc51500867"/>
-      <w:bookmarkStart w:id="27" w:name="_Toc51500865"/>
-      <w:r>
-        <w:t xml:space="preserve">Arquitetura </w:t>
+      <w:bookmarkStart w:id="27" w:name="_Toc51520104"/>
+      <w:r>
+        <w:t>Arquitetura e Design do Código</w:t>
       </w:r>
       <w:bookmarkEnd w:id="27"/>
-      <w:r>
-        <w:t>e Design do Código</w:t>
+    </w:p>
+    <w:p>
+      <w:pPr>
+        <w:jc w:val="both"/>
+      </w:pPr>
+      <w:r>
+        <w:t>Os detalhes técnicos foram pensados levando-se em consideração os padrões mais modernos de desenvolvimento.</w:t>
+      </w:r>
+    </w:p>
+    <w:p>
+      <w:pPr>
+        <w:jc w:val="both"/>
+      </w:pPr>
+      <w:r>
+        <w:t xml:space="preserve">Para facilitar e criar um nível de padronização coerente, o desenvolvimento de todos os módulos será baseado em uma pequena </w:t>
+      </w:r>
+      <w:proofErr w:type="spellStart"/>
+      <w:r>
+        <w:rPr>
+          <w:i/>
+          <w:iCs/>
+        </w:rPr>
+        <w:t>lib</w:t>
+      </w:r>
+      <w:proofErr w:type="spellEnd"/>
+      <w:r>
+        <w:t xml:space="preserve"> corporativa que entrega códigos criados recorrentemente. Ela possui em sua implementação os conceitos abaixo abordados.</w:t>
       </w:r>
     </w:p>
     <w:p>
@@ -6014,6 +6175,120 @@
     </w:p>
     <w:p>
       <w:pPr>
+        <w:jc w:val="both"/>
+      </w:pPr>
+      <w:r>
+        <w:t>Baseado na proposta do CQS implementado na linguagem Eiffel</w:t>
+      </w:r>
+    </w:p>
+    <w:p>
+      <w:pPr>
+        <w:jc w:val="both"/>
+      </w:pPr>
+      <w:r>
+        <w:t xml:space="preserve">Utilização </w:t>
+      </w:r>
+      <w:r>
+        <w:t xml:space="preserve">no </w:t>
+      </w:r>
+      <w:r>
+        <w:rPr>
+          <w:i/>
+          <w:iCs/>
+        </w:rPr>
+        <w:t>design</w:t>
+      </w:r>
+      <w:r>
+        <w:t xml:space="preserve"> das classes e nos </w:t>
+      </w:r>
+      <w:proofErr w:type="spellStart"/>
+      <w:r>
+        <w:rPr>
+          <w:i/>
+          <w:iCs/>
+          <w:color w:val="FF0000"/>
+        </w:rPr>
+        <w:t>endpoints</w:t>
+      </w:r>
+      <w:proofErr w:type="spellEnd"/>
+      <w:r>
+        <w:rPr>
+          <w:color w:val="FF0000"/>
+        </w:rPr>
+        <w:t xml:space="preserve"> </w:t>
+      </w:r>
+      <w:r>
+        <w:t xml:space="preserve">dos </w:t>
+      </w:r>
+      <w:proofErr w:type="spellStart"/>
+      <w:r>
+        <w:t>microsserviços</w:t>
+      </w:r>
+      <w:proofErr w:type="spellEnd"/>
+      <w:r>
+        <w:t>.</w:t>
+      </w:r>
+    </w:p>
+    <w:p>
+      <w:pPr>
+        <w:jc w:val="both"/>
+      </w:pPr>
+      <w:r>
+        <w:rPr>
+          <w:noProof/>
+        </w:rPr>
+        <w:drawing>
+          <wp:inline distT="0" distB="0" distL="0" distR="0" wp14:anchorId="6629FB76" wp14:editId="6620C631">
+            <wp:extent cx="2431415" cy="2123440"/>
+            <wp:effectExtent l="0" t="0" r="6985" b="0"/>
+            <wp:docPr id="15" name="Imagem 15"/>
+            <wp:cNvGraphicFramePr>
+              <a:graphicFrameLocks xmlns:a="http://schemas.openxmlformats.org/drawingml/2006/main" noChangeAspect="1"/>
+            </wp:cNvGraphicFramePr>
+            <a:graphic xmlns:a="http://schemas.openxmlformats.org/drawingml/2006/main">
+              <a:graphicData uri="http://schemas.openxmlformats.org/drawingml/2006/picture">
+                <pic:pic xmlns:pic="http://schemas.openxmlformats.org/drawingml/2006/picture">
+                  <pic:nvPicPr>
+                    <pic:cNvPr id="0" name="Picture 4"/>
+                    <pic:cNvPicPr>
+                      <a:picLocks noChangeAspect="1" noChangeArrowheads="1"/>
+                    </pic:cNvPicPr>
+                  </pic:nvPicPr>
+                  <pic:blipFill>
+                    <a:blip r:embed="rId18">
+                      <a:extLst>
+                        <a:ext uri="{28A0092B-C50C-407E-A947-70E740481C1C}">
+                          <a14:useLocalDpi xmlns:a14="http://schemas.microsoft.com/office/drawing/2010/main" val="0"/>
+                        </a:ext>
+                      </a:extLst>
+                    </a:blip>
+                    <a:srcRect/>
+                    <a:stretch>
+                      <a:fillRect/>
+                    </a:stretch>
+                  </pic:blipFill>
+                  <pic:spPr bwMode="auto">
+                    <a:xfrm>
+                      <a:off x="0" y="0"/>
+                      <a:ext cx="2431415" cy="2123440"/>
+                    </a:xfrm>
+                    <a:prstGeom prst="rect">
+                      <a:avLst/>
+                    </a:prstGeom>
+                    <a:noFill/>
+                    <a:ln>
+                      <a:noFill/>
+                    </a:ln>
+                  </pic:spPr>
+                </pic:pic>
+              </a:graphicData>
+            </a:graphic>
+          </wp:inline>
+        </w:drawing>
+      </w:r>
+    </w:p>
+    <w:p>
+      <w:pPr>
         <w:pStyle w:val="Ttulo4"/>
       </w:pPr>
       <w:r>
@@ -6030,48 +6305,10 @@
     </w:p>
     <w:p>
       <w:pPr>
-        <w:pStyle w:val="Ttulo4"/>
-      </w:pPr>
-      <w:r>
-        <w:t>S.O.L.I.D.</w:t>
-      </w:r>
-      <w:bookmarkStart w:id="28" w:name="_GoBack"/>
-      <w:bookmarkEnd w:id="28"/>
-    </w:p>
-    <w:p>
-      <w:pPr>
-        <w:pStyle w:val="Ttulo3"/>
-        <w:jc w:val="both"/>
-      </w:pPr>
-      <w:r>
-        <w:t>Apresentação (Consumo</w:t>
-      </w:r>
-      <w:r>
-        <w:t xml:space="preserve"> dos Microsserviços</w:t>
-      </w:r>
-      <w:r>
-        <w:t>)</w:t>
-      </w:r>
-      <w:bookmarkEnd w:id="26"/>
-    </w:p>
-    <w:p>
-      <w:pPr>
-        <w:jc w:val="both"/>
-      </w:pPr>
-    </w:p>
-    <w:p>
-      <w:pPr>
-        <w:pStyle w:val="Ttulo3"/>
-        <w:jc w:val="both"/>
-      </w:pPr>
-      <w:bookmarkStart w:id="29" w:name="_Toc51500868"/>
-      <w:r>
-        <w:t>Implantação</w:t>
-      </w:r>
-    </w:p>
-    <w:p>
-      <w:r>
-        <w:t xml:space="preserve">Será utilizada a plataforma </w:t>
+        <w:jc w:val="both"/>
+      </w:pPr>
+      <w:r>
+        <w:t xml:space="preserve">Utilização dos </w:t>
       </w:r>
       <w:proofErr w:type="spellStart"/>
       <w:r>
@@ -6079,11 +6316,22 @@
           <w:i/>
           <w:iCs/>
         </w:rPr>
-        <w:t>Openshift</w:t>
+        <w:t>build</w:t>
+      </w:r>
+      <w:r>
+        <w:rPr>
+          <w:i/>
+          <w:iCs/>
+        </w:rPr>
+        <w:t>ing</w:t>
       </w:r>
       <w:proofErr w:type="spellEnd"/>
       <w:r>
-        <w:t xml:space="preserve"> para </w:t>
+        <w:rPr>
+          <w:i/>
+          <w:iCs/>
+        </w:rPr>
+        <w:t xml:space="preserve"> </w:t>
       </w:r>
       <w:proofErr w:type="spellStart"/>
       <w:r>
@@ -6091,95 +6339,80 @@
           <w:i/>
           <w:iCs/>
         </w:rPr>
-        <w:t>deploy</w:t>
+        <w:t>blocks</w:t>
       </w:r>
       <w:proofErr w:type="spellEnd"/>
       <w:r>
-        <w:t xml:space="preserve"> das aplicações, inicialmente </w:t>
-      </w:r>
-      <w:proofErr w:type="spellStart"/>
-      <w:r>
-        <w:rPr>
-          <w:i/>
-          <w:iCs/>
-        </w:rPr>
-        <w:t>on-premise</w:t>
-      </w:r>
-      <w:proofErr w:type="spellEnd"/>
-      <w:r>
-        <w:t xml:space="preserve"> na versão </w:t>
-      </w:r>
-      <w:r>
-        <w:rPr>
-          <w:i/>
-          <w:iCs/>
-        </w:rPr>
-        <w:t>Community</w:t>
-      </w:r>
-      <w:r>
-        <w:t>. Após a finalização de todos os módulos inicialmente planejados, existe um plano de contratação do serviço em um dos planos de nuvem*.</w:t>
-      </w:r>
-      <w:r>
-        <w:t xml:space="preserve"> A migração das aplicações nesse contexto fica facilitada e reduz o </w:t>
-      </w:r>
-      <w:proofErr w:type="spellStart"/>
-      <w:r>
-        <w:rPr>
-          <w:i/>
-          <w:iCs/>
-        </w:rPr>
-        <w:t>vendor</w:t>
-      </w:r>
-      <w:proofErr w:type="spellEnd"/>
-      <w:r>
-        <w:rPr>
-          <w:i/>
-          <w:iCs/>
-        </w:rPr>
-        <w:t xml:space="preserve"> </w:t>
-      </w:r>
-      <w:proofErr w:type="spellStart"/>
-      <w:r>
-        <w:rPr>
-          <w:i/>
-          <w:iCs/>
-        </w:rPr>
-        <w:t>lock</w:t>
-      </w:r>
-      <w:proofErr w:type="spellEnd"/>
-      <w:r>
-        <w:rPr>
-          <w:i/>
-          <w:iCs/>
-        </w:rPr>
-        <w:t>-in</w:t>
-      </w:r>
-      <w:r>
-        <w:t xml:space="preserve"> de provedores de nuvem. A dependência do próprio </w:t>
-      </w:r>
-      <w:proofErr w:type="spellStart"/>
-      <w:r>
-        <w:rPr>
-          <w:i/>
-          <w:iCs/>
-        </w:rPr>
-        <w:t>Openshift</w:t>
-      </w:r>
-      <w:proofErr w:type="spellEnd"/>
-      <w:r>
-        <w:t xml:space="preserve"> se justifica por todas as facilidades que ele oferece sobre a administração e gestão das aplicações por uma equipe com cultura </w:t>
-      </w:r>
-      <w:proofErr w:type="spellStart"/>
-      <w:r>
-        <w:rPr>
-          <w:i/>
-          <w:iCs/>
-        </w:rPr>
-        <w:t>DevOps</w:t>
-      </w:r>
-      <w:proofErr w:type="spellEnd"/>
-      <w:r>
-        <w:t>.</w:t>
+        <w:t xml:space="preserve"> do DDD par</w:t>
+      </w:r>
+      <w:r>
+        <w:t xml:space="preserve">a separação de responsabilidade das classes influenciando todo o design. As classes herdam ou implementam* abstrações que marcam sua </w:t>
+      </w:r>
+      <w:r>
+        <w:lastRenderedPageBreak/>
+        <w:t>responsabilidade influenciando em comportamentos e na própria organização e documentação do código.</w:t>
+      </w:r>
+    </w:p>
+    <w:p>
+      <w:pPr>
+        <w:jc w:val="both"/>
+        <w:rPr>
+          <w:lang w:val="en-US"/>
+        </w:rPr>
+      </w:pPr>
+      <w:r>
+        <w:rPr>
+          <w:noProof/>
+          <w:lang w:val="en-US"/>
+        </w:rPr>
+        <w:drawing>
+          <wp:inline distT="0" distB="0" distL="0" distR="0" wp14:anchorId="2258868E" wp14:editId="44FD6543">
+            <wp:extent cx="2686685" cy="1971675"/>
+            <wp:effectExtent l="0" t="0" r="0" b="9525"/>
+            <wp:docPr id="14" name="Imagem 14"/>
+            <wp:cNvGraphicFramePr>
+              <a:graphicFrameLocks xmlns:a="http://schemas.openxmlformats.org/drawingml/2006/main" noChangeAspect="1"/>
+            </wp:cNvGraphicFramePr>
+            <a:graphic xmlns:a="http://schemas.openxmlformats.org/drawingml/2006/main">
+              <a:graphicData uri="http://schemas.openxmlformats.org/drawingml/2006/picture">
+                <pic:pic xmlns:pic="http://schemas.openxmlformats.org/drawingml/2006/picture">
+                  <pic:nvPicPr>
+                    <pic:cNvPr id="0" name="Picture 3"/>
+                    <pic:cNvPicPr>
+                      <a:picLocks noChangeAspect="1" noChangeArrowheads="1"/>
+                    </pic:cNvPicPr>
+                  </pic:nvPicPr>
+                  <pic:blipFill>
+                    <a:blip r:embed="rId19">
+                      <a:extLst>
+                        <a:ext uri="{28A0092B-C50C-407E-A947-70E740481C1C}">
+                          <a14:useLocalDpi xmlns:a14="http://schemas.microsoft.com/office/drawing/2010/main" val="0"/>
+                        </a:ext>
+                      </a:extLst>
+                    </a:blip>
+                    <a:srcRect/>
+                    <a:stretch>
+                      <a:fillRect/>
+                    </a:stretch>
+                  </pic:blipFill>
+                  <pic:spPr bwMode="auto">
+                    <a:xfrm>
+                      <a:off x="0" y="0"/>
+                      <a:ext cx="2686685" cy="1971675"/>
+                    </a:xfrm>
+                    <a:prstGeom prst="rect">
+                      <a:avLst/>
+                    </a:prstGeom>
+                    <a:noFill/>
+                    <a:ln>
+                      <a:noFill/>
+                    </a:ln>
+                  </pic:spPr>
+                </pic:pic>
+              </a:graphicData>
+            </a:graphic>
+          </wp:inline>
+        </w:drawing>
       </w:r>
     </w:p>
     <w:p>
@@ -6194,48 +6427,521 @@
           <w:sz w:val="16"/>
           <w:szCs w:val="16"/>
         </w:rPr>
-        <w:t>* nas referências</w:t>
-      </w:r>
-      <w:r>
+        <w:t>* Outra opção seria a criação de Anotações.</w:t>
+      </w:r>
+    </w:p>
+    <w:p>
+      <w:pPr>
+        <w:pStyle w:val="Ttulo4"/>
+      </w:pPr>
+      <w:r>
+        <w:t>S.O.L.I.D.</w:t>
+      </w:r>
+    </w:p>
+    <w:p>
+      <w:r>
+        <w:t>Conjunto de p</w:t>
+      </w:r>
+      <w:r>
+        <w:t xml:space="preserve">rincípios que guia o </w:t>
+      </w:r>
+      <w:r>
+        <w:rPr>
+          <w:i/>
+          <w:iCs/>
+        </w:rPr>
+        <w:t>design</w:t>
+      </w:r>
+      <w:r>
+        <w:t xml:space="preserve"> do código buscando alta qualidade.</w:t>
+      </w:r>
+    </w:p>
+    <w:p>
+      <w:r>
+        <w:t xml:space="preserve">Um exemplo de utilização é a inversão de dependência entre as camadas da aplicação que, uma vez utilizando características de </w:t>
+      </w:r>
+      <w:r>
+        <w:rPr>
+          <w:i/>
+          <w:iCs/>
+        </w:rPr>
+        <w:t>DDD</w:t>
+      </w:r>
+      <w:r>
+        <w:t xml:space="preserve">, temos a injeção de </w:t>
+      </w:r>
+      <w:r>
+        <w:rPr>
+          <w:color w:val="FF0000"/>
+        </w:rPr>
+        <w:t xml:space="preserve">implementações </w:t>
+      </w:r>
+      <w:r>
+        <w:t xml:space="preserve">de </w:t>
+      </w:r>
+      <w:proofErr w:type="gramStart"/>
+      <w:r>
+        <w:t>repositórios  nas</w:t>
+      </w:r>
+      <w:proofErr w:type="gramEnd"/>
+      <w:r>
+        <w:t xml:space="preserve"> abstrações definidas no domínio</w:t>
+      </w:r>
+      <w:r>
+        <w:t xml:space="preserve"> e a segregação de interfaces de consulta e alteração do </w:t>
+      </w:r>
+      <w:bookmarkStart w:id="28" w:name="_GoBack"/>
+      <w:r>
+        <w:rPr>
+          <w:i/>
+          <w:iCs/>
+        </w:rPr>
+        <w:t>CQRS</w:t>
+      </w:r>
+      <w:bookmarkEnd w:id="28"/>
+      <w:r>
+        <w:t>.</w:t>
+      </w:r>
+    </w:p>
+    <w:p>
+      <w:pPr>
+        <w:pStyle w:val="Ttulo4"/>
+      </w:pPr>
+      <w:proofErr w:type="spellStart"/>
+      <w:r>
+        <w:t>Ti</w:t>
+      </w:r>
+      <w:r>
+        <w:t>ny</w:t>
+      </w:r>
+      <w:proofErr w:type="spellEnd"/>
+      <w:r>
+        <w:t xml:space="preserve"> </w:t>
+      </w:r>
+      <w:proofErr w:type="spellStart"/>
+      <w:r>
+        <w:t>Types</w:t>
+      </w:r>
+      <w:proofErr w:type="spellEnd"/>
+    </w:p>
+    <w:p>
+      <w:pPr>
+        <w:jc w:val="both"/>
+      </w:pPr>
+      <w:r>
+        <w:t>Estilo de codificação buscando principalmente expressividade, mas também reaproveitamento de código, como por exemplo: comportamentos e validações comuns e normalmente repetidas pela base de código.</w:t>
+      </w:r>
+    </w:p>
+    <w:p>
+      <w:pPr>
+        <w:jc w:val="both"/>
+      </w:pPr>
+      <w:r>
+        <w:rPr>
+          <w:noProof/>
+        </w:rPr>
+        <w:lastRenderedPageBreak/>
+        <w:drawing>
+          <wp:inline distT="0" distB="0" distL="0" distR="0" wp14:anchorId="1391E34F" wp14:editId="75343D4D">
+            <wp:extent cx="5395595" cy="4533265"/>
+            <wp:effectExtent l="0" t="0" r="0" b="635"/>
+            <wp:docPr id="5" name="Imagem 5"/>
+            <wp:cNvGraphicFramePr>
+              <a:graphicFrameLocks xmlns:a="http://schemas.openxmlformats.org/drawingml/2006/main" noChangeAspect="1"/>
+            </wp:cNvGraphicFramePr>
+            <a:graphic xmlns:a="http://schemas.openxmlformats.org/drawingml/2006/main">
+              <a:graphicData uri="http://schemas.openxmlformats.org/drawingml/2006/picture">
+                <pic:pic xmlns:pic="http://schemas.openxmlformats.org/drawingml/2006/picture">
+                  <pic:nvPicPr>
+                    <pic:cNvPr id="0" name="Picture 1"/>
+                    <pic:cNvPicPr>
+                      <a:picLocks noChangeAspect="1" noChangeArrowheads="1"/>
+                    </pic:cNvPicPr>
+                  </pic:nvPicPr>
+                  <pic:blipFill>
+                    <a:blip r:embed="rId20">
+                      <a:extLst>
+                        <a:ext uri="{28A0092B-C50C-407E-A947-70E740481C1C}">
+                          <a14:useLocalDpi xmlns:a14="http://schemas.microsoft.com/office/drawing/2010/main" val="0"/>
+                        </a:ext>
+                      </a:extLst>
+                    </a:blip>
+                    <a:srcRect/>
+                    <a:stretch>
+                      <a:fillRect/>
+                    </a:stretch>
+                  </pic:blipFill>
+                  <pic:spPr bwMode="auto">
+                    <a:xfrm>
+                      <a:off x="0" y="0"/>
+                      <a:ext cx="5395595" cy="4533265"/>
+                    </a:xfrm>
+                    <a:prstGeom prst="rect">
+                      <a:avLst/>
+                    </a:prstGeom>
+                    <a:noFill/>
+                    <a:ln>
+                      <a:noFill/>
+                    </a:ln>
+                  </pic:spPr>
+                </pic:pic>
+              </a:graphicData>
+            </a:graphic>
+          </wp:inline>
+        </w:drawing>
+      </w:r>
+    </w:p>
+    <w:p>
+      <w:pPr>
+        <w:jc w:val="both"/>
+      </w:pPr>
+    </w:p>
+    <w:p>
+      <w:pPr>
+        <w:pStyle w:val="Ttulo3"/>
+        <w:jc w:val="both"/>
+      </w:pPr>
+      <w:bookmarkStart w:id="29" w:name="_Toc51520105"/>
+      <w:r>
+        <w:t>Apresentação (Consumo</w:t>
+      </w:r>
+      <w:r>
+        <w:t xml:space="preserve"> dos </w:t>
+      </w:r>
+      <w:proofErr w:type="spellStart"/>
+      <w:r>
+        <w:t>Microsserviços</w:t>
+      </w:r>
+      <w:proofErr w:type="spellEnd"/>
+      <w:r>
+        <w:t>)</w:t>
+      </w:r>
+      <w:bookmarkEnd w:id="29"/>
+    </w:p>
+    <w:p>
+      <w:pPr>
+        <w:jc w:val="both"/>
+      </w:pPr>
+    </w:p>
+    <w:p>
+      <w:pPr>
+        <w:pStyle w:val="Ttulo3"/>
+        <w:jc w:val="both"/>
+      </w:pPr>
+      <w:bookmarkStart w:id="30" w:name="_Toc51520106"/>
+      <w:r>
+        <w:t>Implantação</w:t>
+      </w:r>
+      <w:bookmarkEnd w:id="30"/>
+      <w:r>
+        <w:t xml:space="preserve"> (</w:t>
+      </w:r>
+      <w:proofErr w:type="spellStart"/>
+      <w:r>
+        <w:rPr>
+          <w:i/>
+          <w:iCs/>
+        </w:rPr>
+        <w:t>deploy</w:t>
+      </w:r>
+      <w:proofErr w:type="spellEnd"/>
+      <w:r>
+        <w:t>)</w:t>
+      </w:r>
+    </w:p>
+    <w:p>
+      <w:pPr>
+        <w:jc w:val="both"/>
+      </w:pPr>
+      <w:r>
+        <w:t xml:space="preserve">Será utilizada a plataforma </w:t>
+      </w:r>
+      <w:proofErr w:type="spellStart"/>
+      <w:r>
+        <w:rPr>
+          <w:i/>
+          <w:iCs/>
+        </w:rPr>
+        <w:t>Openshift</w:t>
+      </w:r>
+      <w:proofErr w:type="spellEnd"/>
+      <w:r>
+        <w:t xml:space="preserve"> para </w:t>
+      </w:r>
+      <w:proofErr w:type="spellStart"/>
+      <w:r>
+        <w:rPr>
+          <w:i/>
+          <w:iCs/>
+        </w:rPr>
+        <w:t>deploy</w:t>
+      </w:r>
+      <w:proofErr w:type="spellEnd"/>
+      <w:r>
+        <w:t xml:space="preserve"> das aplicações, inicialmente </w:t>
+      </w:r>
+      <w:proofErr w:type="spellStart"/>
+      <w:r>
+        <w:rPr>
+          <w:i/>
+          <w:iCs/>
+        </w:rPr>
+        <w:t>on-premise</w:t>
+      </w:r>
+      <w:proofErr w:type="spellEnd"/>
+      <w:r>
+        <w:t xml:space="preserve"> na versão </w:t>
+      </w:r>
+      <w:r>
+        <w:rPr>
+          <w:i/>
+          <w:iCs/>
+        </w:rPr>
+        <w:t>Community</w:t>
+      </w:r>
+      <w:r>
+        <w:t>. Após a finalização de todos os módulos inicialmente planejados, existe um plano de contratação do serviço em um dos planos de nuvem*.</w:t>
+      </w:r>
+      <w:r>
+        <w:t xml:space="preserve"> A migração das aplicações nesse contexto fica facilitada e reduz o </w:t>
+      </w:r>
+      <w:proofErr w:type="spellStart"/>
+      <w:r>
+        <w:rPr>
+          <w:i/>
+          <w:iCs/>
+        </w:rPr>
+        <w:t>vendor</w:t>
+      </w:r>
+      <w:proofErr w:type="spellEnd"/>
+      <w:r>
+        <w:rPr>
+          <w:i/>
+          <w:iCs/>
+        </w:rPr>
+        <w:t xml:space="preserve"> </w:t>
+      </w:r>
+      <w:proofErr w:type="spellStart"/>
+      <w:r>
+        <w:rPr>
+          <w:i/>
+          <w:iCs/>
+        </w:rPr>
+        <w:t>lock</w:t>
+      </w:r>
+      <w:proofErr w:type="spellEnd"/>
+      <w:r>
+        <w:rPr>
+          <w:i/>
+          <w:iCs/>
+        </w:rPr>
+        <w:t>-in</w:t>
+      </w:r>
+      <w:r>
+        <w:t xml:space="preserve"> de provedores de nuvem. A dependência do próprio </w:t>
+      </w:r>
+      <w:proofErr w:type="spellStart"/>
+      <w:r>
+        <w:rPr>
+          <w:i/>
+          <w:iCs/>
+        </w:rPr>
+        <w:t>Openshift</w:t>
+      </w:r>
+      <w:proofErr w:type="spellEnd"/>
+      <w:r>
+        <w:t xml:space="preserve"> se justifica por todas as facilidades que ele oferece sobre a administração e gestão das aplicações por uma equipe com cultura </w:t>
+      </w:r>
+      <w:proofErr w:type="spellStart"/>
+      <w:r>
+        <w:rPr>
+          <w:i/>
+          <w:iCs/>
+        </w:rPr>
+        <w:t>DevOps</w:t>
+      </w:r>
+      <w:proofErr w:type="spellEnd"/>
+      <w:r>
+        <w:rPr>
+          <w:i/>
+          <w:iCs/>
+        </w:rPr>
+        <w:t>**</w:t>
+      </w:r>
+      <w:r>
+        <w:t>.</w:t>
+      </w:r>
+    </w:p>
+    <w:p>
+      <w:pPr>
+        <w:jc w:val="both"/>
         <w:rPr>
           <w:sz w:val="16"/>
           <w:szCs w:val="16"/>
         </w:rPr>
-        <w:t xml:space="preserve"> existe um </w:t>
-      </w:r>
-      <w:r>
-        <w:rPr>
-          <w:i/>
-          <w:iCs/>
+      </w:pPr>
+      <w:r>
+        <w:rPr>
           <w:sz w:val="16"/>
           <w:szCs w:val="16"/>
         </w:rPr>
-        <w:t>link</w:t>
+        <w:t>* nas referências</w:t>
       </w:r>
       <w:r>
         <w:rPr>
           <w:sz w:val="16"/>
           <w:szCs w:val="16"/>
         </w:rPr>
-        <w:t xml:space="preserve"> para </w:t>
-      </w:r>
-      <w:r>
-        <w:rPr>
+        <w:t xml:space="preserve"> existe um </w:t>
+      </w:r>
+      <w:r>
+        <w:rPr>
+          <w:i/>
+          <w:iCs/>
           <w:sz w:val="16"/>
           <w:szCs w:val="16"/>
         </w:rPr>
+        <w:t>link</w:t>
+      </w:r>
+      <w:r>
+        <w:rPr>
+          <w:sz w:val="16"/>
+          <w:szCs w:val="16"/>
+        </w:rPr>
+        <w:t xml:space="preserve"> para </w:t>
+      </w:r>
+      <w:r>
+        <w:rPr>
+          <w:sz w:val="16"/>
+          <w:szCs w:val="16"/>
+        </w:rPr>
         <w:t>as modalidades utilizando AWS, Google, Azure ou IBM.</w:t>
       </w:r>
     </w:p>
     <w:p>
       <w:pPr>
+        <w:jc w:val="both"/>
+        <w:rPr>
+          <w:sz w:val="16"/>
+          <w:szCs w:val="16"/>
+        </w:rPr>
+      </w:pPr>
+      <w:r>
+        <w:rPr>
+          <w:sz w:val="16"/>
+          <w:szCs w:val="16"/>
+        </w:rPr>
+        <w:t xml:space="preserve">** A plataforma simplifica bastante todo o processo de </w:t>
+      </w:r>
+      <w:proofErr w:type="spellStart"/>
+      <w:r>
+        <w:rPr>
+          <w:i/>
+          <w:iCs/>
+          <w:sz w:val="16"/>
+          <w:szCs w:val="16"/>
+        </w:rPr>
+        <w:t>Continuous</w:t>
+      </w:r>
+      <w:proofErr w:type="spellEnd"/>
+      <w:r>
+        <w:rPr>
+          <w:i/>
+          <w:iCs/>
+          <w:sz w:val="16"/>
+          <w:szCs w:val="16"/>
+        </w:rPr>
+        <w:t xml:space="preserve"> </w:t>
+      </w:r>
+      <w:proofErr w:type="spellStart"/>
+      <w:r>
+        <w:rPr>
+          <w:i/>
+          <w:iCs/>
+          <w:sz w:val="16"/>
+          <w:szCs w:val="16"/>
+        </w:rPr>
+        <w:t>Integration</w:t>
+      </w:r>
+      <w:proofErr w:type="spellEnd"/>
+      <w:r>
+        <w:rPr>
+          <w:sz w:val="16"/>
+          <w:szCs w:val="16"/>
+        </w:rPr>
+        <w:t xml:space="preserve">, </w:t>
+      </w:r>
+      <w:proofErr w:type="spellStart"/>
+      <w:r>
+        <w:rPr>
+          <w:i/>
+          <w:iCs/>
+          <w:sz w:val="16"/>
+          <w:szCs w:val="16"/>
+        </w:rPr>
+        <w:t>Continuous</w:t>
+      </w:r>
+      <w:proofErr w:type="spellEnd"/>
+      <w:r>
+        <w:rPr>
+          <w:i/>
+          <w:iCs/>
+          <w:sz w:val="16"/>
+          <w:szCs w:val="16"/>
+        </w:rPr>
+        <w:t xml:space="preserve"> Delivery</w:t>
+      </w:r>
+      <w:r>
+        <w:rPr>
+          <w:sz w:val="16"/>
+          <w:szCs w:val="16"/>
+        </w:rPr>
+        <w:t xml:space="preserve"> através de um modelo de </w:t>
+      </w:r>
+      <w:r>
+        <w:rPr>
+          <w:i/>
+          <w:iCs/>
+          <w:sz w:val="16"/>
+          <w:szCs w:val="16"/>
+        </w:rPr>
+        <w:t>build pipeline</w:t>
+      </w:r>
+      <w:r>
+        <w:rPr>
+          <w:sz w:val="16"/>
+          <w:szCs w:val="16"/>
+        </w:rPr>
+        <w:t xml:space="preserve"> obtido diretamente do repositório de código e criada através um catálogo opções de </w:t>
+      </w:r>
+      <w:r>
+        <w:rPr>
+          <w:i/>
+          <w:iCs/>
+          <w:sz w:val="16"/>
+          <w:szCs w:val="16"/>
+        </w:rPr>
+        <w:t>containers</w:t>
+      </w:r>
+      <w:r>
+        <w:rPr>
+          <w:sz w:val="16"/>
+          <w:szCs w:val="16"/>
+        </w:rPr>
+        <w:t xml:space="preserve"> previamente configurados.</w:t>
+      </w:r>
+    </w:p>
+    <w:p>
+      <w:pPr>
         <w:pStyle w:val="Ttulo3"/>
         <w:jc w:val="both"/>
       </w:pPr>
-      <w:r>
+      <w:bookmarkStart w:id="31" w:name="_Toc51520107"/>
+      <w:r>
+        <w:lastRenderedPageBreak/>
         <w:t>Comunicação</w:t>
       </w:r>
-      <w:bookmarkEnd w:id="29"/>
+      <w:bookmarkEnd w:id="31"/>
     </w:p>
     <w:p>
       <w:pPr>
@@ -6314,9 +7020,8 @@
         <w:pStyle w:val="Ttulo3"/>
         <w:jc w:val="both"/>
       </w:pPr>
-      <w:bookmarkStart w:id="30" w:name="_Toc51500869"/>
-      <w:r>
-        <w:lastRenderedPageBreak/>
+      <w:bookmarkStart w:id="32" w:name="_Toc51520108"/>
+      <w:r>
         <w:t>I</w:t>
       </w:r>
       <w:r>
@@ -6331,7 +7036,7 @@
       <w:r>
         <w:t>)</w:t>
       </w:r>
-      <w:bookmarkEnd w:id="30"/>
+      <w:bookmarkEnd w:id="32"/>
     </w:p>
     <w:p>
       <w:pPr>
@@ -6396,11 +7101,11 @@
         <w:pStyle w:val="Ttulo3"/>
         <w:jc w:val="both"/>
       </w:pPr>
-      <w:bookmarkStart w:id="31" w:name="_Toc51500870"/>
+      <w:bookmarkStart w:id="33" w:name="_Toc51520109"/>
       <w:r>
         <w:t>Publicação</w:t>
       </w:r>
-      <w:bookmarkEnd w:id="31"/>
+      <w:bookmarkEnd w:id="33"/>
     </w:p>
     <w:p>
       <w:pPr>
@@ -6412,11 +7117,11 @@
         <w:pStyle w:val="Ttulo3"/>
         <w:jc w:val="both"/>
       </w:pPr>
-      <w:bookmarkStart w:id="32" w:name="_Toc51500871"/>
+      <w:bookmarkStart w:id="34" w:name="_Toc51520110"/>
       <w:r>
         <w:t>Apresentação (PPT)</w:t>
       </w:r>
-      <w:bookmarkEnd w:id="32"/>
+      <w:bookmarkEnd w:id="34"/>
     </w:p>
     <w:p>
       <w:pPr>
@@ -6452,12 +7157,12 @@
         <w:pStyle w:val="Ttulo1"/>
         <w:jc w:val="both"/>
       </w:pPr>
-      <w:bookmarkStart w:id="33" w:name="_Toc51500872"/>
+      <w:bookmarkStart w:id="35" w:name="_Toc51520111"/>
       <w:r>
         <w:lastRenderedPageBreak/>
         <w:t>Conclusão</w:t>
       </w:r>
-      <w:bookmarkEnd w:id="33"/>
+      <w:bookmarkEnd w:id="35"/>
     </w:p>
     <w:p>
       <w:pPr>
@@ -6478,12 +7183,12 @@
         <w:pStyle w:val="Ttulo1"/>
         <w:jc w:val="both"/>
       </w:pPr>
-      <w:bookmarkStart w:id="34" w:name="_Toc51500873"/>
+      <w:bookmarkStart w:id="36" w:name="_Toc51520112"/>
       <w:r>
         <w:lastRenderedPageBreak/>
         <w:t>Referências</w:t>
       </w:r>
-      <w:bookmarkEnd w:id="34"/>
+      <w:bookmarkEnd w:id="36"/>
     </w:p>
     <w:p>
       <w:pPr>
@@ -6578,7 +7283,7 @@
       <w:r>
         <w:t xml:space="preserve">Fonte: </w:t>
       </w:r>
-      <w:hyperlink r:id="rId18" w:history="1">
+      <w:hyperlink r:id="rId21" w:history="1">
         <w:r>
           <w:rPr>
             <w:rStyle w:val="Hyperlink"/>
@@ -6644,7 +7349,7 @@
         </w:numPr>
         <w:jc w:val="both"/>
       </w:pPr>
-      <w:hyperlink r:id="rId19" w:history="1">
+      <w:hyperlink r:id="rId22" w:history="1">
         <w:r>
           <w:rPr>
             <w:rStyle w:val="Hyperlink"/>
@@ -6712,7 +7417,7 @@
         </w:numPr>
         <w:jc w:val="both"/>
       </w:pPr>
-      <w:hyperlink r:id="rId20" w:history="1">
+      <w:hyperlink r:id="rId23" w:history="1">
         <w:r>
           <w:rPr>
             <w:rStyle w:val="Hyperlink"/>
@@ -6730,7 +7435,7 @@
         </w:numPr>
         <w:jc w:val="both"/>
       </w:pPr>
-      <w:hyperlink r:id="rId21" w:history="1">
+      <w:hyperlink r:id="rId24" w:history="1">
         <w:r>
           <w:rPr>
             <w:rStyle w:val="Hyperlink"/>
@@ -6781,7 +7486,7 @@
       <w:r>
         <w:t xml:space="preserve">Site oficial: </w:t>
       </w:r>
-      <w:hyperlink r:id="rId22" w:history="1">
+      <w:hyperlink r:id="rId25" w:history="1">
         <w:r>
           <w:rPr>
             <w:rStyle w:val="Hyperlink"/>
@@ -6845,7 +7550,7 @@
                     </pic:cNvPicPr>
                   </pic:nvPicPr>
                   <pic:blipFill>
-                    <a:blip r:embed="rId23" cstate="print">
+                    <a:blip r:embed="rId26" cstate="print">
                       <a:extLst>
                         <a:ext uri="{28A0092B-C50C-407E-A947-70E740481C1C}">
                           <a14:useLocalDpi xmlns:a14="http://schemas.microsoft.com/office/drawing/2010/main" val="0"/>
@@ -6926,7 +7631,7 @@
                     </pic:cNvPicPr>
                   </pic:nvPicPr>
                   <pic:blipFill>
-                    <a:blip r:embed="rId24">
+                    <a:blip r:embed="rId27">
                       <a:extLst>
                         <a:ext uri="{28A0092B-C50C-407E-A947-70E740481C1C}">
                           <a14:useLocalDpi xmlns:a14="http://schemas.microsoft.com/office/drawing/2010/main" val="0"/>
@@ -7007,7 +7712,7 @@
                     </pic:cNvPicPr>
                   </pic:nvPicPr>
                   <pic:blipFill>
-                    <a:blip r:embed="rId25">
+                    <a:blip r:embed="rId28">
                       <a:extLst>
                         <a:ext uri="{28A0092B-C50C-407E-A947-70E740481C1C}">
                           <a14:useLocalDpi xmlns:a14="http://schemas.microsoft.com/office/drawing/2010/main" val="0"/>
@@ -7071,7 +7776,7 @@
         </w:numPr>
         <w:jc w:val="both"/>
       </w:pPr>
-      <w:hyperlink r:id="rId26" w:history="1">
+      <w:hyperlink r:id="rId29" w:history="1">
         <w:r>
           <w:rPr>
             <w:rStyle w:val="Hyperlink"/>
@@ -7157,7 +7862,7 @@
         </w:numPr>
         <w:jc w:val="both"/>
       </w:pPr>
-      <w:hyperlink r:id="rId27" w:history="1">
+      <w:hyperlink r:id="rId30" w:history="1">
         <w:r>
           <w:rPr>
             <w:rStyle w:val="Hyperlink"/>
@@ -7229,7 +7934,7 @@
         </w:numPr>
         <w:jc w:val="both"/>
       </w:pPr>
-      <w:hyperlink r:id="rId28" w:history="1">
+      <w:hyperlink r:id="rId31" w:history="1">
         <w:r>
           <w:rPr>
             <w:rStyle w:val="Hyperlink"/>
@@ -7260,7 +7965,7 @@
         </w:numPr>
         <w:jc w:val="both"/>
       </w:pPr>
-      <w:hyperlink r:id="rId29" w:history="1">
+      <w:hyperlink r:id="rId32" w:history="1">
         <w:r>
           <w:rPr>
             <w:rStyle w:val="Hyperlink"/>
@@ -7296,7 +8001,7 @@
         </w:numPr>
         <w:jc w:val="both"/>
       </w:pPr>
-      <w:hyperlink r:id="rId30" w:history="1">
+      <w:hyperlink r:id="rId33" w:history="1">
         <w:r>
           <w:rPr>
             <w:rStyle w:val="Hyperlink"/>
@@ -7314,7 +8019,7 @@
         </w:numPr>
         <w:jc w:val="both"/>
       </w:pPr>
-      <w:hyperlink r:id="rId31" w:history="1">
+      <w:hyperlink r:id="rId34" w:history="1">
         <w:r>
           <w:rPr>
             <w:rStyle w:val="Hyperlink"/>
@@ -7362,7 +8067,7 @@
       <w:r>
         <w:t xml:space="preserve"> da </w:t>
       </w:r>
-      <w:hyperlink r:id="rId32" w:history="1">
+      <w:hyperlink r:id="rId35" w:history="1">
         <w:proofErr w:type="spellStart"/>
         <w:r>
           <w:rPr>
@@ -7420,7 +8125,7 @@
         </w:numPr>
         <w:jc w:val="both"/>
       </w:pPr>
-      <w:hyperlink r:id="rId33" w:history="1">
+      <w:hyperlink r:id="rId36" w:history="1">
         <w:r>
           <w:rPr>
             <w:rStyle w:val="Hyperlink"/>
@@ -7468,32 +8173,18 @@
           <w:numId w:val="3"/>
         </w:numPr>
         <w:jc w:val="both"/>
-      </w:pPr>
-      <w:proofErr w:type="spellStart"/>
-      <w:r>
-        <w:rPr>
-          <w:i/>
-          <w:iCs/>
-        </w:rPr>
-        <w:t>Tiny</w:t>
-      </w:r>
-      <w:proofErr w:type="spellEnd"/>
-      <w:r>
-        <w:rPr>
-          <w:i/>
-          <w:iCs/>
-        </w:rPr>
-        <w:t xml:space="preserve"> </w:t>
-      </w:r>
-      <w:proofErr w:type="spellStart"/>
-      <w:r>
-        <w:rPr>
-          <w:i/>
-          <w:iCs/>
-        </w:rPr>
-        <w:t>Types</w:t>
-      </w:r>
-      <w:proofErr w:type="spellEnd"/>
+        <w:rPr>
+          <w:i/>
+          <w:iCs/>
+        </w:rPr>
+      </w:pPr>
+      <w:r>
+        <w:rPr>
+          <w:i/>
+          <w:iCs/>
+        </w:rPr>
+        <w:t>CQS</w:t>
+      </w:r>
     </w:p>
     <w:p>
       <w:pPr>
@@ -7503,8 +8194,237 @@
           <w:numId w:val="3"/>
         </w:numPr>
         <w:jc w:val="both"/>
-      </w:pPr>
-      <w:hyperlink r:id="rId34" w:history="1">
+        <w:rPr>
+          <w:i/>
+          <w:iCs/>
+        </w:rPr>
+      </w:pPr>
+      <w:hyperlink r:id="rId37" w:history="1">
+        <w:r>
+          <w:rPr>
+            <w:rStyle w:val="Hyperlink"/>
+          </w:rPr>
+          <w:t>https://martinfowler.com/bliki/CommandQuerySeparation.html</w:t>
+        </w:r>
+      </w:hyperlink>
+    </w:p>
+    <w:p>
+      <w:pPr>
+        <w:pStyle w:val="PargrafodaLista"/>
+        <w:numPr>
+          <w:ilvl w:val="1"/>
+          <w:numId w:val="3"/>
+        </w:numPr>
+        <w:jc w:val="both"/>
+        <w:rPr>
+          <w:i/>
+          <w:iCs/>
+        </w:rPr>
+      </w:pPr>
+      <w:r>
+        <w:t xml:space="preserve">Padrão de </w:t>
+      </w:r>
+      <w:r>
+        <w:rPr>
+          <w:i/>
+          <w:iCs/>
+        </w:rPr>
+        <w:t>design</w:t>
+      </w:r>
+      <w:r>
+        <w:t xml:space="preserve"> </w:t>
+      </w:r>
+      <w:r>
+        <w:t xml:space="preserve">que define a </w:t>
+      </w:r>
+      <w:r>
+        <w:t>separação de métodos</w:t>
+      </w:r>
+      <w:r>
+        <w:t xml:space="preserve"> de Consulta e Alteração de forma clara</w:t>
+      </w:r>
+      <w:r>
+        <w:t>.</w:t>
+      </w:r>
+    </w:p>
+    <w:p>
+      <w:pPr>
+        <w:pStyle w:val="PargrafodaLista"/>
+        <w:numPr>
+          <w:ilvl w:val="0"/>
+          <w:numId w:val="3"/>
+        </w:numPr>
+        <w:jc w:val="both"/>
+        <w:rPr>
+          <w:i/>
+          <w:iCs/>
+        </w:rPr>
+      </w:pPr>
+      <w:r>
+        <w:rPr>
+          <w:i/>
+          <w:iCs/>
+        </w:rPr>
+        <w:t>CQRS</w:t>
+      </w:r>
+    </w:p>
+    <w:p>
+      <w:pPr>
+        <w:pStyle w:val="PargrafodaLista"/>
+        <w:numPr>
+          <w:ilvl w:val="1"/>
+          <w:numId w:val="3"/>
+        </w:numPr>
+        <w:jc w:val="both"/>
+        <w:rPr>
+          <w:i/>
+          <w:iCs/>
+        </w:rPr>
+      </w:pPr>
+      <w:hyperlink r:id="rId38" w:history="1">
+        <w:r>
+          <w:rPr>
+            <w:rStyle w:val="Hyperlink"/>
+          </w:rPr>
+          <w:t>https://martinfowler.com/bliki/CQRS.html</w:t>
+        </w:r>
+      </w:hyperlink>
+    </w:p>
+    <w:p>
+      <w:pPr>
+        <w:pStyle w:val="PargrafodaLista"/>
+        <w:numPr>
+          <w:ilvl w:val="1"/>
+          <w:numId w:val="3"/>
+        </w:numPr>
+        <w:jc w:val="both"/>
+        <w:rPr>
+          <w:i/>
+          <w:iCs/>
+        </w:rPr>
+      </w:pPr>
+      <w:r>
+        <w:t xml:space="preserve">Padrão arquitetural baseado no </w:t>
+      </w:r>
+      <w:r>
+        <w:rPr>
+          <w:i/>
+          <w:iCs/>
+        </w:rPr>
+        <w:t>CQS</w:t>
+      </w:r>
+      <w:r>
+        <w:t>, mas agora pensando na questão arquitetural</w:t>
+      </w:r>
+      <w:r>
+        <w:t xml:space="preserve">, ou seja, relacionado </w:t>
+      </w:r>
+      <w:proofErr w:type="gramStart"/>
+      <w:r>
+        <w:t>à</w:t>
+      </w:r>
+      <w:proofErr w:type="gramEnd"/>
+      <w:r>
+        <w:t xml:space="preserve"> requisições via rede.</w:t>
+      </w:r>
+    </w:p>
+    <w:p>
+      <w:pPr>
+        <w:pStyle w:val="PargrafodaLista"/>
+        <w:numPr>
+          <w:ilvl w:val="0"/>
+          <w:numId w:val="3"/>
+        </w:numPr>
+        <w:jc w:val="both"/>
+        <w:rPr>
+          <w:i/>
+          <w:iCs/>
+        </w:rPr>
+      </w:pPr>
+      <w:r>
+        <w:rPr>
+          <w:i/>
+          <w:iCs/>
+        </w:rPr>
+        <w:t>S.O.L.I.D</w:t>
+      </w:r>
+    </w:p>
+    <w:p>
+      <w:pPr>
+        <w:pStyle w:val="PargrafodaLista"/>
+        <w:numPr>
+          <w:ilvl w:val="1"/>
+          <w:numId w:val="3"/>
+        </w:numPr>
+        <w:jc w:val="both"/>
+      </w:pPr>
+      <w:hyperlink r:id="rId39" w:history="1">
+        <w:r>
+          <w:rPr>
+            <w:rStyle w:val="Hyperlink"/>
+          </w:rPr>
+          <w:t>https://blog.caelum.com.br/principios-do-codigo-solido-na-orientacao-a-objetos/</w:t>
+        </w:r>
+      </w:hyperlink>
+    </w:p>
+    <w:p>
+      <w:pPr>
+        <w:pStyle w:val="PargrafodaLista"/>
+        <w:numPr>
+          <w:ilvl w:val="1"/>
+          <w:numId w:val="3"/>
+        </w:numPr>
+        <w:jc w:val="both"/>
+      </w:pPr>
+      <w:r>
+        <w:t>Acrônimo de características desejadas para que o código obtenha um bom padrão de qualidade, sendo mais fácil de passar por evoluções.</w:t>
+      </w:r>
+    </w:p>
+    <w:p>
+      <w:pPr>
+        <w:pStyle w:val="PargrafodaLista"/>
+        <w:numPr>
+          <w:ilvl w:val="0"/>
+          <w:numId w:val="3"/>
+        </w:numPr>
+        <w:jc w:val="both"/>
+      </w:pPr>
+      <w:proofErr w:type="spellStart"/>
+      <w:r>
+        <w:rPr>
+          <w:i/>
+          <w:iCs/>
+        </w:rPr>
+        <w:t>Tiny</w:t>
+      </w:r>
+      <w:proofErr w:type="spellEnd"/>
+      <w:r>
+        <w:rPr>
+          <w:i/>
+          <w:iCs/>
+        </w:rPr>
+        <w:t xml:space="preserve"> </w:t>
+      </w:r>
+      <w:proofErr w:type="spellStart"/>
+      <w:r>
+        <w:rPr>
+          <w:i/>
+          <w:iCs/>
+        </w:rPr>
+        <w:t>Types</w:t>
+      </w:r>
+      <w:proofErr w:type="spellEnd"/>
+    </w:p>
+    <w:p>
+      <w:pPr>
+        <w:pStyle w:val="PargrafodaLista"/>
+        <w:numPr>
+          <w:ilvl w:val="1"/>
+          <w:numId w:val="3"/>
+        </w:numPr>
+        <w:jc w:val="both"/>
+      </w:pPr>
+      <w:hyperlink r:id="rId40" w:history="1">
         <w:r>
           <w:rPr>
             <w:rStyle w:val="Hyperlink"/>
@@ -7555,7 +8475,7 @@
       </w:r>
     </w:p>
     <w:sectPr>
-      <w:headerReference w:type="default" r:id="rId35"/>
+      <w:headerReference w:type="default" r:id="rId41"/>
       <w:pgSz w:w="11906" w:h="16838"/>
       <w:pgMar w:top="1417" w:right="1701" w:bottom="1417" w:left="1701" w:header="708" w:footer="708" w:gutter="0"/>
       <w:cols w:space="708"/>
@@ -9149,6 +10069,18 @@
       </w:tblBorders>
     </w:tblPr>
   </w:style>
+  <w:style w:type="character" w:styleId="HiperlinkVisitado">
+    <w:name w:val="FollowedHyperlink"/>
+    <w:basedOn w:val="Fontepargpadro"/>
+    <w:uiPriority w:val="99"/>
+    <w:semiHidden/>
+    <w:unhideWhenUsed/>
+    <w:rsid w:val="004F3BDE"/>
+    <w:rPr>
+      <w:color w:val="954F72" w:themeColor="followedHyperlink"/>
+      <w:u w:val="single"/>
+    </w:rPr>
+  </w:style>
 </w:styles>
 </file>
 
@@ -9452,7 +10384,7 @@
 </file>
 
 <file path=customXml/itemProps1.xml><?xml version="1.0" encoding="utf-8"?>
-<ds:datastoreItem xmlns:ds="http://schemas.openxmlformats.org/officeDocument/2006/customXml" ds:itemID="{527AFE23-E98E-4FE4-BAF1-889733979471}">
+<ds:datastoreItem xmlns:ds="http://schemas.openxmlformats.org/officeDocument/2006/customXml" ds:itemID="{9E08CD20-BCFF-4DD5-AD51-4600F88E2B2B}">
   <ds:schemaRefs>
     <ds:schemaRef ds:uri="http://schemas.openxmlformats.org/officeDocument/2006/bibliography"/>
   </ds:schemaRefs>

</xml_diff>

<commit_message>
reestruturando pastas do repo
</commit_message>
<xml_diff>
--- a/docs/Trabalho Microserviços.docx
+++ b/docs/Trabalho Microserviços.docx
@@ -5922,143 +5922,73 @@
     <w:p>
       <w:pPr>
         <w:pStyle w:val="Ttulo2"/>
-      </w:pPr>
-      <w:bookmarkStart w:id="24" w:name="_Toc51520101"/>
-      <w:r>
-        <w:t>Seleção de Microsserviços para implementação</w:t>
+        <w:jc w:val="both"/>
+      </w:pPr>
+      <w:bookmarkStart w:id="24" w:name="_Toc51520102"/>
+      <w:r>
+        <w:t>Justificativa dos Serviços Implementados</w:t>
       </w:r>
       <w:bookmarkEnd w:id="24"/>
     </w:p>
     <w:p>
       <w:pPr>
-        <w:pStyle w:val="PargrafodaLista"/>
-        <w:numPr>
-          <w:ilvl w:val="0"/>
-          <w:numId w:val="2"/>
-        </w:numPr>
-        <w:jc w:val="both"/>
-      </w:pPr>
-      <w:r>
-        <w:t xml:space="preserve">Módulo de Gestão de Vagas - </w:t>
+        <w:jc w:val="both"/>
+      </w:pPr>
+      <w:r>
+        <w:t xml:space="preserve">O </w:t>
       </w:r>
       <w:proofErr w:type="spellStart"/>
       <w:r>
-        <w:t>Perfil</w:t>
-      </w:r>
-      <w:r>
-        <w:t>Microservice</w:t>
+        <w:t>microsserviço</w:t>
       </w:r>
       <w:proofErr w:type="spellEnd"/>
-    </w:p>
-    <w:p>
-      <w:pPr>
-        <w:pStyle w:val="PargrafodaLista"/>
-        <w:numPr>
-          <w:ilvl w:val="0"/>
-          <w:numId w:val="2"/>
-        </w:numPr>
-        <w:jc w:val="both"/>
-      </w:pPr>
-      <w:r>
-        <w:rPr>
-          <w:color w:val="FF0000"/>
-        </w:rPr>
-        <w:t xml:space="preserve">Módulo de Gestão de </w:t>
-      </w:r>
-      <w:r>
-        <w:rPr>
-          <w:color w:val="FF0000"/>
-        </w:rPr>
-        <w:t>Processos Seletivos</w:t>
-      </w:r>
-      <w:r>
-        <w:rPr>
-          <w:color w:val="FF0000"/>
-        </w:rPr>
-        <w:t xml:space="preserve"> - </w:t>
+      <w:r>
+        <w:t xml:space="preserve"> </w:t>
+      </w:r>
+      <w:r>
+        <w:t>selecionado</w:t>
+      </w:r>
+      <w:r>
+        <w:t xml:space="preserve"> para implementação foi o </w:t>
       </w:r>
       <w:proofErr w:type="spellStart"/>
       <w:r>
         <w:rPr>
-          <w:color w:val="FF0000"/>
-        </w:rPr>
-        <w:t>Candidato</w:t>
-      </w:r>
-      <w:r>
-        <w:rPr>
-          <w:color w:val="FF0000"/>
-        </w:rPr>
-        <w:t>Microservice</w:t>
+          <w:i/>
+          <w:iCs/>
+          <w:u w:val="single"/>
+        </w:rPr>
+        <w:t>PerfilMicroservice</w:t>
       </w:r>
       <w:proofErr w:type="spellEnd"/>
-    </w:p>
-    <w:p>
-      <w:pPr>
-        <w:pStyle w:val="Ttulo2"/>
-        <w:jc w:val="both"/>
-      </w:pPr>
-      <w:bookmarkStart w:id="25" w:name="_Toc51520102"/>
-      <w:r>
-        <w:t>Justificativa dos Serviços Implementados</w:t>
-      </w:r>
+      <w:r>
+        <w:t xml:space="preserve"> do </w:t>
+      </w:r>
+      <w:r>
+        <w:t>Módulo de Gestão de Vagas</w:t>
+      </w:r>
+      <w:r>
+        <w:t xml:space="preserve"> que</w:t>
+      </w:r>
+      <w:r>
+        <w:t xml:space="preserve">, apesar de simples, </w:t>
+      </w:r>
+      <w:r>
+        <w:t>permitem represe</w:t>
+      </w:r>
+      <w:bookmarkStart w:id="25" w:name="_GoBack"/>
       <w:bookmarkEnd w:id="25"/>
-    </w:p>
-    <w:p>
-      <w:pPr>
-        <w:jc w:val="both"/>
-      </w:pPr>
-      <w:r>
-        <w:t>O</w:t>
-      </w:r>
-      <w:r>
-        <w:t>(</w:t>
-      </w:r>
-      <w:r>
-        <w:t>s</w:t>
-      </w:r>
-      <w:r>
-        <w:t>)</w:t>
-      </w:r>
-      <w:r>
-        <w:t xml:space="preserve"> </w:t>
-      </w:r>
-      <w:proofErr w:type="spellStart"/>
-      <w:r>
-        <w:t>microsserviço</w:t>
-      </w:r>
-      <w:proofErr w:type="spellEnd"/>
-      <w:r>
-        <w:t>(</w:t>
-      </w:r>
-      <w:r>
-        <w:t>s</w:t>
-      </w:r>
-      <w:r>
-        <w:t>)</w:t>
-      </w:r>
-      <w:r>
-        <w:t xml:space="preserve"> selecionado</w:t>
-      </w:r>
-      <w:r>
-        <w:t>(</w:t>
-      </w:r>
-      <w:r>
-        <w:t>s</w:t>
-      </w:r>
-      <w:r>
-        <w:t>)</w:t>
-      </w:r>
-      <w:r>
-        <w:t xml:space="preserve">, apesar de simples, </w:t>
-      </w:r>
-      <w:r>
-        <w:t xml:space="preserve">permitem representar </w:t>
+      <w:r>
+        <w:t xml:space="preserve">ntar </w:t>
       </w:r>
       <w:r>
         <w:t xml:space="preserve">claramente a proposta de </w:t>
       </w:r>
       <w:r>
-        <w:t>solução arquitetural.</w:t>
+        <w:t>solução arquitetural</w:t>
+      </w:r>
+      <w:r>
+        <w:t>, considerando todo o código base que guia o desenvolvimento dentro dos padrões definidos.</w:t>
       </w:r>
     </w:p>
     <w:p>
@@ -6346,11 +6276,7 @@
         <w:t xml:space="preserve"> do DDD par</w:t>
       </w:r>
       <w:r>
-        <w:t xml:space="preserve">a separação de responsabilidade das classes influenciando todo o design. As classes herdam ou implementam* abstrações que marcam sua </w:t>
-      </w:r>
-      <w:r>
-        <w:lastRenderedPageBreak/>
-        <w:t>responsabilidade influenciando em comportamentos e na própria organização e documentação do código.</w:t>
+        <w:t>a separação de responsabilidade das classes influenciando todo o design. As classes herdam ou implementam* abstrações que marcam sua responsabilidade influenciando em comportamentos e na própria organização e documentação do código.</w:t>
       </w:r>
     </w:p>
     <w:p>
@@ -6365,6 +6291,7 @@
           <w:noProof/>
           <w:lang w:val="en-US"/>
         </w:rPr>
+        <w:lastRenderedPageBreak/>
         <w:drawing>
           <wp:inline distT="0" distB="0" distL="0" distR="0" wp14:anchorId="2258868E" wp14:editId="44FD6543">
             <wp:extent cx="2686685" cy="1971675"/>
@@ -6477,20 +6404,11 @@
         <w:t xml:space="preserve">implementações </w:t>
       </w:r>
       <w:r>
-        <w:t xml:space="preserve">de </w:t>
-      </w:r>
-      <w:proofErr w:type="gramStart"/>
-      <w:r>
-        <w:t>repositórios  nas</w:t>
-      </w:r>
-      <w:proofErr w:type="gramEnd"/>
-      <w:r>
-        <w:t xml:space="preserve"> abstrações definidas no domínio</w:t>
+        <w:t>de repositórios nas abstrações definidas no domínio</w:t>
       </w:r>
       <w:r>
         <w:t xml:space="preserve"> e a segregação de interfaces de consulta e alteração do </w:t>
       </w:r>
-      <w:bookmarkStart w:id="28" w:name="_GoBack"/>
       <w:r>
         <w:rPr>
           <w:i/>
@@ -6498,7 +6416,6 @@
         </w:rPr>
         <w:t>CQRS</w:t>
       </w:r>
-      <w:bookmarkEnd w:id="28"/>
       <w:r>
         <w:t>.</w:t>
       </w:r>
@@ -6601,7 +6518,7 @@
         <w:pStyle w:val="Ttulo3"/>
         <w:jc w:val="both"/>
       </w:pPr>
-      <w:bookmarkStart w:id="29" w:name="_Toc51520105"/>
+      <w:bookmarkStart w:id="28" w:name="_Toc51520105"/>
       <w:r>
         <w:t>Apresentação (Consumo</w:t>
       </w:r>
@@ -6616,23 +6533,23 @@
       <w:r>
         <w:t>)</w:t>
       </w:r>
+      <w:bookmarkEnd w:id="28"/>
+    </w:p>
+    <w:p>
+      <w:pPr>
+        <w:jc w:val="both"/>
+      </w:pPr>
+    </w:p>
+    <w:p>
+      <w:pPr>
+        <w:pStyle w:val="Ttulo3"/>
+        <w:jc w:val="both"/>
+      </w:pPr>
+      <w:bookmarkStart w:id="29" w:name="_Toc51520106"/>
+      <w:r>
+        <w:t>Implantação</w:t>
+      </w:r>
       <w:bookmarkEnd w:id="29"/>
-    </w:p>
-    <w:p>
-      <w:pPr>
-        <w:jc w:val="both"/>
-      </w:pPr>
-    </w:p>
-    <w:p>
-      <w:pPr>
-        <w:pStyle w:val="Ttulo3"/>
-        <w:jc w:val="both"/>
-      </w:pPr>
-      <w:bookmarkStart w:id="30" w:name="_Toc51520106"/>
-      <w:r>
-        <w:t>Implantação</w:t>
-      </w:r>
-      <w:bookmarkEnd w:id="30"/>
       <w:r>
         <w:t xml:space="preserve"> (</w:t>
       </w:r>
@@ -6936,11 +6853,106 @@
         <w:pStyle w:val="Ttulo3"/>
         <w:jc w:val="both"/>
       </w:pPr>
-      <w:bookmarkStart w:id="31" w:name="_Toc51520107"/>
+      <w:bookmarkStart w:id="30" w:name="_Toc51520107"/>
       <w:r>
         <w:lastRenderedPageBreak/>
         <w:t>Comunicação</w:t>
       </w:r>
+      <w:bookmarkEnd w:id="30"/>
+    </w:p>
+    <w:p>
+      <w:pPr>
+        <w:jc w:val="both"/>
+      </w:pPr>
+      <w:r>
+        <w:t xml:space="preserve">A comunicação </w:t>
+      </w:r>
+      <w:r>
+        <w:t xml:space="preserve">assíncrona </w:t>
+      </w:r>
+      <w:r>
+        <w:t xml:space="preserve">entre os microsserviços se dará pelo </w:t>
+      </w:r>
+      <w:r>
+        <w:rPr>
+          <w:i/>
+          <w:iCs/>
+        </w:rPr>
+        <w:t>broker</w:t>
+      </w:r>
+      <w:r>
+        <w:t xml:space="preserve"> padrão oferecido pela plataforma </w:t>
+      </w:r>
+      <w:proofErr w:type="spellStart"/>
+      <w:r>
+        <w:rPr>
+          <w:i/>
+          <w:iCs/>
+        </w:rPr>
+        <w:t>Openshift</w:t>
+      </w:r>
+      <w:proofErr w:type="spellEnd"/>
+      <w:r>
+        <w:t xml:space="preserve">: </w:t>
+      </w:r>
+      <w:proofErr w:type="spellStart"/>
+      <w:r>
+        <w:rPr>
+          <w:i/>
+          <w:iCs/>
+        </w:rPr>
+        <w:t>JBossMQ</w:t>
+      </w:r>
+      <w:proofErr w:type="spellEnd"/>
+      <w:r>
+        <w:t xml:space="preserve"> (baseado no Apache </w:t>
+      </w:r>
+      <w:proofErr w:type="spellStart"/>
+      <w:r>
+        <w:t>Artemis</w:t>
+      </w:r>
+      <w:proofErr w:type="spellEnd"/>
+      <w:r>
+        <w:t>).</w:t>
+      </w:r>
+    </w:p>
+    <w:p>
+      <w:pPr>
+        <w:jc w:val="both"/>
+      </w:pPr>
+      <w:r>
+        <w:t>Num primeiro momento, conforme já informado, algumas informações serão obtidas das bases corporativas atuais e na medida em que o novo sistema for sendo incrementado, essa comunicação será desligada.</w:t>
+      </w:r>
+    </w:p>
+    <w:p>
+      <w:pPr>
+        <w:jc w:val="both"/>
+      </w:pPr>
+      <w:r>
+        <w:t>Não será feita a implementação, apenas representação do componente arquitetural.</w:t>
+      </w:r>
+    </w:p>
+    <w:p>
+      <w:pPr>
+        <w:pStyle w:val="Ttulo3"/>
+        <w:jc w:val="both"/>
+      </w:pPr>
+      <w:bookmarkStart w:id="31" w:name="_Toc51520108"/>
+      <w:r>
+        <w:t>I</w:t>
+      </w:r>
+      <w:r>
+        <w:t xml:space="preserve"> </w:t>
+      </w:r>
+      <w:r>
+        <w:t>AM (autenticação</w:t>
+      </w:r>
+      <w:r>
+        <w:t xml:space="preserve"> e autorização</w:t>
+      </w:r>
+      <w:r>
+        <w:t>)</w:t>
+      </w:r>
       <w:bookmarkEnd w:id="31"/>
     </w:p>
     <w:p>
@@ -6948,23 +6960,7 @@
         <w:jc w:val="both"/>
       </w:pPr>
       <w:r>
-        <w:t xml:space="preserve">A comunicação </w:t>
-      </w:r>
-      <w:r>
-        <w:t xml:space="preserve">assíncrona </w:t>
-      </w:r>
-      <w:r>
-        <w:t xml:space="preserve">entre os microsserviços se dará pelo </w:t>
-      </w:r>
-      <w:r>
-        <w:rPr>
-          <w:i/>
-          <w:iCs/>
-        </w:rPr>
-        <w:t>broker</w:t>
-      </w:r>
-      <w:r>
-        <w:t xml:space="preserve"> padrão oferecido pela plataforma </w:t>
+        <w:t xml:space="preserve">Como solução de </w:t>
       </w:r>
       <w:proofErr w:type="spellStart"/>
       <w:r>
@@ -6972,39 +6968,41 @@
           <w:i/>
           <w:iCs/>
         </w:rPr>
+        <w:t>Identity</w:t>
+      </w:r>
+      <w:proofErr w:type="spellEnd"/>
+      <w:r>
+        <w:rPr>
+          <w:i/>
+          <w:iCs/>
+        </w:rPr>
+        <w:t xml:space="preserve"> Server</w:t>
+      </w:r>
+      <w:r>
+        <w:t xml:space="preserve">, foi selecionado o produto </w:t>
+      </w:r>
+      <w:proofErr w:type="spellStart"/>
+      <w:r>
+        <w:t>Keycloak</w:t>
+      </w:r>
+      <w:proofErr w:type="spellEnd"/>
+      <w:r>
+        <w:t xml:space="preserve"> também fornecido pela plataforma </w:t>
+      </w:r>
+      <w:proofErr w:type="spellStart"/>
+      <w:r>
+        <w:rPr>
+          <w:i/>
+          <w:iCs/>
+        </w:rPr>
         <w:t>Openshift</w:t>
       </w:r>
       <w:proofErr w:type="spellEnd"/>
       <w:r>
-        <w:t xml:space="preserve">: </w:t>
-      </w:r>
-      <w:proofErr w:type="spellStart"/>
-      <w:r>
-        <w:rPr>
-          <w:i/>
-          <w:iCs/>
-        </w:rPr>
-        <w:t>JBossMQ</w:t>
-      </w:r>
-      <w:proofErr w:type="spellEnd"/>
-      <w:r>
-        <w:t xml:space="preserve"> (baseado no Apache </w:t>
-      </w:r>
-      <w:proofErr w:type="spellStart"/>
-      <w:r>
-        <w:t>Artemis</w:t>
-      </w:r>
-      <w:proofErr w:type="spellEnd"/>
-      <w:r>
-        <w:t>).</w:t>
-      </w:r>
-    </w:p>
-    <w:p>
-      <w:pPr>
-        <w:jc w:val="both"/>
-      </w:pPr>
-      <w:r>
-        <w:t>Num primeiro momento, conforme já informado, algumas informações serão obtidas das bases corporativas atuais e na medida em que o novo sistema for sendo incrementado, essa comunicação será desligada.</w:t>
+        <w:t>.</w:t>
+      </w:r>
+      <w:r>
+        <w:t xml:space="preserve"> </w:t>
       </w:r>
     </w:p>
     <w:p>
@@ -7020,21 +7018,9 @@
         <w:pStyle w:val="Ttulo3"/>
         <w:jc w:val="both"/>
       </w:pPr>
-      <w:bookmarkStart w:id="32" w:name="_Toc51520108"/>
-      <w:r>
-        <w:t>I</w:t>
-      </w:r>
-      <w:r>
-        <w:t xml:space="preserve"> </w:t>
-      </w:r>
-      <w:r>
-        <w:t>AM (autenticação</w:t>
-      </w:r>
-      <w:r>
-        <w:t xml:space="preserve"> e autorização</w:t>
-      </w:r>
-      <w:r>
-        <w:t>)</w:t>
+      <w:bookmarkStart w:id="32" w:name="_Toc51520109"/>
+      <w:r>
+        <w:t>Publicação</w:t>
       </w:r>
       <w:bookmarkEnd w:id="32"/>
     </w:p>
@@ -7042,86 +7028,17 @@
       <w:pPr>
         <w:jc w:val="both"/>
       </w:pPr>
-      <w:r>
-        <w:t xml:space="preserve">Como solução de </w:t>
-      </w:r>
-      <w:proofErr w:type="spellStart"/>
-      <w:r>
-        <w:rPr>
-          <w:i/>
-          <w:iCs/>
-        </w:rPr>
-        <w:t>Identity</w:t>
-      </w:r>
-      <w:proofErr w:type="spellEnd"/>
-      <w:r>
-        <w:rPr>
-          <w:i/>
-          <w:iCs/>
-        </w:rPr>
-        <w:t xml:space="preserve"> Server</w:t>
-      </w:r>
-      <w:r>
-        <w:t xml:space="preserve">, foi selecionado o produto </w:t>
-      </w:r>
-      <w:proofErr w:type="spellStart"/>
-      <w:r>
-        <w:t>Keycloak</w:t>
-      </w:r>
-      <w:proofErr w:type="spellEnd"/>
-      <w:r>
-        <w:t xml:space="preserve"> também fornecido pela plataforma </w:t>
-      </w:r>
-      <w:proofErr w:type="spellStart"/>
-      <w:r>
-        <w:rPr>
-          <w:i/>
-          <w:iCs/>
-        </w:rPr>
-        <w:t>Openshift</w:t>
-      </w:r>
-      <w:proofErr w:type="spellEnd"/>
-      <w:r>
-        <w:t>.</w:t>
-      </w:r>
-      <w:r>
-        <w:t xml:space="preserve"> </w:t>
-      </w:r>
-    </w:p>
-    <w:p>
-      <w:pPr>
-        <w:jc w:val="both"/>
-      </w:pPr>
-      <w:r>
-        <w:t>Não será feita a implementação, apenas representação do componente arquitetural.</w:t>
-      </w:r>
     </w:p>
     <w:p>
       <w:pPr>
         <w:pStyle w:val="Ttulo3"/>
         <w:jc w:val="both"/>
       </w:pPr>
-      <w:bookmarkStart w:id="33" w:name="_Toc51520109"/>
-      <w:r>
-        <w:t>Publicação</w:t>
+      <w:bookmarkStart w:id="33" w:name="_Toc51520110"/>
+      <w:r>
+        <w:t>Apresentação (PPT)</w:t>
       </w:r>
       <w:bookmarkEnd w:id="33"/>
-    </w:p>
-    <w:p>
-      <w:pPr>
-        <w:jc w:val="both"/>
-      </w:pPr>
-    </w:p>
-    <w:p>
-      <w:pPr>
-        <w:pStyle w:val="Ttulo3"/>
-        <w:jc w:val="both"/>
-      </w:pPr>
-      <w:bookmarkStart w:id="34" w:name="_Toc51520110"/>
-      <w:r>
-        <w:t>Apresentação (PPT)</w:t>
-      </w:r>
-      <w:bookmarkEnd w:id="34"/>
     </w:p>
     <w:p>
       <w:pPr>
@@ -7157,12 +7074,12 @@
         <w:pStyle w:val="Ttulo1"/>
         <w:jc w:val="both"/>
       </w:pPr>
-      <w:bookmarkStart w:id="35" w:name="_Toc51520111"/>
+      <w:bookmarkStart w:id="34" w:name="_Toc51520111"/>
       <w:r>
         <w:lastRenderedPageBreak/>
         <w:t>Conclusão</w:t>
       </w:r>
-      <w:bookmarkEnd w:id="35"/>
+      <w:bookmarkEnd w:id="34"/>
     </w:p>
     <w:p>
       <w:pPr>
@@ -7183,12 +7100,12 @@
         <w:pStyle w:val="Ttulo1"/>
         <w:jc w:val="both"/>
       </w:pPr>
-      <w:bookmarkStart w:id="36" w:name="_Toc51520112"/>
+      <w:bookmarkStart w:id="35" w:name="_Toc51520112"/>
       <w:r>
         <w:lastRenderedPageBreak/>
         <w:t>Referências</w:t>
       </w:r>
-      <w:bookmarkEnd w:id="36"/>
+      <w:bookmarkEnd w:id="35"/>
     </w:p>
     <w:p>
       <w:pPr>
@@ -10384,7 +10301,7 @@
 </file>
 
 <file path=customXml/itemProps1.xml><?xml version="1.0" encoding="utf-8"?>
-<ds:datastoreItem xmlns:ds="http://schemas.openxmlformats.org/officeDocument/2006/customXml" ds:itemID="{9E08CD20-BCFF-4DD5-AD51-4600F88E2B2B}">
+<ds:datastoreItem xmlns:ds="http://schemas.openxmlformats.org/officeDocument/2006/customXml" ds:itemID="{57B97433-920F-4528-AEBF-4124DBF99485}">
   <ds:schemaRefs>
     <ds:schemaRef ds:uri="http://schemas.openxmlformats.org/officeDocument/2006/bibliography"/>
   </ds:schemaRefs>

</xml_diff>

<commit_message>
finalização do documento do tabalho
</commit_message>
<xml_diff>
--- a/docs/Trabalho Microserviços.docx
+++ b/docs/Trabalho Microserviços.docx
@@ -149,7 +149,27 @@
           <w:sz w:val="72"/>
           <w:szCs w:val="72"/>
         </w:rPr>
-        <w:t>Arquitetura de Microsserviços e Mobile</w:t>
+        <w:t xml:space="preserve">Arquitetura de </w:t>
+      </w:r>
+      <w:proofErr w:type="spellStart"/>
+      <w:r>
+        <w:rPr>
+          <w:rFonts w:ascii="Droid Serif" w:eastAsia="Droid Serif" w:hAnsi="Droid Serif" w:cs="Droid Serif"/>
+          <w:b/>
+          <w:sz w:val="72"/>
+          <w:szCs w:val="72"/>
+        </w:rPr>
+        <w:t>Microsserviços</w:t>
+      </w:r>
+      <w:proofErr w:type="spellEnd"/>
+      <w:r>
+        <w:rPr>
+          <w:rFonts w:ascii="Droid Serif" w:eastAsia="Droid Serif" w:hAnsi="Droid Serif" w:cs="Droid Serif"/>
+          <w:b/>
+          <w:sz w:val="72"/>
+          <w:szCs w:val="72"/>
+        </w:rPr>
+        <w:t xml:space="preserve"> e Mobile</w:t>
       </w:r>
     </w:p>
     <w:p>
@@ -276,6 +296,8 @@
           <w:r>
             <w:t xml:space="preserve"> </w:t>
           </w:r>
+          <w:bookmarkStart w:id="0" w:name="_GoBack"/>
+          <w:bookmarkEnd w:id="0"/>
           <w:r>
             <w:fldChar w:fldCharType="begin"/>
           </w:r>
@@ -284,123 +306,6 @@
           </w:r>
           <w:r>
             <w:fldChar w:fldCharType="separate"/>
-          </w:r>
-        </w:p>
-        <w:bookmarkStart w:id="0" w:name="_GoBack"/>
-        <w:bookmarkEnd w:id="0"/>
-        <w:p>
-          <w:pPr>
-            <w:pStyle w:val="Sumrio1"/>
-            <w:tabs>
-              <w:tab w:val="right" w:leader="dot" w:pos="8494"/>
-            </w:tabs>
-            <w:rPr>
-              <w:rFonts w:eastAsiaTheme="minorEastAsia"/>
-              <w:noProof/>
-              <w:lang w:eastAsia="pt-BR"/>
-            </w:rPr>
-          </w:pPr>
-          <w:r>
-            <w:rPr>
-              <w:rStyle w:val="Hyperlink"/>
-              <w:noProof/>
-            </w:rPr>
-            <w:fldChar w:fldCharType="begin"/>
-          </w:r>
-          <w:r>
-            <w:rPr>
-              <w:rStyle w:val="Hyperlink"/>
-              <w:noProof/>
-            </w:rPr>
-            <w:instrText xml:space="preserve"> </w:instrText>
-          </w:r>
-          <w:r>
-            <w:rPr>
-              <w:noProof/>
-            </w:rPr>
-            <w:instrText>HYPERLINK \l "_Toc51604313"</w:instrText>
-          </w:r>
-          <w:r>
-            <w:rPr>
-              <w:rStyle w:val="Hyperlink"/>
-              <w:noProof/>
-            </w:rPr>
-            <w:instrText xml:space="preserve"> </w:instrText>
-          </w:r>
-          <w:r>
-            <w:rPr>
-              <w:rStyle w:val="Hyperlink"/>
-              <w:noProof/>
-            </w:rPr>
-          </w:r>
-          <w:r>
-            <w:rPr>
-              <w:rStyle w:val="Hyperlink"/>
-              <w:noProof/>
-            </w:rPr>
-            <w:fldChar w:fldCharType="separate"/>
-          </w:r>
-          <w:r>
-            <w:rPr>
-              <w:rStyle w:val="Hyperlink"/>
-              <w:noProof/>
-            </w:rPr>
-            <w:t>Introdução</w:t>
-          </w:r>
-          <w:r>
-            <w:rPr>
-              <w:noProof/>
-              <w:webHidden/>
-            </w:rPr>
-            <w:tab/>
-          </w:r>
-          <w:r>
-            <w:rPr>
-              <w:noProof/>
-              <w:webHidden/>
-            </w:rPr>
-            <w:fldChar w:fldCharType="begin"/>
-          </w:r>
-          <w:r>
-            <w:rPr>
-              <w:noProof/>
-              <w:webHidden/>
-            </w:rPr>
-            <w:instrText xml:space="preserve"> PAGEREF _Toc51604313 \h </w:instrText>
-          </w:r>
-          <w:r>
-            <w:rPr>
-              <w:noProof/>
-              <w:webHidden/>
-            </w:rPr>
-          </w:r>
-          <w:r>
-            <w:rPr>
-              <w:noProof/>
-              <w:webHidden/>
-            </w:rPr>
-            <w:fldChar w:fldCharType="separate"/>
-          </w:r>
-          <w:r>
-            <w:rPr>
-              <w:noProof/>
-              <w:webHidden/>
-            </w:rPr>
-            <w:t>4</w:t>
-          </w:r>
-          <w:r>
-            <w:rPr>
-              <w:noProof/>
-              <w:webHidden/>
-            </w:rPr>
-            <w:fldChar w:fldCharType="end"/>
-          </w:r>
-          <w:r>
-            <w:rPr>
-              <w:rStyle w:val="Hyperlink"/>
-              <w:noProof/>
-            </w:rPr>
-            <w:fldChar w:fldCharType="end"/>
           </w:r>
         </w:p>
         <w:p>
@@ -415,7 +320,77 @@
               <w:lang w:eastAsia="pt-BR"/>
             </w:rPr>
           </w:pPr>
-          <w:hyperlink w:anchor="_Toc51604314" w:history="1">
+          <w:hyperlink w:anchor="_Toc51606590" w:history="1">
+            <w:r>
+              <w:rPr>
+                <w:rStyle w:val="Hyperlink"/>
+                <w:noProof/>
+              </w:rPr>
+              <w:t>Introdução</w:t>
+            </w:r>
+            <w:r>
+              <w:rPr>
+                <w:noProof/>
+                <w:webHidden/>
+              </w:rPr>
+              <w:tab/>
+            </w:r>
+            <w:r>
+              <w:rPr>
+                <w:noProof/>
+                <w:webHidden/>
+              </w:rPr>
+              <w:fldChar w:fldCharType="begin"/>
+            </w:r>
+            <w:r>
+              <w:rPr>
+                <w:noProof/>
+                <w:webHidden/>
+              </w:rPr>
+              <w:instrText xml:space="preserve"> PAGEREF _Toc51606590 \h </w:instrText>
+            </w:r>
+            <w:r>
+              <w:rPr>
+                <w:noProof/>
+                <w:webHidden/>
+              </w:rPr>
+            </w:r>
+            <w:r>
+              <w:rPr>
+                <w:noProof/>
+                <w:webHidden/>
+              </w:rPr>
+              <w:fldChar w:fldCharType="separate"/>
+            </w:r>
+            <w:r>
+              <w:rPr>
+                <w:noProof/>
+                <w:webHidden/>
+              </w:rPr>
+              <w:t>4</w:t>
+            </w:r>
+            <w:r>
+              <w:rPr>
+                <w:noProof/>
+                <w:webHidden/>
+              </w:rPr>
+              <w:fldChar w:fldCharType="end"/>
+            </w:r>
+          </w:hyperlink>
+        </w:p>
+        <w:p>
+          <w:pPr>
+            <w:pStyle w:val="Sumrio1"/>
+            <w:tabs>
+              <w:tab w:val="right" w:leader="dot" w:pos="8494"/>
+            </w:tabs>
+            <w:rPr>
+              <w:rFonts w:eastAsiaTheme="minorEastAsia"/>
+              <w:noProof/>
+              <w:lang w:eastAsia="pt-BR"/>
+            </w:rPr>
+          </w:pPr>
+          <w:hyperlink w:anchor="_Toc51606591" w:history="1">
             <w:r>
               <w:rPr>
                 <w:rStyle w:val="Hyperlink"/>
@@ -451,7 +426,7 @@
                 <w:noProof/>
                 <w:webHidden/>
               </w:rPr>
-              <w:instrText xml:space="preserve"> PAGEREF _Toc51604314 \h </w:instrText>
+              <w:instrText xml:space="preserve"> PAGEREF _Toc51606591 \h </w:instrText>
             </w:r>
             <w:r>
               <w:rPr>
@@ -494,7 +469,7 @@
               <w:lang w:eastAsia="pt-BR"/>
             </w:rPr>
           </w:pPr>
-          <w:hyperlink w:anchor="_Toc51604315" w:history="1">
+          <w:hyperlink w:anchor="_Toc51606592" w:history="1">
             <w:r>
               <w:rPr>
                 <w:rStyle w:val="Hyperlink"/>
@@ -523,7 +498,7 @@
                 <w:noProof/>
                 <w:webHidden/>
               </w:rPr>
-              <w:instrText xml:space="preserve"> PAGEREF _Toc51604315 \h </w:instrText>
+              <w:instrText xml:space="preserve"> PAGEREF _Toc51606592 \h </w:instrText>
             </w:r>
             <w:r>
               <w:rPr>
@@ -566,7 +541,7 @@
               <w:lang w:eastAsia="pt-BR"/>
             </w:rPr>
           </w:pPr>
-          <w:hyperlink w:anchor="_Toc51604316" w:history="1">
+          <w:hyperlink w:anchor="_Toc51606593" w:history="1">
             <w:r>
               <w:rPr>
                 <w:rStyle w:val="Hyperlink"/>
@@ -593,7 +568,7 @@
                 <w:noProof/>
                 <w:webHidden/>
               </w:rPr>
-              <w:instrText xml:space="preserve"> PAGEREF _Toc51604316 \h </w:instrText>
+              <w:instrText xml:space="preserve"> PAGEREF _Toc51606593 \h </w:instrText>
             </w:r>
             <w:r>
               <w:rPr>
@@ -636,7 +611,7 @@
               <w:lang w:eastAsia="pt-BR"/>
             </w:rPr>
           </w:pPr>
-          <w:hyperlink w:anchor="_Toc51604317" w:history="1">
+          <w:hyperlink w:anchor="_Toc51606594" w:history="1">
             <w:r>
               <w:rPr>
                 <w:rStyle w:val="Hyperlink"/>
@@ -663,7 +638,7 @@
                 <w:noProof/>
                 <w:webHidden/>
               </w:rPr>
-              <w:instrText xml:space="preserve"> PAGEREF _Toc51604317 \h </w:instrText>
+              <w:instrText xml:space="preserve"> PAGEREF _Toc51606594 \h </w:instrText>
             </w:r>
             <w:r>
               <w:rPr>
@@ -706,7 +681,7 @@
               <w:lang w:eastAsia="pt-BR"/>
             </w:rPr>
           </w:pPr>
-          <w:hyperlink w:anchor="_Toc51604318" w:history="1">
+          <w:hyperlink w:anchor="_Toc51606595" w:history="1">
             <w:r>
               <w:rPr>
                 <w:rStyle w:val="Hyperlink"/>
@@ -733,7 +708,7 @@
                 <w:noProof/>
                 <w:webHidden/>
               </w:rPr>
-              <w:instrText xml:space="preserve"> PAGEREF _Toc51604318 \h </w:instrText>
+              <w:instrText xml:space="preserve"> PAGEREF _Toc51606595 \h </w:instrText>
             </w:r>
             <w:r>
               <w:rPr>
@@ -776,7 +751,7 @@
               <w:lang w:eastAsia="pt-BR"/>
             </w:rPr>
           </w:pPr>
-          <w:hyperlink w:anchor="_Toc51604319" w:history="1">
+          <w:hyperlink w:anchor="_Toc51606596" w:history="1">
             <w:r>
               <w:rPr>
                 <w:rStyle w:val="Hyperlink"/>
@@ -803,7 +778,7 @@
                 <w:noProof/>
                 <w:webHidden/>
               </w:rPr>
-              <w:instrText xml:space="preserve"> PAGEREF _Toc51604319 \h </w:instrText>
+              <w:instrText xml:space="preserve"> PAGEREF _Toc51606596 \h </w:instrText>
             </w:r>
             <w:r>
               <w:rPr>
@@ -846,7 +821,7 @@
               <w:lang w:eastAsia="pt-BR"/>
             </w:rPr>
           </w:pPr>
-          <w:hyperlink w:anchor="_Toc51604320" w:history="1">
+          <w:hyperlink w:anchor="_Toc51606597" w:history="1">
             <w:r>
               <w:rPr>
                 <w:rStyle w:val="Hyperlink"/>
@@ -873,7 +848,7 @@
                 <w:noProof/>
                 <w:webHidden/>
               </w:rPr>
-              <w:instrText xml:space="preserve"> PAGEREF _Toc51604320 \h </w:instrText>
+              <w:instrText xml:space="preserve"> PAGEREF _Toc51606597 \h </w:instrText>
             </w:r>
             <w:r>
               <w:rPr>
@@ -916,7 +891,7 @@
               <w:lang w:eastAsia="pt-BR"/>
             </w:rPr>
           </w:pPr>
-          <w:hyperlink w:anchor="_Toc51604321" w:history="1">
+          <w:hyperlink w:anchor="_Toc51606598" w:history="1">
             <w:r>
               <w:rPr>
                 <w:rStyle w:val="Hyperlink"/>
@@ -943,7 +918,7 @@
                 <w:noProof/>
                 <w:webHidden/>
               </w:rPr>
-              <w:instrText xml:space="preserve"> PAGEREF _Toc51604321 \h </w:instrText>
+              <w:instrText xml:space="preserve"> PAGEREF _Toc51606598 \h </w:instrText>
             </w:r>
             <w:r>
               <w:rPr>
@@ -986,7 +961,7 @@
               <w:lang w:eastAsia="pt-BR"/>
             </w:rPr>
           </w:pPr>
-          <w:hyperlink w:anchor="_Toc51604322" w:history="1">
+          <w:hyperlink w:anchor="_Toc51606599" w:history="1">
             <w:r>
               <w:rPr>
                 <w:rStyle w:val="Hyperlink"/>
@@ -1013,7 +988,7 @@
                 <w:noProof/>
                 <w:webHidden/>
               </w:rPr>
-              <w:instrText xml:space="preserve"> PAGEREF _Toc51604322 \h </w:instrText>
+              <w:instrText xml:space="preserve"> PAGEREF _Toc51606599 \h </w:instrText>
             </w:r>
             <w:r>
               <w:rPr>
@@ -1056,7 +1031,7 @@
               <w:lang w:eastAsia="pt-BR"/>
             </w:rPr>
           </w:pPr>
-          <w:hyperlink w:anchor="_Toc51604323" w:history="1">
+          <w:hyperlink w:anchor="_Toc51606600" w:history="1">
             <w:r>
               <w:rPr>
                 <w:rStyle w:val="Hyperlink"/>
@@ -1083,7 +1058,7 @@
                 <w:noProof/>
                 <w:webHidden/>
               </w:rPr>
-              <w:instrText xml:space="preserve"> PAGEREF _Toc51604323 \h </w:instrText>
+              <w:instrText xml:space="preserve"> PAGEREF _Toc51606600 \h </w:instrText>
             </w:r>
             <w:r>
               <w:rPr>
@@ -1126,7 +1101,7 @@
               <w:lang w:eastAsia="pt-BR"/>
             </w:rPr>
           </w:pPr>
-          <w:hyperlink w:anchor="_Toc51604324" w:history="1">
+          <w:hyperlink w:anchor="_Toc51606601" w:history="1">
             <w:r>
               <w:rPr>
                 <w:rStyle w:val="Hyperlink"/>
@@ -1153,7 +1128,7 @@
                 <w:noProof/>
                 <w:webHidden/>
               </w:rPr>
-              <w:instrText xml:space="preserve"> PAGEREF _Toc51604324 \h </w:instrText>
+              <w:instrText xml:space="preserve"> PAGEREF _Toc51606601 \h </w:instrText>
             </w:r>
             <w:r>
               <w:rPr>
@@ -1196,7 +1171,7 @@
               <w:lang w:eastAsia="pt-BR"/>
             </w:rPr>
           </w:pPr>
-          <w:hyperlink w:anchor="_Toc51604325" w:history="1">
+          <w:hyperlink w:anchor="_Toc51606602" w:history="1">
             <w:r>
               <w:rPr>
                 <w:rStyle w:val="Hyperlink"/>
@@ -1223,7 +1198,7 @@
                 <w:noProof/>
                 <w:webHidden/>
               </w:rPr>
-              <w:instrText xml:space="preserve"> PAGEREF _Toc51604325 \h </w:instrText>
+              <w:instrText xml:space="preserve"> PAGEREF _Toc51606602 \h </w:instrText>
             </w:r>
             <w:r>
               <w:rPr>
@@ -1266,7 +1241,7 @@
               <w:lang w:eastAsia="pt-BR"/>
             </w:rPr>
           </w:pPr>
-          <w:hyperlink w:anchor="_Toc51604326" w:history="1">
+          <w:hyperlink w:anchor="_Toc51606603" w:history="1">
             <w:r>
               <w:rPr>
                 <w:rStyle w:val="Hyperlink"/>
@@ -1293,7 +1268,7 @@
                 <w:noProof/>
                 <w:webHidden/>
               </w:rPr>
-              <w:instrText xml:space="preserve"> PAGEREF _Toc51604326 \h </w:instrText>
+              <w:instrText xml:space="preserve"> PAGEREF _Toc51606603 \h </w:instrText>
             </w:r>
             <w:r>
               <w:rPr>
@@ -1336,7 +1311,7 @@
               <w:lang w:eastAsia="pt-BR"/>
             </w:rPr>
           </w:pPr>
-          <w:hyperlink w:anchor="_Toc51604327" w:history="1">
+          <w:hyperlink w:anchor="_Toc51606604" w:history="1">
             <w:r>
               <w:rPr>
                 <w:rStyle w:val="Hyperlink"/>
@@ -1363,7 +1338,7 @@
                 <w:noProof/>
                 <w:webHidden/>
               </w:rPr>
-              <w:instrText xml:space="preserve"> PAGEREF _Toc51604327 \h </w:instrText>
+              <w:instrText xml:space="preserve"> PAGEREF _Toc51606604 \h </w:instrText>
             </w:r>
             <w:r>
               <w:rPr>
@@ -1406,7 +1381,7 @@
               <w:lang w:eastAsia="pt-BR"/>
             </w:rPr>
           </w:pPr>
-          <w:hyperlink w:anchor="_Toc51604328" w:history="1">
+          <w:hyperlink w:anchor="_Toc51606605" w:history="1">
             <w:r>
               <w:rPr>
                 <w:rStyle w:val="Hyperlink"/>
@@ -1487,7 +1462,7 @@
                 <w:noProof/>
                 <w:webHidden/>
               </w:rPr>
-              <w:instrText xml:space="preserve"> PAGEREF _Toc51604328 \h </w:instrText>
+              <w:instrText xml:space="preserve"> PAGEREF _Toc51606605 \h </w:instrText>
             </w:r>
             <w:r>
               <w:rPr>
@@ -1530,7 +1505,7 @@
               <w:lang w:eastAsia="pt-BR"/>
             </w:rPr>
           </w:pPr>
-          <w:hyperlink w:anchor="_Toc51604329" w:history="1">
+          <w:hyperlink w:anchor="_Toc51606606" w:history="1">
             <w:r>
               <w:rPr>
                 <w:rStyle w:val="Hyperlink"/>
@@ -1557,7 +1532,7 @@
                 <w:noProof/>
                 <w:webHidden/>
               </w:rPr>
-              <w:instrText xml:space="preserve"> PAGEREF _Toc51604329 \h </w:instrText>
+              <w:instrText xml:space="preserve"> PAGEREF _Toc51606606 \h </w:instrText>
             </w:r>
             <w:r>
               <w:rPr>
@@ -1600,7 +1575,7 @@
               <w:lang w:eastAsia="pt-BR"/>
             </w:rPr>
           </w:pPr>
-          <w:hyperlink w:anchor="_Toc51604330" w:history="1">
+          <w:hyperlink w:anchor="_Toc51606607" w:history="1">
             <w:r>
               <w:rPr>
                 <w:rStyle w:val="Hyperlink"/>
@@ -1629,7 +1604,7 @@
                 <w:noProof/>
                 <w:webHidden/>
               </w:rPr>
-              <w:instrText xml:space="preserve"> PAGEREF _Toc51604330 \h </w:instrText>
+              <w:instrText xml:space="preserve"> PAGEREF _Toc51606607 \h </w:instrText>
             </w:r>
             <w:r>
               <w:rPr>
@@ -1672,7 +1647,7 @@
               <w:lang w:eastAsia="pt-BR"/>
             </w:rPr>
           </w:pPr>
-          <w:hyperlink w:anchor="_Toc51604331" w:history="1">
+          <w:hyperlink w:anchor="_Toc51606608" w:history="1">
             <w:r>
               <w:rPr>
                 <w:rStyle w:val="Hyperlink"/>
@@ -1701,7 +1676,7 @@
                 <w:noProof/>
                 <w:webHidden/>
               </w:rPr>
-              <w:instrText xml:space="preserve"> PAGEREF _Toc51604331 \h </w:instrText>
+              <w:instrText xml:space="preserve"> PAGEREF _Toc51606608 \h </w:instrText>
             </w:r>
             <w:r>
               <w:rPr>
@@ -1744,7 +1719,7 @@
               <w:lang w:eastAsia="pt-BR"/>
             </w:rPr>
           </w:pPr>
-          <w:hyperlink w:anchor="_Toc51604332" w:history="1">
+          <w:hyperlink w:anchor="_Toc51606609" w:history="1">
             <w:r>
               <w:rPr>
                 <w:rStyle w:val="Hyperlink"/>
@@ -1771,7 +1746,7 @@
                 <w:noProof/>
                 <w:webHidden/>
               </w:rPr>
-              <w:instrText xml:space="preserve"> PAGEREF _Toc51604332 \h </w:instrText>
+              <w:instrText xml:space="preserve"> PAGEREF _Toc51606609 \h </w:instrText>
             </w:r>
             <w:r>
               <w:rPr>
@@ -1814,7 +1789,7 @@
               <w:lang w:eastAsia="pt-BR"/>
             </w:rPr>
           </w:pPr>
-          <w:hyperlink w:anchor="_Toc51604333" w:history="1">
+          <w:hyperlink w:anchor="_Toc51606610" w:history="1">
             <w:r>
               <w:rPr>
                 <w:rStyle w:val="Hyperlink"/>
@@ -1841,7 +1816,7 @@
                 <w:noProof/>
                 <w:webHidden/>
               </w:rPr>
-              <w:instrText xml:space="preserve"> PAGEREF _Toc51604333 \h </w:instrText>
+              <w:instrText xml:space="preserve"> PAGEREF _Toc51606610 \h </w:instrText>
             </w:r>
             <w:r>
               <w:rPr>
@@ -1884,7 +1859,7 @@
               <w:lang w:eastAsia="pt-BR"/>
             </w:rPr>
           </w:pPr>
-          <w:hyperlink w:anchor="_Toc51604334" w:history="1">
+          <w:hyperlink w:anchor="_Toc51606611" w:history="1">
             <w:r>
               <w:rPr>
                 <w:rStyle w:val="Hyperlink"/>
@@ -1911,7 +1886,7 @@
                 <w:noProof/>
                 <w:webHidden/>
               </w:rPr>
-              <w:instrText xml:space="preserve"> PAGEREF _Toc51604334 \h </w:instrText>
+              <w:instrText xml:space="preserve"> PAGEREF _Toc51606611 \h </w:instrText>
             </w:r>
             <w:r>
               <w:rPr>
@@ -1954,7 +1929,7 @@
               <w:lang w:eastAsia="pt-BR"/>
             </w:rPr>
           </w:pPr>
-          <w:hyperlink w:anchor="_Toc51604335" w:history="1">
+          <w:hyperlink w:anchor="_Toc51606612" w:history="1">
             <w:r>
               <w:rPr>
                 <w:rStyle w:val="Hyperlink"/>
@@ -1997,7 +1972,7 @@
                 <w:noProof/>
                 <w:webHidden/>
               </w:rPr>
-              <w:instrText xml:space="preserve"> PAGEREF _Toc51604335 \h </w:instrText>
+              <w:instrText xml:space="preserve"> PAGEREF _Toc51606612 \h </w:instrText>
             </w:r>
             <w:r>
               <w:rPr>
@@ -2040,7 +2015,7 @@
               <w:lang w:eastAsia="pt-BR"/>
             </w:rPr>
           </w:pPr>
-          <w:hyperlink w:anchor="_Toc51604336" w:history="1">
+          <w:hyperlink w:anchor="_Toc51606613" w:history="1">
             <w:r>
               <w:rPr>
                 <w:rStyle w:val="Hyperlink"/>
@@ -2067,7 +2042,7 @@
                 <w:noProof/>
                 <w:webHidden/>
               </w:rPr>
-              <w:instrText xml:space="preserve"> PAGEREF _Toc51604336 \h </w:instrText>
+              <w:instrText xml:space="preserve"> PAGEREF _Toc51606613 \h </w:instrText>
             </w:r>
             <w:r>
               <w:rPr>
@@ -2110,7 +2085,7 @@
               <w:lang w:eastAsia="pt-BR"/>
             </w:rPr>
           </w:pPr>
-          <w:hyperlink w:anchor="_Toc51604337" w:history="1">
+          <w:hyperlink w:anchor="_Toc51606614" w:history="1">
             <w:r>
               <w:rPr>
                 <w:rStyle w:val="Hyperlink"/>
@@ -2139,7 +2114,7 @@
                 <w:noProof/>
                 <w:webHidden/>
               </w:rPr>
-              <w:instrText xml:space="preserve"> PAGEREF _Toc51604337 \h </w:instrText>
+              <w:instrText xml:space="preserve"> PAGEREF _Toc51606614 \h </w:instrText>
             </w:r>
             <w:r>
               <w:rPr>
@@ -2182,7 +2157,7 @@
               <w:lang w:eastAsia="pt-BR"/>
             </w:rPr>
           </w:pPr>
-          <w:hyperlink w:anchor="_Toc51604338" w:history="1">
+          <w:hyperlink w:anchor="_Toc51606615" w:history="1">
             <w:r>
               <w:rPr>
                 <w:rStyle w:val="Hyperlink"/>
@@ -2218,7 +2193,7 @@
                 <w:noProof/>
                 <w:webHidden/>
               </w:rPr>
-              <w:instrText xml:space="preserve"> PAGEREF _Toc51604338 \h </w:instrText>
+              <w:instrText xml:space="preserve"> PAGEREF _Toc51606615 \h </w:instrText>
             </w:r>
             <w:r>
               <w:rPr>
@@ -2261,7 +2236,7 @@
               <w:lang w:eastAsia="pt-BR"/>
             </w:rPr>
           </w:pPr>
-          <w:hyperlink w:anchor="_Toc51604339" w:history="1">
+          <w:hyperlink w:anchor="_Toc51606616" w:history="1">
             <w:r>
               <w:rPr>
                 <w:rStyle w:val="Hyperlink"/>
@@ -2288,7 +2263,7 @@
                 <w:noProof/>
                 <w:webHidden/>
               </w:rPr>
-              <w:instrText xml:space="preserve"> PAGEREF _Toc51604339 \h </w:instrText>
+              <w:instrText xml:space="preserve"> PAGEREF _Toc51606616 \h </w:instrText>
             </w:r>
             <w:r>
               <w:rPr>
@@ -2331,7 +2306,7 @@
               <w:lang w:eastAsia="pt-BR"/>
             </w:rPr>
           </w:pPr>
-          <w:hyperlink w:anchor="_Toc51604340" w:history="1">
+          <w:hyperlink w:anchor="_Toc51606617" w:history="1">
             <w:r>
               <w:rPr>
                 <w:rStyle w:val="Hyperlink"/>
@@ -2358,7 +2333,7 @@
                 <w:noProof/>
                 <w:webHidden/>
               </w:rPr>
-              <w:instrText xml:space="preserve"> PAGEREF _Toc51604340 \h </w:instrText>
+              <w:instrText xml:space="preserve"> PAGEREF _Toc51606617 \h </w:instrText>
             </w:r>
             <w:r>
               <w:rPr>
@@ -2401,7 +2376,7 @@
               <w:lang w:eastAsia="pt-BR"/>
             </w:rPr>
           </w:pPr>
-          <w:hyperlink w:anchor="_Toc51604341" w:history="1">
+          <w:hyperlink w:anchor="_Toc51606618" w:history="1">
             <w:r>
               <w:rPr>
                 <w:rStyle w:val="Hyperlink"/>
@@ -2428,7 +2403,7 @@
                 <w:noProof/>
                 <w:webHidden/>
               </w:rPr>
-              <w:instrText xml:space="preserve"> PAGEREF _Toc51604341 \h </w:instrText>
+              <w:instrText xml:space="preserve"> PAGEREF _Toc51606618 \h </w:instrText>
             </w:r>
             <w:r>
               <w:rPr>
@@ -2471,7 +2446,7 @@
               <w:lang w:eastAsia="pt-BR"/>
             </w:rPr>
           </w:pPr>
-          <w:hyperlink w:anchor="_Toc51604342" w:history="1">
+          <w:hyperlink w:anchor="_Toc51606619" w:history="1">
             <w:r>
               <w:rPr>
                 <w:rStyle w:val="Hyperlink"/>
@@ -2498,7 +2473,7 @@
                 <w:noProof/>
                 <w:webHidden/>
               </w:rPr>
-              <w:instrText xml:space="preserve"> PAGEREF _Toc51604342 \h </w:instrText>
+              <w:instrText xml:space="preserve"> PAGEREF _Toc51606619 \h </w:instrText>
             </w:r>
             <w:r>
               <w:rPr>
@@ -2541,7 +2516,7 @@
               <w:lang w:eastAsia="pt-BR"/>
             </w:rPr>
           </w:pPr>
-          <w:hyperlink w:anchor="_Toc51604343" w:history="1">
+          <w:hyperlink w:anchor="_Toc51606620" w:history="1">
             <w:r>
               <w:rPr>
                 <w:rStyle w:val="Hyperlink"/>
@@ -2568,7 +2543,7 @@
                 <w:noProof/>
                 <w:webHidden/>
               </w:rPr>
-              <w:instrText xml:space="preserve"> PAGEREF _Toc51604343 \h </w:instrText>
+              <w:instrText xml:space="preserve"> PAGEREF _Toc51606620 \h </w:instrText>
             </w:r>
             <w:r>
               <w:rPr>
@@ -2611,7 +2586,7 @@
               <w:lang w:eastAsia="pt-BR"/>
             </w:rPr>
           </w:pPr>
-          <w:hyperlink w:anchor="_Toc51604344" w:history="1">
+          <w:hyperlink w:anchor="_Toc51606621" w:history="1">
             <w:r>
               <w:rPr>
                 <w:rStyle w:val="Hyperlink"/>
@@ -2638,7 +2613,7 @@
                 <w:noProof/>
                 <w:webHidden/>
               </w:rPr>
-              <w:instrText xml:space="preserve"> PAGEREF _Toc51604344 \h </w:instrText>
+              <w:instrText xml:space="preserve"> PAGEREF _Toc51606621 \h </w:instrText>
             </w:r>
             <w:r>
               <w:rPr>
@@ -2681,7 +2656,7 @@
               <w:lang w:eastAsia="pt-BR"/>
             </w:rPr>
           </w:pPr>
-          <w:hyperlink w:anchor="_Toc51604345" w:history="1">
+          <w:hyperlink w:anchor="_Toc51606622" w:history="1">
             <w:r>
               <w:rPr>
                 <w:rStyle w:val="Hyperlink"/>
@@ -2708,7 +2683,7 @@
                 <w:noProof/>
                 <w:webHidden/>
               </w:rPr>
-              <w:instrText xml:space="preserve"> PAGEREF _Toc51604345 \h </w:instrText>
+              <w:instrText xml:space="preserve"> PAGEREF _Toc51606622 \h </w:instrText>
             </w:r>
             <w:r>
               <w:rPr>
@@ -2751,7 +2726,7 @@
               <w:lang w:eastAsia="pt-BR"/>
             </w:rPr>
           </w:pPr>
-          <w:hyperlink w:anchor="_Toc51604346" w:history="1">
+          <w:hyperlink w:anchor="_Toc51606623" w:history="1">
             <w:r>
               <w:rPr>
                 <w:rStyle w:val="Hyperlink"/>
@@ -2778,7 +2753,7 @@
                 <w:noProof/>
                 <w:webHidden/>
               </w:rPr>
-              <w:instrText xml:space="preserve"> PAGEREF _Toc51604346 \h </w:instrText>
+              <w:instrText xml:space="preserve"> PAGEREF _Toc51606623 \h </w:instrText>
             </w:r>
             <w:r>
               <w:rPr>
@@ -2821,7 +2796,7 @@
               <w:lang w:eastAsia="pt-BR"/>
             </w:rPr>
           </w:pPr>
-          <w:hyperlink w:anchor="_Toc51604347" w:history="1">
+          <w:hyperlink w:anchor="_Toc51606624" w:history="1">
             <w:r>
               <w:rPr>
                 <w:rStyle w:val="Hyperlink"/>
@@ -2848,7 +2823,7 @@
                 <w:noProof/>
                 <w:webHidden/>
               </w:rPr>
-              <w:instrText xml:space="preserve"> PAGEREF _Toc51604347 \h </w:instrText>
+              <w:instrText xml:space="preserve"> PAGEREF _Toc51606624 \h </w:instrText>
             </w:r>
             <w:r>
               <w:rPr>
@@ -2891,7 +2866,7 @@
               <w:lang w:eastAsia="pt-BR"/>
             </w:rPr>
           </w:pPr>
-          <w:hyperlink w:anchor="_Toc51604348" w:history="1">
+          <w:hyperlink w:anchor="_Toc51606625" w:history="1">
             <w:r>
               <w:rPr>
                 <w:rStyle w:val="Hyperlink"/>
@@ -2918,7 +2893,7 @@
                 <w:noProof/>
                 <w:webHidden/>
               </w:rPr>
-              <w:instrText xml:space="preserve"> PAGEREF _Toc51604348 \h </w:instrText>
+              <w:instrText xml:space="preserve"> PAGEREF _Toc51606625 \h </w:instrText>
             </w:r>
             <w:r>
               <w:rPr>
@@ -2991,7 +2966,7 @@
         <w:pStyle w:val="Ttulo1"/>
         <w:jc w:val="both"/>
       </w:pPr>
-      <w:bookmarkStart w:id="1" w:name="_Toc51604313"/>
+      <w:bookmarkStart w:id="1" w:name="_Toc51606590"/>
       <w:r>
         <w:lastRenderedPageBreak/>
         <w:t>Introdução</w:t>
@@ -3003,7 +2978,15 @@
         <w:jc w:val="both"/>
       </w:pPr>
       <w:r>
-        <w:t>A proposta deste trabalho é apresentar maneiras de se documentar softwares baseados em arquitetura de Microsserviços.</w:t>
+        <w:t xml:space="preserve">A proposta deste trabalho é apresentar maneiras de se documentar softwares baseados em arquitetura de </w:t>
+      </w:r>
+      <w:proofErr w:type="spellStart"/>
+      <w:r>
+        <w:t>Microsserviços</w:t>
+      </w:r>
+      <w:proofErr w:type="spellEnd"/>
+      <w:r>
+        <w:t>.</w:t>
       </w:r>
     </w:p>
     <w:p>
@@ -3047,8 +3030,17 @@
           <w:i/>
           <w:iCs/>
         </w:rPr>
-        <w:t>C4 Model</w:t>
-      </w:r>
+        <w:t xml:space="preserve">C4 </w:t>
+      </w:r>
+      <w:proofErr w:type="spellStart"/>
+      <w:r>
+        <w:rPr>
+          <w:i/>
+          <w:iCs/>
+        </w:rPr>
+        <w:t>Model</w:t>
+      </w:r>
+      <w:proofErr w:type="spellEnd"/>
       <w:r>
         <w:t xml:space="preserve">, </w:t>
       </w:r>
@@ -3057,7 +3049,23 @@
           <w:i/>
           <w:iCs/>
         </w:rPr>
-        <w:t>Domain-Driven Design</w:t>
+        <w:t>Domain-</w:t>
+      </w:r>
+      <w:proofErr w:type="spellStart"/>
+      <w:r>
+        <w:rPr>
+          <w:i/>
+          <w:iCs/>
+        </w:rPr>
+        <w:t>Driven</w:t>
+      </w:r>
+      <w:proofErr w:type="spellEnd"/>
+      <w:r>
+        <w:rPr>
+          <w:i/>
+          <w:iCs/>
+        </w:rPr>
+        <w:t xml:space="preserve"> Design</w:t>
       </w:r>
       <w:r>
         <w:t xml:space="preserve"> e outras </w:t>
@@ -3124,7 +3132,7 @@
           <w:u w:val="single"/>
         </w:rPr>
       </w:pPr>
-      <w:bookmarkStart w:id="2" w:name="_Toc51604314"/>
+      <w:bookmarkStart w:id="2" w:name="_Toc51606591"/>
       <w:r>
         <w:lastRenderedPageBreak/>
         <w:t xml:space="preserve">Etapa de Análise utilizando </w:t>
@@ -3148,20 +3156,54 @@
           <w:iCs/>
         </w:rPr>
       </w:pPr>
-      <w:bookmarkStart w:id="3" w:name="_Toc51604315"/>
-      <w:r>
-        <w:rPr>
-          <w:i/>
-          <w:iCs/>
-        </w:rPr>
-        <w:t>Problem Statement</w:t>
-      </w:r>
-      <w:r>
-        <w:rPr>
-          <w:i/>
-          <w:iCs/>
-        </w:rPr>
-        <w:t xml:space="preserve"> (mini-mundo)</w:t>
+      <w:bookmarkStart w:id="3" w:name="_Toc51606592"/>
+      <w:proofErr w:type="spellStart"/>
+      <w:r>
+        <w:rPr>
+          <w:i/>
+          <w:iCs/>
+        </w:rPr>
+        <w:t>Problem</w:t>
+      </w:r>
+      <w:proofErr w:type="spellEnd"/>
+      <w:r>
+        <w:rPr>
+          <w:i/>
+          <w:iCs/>
+        </w:rPr>
+        <w:t xml:space="preserve"> </w:t>
+      </w:r>
+      <w:proofErr w:type="spellStart"/>
+      <w:r>
+        <w:rPr>
+          <w:i/>
+          <w:iCs/>
+        </w:rPr>
+        <w:t>Statement</w:t>
+      </w:r>
+      <w:proofErr w:type="spellEnd"/>
+      <w:r>
+        <w:rPr>
+          <w:i/>
+          <w:iCs/>
+        </w:rPr>
+        <w:t xml:space="preserve"> (</w:t>
+      </w:r>
+      <w:proofErr w:type="spellStart"/>
+      <w:r>
+        <w:rPr>
+          <w:i/>
+          <w:iCs/>
+        </w:rPr>
+        <w:t>mini-mundo</w:t>
+      </w:r>
+      <w:proofErr w:type="spellEnd"/>
+      <w:r>
+        <w:rPr>
+          <w:i/>
+          <w:iCs/>
+        </w:rPr>
+        <w:t>)</w:t>
       </w:r>
       <w:bookmarkEnd w:id="3"/>
     </w:p>
@@ -3177,18 +3219,61 @@
           <w:i/>
           <w:iCs/>
         </w:rPr>
-        <w:t>IT Job Hunters</w:t>
-      </w:r>
+        <w:t xml:space="preserve">IT </w:t>
+      </w:r>
+      <w:proofErr w:type="spellStart"/>
+      <w:r>
+        <w:rPr>
+          <w:i/>
+          <w:iCs/>
+        </w:rPr>
+        <w:t>Job</w:t>
+      </w:r>
+      <w:proofErr w:type="spellEnd"/>
+      <w:r>
+        <w:rPr>
+          <w:i/>
+          <w:iCs/>
+        </w:rPr>
+        <w:t xml:space="preserve"> </w:t>
+      </w:r>
+      <w:proofErr w:type="spellStart"/>
+      <w:r>
+        <w:rPr>
+          <w:i/>
+          <w:iCs/>
+        </w:rPr>
+        <w:t>Hunters</w:t>
+      </w:r>
+      <w:proofErr w:type="spellEnd"/>
       <w:r>
         <w:t xml:space="preserve"> Ltda é uma empresa que presta serviços de Recursos Humanos terceirizados para diversas empresas do mercado da Região Sudeste e possui mais de 20 anos de experiência com foco na seleção de candidatos para vagas para empresas de Tecnologia da Informação, tais como Analistas de Sistemas, Desenvolvedores, Administradores de Banco de Dados, assim como perfis de gestão ou processos como Gerentes de Projetos, </w:t>
       </w:r>
-      <w:r>
-        <w:rPr>
-          <w:i/>
-          <w:iCs/>
-        </w:rPr>
-        <w:t>Product Owners</w:t>
-      </w:r>
+      <w:proofErr w:type="spellStart"/>
+      <w:r>
+        <w:rPr>
+          <w:i/>
+          <w:iCs/>
+        </w:rPr>
+        <w:t>Product</w:t>
+      </w:r>
+      <w:proofErr w:type="spellEnd"/>
+      <w:r>
+        <w:rPr>
+          <w:i/>
+          <w:iCs/>
+        </w:rPr>
+        <w:t xml:space="preserve"> </w:t>
+      </w:r>
+      <w:proofErr w:type="spellStart"/>
+      <w:r>
+        <w:rPr>
+          <w:i/>
+          <w:iCs/>
+        </w:rPr>
+        <w:t>Owners</w:t>
+      </w:r>
+      <w:proofErr w:type="spellEnd"/>
       <w:r>
         <w:t xml:space="preserve">, </w:t>
       </w:r>
@@ -3200,8 +3285,17 @@
         <w:t>Scrum Master</w:t>
       </w:r>
       <w:r>
-        <w:t xml:space="preserve"> e Agile </w:t>
-      </w:r>
+        <w:t xml:space="preserve"> e </w:t>
+      </w:r>
+      <w:proofErr w:type="spellStart"/>
+      <w:r>
+        <w:t>Agile</w:t>
+      </w:r>
+      <w:proofErr w:type="spellEnd"/>
+      <w:r>
+        <w:t xml:space="preserve"> </w:t>
+      </w:r>
+      <w:proofErr w:type="spellStart"/>
       <w:r>
         <w:rPr>
           <w:i/>
@@ -3209,6 +3303,7 @@
         </w:rPr>
         <w:t>Coaches</w:t>
       </w:r>
+      <w:proofErr w:type="spellEnd"/>
       <w:r>
         <w:t>.</w:t>
       </w:r>
@@ -3304,7 +3399,7 @@
         <w:pStyle w:val="Ttulo2"/>
         <w:jc w:val="both"/>
       </w:pPr>
-      <w:bookmarkStart w:id="4" w:name="_Toc51604316"/>
+      <w:bookmarkStart w:id="4" w:name="_Toc51606593"/>
       <w:r>
         <w:lastRenderedPageBreak/>
         <w:t>Identificação do Problema e Solução</w:t>
@@ -3452,7 +3547,15 @@
               <w:t>software</w:t>
             </w:r>
             <w:r>
-              <w:t xml:space="preserve"> baseada em arquitetura de microsserviços e utilizando uma série de novas práticas de desenvolvimento empiricamente comprovadas pelo mercado.</w:t>
+              <w:t xml:space="preserve"> baseada em arquitetura de </w:t>
+            </w:r>
+            <w:proofErr w:type="spellStart"/>
+            <w:r>
+              <w:t>microsserviços</w:t>
+            </w:r>
+            <w:proofErr w:type="spellEnd"/>
+            <w:r>
+              <w:t xml:space="preserve"> e utilizando uma série de novas práticas de desenvolvimento empiricamente comprovadas pelo mercado.</w:t>
             </w:r>
           </w:p>
         </w:tc>
@@ -3482,7 +3585,7 @@
         <w:pStyle w:val="Ttulo2"/>
         <w:jc w:val="both"/>
       </w:pPr>
-      <w:bookmarkStart w:id="5" w:name="_Toc51604317"/>
+      <w:bookmarkStart w:id="5" w:name="_Toc51606594"/>
       <w:r>
         <w:lastRenderedPageBreak/>
         <w:t>Glossário</w:t>
@@ -3560,8 +3663,39 @@
           <w:i/>
           <w:iCs/>
         </w:rPr>
-        <w:t>IT Job Hunters</w:t>
-      </w:r>
+        <w:t xml:space="preserve">IT </w:t>
+      </w:r>
+      <w:proofErr w:type="spellStart"/>
+      <w:r>
+        <w:rPr>
+          <w:b/>
+          <w:bCs/>
+          <w:i/>
+          <w:iCs/>
+        </w:rPr>
+        <w:t>Job</w:t>
+      </w:r>
+      <w:proofErr w:type="spellEnd"/>
+      <w:r>
+        <w:rPr>
+          <w:b/>
+          <w:bCs/>
+          <w:i/>
+          <w:iCs/>
+        </w:rPr>
+        <w:t xml:space="preserve"> </w:t>
+      </w:r>
+      <w:proofErr w:type="spellStart"/>
+      <w:r>
+        <w:rPr>
+          <w:b/>
+          <w:bCs/>
+          <w:i/>
+          <w:iCs/>
+        </w:rPr>
+        <w:t>Hunters</w:t>
+      </w:r>
+      <w:proofErr w:type="spellEnd"/>
       <w:r>
         <w:t>.</w:t>
       </w:r>
@@ -3869,7 +4003,7 @@
         <w:pStyle w:val="Ttulo2"/>
         <w:jc w:val="both"/>
       </w:pPr>
-      <w:bookmarkStart w:id="6" w:name="_Toc51604318"/>
+      <w:bookmarkStart w:id="6" w:name="_Toc51606595"/>
       <w:r>
         <w:lastRenderedPageBreak/>
         <w:t>Lista de Requisitos</w:t>
@@ -4187,7 +4321,23 @@
         <w:jc w:val="both"/>
       </w:pPr>
       <w:r>
-        <w:t>Sites de vagas conhecidos (LinkedIn, APInfo, Vagas.com.br, etc)</w:t>
+        <w:t xml:space="preserve">Sites de vagas conhecidos (LinkedIn, </w:t>
+      </w:r>
+      <w:proofErr w:type="spellStart"/>
+      <w:r>
+        <w:t>APInfo</w:t>
+      </w:r>
+      <w:proofErr w:type="spellEnd"/>
+      <w:r>
+        <w:t xml:space="preserve">, Vagas.com.br, </w:t>
+      </w:r>
+      <w:proofErr w:type="spellStart"/>
+      <w:r>
+        <w:t>etc</w:t>
+      </w:r>
+      <w:proofErr w:type="spellEnd"/>
+      <w:r>
+        <w:t>)</w:t>
       </w:r>
     </w:p>
     <w:p>
@@ -4239,7 +4389,25 @@
         <w:jc w:val="both"/>
       </w:pPr>
       <w:r>
-        <w:t>Sites de perfis conhecidos (LinkedIn, APInfo, etc)</w:t>
+        <w:t xml:space="preserve">Sites de perfis conhecidos (LinkedIn, </w:t>
+      </w:r>
+      <w:proofErr w:type="spellStart"/>
+      <w:proofErr w:type="gramStart"/>
+      <w:r>
+        <w:t>APInfo</w:t>
+      </w:r>
+      <w:proofErr w:type="spellEnd"/>
+      <w:r>
+        <w:t xml:space="preserve">, </w:t>
+      </w:r>
+      <w:proofErr w:type="spellStart"/>
+      <w:r>
+        <w:t>etc</w:t>
+      </w:r>
+      <w:proofErr w:type="spellEnd"/>
+      <w:proofErr w:type="gramEnd"/>
+      <w:r>
+        <w:t>)</w:t>
       </w:r>
     </w:p>
     <w:p>
@@ -4272,8 +4440,33 @@
           <w:i/>
           <w:iCs/>
         </w:rPr>
-        <w:t>IT Job Hunters</w:t>
-      </w:r>
+        <w:t xml:space="preserve">IT </w:t>
+      </w:r>
+      <w:proofErr w:type="spellStart"/>
+      <w:r>
+        <w:rPr>
+          <w:i/>
+          <w:iCs/>
+        </w:rPr>
+        <w:t>Job</w:t>
+      </w:r>
+      <w:proofErr w:type="spellEnd"/>
+      <w:r>
+        <w:rPr>
+          <w:i/>
+          <w:iCs/>
+        </w:rPr>
+        <w:t xml:space="preserve"> </w:t>
+      </w:r>
+      <w:proofErr w:type="spellStart"/>
+      <w:r>
+        <w:rPr>
+          <w:i/>
+          <w:iCs/>
+        </w:rPr>
+        <w:t>Hunters</w:t>
+      </w:r>
+      <w:proofErr w:type="spellEnd"/>
       <w:r>
         <w:t xml:space="preserve"> não possui escritório e atua em parceria com outras empresas da área</w:t>
       </w:r>
@@ -4369,7 +4562,7 @@
         <w:pStyle w:val="Ttulo2"/>
         <w:jc w:val="both"/>
       </w:pPr>
-      <w:bookmarkStart w:id="7" w:name="_Toc51604319"/>
+      <w:bookmarkStart w:id="7" w:name="_Toc51606596"/>
       <w:r>
         <w:lastRenderedPageBreak/>
         <w:t xml:space="preserve">Modelo de </w:t>
@@ -4384,7 +4577,7 @@
         <w:pStyle w:val="Ttulo3"/>
         <w:jc w:val="both"/>
       </w:pPr>
-      <w:bookmarkStart w:id="8" w:name="_Toc51604320"/>
+      <w:bookmarkStart w:id="8" w:name="_Toc51606597"/>
       <w:r>
         <w:t xml:space="preserve">Diagrama de </w:t>
       </w:r>
@@ -4470,7 +4663,7 @@
         <w:pStyle w:val="Ttulo3"/>
         <w:jc w:val="both"/>
       </w:pPr>
-      <w:bookmarkStart w:id="9" w:name="_Toc51604321"/>
+      <w:bookmarkStart w:id="9" w:name="_Toc51606598"/>
       <w:r>
         <w:lastRenderedPageBreak/>
         <w:t>Diagrama de Casos de Uso do Módulo de Gestão de Clientes</w:t>
@@ -4554,7 +4747,7 @@
         <w:pStyle w:val="Ttulo3"/>
         <w:jc w:val="both"/>
       </w:pPr>
-      <w:bookmarkStart w:id="10" w:name="_Toc51604322"/>
+      <w:bookmarkStart w:id="10" w:name="_Toc51606599"/>
       <w:r>
         <w:lastRenderedPageBreak/>
         <w:t>Diagrama de Casos de Uso do Módulo de Gestão de Vagas</w:t>
@@ -4638,7 +4831,7 @@
         <w:pStyle w:val="Ttulo3"/>
         <w:jc w:val="both"/>
       </w:pPr>
-      <w:bookmarkStart w:id="11" w:name="_Toc51604323"/>
+      <w:bookmarkStart w:id="11" w:name="_Toc51606600"/>
       <w:r>
         <w:lastRenderedPageBreak/>
         <w:t>Diagrama de Casos de Uso do Módulo de Gestão de Processos Seletivos</w:t>
@@ -4722,7 +4915,7 @@
         <w:pStyle w:val="Ttulo3"/>
         <w:jc w:val="both"/>
       </w:pPr>
-      <w:bookmarkStart w:id="12" w:name="_Toc51604324"/>
+      <w:bookmarkStart w:id="12" w:name="_Toc51606601"/>
       <w:r>
         <w:lastRenderedPageBreak/>
         <w:t>Diagrama de Casos de Uso do Módulo de Busca de Oportunidades</w:t>
@@ -4806,7 +4999,7 @@
         <w:pStyle w:val="Ttulo3"/>
         <w:jc w:val="both"/>
       </w:pPr>
-      <w:bookmarkStart w:id="13" w:name="_Toc51604325"/>
+      <w:bookmarkStart w:id="13" w:name="_Toc51606602"/>
       <w:r>
         <w:lastRenderedPageBreak/>
         <w:t>Diagrama de Casos de Uso do Módulo de Busca de Candidatos</w:t>
@@ -4900,7 +5093,7 @@
         <w:pStyle w:val="Ttulo2"/>
         <w:jc w:val="both"/>
       </w:pPr>
-      <w:bookmarkStart w:id="14" w:name="_Toc51604326"/>
+      <w:bookmarkStart w:id="14" w:name="_Toc51606603"/>
       <w:r>
         <w:lastRenderedPageBreak/>
         <w:t>Modelo de Classes de Análise</w:t>
@@ -4911,7 +5104,7 @@
       <w:pPr>
         <w:pStyle w:val="Ttulo3"/>
       </w:pPr>
-      <w:bookmarkStart w:id="15" w:name="_Toc51604327"/>
+      <w:bookmarkStart w:id="15" w:name="_Toc51606604"/>
       <w:r>
         <w:rPr>
           <w:noProof/>
@@ -5008,7 +5201,7 @@
         <w:pStyle w:val="Ttulo1"/>
         <w:jc w:val="both"/>
       </w:pPr>
-      <w:bookmarkStart w:id="16" w:name="_Toc51604328"/>
+      <w:bookmarkStart w:id="16" w:name="_Toc51606605"/>
       <w:r>
         <w:lastRenderedPageBreak/>
         <w:t xml:space="preserve">Etapa de Projeto utilizando </w:t>
@@ -5034,11 +5227,9 @@
           <w:iCs/>
           <w:u w:val="single"/>
         </w:rPr>
-        <w:t>C4 Model</w:t>
-      </w:r>
-      <w:r>
-        <w:t xml:space="preserve">, </w:t>
-      </w:r>
+        <w:t xml:space="preserve">C4 </w:t>
+      </w:r>
+      <w:proofErr w:type="spellStart"/>
       <w:r>
         <w:rPr>
           <w:b/>
@@ -5047,7 +5238,43 @@
           <w:iCs/>
           <w:u w:val="single"/>
         </w:rPr>
-        <w:t>Domain-Driven Design</w:t>
+        <w:t>Model</w:t>
+      </w:r>
+      <w:proofErr w:type="spellEnd"/>
+      <w:r>
+        <w:t xml:space="preserve">, </w:t>
+      </w:r>
+      <w:r>
+        <w:rPr>
+          <w:b/>
+          <w:bCs/>
+          <w:i/>
+          <w:iCs/>
+          <w:u w:val="single"/>
+        </w:rPr>
+        <w:t>Domain-</w:t>
+      </w:r>
+      <w:proofErr w:type="spellStart"/>
+      <w:r>
+        <w:rPr>
+          <w:b/>
+          <w:bCs/>
+          <w:i/>
+          <w:iCs/>
+          <w:u w:val="single"/>
+        </w:rPr>
+        <w:t>Driven</w:t>
+      </w:r>
+      <w:proofErr w:type="spellEnd"/>
+      <w:r>
+        <w:rPr>
+          <w:b/>
+          <w:bCs/>
+          <w:i/>
+          <w:iCs/>
+          <w:u w:val="single"/>
+        </w:rPr>
+        <w:t xml:space="preserve"> Design</w:t>
       </w:r>
       <w:r>
         <w:t xml:space="preserve"> e outras </w:t>
@@ -5067,9 +5294,14 @@
         <w:pStyle w:val="Ttulo2"/>
         <w:jc w:val="both"/>
       </w:pPr>
-      <w:bookmarkStart w:id="17" w:name="_Toc51604329"/>
-      <w:r>
-        <w:t>Microsserviços necessários</w:t>
+      <w:bookmarkStart w:id="17" w:name="_Toc51606606"/>
+      <w:proofErr w:type="spellStart"/>
+      <w:r>
+        <w:t>Microsserviços</w:t>
+      </w:r>
+      <w:proofErr w:type="spellEnd"/>
+      <w:r>
+        <w:t xml:space="preserve"> necessários</w:t>
       </w:r>
       <w:bookmarkEnd w:id="17"/>
     </w:p>
@@ -5078,7 +5310,15 @@
         <w:jc w:val="both"/>
       </w:pPr>
       <w:r>
-        <w:t>Serão necessários os seguintes microsserviços para implementar o novo sistema:</w:t>
+        <w:t xml:space="preserve">Serão necessários os seguintes </w:t>
+      </w:r>
+      <w:proofErr w:type="spellStart"/>
+      <w:r>
+        <w:t>microsserviços</w:t>
+      </w:r>
+      <w:proofErr w:type="spellEnd"/>
+      <w:r>
+        <w:t xml:space="preserve"> para implementar o novo sistema:</w:t>
       </w:r>
     </w:p>
     <w:p>
@@ -5103,9 +5343,11 @@
         </w:numPr>
         <w:jc w:val="both"/>
       </w:pPr>
+      <w:proofErr w:type="spellStart"/>
       <w:r>
         <w:t>MercadoMicroservice</w:t>
       </w:r>
+      <w:proofErr w:type="spellEnd"/>
     </w:p>
     <w:p>
       <w:pPr>
@@ -5116,9 +5358,11 @@
         </w:numPr>
         <w:jc w:val="both"/>
       </w:pPr>
+      <w:proofErr w:type="spellStart"/>
       <w:r>
         <w:t>ClienteMicroservice</w:t>
       </w:r>
+      <w:proofErr w:type="spellEnd"/>
     </w:p>
     <w:p>
       <w:pPr>
@@ -5142,9 +5386,11 @@
         </w:numPr>
         <w:jc w:val="both"/>
       </w:pPr>
+      <w:proofErr w:type="spellStart"/>
       <w:r>
         <w:t>PerfilMicroservice</w:t>
       </w:r>
+      <w:proofErr w:type="spellEnd"/>
     </w:p>
     <w:p>
       <w:pPr>
@@ -5155,9 +5401,11 @@
         </w:numPr>
         <w:jc w:val="both"/>
       </w:pPr>
+      <w:proofErr w:type="spellStart"/>
       <w:r>
         <w:t>OportunidadeMicroservice</w:t>
       </w:r>
+      <w:proofErr w:type="spellEnd"/>
     </w:p>
     <w:p>
       <w:pPr>
@@ -5168,9 +5416,11 @@
         </w:numPr>
         <w:jc w:val="both"/>
       </w:pPr>
+      <w:proofErr w:type="spellStart"/>
       <w:r>
         <w:t>VagaMicroservice</w:t>
       </w:r>
+      <w:proofErr w:type="spellEnd"/>
     </w:p>
     <w:p>
       <w:pPr>
@@ -5194,9 +5444,11 @@
         </w:numPr>
         <w:jc w:val="both"/>
       </w:pPr>
+      <w:proofErr w:type="spellStart"/>
       <w:r>
         <w:t>ProcessoSeletivoMicroservice</w:t>
       </w:r>
+      <w:proofErr w:type="spellEnd"/>
     </w:p>
     <w:p>
       <w:pPr>
@@ -5207,9 +5459,11 @@
         </w:numPr>
         <w:jc w:val="both"/>
       </w:pPr>
+      <w:proofErr w:type="spellStart"/>
       <w:r>
         <w:t>CandidatoMicroservice</w:t>
       </w:r>
+      <w:proofErr w:type="spellEnd"/>
     </w:p>
     <w:p>
       <w:pPr>
@@ -5220,9 +5474,11 @@
         </w:numPr>
         <w:jc w:val="both"/>
       </w:pPr>
+      <w:proofErr w:type="spellStart"/>
       <w:r>
         <w:t>ContrataçãoMicroservice</w:t>
       </w:r>
+      <w:proofErr w:type="spellEnd"/>
     </w:p>
     <w:p>
       <w:pPr>
@@ -5246,9 +5502,11 @@
         </w:numPr>
         <w:jc w:val="both"/>
       </w:pPr>
+      <w:proofErr w:type="spellStart"/>
       <w:r>
         <w:t>BuscadorOportunidadesMicroservice</w:t>
       </w:r>
+      <w:proofErr w:type="spellEnd"/>
     </w:p>
     <w:p>
       <w:pPr>
@@ -5272,16 +5530,26 @@
         </w:numPr>
         <w:jc w:val="both"/>
       </w:pPr>
+      <w:proofErr w:type="spellStart"/>
       <w:r>
         <w:t>BuscaCandidatosMicroservice</w:t>
       </w:r>
-    </w:p>
-    <w:p>
-      <w:pPr>
-        <w:jc w:val="both"/>
-      </w:pPr>
-      <w:r>
-        <w:t xml:space="preserve">A representação dos Microsserviços no processo de análise reflete-se nos diagramas de Casos de Uso por módulo. Para todo Caso de Uso do tipo </w:t>
+      <w:proofErr w:type="spellEnd"/>
+    </w:p>
+    <w:p>
+      <w:pPr>
+        <w:jc w:val="both"/>
+      </w:pPr>
+      <w:r>
+        <w:t xml:space="preserve">A representação dos </w:t>
+      </w:r>
+      <w:proofErr w:type="spellStart"/>
+      <w:r>
+        <w:t>Microsserviços</w:t>
+      </w:r>
+      <w:proofErr w:type="spellEnd"/>
+      <w:r>
+        <w:t xml:space="preserve"> no processo de análise reflete-se nos diagramas de Casos de Uso por módulo. Para todo Caso de Uso do tipo </w:t>
       </w:r>
       <w:r>
         <w:rPr>
@@ -5291,8 +5559,17 @@
         <w:t>include</w:t>
       </w:r>
       <w:r>
-        <w:t xml:space="preserve"> será criado um Microsserviço. Já para os Casos de Uso do tipo </w:t>
-      </w:r>
+        <w:t xml:space="preserve"> será criado um </w:t>
+      </w:r>
+      <w:proofErr w:type="spellStart"/>
+      <w:r>
+        <w:t>Microsserviço</w:t>
+      </w:r>
+      <w:proofErr w:type="spellEnd"/>
+      <w:r>
+        <w:t xml:space="preserve">. Já para os Casos de Uso do tipo </w:t>
+      </w:r>
+      <w:proofErr w:type="spellStart"/>
       <w:r>
         <w:rPr>
           <w:i/>
@@ -5300,23 +5577,67 @@
         </w:rPr>
         <w:t>extend</w:t>
       </w:r>
-      <w:r>
-        <w:t xml:space="preserve"> entende-se que, ou estão contemplados como endpoints do Microsserviço principal ou são implementações de estratégias (</w:t>
-      </w:r>
-      <w:r>
-        <w:rPr>
-          <w:i/>
-          <w:iCs/>
-        </w:rPr>
-        <w:t>Strategy pattern</w:t>
-      </w:r>
-      <w:r>
-        <w:rPr>
-          <w:i/>
-          <w:iCs/>
-        </w:rPr>
-        <w:t xml:space="preserve"> - GoF</w:t>
-      </w:r>
+      <w:proofErr w:type="spellEnd"/>
+      <w:r>
+        <w:t xml:space="preserve"> entende-se que, ou estão contemplados como </w:t>
+      </w:r>
+      <w:proofErr w:type="spellStart"/>
+      <w:r>
+        <w:t>endpoints</w:t>
+      </w:r>
+      <w:proofErr w:type="spellEnd"/>
+      <w:r>
+        <w:t xml:space="preserve"> do </w:t>
+      </w:r>
+      <w:proofErr w:type="spellStart"/>
+      <w:r>
+        <w:t>Microsserviço</w:t>
+      </w:r>
+      <w:proofErr w:type="spellEnd"/>
+      <w:r>
+        <w:t xml:space="preserve"> principal ou são implementações de estratégias (</w:t>
+      </w:r>
+      <w:proofErr w:type="spellStart"/>
+      <w:r>
+        <w:rPr>
+          <w:i/>
+          <w:iCs/>
+        </w:rPr>
+        <w:t>Strategy</w:t>
+      </w:r>
+      <w:proofErr w:type="spellEnd"/>
+      <w:r>
+        <w:rPr>
+          <w:i/>
+          <w:iCs/>
+        </w:rPr>
+        <w:t xml:space="preserve"> </w:t>
+      </w:r>
+      <w:proofErr w:type="spellStart"/>
+      <w:r>
+        <w:rPr>
+          <w:i/>
+          <w:iCs/>
+        </w:rPr>
+        <w:t>pattern</w:t>
+      </w:r>
+      <w:proofErr w:type="spellEnd"/>
+      <w:r>
+        <w:rPr>
+          <w:i/>
+          <w:iCs/>
+        </w:rPr>
+        <w:t xml:space="preserve"> - </w:t>
+      </w:r>
+      <w:proofErr w:type="spellStart"/>
+      <w:r>
+        <w:rPr>
+          <w:i/>
+          <w:iCs/>
+        </w:rPr>
+        <w:t>GoF</w:t>
+      </w:r>
+      <w:proofErr w:type="spellEnd"/>
       <w:r>
         <w:t>) para a estrutura principal de uma determinada rotina (no caso, os buscadores).</w:t>
       </w:r>
@@ -5330,7 +5651,8 @@
           <w:iCs/>
         </w:rPr>
       </w:pPr>
-      <w:bookmarkStart w:id="18" w:name="_Toc51604330"/>
+      <w:bookmarkStart w:id="18" w:name="_Toc51606607"/>
+      <w:proofErr w:type="spellStart"/>
       <w:r>
         <w:rPr>
           <w:i/>
@@ -5339,6 +5661,7 @@
         <w:t>Roadmap</w:t>
       </w:r>
       <w:bookmarkEnd w:id="18"/>
+      <w:proofErr w:type="spellEnd"/>
     </w:p>
     <w:p>
       <w:pPr>
@@ -5364,6 +5687,7 @@
       <w:r>
         <w:t xml:space="preserve"> e análise das pessoas que já foram integradas à equipe para execução do projeto piloto (com possível contratação) foi pensado o seguinte </w:t>
       </w:r>
+      <w:proofErr w:type="spellStart"/>
       <w:r>
         <w:rPr>
           <w:i/>
@@ -5371,6 +5695,7 @@
         </w:rPr>
         <w:t>Roadmap</w:t>
       </w:r>
+      <w:proofErr w:type="spellEnd"/>
       <w:r>
         <w:t>:</w:t>
       </w:r>
@@ -5399,6 +5724,7 @@
         </w:rPr>
         <w:t xml:space="preserve">* </w:t>
       </w:r>
+      <w:proofErr w:type="spellStart"/>
       <w:r>
         <w:rPr>
           <w:i/>
@@ -5406,13 +5732,54 @@
           <w:sz w:val="16"/>
           <w:szCs w:val="16"/>
         </w:rPr>
-        <w:t>Return of Investment</w:t>
-      </w:r>
-      <w:r>
-        <w:rPr>
+        <w:t>Return</w:t>
+      </w:r>
+      <w:proofErr w:type="spellEnd"/>
+      <w:r>
+        <w:rPr>
+          <w:i/>
+          <w:iCs/>
           <w:sz w:val="16"/>
           <w:szCs w:val="16"/>
         </w:rPr>
+        <w:t xml:space="preserve"> </w:t>
+      </w:r>
+      <w:proofErr w:type="spellStart"/>
+      <w:r>
+        <w:rPr>
+          <w:i/>
+          <w:iCs/>
+          <w:sz w:val="16"/>
+          <w:szCs w:val="16"/>
+        </w:rPr>
+        <w:t>of</w:t>
+      </w:r>
+      <w:proofErr w:type="spellEnd"/>
+      <w:r>
+        <w:rPr>
+          <w:i/>
+          <w:iCs/>
+          <w:sz w:val="16"/>
+          <w:szCs w:val="16"/>
+        </w:rPr>
+        <w:t xml:space="preserve"> </w:t>
+      </w:r>
+      <w:proofErr w:type="spellStart"/>
+      <w:r>
+        <w:rPr>
+          <w:i/>
+          <w:iCs/>
+          <w:sz w:val="16"/>
+          <w:szCs w:val="16"/>
+        </w:rPr>
+        <w:t>Investment</w:t>
+      </w:r>
+      <w:proofErr w:type="spellEnd"/>
+      <w:r>
+        <w:rPr>
+          <w:sz w:val="16"/>
+          <w:szCs w:val="16"/>
+        </w:rPr>
         <w:t>.</w:t>
       </w:r>
     </w:p>
@@ -5425,7 +5792,7 @@
           <w:iCs/>
         </w:rPr>
       </w:pPr>
-      <w:bookmarkStart w:id="19" w:name="_Toc51604331"/>
+      <w:bookmarkStart w:id="19" w:name="_Toc51606608"/>
       <w:r>
         <w:rPr>
           <w:i/>
@@ -5469,14 +5836,19 @@
       <w:pPr>
         <w:pStyle w:val="Ttulo3"/>
       </w:pPr>
-      <w:bookmarkStart w:id="20" w:name="_Toc51604332"/>
+      <w:bookmarkStart w:id="20" w:name="_Toc51606609"/>
       <w:r>
         <w:t xml:space="preserve">Diagrama de </w:t>
       </w:r>
       <w:r>
-        <w:t>Classes do PerfilMicroservice</w:t>
+        <w:t xml:space="preserve">Classes do </w:t>
+      </w:r>
+      <w:proofErr w:type="spellStart"/>
+      <w:r>
+        <w:t>PerfilMicroservice</w:t>
       </w:r>
       <w:bookmarkEnd w:id="20"/>
+      <w:proofErr w:type="spellEnd"/>
     </w:p>
     <w:p>
       <w:r>
@@ -5537,15 +5909,20 @@
       <w:pPr>
         <w:pStyle w:val="Ttulo3"/>
       </w:pPr>
-      <w:bookmarkStart w:id="21" w:name="_Toc51604333"/>
+      <w:bookmarkStart w:id="21" w:name="_Toc51606610"/>
       <w:r>
         <w:lastRenderedPageBreak/>
         <w:t xml:space="preserve">Diagrama de </w:t>
       </w:r>
       <w:r>
-        <w:t>Classes do VagaMicroservice</w:t>
+        <w:t xml:space="preserve">Classes do </w:t>
+      </w:r>
+      <w:proofErr w:type="spellStart"/>
+      <w:r>
+        <w:t>VagaMicroservice</w:t>
       </w:r>
       <w:bookmarkEnd w:id="21"/>
+      <w:proofErr w:type="spellEnd"/>
     </w:p>
     <w:p>
       <w:r>
@@ -5619,7 +5996,7 @@
       <w:pPr>
         <w:pStyle w:val="Ttulo2"/>
       </w:pPr>
-      <w:bookmarkStart w:id="22" w:name="_Toc51604334"/>
+      <w:bookmarkStart w:id="22" w:name="_Toc51606611"/>
       <w:r>
         <w:lastRenderedPageBreak/>
         <w:t>Modelo de Comunicação e Implantação</w:t>
@@ -5630,7 +6007,7 @@
       <w:pPr>
         <w:pStyle w:val="Ttulo3"/>
       </w:pPr>
-      <w:bookmarkStart w:id="23" w:name="_Toc51604335"/>
+      <w:bookmarkStart w:id="23" w:name="_Toc51606612"/>
       <w:r>
         <w:t>Diagrama de Comunicação e Implantação dos componentes</w:t>
       </w:r>
@@ -5686,13 +6063,47 @@
       <w:r>
         <w:t xml:space="preserve">: </w:t>
       </w:r>
-      <w:r>
-        <w:rPr>
-          <w:i/>
-          <w:iCs/>
-        </w:rPr>
-        <w:t>Tell, don’t ask</w:t>
-      </w:r>
+      <w:proofErr w:type="spellStart"/>
+      <w:r>
+        <w:rPr>
+          <w:i/>
+          <w:iCs/>
+        </w:rPr>
+        <w:t>Tell</w:t>
+      </w:r>
+      <w:proofErr w:type="spellEnd"/>
+      <w:r>
+        <w:rPr>
+          <w:i/>
+          <w:iCs/>
+        </w:rPr>
+        <w:t xml:space="preserve">, </w:t>
+      </w:r>
+      <w:proofErr w:type="spellStart"/>
+      <w:r>
+        <w:rPr>
+          <w:i/>
+          <w:iCs/>
+        </w:rPr>
+        <w:t>don’t</w:t>
+      </w:r>
+      <w:proofErr w:type="spellEnd"/>
+      <w:r>
+        <w:rPr>
+          <w:i/>
+          <w:iCs/>
+        </w:rPr>
+        <w:t xml:space="preserve"> </w:t>
+      </w:r>
+      <w:proofErr w:type="spellStart"/>
+      <w:r>
+        <w:rPr>
+          <w:i/>
+          <w:iCs/>
+        </w:rPr>
+        <w:t>ask</w:t>
+      </w:r>
+      <w:proofErr w:type="spellEnd"/>
       <w:r>
         <w:t>!).</w:t>
       </w:r>
@@ -5769,12 +6180,22 @@
       <w:pPr>
         <w:pStyle w:val="Ttulo3"/>
       </w:pPr>
-      <w:bookmarkStart w:id="24" w:name="_Toc51604336"/>
+      <w:bookmarkStart w:id="24" w:name="_Toc51606613"/>
+      <w:proofErr w:type="spellStart"/>
       <w:r>
         <w:lastRenderedPageBreak/>
-        <w:t>Microservice Canvas</w:t>
+        <w:t>Microservice</w:t>
+      </w:r>
+      <w:proofErr w:type="spellEnd"/>
+      <w:r>
+        <w:t xml:space="preserve"> </w:t>
+      </w:r>
+      <w:proofErr w:type="spellStart"/>
+      <w:r>
+        <w:t>Canvas</w:t>
       </w:r>
       <w:bookmarkEnd w:id="24"/>
+      <w:proofErr w:type="spellEnd"/>
     </w:p>
     <w:p>
       <w:r>
@@ -5790,23 +6211,57 @@
         <w:t xml:space="preserve"> </w:t>
       </w:r>
       <w:r>
-        <w:t>em adaptação de outro Canvas (</w:t>
-      </w:r>
-      <w:r>
-        <w:rPr>
-          <w:i/>
-          <w:iCs/>
-        </w:rPr>
-        <w:t>Microservice Design Canvas</w:t>
-      </w:r>
+        <w:t xml:space="preserve">em adaptação de outro </w:t>
+      </w:r>
+      <w:proofErr w:type="spellStart"/>
+      <w:r>
+        <w:t>Canvas</w:t>
+      </w:r>
+      <w:proofErr w:type="spellEnd"/>
+      <w:r>
+        <w:t xml:space="preserve"> (</w:t>
+      </w:r>
+      <w:proofErr w:type="spellStart"/>
+      <w:r>
+        <w:rPr>
+          <w:i/>
+          <w:iCs/>
+        </w:rPr>
+        <w:t>Microservice</w:t>
+      </w:r>
+      <w:proofErr w:type="spellEnd"/>
+      <w:r>
+        <w:rPr>
+          <w:i/>
+          <w:iCs/>
+        </w:rPr>
+        <w:t xml:space="preserve"> Design </w:t>
+      </w:r>
+      <w:proofErr w:type="spellStart"/>
+      <w:r>
+        <w:rPr>
+          <w:i/>
+          <w:iCs/>
+        </w:rPr>
+        <w:t>Canvas</w:t>
+      </w:r>
+      <w:proofErr w:type="spellEnd"/>
       <w:r>
         <w:t>)</w:t>
       </w:r>
       <w:r>
-        <w:t>, trata-se de um Canv</w:t>
-      </w:r>
-      <w:r>
-        <w:t>as que visa documentar todos os aspectos de um serviço.</w:t>
+        <w:t xml:space="preserve">, trata-se de um </w:t>
+      </w:r>
+      <w:proofErr w:type="spellStart"/>
+      <w:r>
+        <w:t>Canv</w:t>
+      </w:r>
+      <w:r>
+        <w:t>as</w:t>
+      </w:r>
+      <w:proofErr w:type="spellEnd"/>
+      <w:r>
+        <w:t xml:space="preserve"> que visa documentar todos os aspectos de um serviço.</w:t>
       </w:r>
       <w:r>
         <w:t xml:space="preserve"> Segue um exemplo do serviço de Vagas:</w:t>
@@ -5836,6 +6291,7 @@
                 <w:bCs/>
               </w:rPr>
             </w:pPr>
+            <w:proofErr w:type="spellStart"/>
             <w:r>
               <w:rPr>
                 <w:b/>
@@ -5843,6 +6299,7 @@
               </w:rPr>
               <w:t>Name</w:t>
             </w:r>
+            <w:proofErr w:type="spellEnd"/>
           </w:p>
         </w:tc>
         <w:tc>
@@ -5851,9 +6308,11 @@
             <w:gridSpan w:val="2"/>
           </w:tcPr>
           <w:p>
+            <w:proofErr w:type="spellStart"/>
             <w:r>
               <w:t>VagaMicroservice</w:t>
             </w:r>
+            <w:proofErr w:type="spellEnd"/>
           </w:p>
         </w:tc>
       </w:tr>
@@ -5870,6 +6329,7 @@
                 <w:bCs/>
               </w:rPr>
             </w:pPr>
+            <w:proofErr w:type="spellStart"/>
             <w:r>
               <w:rPr>
                 <w:b/>
@@ -5877,6 +6337,7 @@
               </w:rPr>
               <w:t>Description</w:t>
             </w:r>
+            <w:proofErr w:type="spellEnd"/>
           </w:p>
         </w:tc>
         <w:tc>
@@ -5905,6 +6366,7 @@
                 <w:bCs/>
               </w:rPr>
             </w:pPr>
+            <w:proofErr w:type="spellStart"/>
             <w:r>
               <w:rPr>
                 <w:b/>
@@ -5912,6 +6374,7 @@
               </w:rPr>
               <w:t>Capabilities</w:t>
             </w:r>
+            <w:proofErr w:type="spellEnd"/>
           </w:p>
         </w:tc>
       </w:tr>
@@ -6002,9 +6465,11 @@
             <w:shd w:val="clear" w:color="auto" w:fill="D9D9D9" w:themeFill="background1" w:themeFillShade="D9"/>
           </w:tcPr>
           <w:p>
+            <w:proofErr w:type="spellStart"/>
             <w:r>
               <w:t>Commands</w:t>
             </w:r>
+            <w:proofErr w:type="spellEnd"/>
           </w:p>
         </w:tc>
         <w:tc>
@@ -6024,9 +6489,19 @@
             <w:shd w:val="clear" w:color="auto" w:fill="D9D9D9" w:themeFill="background1" w:themeFillShade="D9"/>
           </w:tcPr>
           <w:p>
-            <w:r>
-              <w:t>Events Published</w:t>
-            </w:r>
+            <w:proofErr w:type="spellStart"/>
+            <w:r>
+              <w:t>Events</w:t>
+            </w:r>
+            <w:proofErr w:type="spellEnd"/>
+            <w:r>
+              <w:t xml:space="preserve"> </w:t>
+            </w:r>
+            <w:proofErr w:type="spellStart"/>
+            <w:r>
+              <w:t>Published</w:t>
+            </w:r>
+            <w:proofErr w:type="spellEnd"/>
           </w:p>
         </w:tc>
       </w:tr>
@@ -6037,9 +6512,11 @@
             <w:shd w:val="clear" w:color="auto" w:fill="D9D9D9" w:themeFill="background1" w:themeFillShade="D9"/>
           </w:tcPr>
           <w:p>
+            <w:proofErr w:type="spellStart"/>
             <w:r>
               <w:t>Synchronous</w:t>
             </w:r>
+            <w:proofErr w:type="spellEnd"/>
           </w:p>
         </w:tc>
         <w:tc>
@@ -6204,9 +6681,11 @@
             <w:shd w:val="clear" w:color="auto" w:fill="D9D9D9" w:themeFill="background1" w:themeFillShade="D9"/>
           </w:tcPr>
           <w:p>
+            <w:proofErr w:type="spellStart"/>
             <w:r>
               <w:t>Asynchronous</w:t>
             </w:r>
+            <w:proofErr w:type="spellEnd"/>
           </w:p>
         </w:tc>
         <w:tc>
@@ -6277,8 +6756,21 @@
           </w:tcPr>
           <w:p>
             <w:r>
-              <w:t>Non-functional requirements</w:t>
-            </w:r>
+              <w:t>Non-</w:t>
+            </w:r>
+            <w:proofErr w:type="spellStart"/>
+            <w:r>
+              <w:t>functional</w:t>
+            </w:r>
+            <w:proofErr w:type="spellEnd"/>
+            <w:r>
+              <w:t xml:space="preserve"> </w:t>
+            </w:r>
+            <w:proofErr w:type="spellStart"/>
+            <w:r>
+              <w:t>requirements</w:t>
+            </w:r>
+            <w:proofErr w:type="spellEnd"/>
           </w:p>
         </w:tc>
         <w:tc>
@@ -6316,6 +6808,7 @@
             <w:shd w:val="clear" w:color="auto" w:fill="D9D9D9" w:themeFill="background1" w:themeFillShade="D9"/>
           </w:tcPr>
           <w:p>
+            <w:proofErr w:type="spellStart"/>
             <w:r>
               <w:rPr>
                 <w:b/>
@@ -6323,6 +6816,7 @@
               </w:rPr>
               <w:t>Observability</w:t>
             </w:r>
+            <w:proofErr w:type="spellEnd"/>
           </w:p>
         </w:tc>
       </w:tr>
@@ -6335,8 +6829,13 @@
           </w:tcPr>
           <w:p>
             <w:r>
-              <w:t>Key metrics</w:t>
-            </w:r>
+              <w:t xml:space="preserve">Key </w:t>
+            </w:r>
+            <w:proofErr w:type="spellStart"/>
+            <w:r>
+              <w:t>metrics</w:t>
+            </w:r>
+            <w:proofErr w:type="spellEnd"/>
           </w:p>
         </w:tc>
       </w:tr>
@@ -6396,8 +6895,21 @@
           </w:tcPr>
           <w:p>
             <w:r>
-              <w:t>Health check endpoint</w:t>
-            </w:r>
+              <w:t xml:space="preserve">Health </w:t>
+            </w:r>
+            <w:proofErr w:type="spellStart"/>
+            <w:r>
+              <w:t>check</w:t>
+            </w:r>
+            <w:proofErr w:type="spellEnd"/>
+            <w:r>
+              <w:t xml:space="preserve"> </w:t>
+            </w:r>
+            <w:proofErr w:type="spellStart"/>
+            <w:r>
+              <w:t>endpoint</w:t>
+            </w:r>
+            <w:proofErr w:type="spellEnd"/>
           </w:p>
         </w:tc>
         <w:tc>
@@ -6449,6 +6961,7 @@
                 <w:lang w:val="en-US"/>
               </w:rPr>
             </w:pPr>
+            <w:proofErr w:type="spellStart"/>
             <w:r>
               <w:rPr>
                 <w:b/>
@@ -6456,6 +6969,7 @@
               </w:rPr>
               <w:t>Implementation</w:t>
             </w:r>
+            <w:proofErr w:type="spellEnd"/>
           </w:p>
         </w:tc>
       </w:tr>
@@ -6509,13 +7023,31 @@
             <w:r>
               <w:t xml:space="preserve"> e </w:t>
             </w:r>
+            <w:proofErr w:type="spellStart"/>
             <w:r>
               <w:rPr>
                 <w:i/>
                 <w:iCs/>
               </w:rPr>
-              <w:t>Tiny Types</w:t>
-            </w:r>
+              <w:t>Tiny</w:t>
+            </w:r>
+            <w:proofErr w:type="spellEnd"/>
+            <w:r>
+              <w:rPr>
+                <w:i/>
+                <w:iCs/>
+              </w:rPr>
+              <w:t xml:space="preserve"> </w:t>
+            </w:r>
+            <w:proofErr w:type="spellStart"/>
+            <w:r>
+              <w:rPr>
+                <w:i/>
+                <w:iCs/>
+              </w:rPr>
+              <w:t>Types</w:t>
+            </w:r>
+            <w:proofErr w:type="spellEnd"/>
           </w:p>
           <w:p>
             <w:pPr>
@@ -6653,6 +7185,7 @@
                 <w:lang w:val="en-US"/>
               </w:rPr>
             </w:pPr>
+            <w:proofErr w:type="spellStart"/>
             <w:r>
               <w:rPr>
                 <w:b/>
@@ -6661,6 +7194,7 @@
               <w:lastRenderedPageBreak/>
               <w:t>Dependencies</w:t>
             </w:r>
+            <w:proofErr w:type="spellEnd"/>
           </w:p>
         </w:tc>
       </w:tr>
@@ -6671,9 +7205,11 @@
             <w:shd w:val="clear" w:color="auto" w:fill="D9D9D9" w:themeFill="background1" w:themeFillShade="D9"/>
           </w:tcPr>
           <w:p>
+            <w:proofErr w:type="spellStart"/>
             <w:r>
               <w:t>Invokes</w:t>
             </w:r>
+            <w:proofErr w:type="spellEnd"/>
           </w:p>
         </w:tc>
         <w:tc>
@@ -6734,9 +7270,11 @@
                 <w:numId w:val="14"/>
               </w:numPr>
             </w:pPr>
+            <w:proofErr w:type="spellStart"/>
             <w:r>
               <w:t>OportunidadeMicroservice</w:t>
             </w:r>
+            <w:proofErr w:type="spellEnd"/>
           </w:p>
           <w:p>
             <w:pPr>
@@ -6817,7 +7355,39 @@
           <w:sz w:val="16"/>
           <w:szCs w:val="16"/>
         </w:rPr>
-        <w:t>* Essas definições são baseadas em Bechmarks e SLAs, sendo apoiadas por ferramentas de coletas de métricas e alguns cálculos específicos.</w:t>
+        <w:t xml:space="preserve">* Essas definições são baseadas em </w:t>
+      </w:r>
+      <w:proofErr w:type="spellStart"/>
+      <w:r>
+        <w:rPr>
+          <w:sz w:val="16"/>
+          <w:szCs w:val="16"/>
+        </w:rPr>
+        <w:t>Bechmarks</w:t>
+      </w:r>
+      <w:proofErr w:type="spellEnd"/>
+      <w:r>
+        <w:rPr>
+          <w:sz w:val="16"/>
+          <w:szCs w:val="16"/>
+        </w:rPr>
+        <w:t xml:space="preserve"> e </w:t>
+      </w:r>
+      <w:proofErr w:type="spellStart"/>
+      <w:r>
+        <w:rPr>
+          <w:sz w:val="16"/>
+          <w:szCs w:val="16"/>
+        </w:rPr>
+        <w:t>SLAs</w:t>
+      </w:r>
+      <w:proofErr w:type="spellEnd"/>
+      <w:r>
+        <w:rPr>
+          <w:sz w:val="16"/>
+          <w:szCs w:val="16"/>
+        </w:rPr>
+        <w:t>, sendo apoiadas por ferramentas de coletas de métricas e alguns cálculos específicos.</w:t>
       </w:r>
     </w:p>
     <w:p>
@@ -6841,16 +7411,25 @@
           <w:iCs/>
         </w:rPr>
       </w:pPr>
-      <w:bookmarkStart w:id="25" w:name="_Toc51604337"/>
+      <w:bookmarkStart w:id="25" w:name="_Toc51606614"/>
       <w:r>
         <w:rPr>
           <w:i/>
           <w:iCs/>
         </w:rPr>
         <w:lastRenderedPageBreak/>
-        <w:t>C4 Model</w:t>
+        <w:t xml:space="preserve">C4 </w:t>
+      </w:r>
+      <w:proofErr w:type="spellStart"/>
+      <w:r>
+        <w:rPr>
+          <w:i/>
+          <w:iCs/>
+        </w:rPr>
+        <w:t>Model</w:t>
       </w:r>
       <w:bookmarkEnd w:id="25"/>
+      <w:proofErr w:type="spellEnd"/>
     </w:p>
     <w:p>
       <w:pPr>
@@ -6885,6 +7464,7 @@
       <w:r>
         <w:t xml:space="preserve"> e os outros criados na ferramenta </w:t>
       </w:r>
+      <w:proofErr w:type="spellStart"/>
       <w:r>
         <w:rPr>
           <w:i/>
@@ -6892,6 +7472,7 @@
         </w:rPr>
         <w:t>Structurzr</w:t>
       </w:r>
+      <w:proofErr w:type="spellEnd"/>
       <w:r>
         <w:t xml:space="preserve"> do autor do modelo.</w:t>
       </w:r>
@@ -7252,7 +7833,7 @@
       <w:pPr>
         <w:pStyle w:val="Ttulo3"/>
       </w:pPr>
-      <w:bookmarkStart w:id="26" w:name="_Toc51604338"/>
+      <w:bookmarkStart w:id="26" w:name="_Toc51606615"/>
       <w:r>
         <w:lastRenderedPageBreak/>
         <w:t xml:space="preserve">Cartão </w:t>
@@ -7286,9 +7867,11 @@
             <w:pPr>
               <w:jc w:val="center"/>
             </w:pPr>
+            <w:proofErr w:type="spellStart"/>
             <w:r>
               <w:t>PesquisaPerfilService</w:t>
             </w:r>
+            <w:proofErr w:type="spellEnd"/>
           </w:p>
         </w:tc>
       </w:tr>
@@ -7377,7 +7960,7 @@
         <w:pStyle w:val="Ttulo1"/>
         <w:jc w:val="both"/>
       </w:pPr>
-      <w:bookmarkStart w:id="27" w:name="_Toc51604339"/>
+      <w:bookmarkStart w:id="27" w:name="_Toc51606616"/>
       <w:r>
         <w:lastRenderedPageBreak/>
         <w:t xml:space="preserve">Exemplos de </w:t>
@@ -7395,7 +7978,7 @@
         <w:pStyle w:val="Ttulo2"/>
         <w:jc w:val="both"/>
       </w:pPr>
-      <w:bookmarkStart w:id="28" w:name="_Toc51604340"/>
+      <w:bookmarkStart w:id="28" w:name="_Toc51606617"/>
       <w:r>
         <w:t>Justificativa</w:t>
       </w:r>
@@ -7406,15 +7989,31 @@
         <w:jc w:val="both"/>
       </w:pPr>
       <w:r>
-        <w:t>O foco do trabalho foi em documentação e pesquisa de boas práticas que guiem a criação de bons microsserviços.</w:t>
-      </w:r>
-    </w:p>
-    <w:p>
-      <w:pPr>
-        <w:jc w:val="both"/>
-      </w:pPr>
-      <w:r>
-        <w:t>Apesar de não ter sido criado um microsserviço de ponta-a-ponta com todos os seus recursos e publicação em plataforma de nuvem, foram implementados algumas propostas de solução de design de código que servem de guia para todas as demais definições, tanto de mais alto (arquitetura), quanto de mais baixo (classes) nível.</w:t>
+        <w:t xml:space="preserve">O foco do trabalho foi em documentação e pesquisa de boas práticas que guiem a criação de bons </w:t>
+      </w:r>
+      <w:proofErr w:type="spellStart"/>
+      <w:r>
+        <w:t>microsserviços</w:t>
+      </w:r>
+      <w:proofErr w:type="spellEnd"/>
+      <w:r>
+        <w:t>.</w:t>
+      </w:r>
+    </w:p>
+    <w:p>
+      <w:pPr>
+        <w:jc w:val="both"/>
+      </w:pPr>
+      <w:r>
+        <w:t xml:space="preserve">Apesar de não ter sido criado um </w:t>
+      </w:r>
+      <w:proofErr w:type="spellStart"/>
+      <w:r>
+        <w:t>microsserviço</w:t>
+      </w:r>
+      <w:proofErr w:type="spellEnd"/>
+      <w:r>
+        <w:t xml:space="preserve"> de ponta-a-ponta com todos os seus recursos e publicação em plataforma de nuvem, foram implementados algumas propostas de solução de design de código que servem de guia para todas as demais definições, tanto de mais alto (arquitetura), quanto de mais baixo (classes) nível.</w:t>
       </w:r>
     </w:p>
     <w:p>
@@ -7422,7 +8021,7 @@
         <w:pStyle w:val="Ttulo3"/>
         <w:jc w:val="both"/>
       </w:pPr>
-      <w:bookmarkStart w:id="29" w:name="_Toc51604341"/>
+      <w:bookmarkStart w:id="29" w:name="_Toc51606618"/>
       <w:r>
         <w:t>Código</w:t>
       </w:r>
@@ -7460,7 +8059,7 @@
         <w:pStyle w:val="Ttulo3"/>
         <w:jc w:val="both"/>
       </w:pPr>
-      <w:bookmarkStart w:id="30" w:name="_Toc51604342"/>
+      <w:bookmarkStart w:id="30" w:name="_Toc51606619"/>
       <w:r>
         <w:t>Arquitetura e Design do Código</w:t>
       </w:r>
@@ -7473,6 +8072,7 @@
       <w:r>
         <w:t>Os exemplos iniciam com a criação de um componente (</w:t>
       </w:r>
+      <w:proofErr w:type="spellStart"/>
       <w:r>
         <w:rPr>
           <w:i/>
@@ -7480,6 +8080,7 @@
         </w:rPr>
         <w:t>lib</w:t>
       </w:r>
+      <w:proofErr w:type="spellEnd"/>
       <w:r>
         <w:rPr>
           <w:i/>
@@ -7517,6 +8118,7 @@
       <w:r>
         <w:t xml:space="preserve">uma </w:t>
       </w:r>
+      <w:proofErr w:type="spellStart"/>
       <w:r>
         <w:rPr>
           <w:i/>
@@ -7524,16 +8126,35 @@
         </w:rPr>
         <w:t>lib</w:t>
       </w:r>
+      <w:proofErr w:type="spellEnd"/>
       <w:r>
         <w:t xml:space="preserve"> de </w:t>
       </w:r>
-      <w:r>
-        <w:rPr>
-          <w:i/>
-          <w:iCs/>
-        </w:rPr>
-        <w:t>tiny types</w:t>
-      </w:r>
+      <w:proofErr w:type="spellStart"/>
+      <w:r>
+        <w:rPr>
+          <w:i/>
+          <w:iCs/>
+        </w:rPr>
+        <w:t>tiny</w:t>
+      </w:r>
+      <w:proofErr w:type="spellEnd"/>
+      <w:r>
+        <w:rPr>
+          <w:i/>
+          <w:iCs/>
+        </w:rPr>
+        <w:t xml:space="preserve"> </w:t>
+      </w:r>
+      <w:proofErr w:type="spellStart"/>
+      <w:r>
+        <w:rPr>
+          <w:i/>
+          <w:iCs/>
+        </w:rPr>
+        <w:t>types</w:t>
+      </w:r>
+      <w:proofErr w:type="spellEnd"/>
       <w:r>
         <w:t xml:space="preserve"> que seria utilizado por todos os novos softwares da empresa. Apesar de um esforço inicial, se justifica pela expressividade alcançada nos códigos de negócio e pela não repetição (</w:t>
       </w:r>
@@ -7550,6 +8171,7 @@
       <w:r>
         <w:t xml:space="preserve">códigos </w:t>
       </w:r>
+      <w:proofErr w:type="spellStart"/>
       <w:r>
         <w:rPr>
           <w:i/>
@@ -7557,6 +8179,7 @@
         </w:rPr>
         <w:t>boillerplates</w:t>
       </w:r>
+      <w:proofErr w:type="spellEnd"/>
       <w:r>
         <w:rPr>
           <w:i/>
@@ -7584,13 +8207,31 @@
       <w:r>
         <w:t xml:space="preserve">Com a evolução da pesquisa, foram sendo incorporados classes base baseadas nos </w:t>
       </w:r>
-      <w:r>
-        <w:rPr>
-          <w:i/>
-          <w:iCs/>
-        </w:rPr>
-        <w:t>building blocks</w:t>
-      </w:r>
+      <w:proofErr w:type="spellStart"/>
+      <w:r>
+        <w:rPr>
+          <w:i/>
+          <w:iCs/>
+        </w:rPr>
+        <w:t>building</w:t>
+      </w:r>
+      <w:proofErr w:type="spellEnd"/>
+      <w:r>
+        <w:rPr>
+          <w:i/>
+          <w:iCs/>
+        </w:rPr>
+        <w:t xml:space="preserve"> </w:t>
+      </w:r>
+      <w:proofErr w:type="spellStart"/>
+      <w:r>
+        <w:rPr>
+          <w:i/>
+          <w:iCs/>
+        </w:rPr>
+        <w:t>blocks</w:t>
+      </w:r>
+      <w:proofErr w:type="spellEnd"/>
       <w:r>
         <w:t xml:space="preserve"> do </w:t>
       </w:r>
@@ -7629,10 +8270,20 @@
       <w:pPr>
         <w:pStyle w:val="Ttulo4"/>
       </w:pPr>
+      <w:proofErr w:type="spellStart"/>
       <w:r>
         <w:lastRenderedPageBreak/>
-        <w:t>Tiny Types</w:t>
-      </w:r>
+        <w:t>Tiny</w:t>
+      </w:r>
+      <w:proofErr w:type="spellEnd"/>
+      <w:r>
+        <w:t xml:space="preserve"> </w:t>
+      </w:r>
+      <w:proofErr w:type="spellStart"/>
+      <w:r>
+        <w:t>Types</w:t>
+      </w:r>
+      <w:proofErr w:type="spellEnd"/>
     </w:p>
     <w:p>
       <w:pPr>
@@ -7827,6 +8478,7 @@
       <w:r>
         <w:t xml:space="preserve"> das classes e nos </w:t>
       </w:r>
+      <w:proofErr w:type="spellStart"/>
       <w:r>
         <w:rPr>
           <w:i/>
@@ -7834,15 +8486,25 @@
         </w:rPr>
         <w:t>endpoints</w:t>
       </w:r>
+      <w:proofErr w:type="spellEnd"/>
       <w:r>
         <w:t xml:space="preserve"> </w:t>
       </w:r>
       <w:r>
-        <w:t>dos microsserviços.</w:t>
+        <w:t xml:space="preserve">dos </w:t>
+      </w:r>
+      <w:proofErr w:type="spellStart"/>
+      <w:r>
+        <w:t>microsserviços</w:t>
+      </w:r>
+      <w:proofErr w:type="spellEnd"/>
+      <w:r>
+        <w:t>.</w:t>
       </w:r>
       <w:r>
         <w:t xml:space="preserve"> Os conceitos se mesclaram no design das classes, evoluindo por exemplo, o </w:t>
       </w:r>
+      <w:proofErr w:type="spellStart"/>
       <w:r>
         <w:rPr>
           <w:i/>
@@ -7850,6 +8512,7 @@
         </w:rPr>
         <w:t>Repository</w:t>
       </w:r>
+      <w:proofErr w:type="spellEnd"/>
       <w:r>
         <w:t xml:space="preserve"> do </w:t>
       </w:r>
@@ -7863,6 +8526,7 @@
       <w:r>
         <w:t xml:space="preserve"> em </w:t>
       </w:r>
+      <w:proofErr w:type="spellStart"/>
       <w:r>
         <w:rPr>
           <w:i/>
@@ -7870,9 +8534,11 @@
         </w:rPr>
         <w:t>QueryRepository</w:t>
       </w:r>
+      <w:proofErr w:type="spellEnd"/>
       <w:r>
         <w:t xml:space="preserve"> e </w:t>
       </w:r>
+      <w:proofErr w:type="spellStart"/>
       <w:r>
         <w:rPr>
           <w:i/>
@@ -7880,6 +8546,7 @@
         </w:rPr>
         <w:t>CommandRepository</w:t>
       </w:r>
+      <w:proofErr w:type="spellEnd"/>
       <w:r>
         <w:t xml:space="preserve">. É possível perceber também a influência de </w:t>
       </w:r>
@@ -7891,7 +8558,15 @@
         <w:t>S.O.L.I.D</w:t>
       </w:r>
       <w:r>
-        <w:t>, uma vez que encontramos classes com responsabilidade única, inversão de dependência (permitindo a injeção em classes e permitindo desacoplamento fácil entre microsserviços).</w:t>
+        <w:t xml:space="preserve">, uma vez que encontramos classes com responsabilidade única, inversão de dependência (permitindo a injeção em classes e permitindo desacoplamento fácil entre </w:t>
+      </w:r>
+      <w:proofErr w:type="spellStart"/>
+      <w:r>
+        <w:t>microsserviços</w:t>
+      </w:r>
+      <w:proofErr w:type="spellEnd"/>
+      <w:r>
+        <w:t>).</w:t>
       </w:r>
     </w:p>
     <w:p>
@@ -7904,6 +8579,7 @@
       <w:r>
         <w:t xml:space="preserve"> Um exemplo é que a camada de aplicação importa a camada de domínio e injeta suas implementações de </w:t>
       </w:r>
+      <w:proofErr w:type="spellStart"/>
       <w:r>
         <w:rPr>
           <w:i/>
@@ -7911,6 +8587,7 @@
         </w:rPr>
         <w:t>Repositories</w:t>
       </w:r>
+      <w:proofErr w:type="spellEnd"/>
       <w:r>
         <w:t xml:space="preserve"> (por exemplo, </w:t>
       </w:r>
@@ -8282,15 +8959,20 @@
         <w:pStyle w:val="Ttulo3"/>
         <w:jc w:val="both"/>
       </w:pPr>
-      <w:bookmarkStart w:id="31" w:name="_Toc51604343"/>
+      <w:bookmarkStart w:id="31" w:name="_Toc51606620"/>
       <w:r>
         <w:lastRenderedPageBreak/>
         <w:t>Documentação de Uso</w:t>
       </w:r>
       <w:r>
-        <w:t xml:space="preserve"> dos Microsserviços</w:t>
+        <w:t xml:space="preserve"> dos </w:t>
+      </w:r>
+      <w:proofErr w:type="spellStart"/>
+      <w:r>
+        <w:t>Microsserviços</w:t>
       </w:r>
       <w:bookmarkEnd w:id="31"/>
+      <w:proofErr w:type="spellEnd"/>
     </w:p>
     <w:p>
       <w:r>
@@ -8312,7 +8994,7 @@
         <w:pStyle w:val="Ttulo3"/>
         <w:jc w:val="both"/>
       </w:pPr>
-      <w:bookmarkStart w:id="32" w:name="_Toc51604344"/>
+      <w:bookmarkStart w:id="32" w:name="_Toc51606621"/>
       <w:r>
         <w:t>Implantação</w:t>
       </w:r>
@@ -8325,6 +9007,7 @@
       <w:r>
         <w:t xml:space="preserve">Será utilizada a plataforma </w:t>
       </w:r>
+      <w:proofErr w:type="spellStart"/>
       <w:r>
         <w:rPr>
           <w:i/>
@@ -8332,9 +9015,11 @@
         </w:rPr>
         <w:t>Openshift</w:t>
       </w:r>
+      <w:proofErr w:type="spellEnd"/>
       <w:r>
         <w:t xml:space="preserve"> para </w:t>
       </w:r>
+      <w:proofErr w:type="spellStart"/>
       <w:r>
         <w:rPr>
           <w:i/>
@@ -8342,9 +9027,11 @@
         </w:rPr>
         <w:t>deploy</w:t>
       </w:r>
+      <w:proofErr w:type="spellEnd"/>
       <w:r>
         <w:t xml:space="preserve"> das aplicações, inicialmente </w:t>
       </w:r>
+      <w:proofErr w:type="spellStart"/>
       <w:r>
         <w:rPr>
           <w:i/>
@@ -8352,6 +9039,7 @@
         </w:rPr>
         <w:t>on-premise</w:t>
       </w:r>
+      <w:proofErr w:type="spellEnd"/>
       <w:r>
         <w:t xml:space="preserve"> na versão </w:t>
       </w:r>
@@ -8368,16 +9056,42 @@
       <w:r>
         <w:t xml:space="preserve"> A migração das aplicações nesse contexto fica facilitada e reduz o </w:t>
       </w:r>
-      <w:r>
-        <w:rPr>
-          <w:i/>
-          <w:iCs/>
-        </w:rPr>
-        <w:t>vendor lock-in</w:t>
+      <w:proofErr w:type="spellStart"/>
+      <w:r>
+        <w:rPr>
+          <w:i/>
+          <w:iCs/>
+        </w:rPr>
+        <w:t>vendor</w:t>
+      </w:r>
+      <w:proofErr w:type="spellEnd"/>
+      <w:r>
+        <w:rPr>
+          <w:i/>
+          <w:iCs/>
+        </w:rPr>
+        <w:t xml:space="preserve"> </w:t>
+      </w:r>
+      <w:proofErr w:type="spellStart"/>
+      <w:r>
+        <w:rPr>
+          <w:i/>
+          <w:iCs/>
+        </w:rPr>
+        <w:t>lock</w:t>
+      </w:r>
+      <w:proofErr w:type="spellEnd"/>
+      <w:r>
+        <w:rPr>
+          <w:i/>
+          <w:iCs/>
+        </w:rPr>
+        <w:t>-in</w:t>
       </w:r>
       <w:r>
         <w:t xml:space="preserve"> de provedores de nuvem. A dependência do próprio </w:t>
       </w:r>
+      <w:proofErr w:type="spellStart"/>
       <w:r>
         <w:rPr>
           <w:i/>
@@ -8385,9 +9099,11 @@
         </w:rPr>
         <w:t>Openshift</w:t>
       </w:r>
+      <w:proofErr w:type="spellEnd"/>
       <w:r>
         <w:t xml:space="preserve"> se justifica por todas as facilidades que ele oferece sobre a administração e gestão das aplicações por uma equipe com cultura </w:t>
       </w:r>
+      <w:proofErr w:type="spellStart"/>
       <w:r>
         <w:rPr>
           <w:i/>
@@ -8395,6 +9111,7 @@
         </w:rPr>
         <w:t>DevOps</w:t>
       </w:r>
+      <w:proofErr w:type="spellEnd"/>
       <w:r>
         <w:rPr>
           <w:i/>
@@ -8467,6 +9184,7 @@
         </w:rPr>
         <w:t xml:space="preserve">** A plataforma simplifica bastante todo o processo de </w:t>
       </w:r>
+      <w:proofErr w:type="spellStart"/>
       <w:r>
         <w:rPr>
           <w:i/>
@@ -8474,15 +9192,19 @@
           <w:sz w:val="16"/>
           <w:szCs w:val="16"/>
         </w:rPr>
-        <w:t>Continuous Integration</w:t>
-      </w:r>
-      <w:r>
-        <w:rPr>
+        <w:t>Continuous</w:t>
+      </w:r>
+      <w:proofErr w:type="spellEnd"/>
+      <w:r>
+        <w:rPr>
+          <w:i/>
+          <w:iCs/>
           <w:sz w:val="16"/>
           <w:szCs w:val="16"/>
         </w:rPr>
-        <w:t xml:space="preserve">, </w:t>
-      </w:r>
+        <w:t xml:space="preserve"> </w:t>
+      </w:r>
+      <w:proofErr w:type="spellStart"/>
       <w:r>
         <w:rPr>
           <w:i/>
@@ -8490,15 +9212,17 @@
           <w:sz w:val="16"/>
           <w:szCs w:val="16"/>
         </w:rPr>
-        <w:t>Continuous Delivery</w:t>
-      </w:r>
+        <w:t>Integration</w:t>
+      </w:r>
+      <w:proofErr w:type="spellEnd"/>
       <w:r>
         <w:rPr>
           <w:sz w:val="16"/>
           <w:szCs w:val="16"/>
         </w:rPr>
-        <w:t xml:space="preserve"> através de um modelo de </w:t>
-      </w:r>
+        <w:t xml:space="preserve">, </w:t>
+      </w:r>
+      <w:proofErr w:type="spellStart"/>
       <w:r>
         <w:rPr>
           <w:i/>
@@ -8506,29 +9230,55 @@
           <w:sz w:val="16"/>
           <w:szCs w:val="16"/>
         </w:rPr>
-        <w:t>build pipeline</w:t>
-      </w:r>
-      <w:r>
-        <w:rPr>
+        <w:t>Continuous</w:t>
+      </w:r>
+      <w:proofErr w:type="spellEnd"/>
+      <w:r>
+        <w:rPr>
+          <w:i/>
+          <w:iCs/>
           <w:sz w:val="16"/>
           <w:szCs w:val="16"/>
         </w:rPr>
-        <w:t xml:space="preserve"> obtido diretamente do repositório de código e criada através um catálogo opções de </w:t>
-      </w:r>
-      <w:r>
-        <w:rPr>
-          <w:i/>
-          <w:iCs/>
+        <w:t xml:space="preserve"> Delivery</w:t>
+      </w:r>
+      <w:r>
+        <w:rPr>
           <w:sz w:val="16"/>
           <w:szCs w:val="16"/>
         </w:rPr>
-        <w:t>containers</w:t>
-      </w:r>
-      <w:r>
-        <w:rPr>
+        <w:t xml:space="preserve"> através de um modelo de </w:t>
+      </w:r>
+      <w:r>
+        <w:rPr>
+          <w:i/>
+          <w:iCs/>
           <w:sz w:val="16"/>
           <w:szCs w:val="16"/>
         </w:rPr>
+        <w:t>build pipeline</w:t>
+      </w:r>
+      <w:r>
+        <w:rPr>
+          <w:sz w:val="16"/>
+          <w:szCs w:val="16"/>
+        </w:rPr>
+        <w:t xml:space="preserve"> obtido diretamente do repositório de código e criada através um catálogo opções de </w:t>
+      </w:r>
+      <w:r>
+        <w:rPr>
+          <w:i/>
+          <w:iCs/>
+          <w:sz w:val="16"/>
+          <w:szCs w:val="16"/>
+        </w:rPr>
+        <w:t>containers</w:t>
+      </w:r>
+      <w:r>
+        <w:rPr>
+          <w:sz w:val="16"/>
+          <w:szCs w:val="16"/>
+        </w:rPr>
         <w:t xml:space="preserve"> previamente configurados.</w:t>
       </w:r>
     </w:p>
@@ -8537,7 +9287,7 @@
         <w:pStyle w:val="Ttulo3"/>
         <w:jc w:val="both"/>
       </w:pPr>
-      <w:bookmarkStart w:id="33" w:name="_Toc51604345"/>
+      <w:bookmarkStart w:id="33" w:name="_Toc51606622"/>
       <w:r>
         <w:t>Comunicação</w:t>
       </w:r>
@@ -8554,7 +9304,15 @@
         <w:t xml:space="preserve">assíncrona </w:t>
       </w:r>
       <w:r>
-        <w:t xml:space="preserve">entre os microsserviços se dará pelo </w:t>
+        <w:t xml:space="preserve">entre os </w:t>
+      </w:r>
+      <w:proofErr w:type="spellStart"/>
+      <w:r>
+        <w:t>microsserviços</w:t>
+      </w:r>
+      <w:proofErr w:type="spellEnd"/>
+      <w:r>
+        <w:t xml:space="preserve"> se dará pelo </w:t>
       </w:r>
       <w:r>
         <w:rPr>
@@ -8566,6 +9324,7 @@
       <w:r>
         <w:t xml:space="preserve"> padrão oferecido pela plataforma </w:t>
       </w:r>
+      <w:proofErr w:type="spellStart"/>
       <w:r>
         <w:rPr>
           <w:i/>
@@ -8573,9 +9332,11 @@
         </w:rPr>
         <w:t>Openshift</w:t>
       </w:r>
+      <w:proofErr w:type="spellEnd"/>
       <w:r>
         <w:t xml:space="preserve">: </w:t>
       </w:r>
+      <w:proofErr w:type="spellStart"/>
       <w:r>
         <w:rPr>
           <w:i/>
@@ -8583,8 +9344,17 @@
         </w:rPr>
         <w:t>JBossMQ</w:t>
       </w:r>
-      <w:r>
-        <w:t xml:space="preserve"> (baseado no Apache Artemis).</w:t>
+      <w:proofErr w:type="spellEnd"/>
+      <w:r>
+        <w:t xml:space="preserve"> (baseado no Apache </w:t>
+      </w:r>
+      <w:proofErr w:type="spellStart"/>
+      <w:r>
+        <w:t>Artemis</w:t>
+      </w:r>
+      <w:proofErr w:type="spellEnd"/>
+      <w:r>
+        <w:t>).</w:t>
       </w:r>
     </w:p>
     <w:p>
@@ -8608,7 +9378,7 @@
         <w:pStyle w:val="Ttulo3"/>
         <w:jc w:val="both"/>
       </w:pPr>
-      <w:bookmarkStart w:id="34" w:name="_Toc51604346"/>
+      <w:bookmarkStart w:id="34" w:name="_Toc51606623"/>
       <w:r>
         <w:t>I</w:t>
       </w:r>
@@ -8633,19 +9403,34 @@
       <w:r>
         <w:t xml:space="preserve">Como solução de </w:t>
       </w:r>
-      <w:r>
-        <w:rPr>
-          <w:i/>
-          <w:iCs/>
-        </w:rPr>
-        <w:t>Identity Server</w:t>
+      <w:proofErr w:type="spellStart"/>
+      <w:r>
+        <w:rPr>
+          <w:i/>
+          <w:iCs/>
+        </w:rPr>
+        <w:t>Identity</w:t>
+      </w:r>
+      <w:proofErr w:type="spellEnd"/>
+      <w:r>
+        <w:rPr>
+          <w:i/>
+          <w:iCs/>
+        </w:rPr>
+        <w:t xml:space="preserve"> Server</w:t>
       </w:r>
       <w:r>
         <w:t xml:space="preserve">, foi selecionado o produto </w:t>
       </w:r>
-      <w:r>
-        <w:t xml:space="preserve">Keycloak também fornecido pela plataforma </w:t>
-      </w:r>
+      <w:proofErr w:type="spellStart"/>
+      <w:r>
+        <w:t>Keycloak</w:t>
+      </w:r>
+      <w:proofErr w:type="spellEnd"/>
+      <w:r>
+        <w:t xml:space="preserve"> também fornecido pela plataforma </w:t>
+      </w:r>
+      <w:proofErr w:type="spellStart"/>
       <w:r>
         <w:rPr>
           <w:i/>
@@ -8653,6 +9438,7 @@
         </w:rPr>
         <w:t>Openshift</w:t>
       </w:r>
+      <w:proofErr w:type="spellEnd"/>
       <w:r>
         <w:t>.</w:t>
       </w:r>
@@ -8697,7 +9483,7 @@
         <w:pStyle w:val="Ttulo1"/>
         <w:jc w:val="both"/>
       </w:pPr>
-      <w:bookmarkStart w:id="35" w:name="_Toc51604347"/>
+      <w:bookmarkStart w:id="35" w:name="_Toc51606624"/>
       <w:r>
         <w:lastRenderedPageBreak/>
         <w:t>Conclusão</w:t>
@@ -8712,7 +9498,15 @@
         <w:t>Neste trabalho abordamos formas de documenta</w:t>
       </w:r>
       <w:r>
-        <w:t>ção de especificação de microsserviços, assim como toda a base de código nos níveis inferiores e concluímos que se prender a um determinado padrão ou método, além de tornar o trabalho mais burocrático, tira o principal valor da documentação que é facilitar a comunicação entre os envolvidos no desenvolvimento guiando-os de forma segura, sem ambiguidades e fácil de ajustar quando necessário.</w:t>
+        <w:t xml:space="preserve">ção de especificação de </w:t>
+      </w:r>
+      <w:proofErr w:type="spellStart"/>
+      <w:r>
+        <w:t>microsserviços</w:t>
+      </w:r>
+      <w:proofErr w:type="spellEnd"/>
+      <w:r>
+        <w:t>, assim como toda a base de código nos níveis inferiores e concluímos que se prender a um determinado padrão ou método, além de tornar o trabalho mais burocrático, tira o principal valor da documentação que é facilitar a comunicação entre os envolvidos no desenvolvimento guiando-os de forma segura, sem ambiguidades e fácil de ajustar quando necessário.</w:t>
       </w:r>
     </w:p>
     <w:p>
@@ -8755,7 +9549,7 @@
         <w:pStyle w:val="Ttulo1"/>
         <w:jc w:val="both"/>
       </w:pPr>
-      <w:bookmarkStart w:id="36" w:name="_Toc51604348"/>
+      <w:bookmarkStart w:id="36" w:name="_Toc51606625"/>
       <w:r>
         <w:lastRenderedPageBreak/>
         <w:t>Referências</w:t>
@@ -8771,9 +9565,11 @@
         </w:numPr>
         <w:jc w:val="both"/>
       </w:pPr>
+      <w:proofErr w:type="spellStart"/>
       <w:r>
         <w:t>Microsserviços</w:t>
       </w:r>
+      <w:proofErr w:type="spellEnd"/>
     </w:p>
     <w:p>
       <w:pPr>
@@ -8802,8 +9598,21 @@
         </w:numPr>
         <w:jc w:val="both"/>
       </w:pPr>
-      <w:r>
-        <w:t>Microservice Canvas:</w:t>
+      <w:proofErr w:type="spellStart"/>
+      <w:r>
+        <w:t>Microservice</w:t>
+      </w:r>
+      <w:proofErr w:type="spellEnd"/>
+      <w:r>
+        <w:t xml:space="preserve"> </w:t>
+      </w:r>
+      <w:proofErr w:type="spellStart"/>
+      <w:r>
+        <w:t>Canvas</w:t>
+      </w:r>
+      <w:proofErr w:type="spellEnd"/>
+      <w:r>
+        <w:t>:</w:t>
       </w:r>
     </w:p>
     <w:p>
@@ -8956,12 +9765,29 @@
       <w:r>
         <w:t xml:space="preserve">Documento de Visão e </w:t>
       </w:r>
-      <w:r>
-        <w:rPr>
-          <w:i/>
-          <w:iCs/>
-        </w:rPr>
-        <w:t>Problem Statemen</w:t>
+      <w:proofErr w:type="spellStart"/>
+      <w:r>
+        <w:rPr>
+          <w:i/>
+          <w:iCs/>
+        </w:rPr>
+        <w:t>Problem</w:t>
+      </w:r>
+      <w:proofErr w:type="spellEnd"/>
+      <w:r>
+        <w:rPr>
+          <w:i/>
+          <w:iCs/>
+        </w:rPr>
+        <w:t xml:space="preserve"> </w:t>
+      </w:r>
+      <w:proofErr w:type="spellStart"/>
+      <w:r>
+        <w:rPr>
+          <w:i/>
+          <w:iCs/>
+        </w:rPr>
+        <w:t>Statemen</w:t>
       </w:r>
       <w:r>
         <w:rPr>
@@ -8970,6 +9796,7 @@
         </w:rPr>
         <w:t>t</w:t>
       </w:r>
+      <w:proofErr w:type="spellEnd"/>
       <w:r>
         <w:t>:</w:t>
       </w:r>
@@ -9096,8 +9923,17 @@
           <w:i/>
           <w:iCs/>
         </w:rPr>
-        <w:t>C4 Model</w:t>
-      </w:r>
+        <w:t xml:space="preserve">C4 </w:t>
+      </w:r>
+      <w:proofErr w:type="spellStart"/>
+      <w:r>
+        <w:rPr>
+          <w:i/>
+          <w:iCs/>
+        </w:rPr>
+        <w:t>Model</w:t>
+      </w:r>
+      <w:proofErr w:type="spellEnd"/>
     </w:p>
     <w:p>
       <w:pPr>
@@ -9217,6 +10053,7 @@
         </w:numPr>
         <w:jc w:val="both"/>
       </w:pPr>
+      <w:proofErr w:type="spellStart"/>
       <w:r>
         <w:rPr>
           <w:i/>
@@ -9224,6 +10061,7 @@
         </w:rPr>
         <w:t>Metamodel</w:t>
       </w:r>
+      <w:proofErr w:type="spellEnd"/>
       <w:r>
         <w:t>:</w:t>
       </w:r>
@@ -9295,6 +10133,7 @@
         </w:numPr>
         <w:jc w:val="both"/>
       </w:pPr>
+      <w:proofErr w:type="spellStart"/>
       <w:r>
         <w:rPr>
           <w:i/>
@@ -9302,6 +10141,7 @@
         </w:rPr>
         <w:t>View</w:t>
       </w:r>
+      <w:proofErr w:type="spellEnd"/>
       <w:r>
         <w:t>:</w:t>
       </w:r>
@@ -9378,6 +10218,7 @@
           <w:iCs/>
         </w:rPr>
       </w:pPr>
+      <w:proofErr w:type="spellStart"/>
       <w:r>
         <w:rPr>
           <w:i/>
@@ -9385,6 +10226,7 @@
         </w:rPr>
         <w:t>Structurizr</w:t>
       </w:r>
+      <w:proofErr w:type="spellEnd"/>
     </w:p>
     <w:p>
       <w:pPr>
@@ -9421,8 +10263,17 @@
           <w:i/>
           <w:iCs/>
         </w:rPr>
-        <w:t>C4 Model</w:t>
-      </w:r>
+        <w:t xml:space="preserve">C4 </w:t>
+      </w:r>
+      <w:proofErr w:type="spellStart"/>
+      <w:r>
+        <w:rPr>
+          <w:i/>
+          <w:iCs/>
+        </w:rPr>
+        <w:t>Model</w:t>
+      </w:r>
+      <w:proofErr w:type="spellEnd"/>
     </w:p>
     <w:p>
       <w:pPr>
@@ -9437,13 +10288,31 @@
           <w:iCs/>
         </w:rPr>
       </w:pPr>
-      <w:r>
-        <w:rPr>
-          <w:i/>
-          <w:iCs/>
-        </w:rPr>
-        <w:t>GoF Patterns</w:t>
-      </w:r>
+      <w:proofErr w:type="spellStart"/>
+      <w:r>
+        <w:rPr>
+          <w:i/>
+          <w:iCs/>
+        </w:rPr>
+        <w:t>GoF</w:t>
+      </w:r>
+      <w:proofErr w:type="spellEnd"/>
+      <w:r>
+        <w:rPr>
+          <w:i/>
+          <w:iCs/>
+        </w:rPr>
+        <w:t xml:space="preserve"> </w:t>
+      </w:r>
+      <w:proofErr w:type="spellStart"/>
+      <w:r>
+        <w:rPr>
+          <w:i/>
+          <w:iCs/>
+        </w:rPr>
+        <w:t>Patterns</w:t>
+      </w:r>
+      <w:proofErr w:type="spellEnd"/>
     </w:p>
     <w:p>
       <w:pPr>
@@ -9475,13 +10344,31 @@
       <w:r>
         <w:t xml:space="preserve">Utilizado o </w:t>
       </w:r>
-      <w:r>
-        <w:rPr>
-          <w:i/>
-          <w:iCs/>
-        </w:rPr>
-        <w:t>pattern Strategy</w:t>
-      </w:r>
+      <w:proofErr w:type="spellStart"/>
+      <w:r>
+        <w:rPr>
+          <w:i/>
+          <w:iCs/>
+        </w:rPr>
+        <w:t>pattern</w:t>
+      </w:r>
+      <w:proofErr w:type="spellEnd"/>
+      <w:r>
+        <w:rPr>
+          <w:i/>
+          <w:iCs/>
+        </w:rPr>
+        <w:t xml:space="preserve"> </w:t>
+      </w:r>
+      <w:proofErr w:type="spellStart"/>
+      <w:r>
+        <w:rPr>
+          <w:i/>
+          <w:iCs/>
+        </w:rPr>
+        <w:t>Strategy</w:t>
+      </w:r>
+      <w:proofErr w:type="spellEnd"/>
       <w:r>
         <w:t xml:space="preserve"> como guia para a solução dos buscadores.</w:t>
       </w:r>
@@ -9557,12 +10444,14 @@
         </w:numPr>
         <w:jc w:val="both"/>
       </w:pPr>
+      <w:proofErr w:type="spellStart"/>
       <w:r>
         <w:t>Op</w:t>
       </w:r>
       <w:r>
         <w:t>enshift</w:t>
       </w:r>
+      <w:proofErr w:type="spellEnd"/>
     </w:p>
     <w:p>
       <w:pPr>
@@ -9627,6 +10516,7 @@
       <w:r>
         <w:t xml:space="preserve"> de aplicação </w:t>
       </w:r>
+      <w:proofErr w:type="spellStart"/>
       <w:r>
         <w:rPr>
           <w:i/>
@@ -9634,18 +10524,39 @@
         </w:rPr>
         <w:t>opensource</w:t>
       </w:r>
+      <w:proofErr w:type="spellEnd"/>
       <w:r>
         <w:t xml:space="preserve"> da </w:t>
       </w:r>
       <w:hyperlink r:id="rId48" w:history="1">
+        <w:proofErr w:type="spellStart"/>
         <w:r>
           <w:rPr>
             <w:rStyle w:val="Hyperlink"/>
             <w:i/>
             <w:iCs/>
           </w:rPr>
-          <w:t>Red Hat</w:t>
+          <w:t>Red</w:t>
         </w:r>
+        <w:proofErr w:type="spellEnd"/>
+        <w:r>
+          <w:rPr>
+            <w:rStyle w:val="Hyperlink"/>
+            <w:i/>
+            <w:iCs/>
+          </w:rPr>
+          <w:t xml:space="preserve"> </w:t>
+        </w:r>
+        <w:proofErr w:type="spellStart"/>
+        <w:r>
+          <w:rPr>
+            <w:rStyle w:val="Hyperlink"/>
+            <w:i/>
+            <w:iCs/>
+          </w:rPr>
+          <w:t>Hat</w:t>
+        </w:r>
+        <w:proofErr w:type="spellEnd"/>
       </w:hyperlink>
       <w:r>
         <w:t>.</w:t>
@@ -9660,9 +10571,11 @@
         </w:numPr>
         <w:jc w:val="both"/>
       </w:pPr>
+      <w:proofErr w:type="spellStart"/>
       <w:r>
         <w:t>Lombok</w:t>
       </w:r>
+      <w:proofErr w:type="spellEnd"/>
     </w:p>
     <w:p>
       <w:pPr>
@@ -9691,6 +10604,7 @@
         </w:numPr>
         <w:jc w:val="both"/>
       </w:pPr>
+      <w:proofErr w:type="spellStart"/>
       <w:r>
         <w:rPr>
           <w:i/>
@@ -9699,8 +10613,17 @@
         <w:lastRenderedPageBreak/>
         <w:t>Lib</w:t>
       </w:r>
-      <w:r>
-        <w:t xml:space="preserve"> utilizada na geração de código comum que permite que o fonte fique menos poluído.</w:t>
+      <w:proofErr w:type="spellEnd"/>
+      <w:r>
+        <w:t xml:space="preserve"> utilizada na geração de código comum que permite que </w:t>
+      </w:r>
+      <w:proofErr w:type="gramStart"/>
+      <w:r>
+        <w:t>o fonte</w:t>
+      </w:r>
+      <w:proofErr w:type="gramEnd"/>
+      <w:r>
+        <w:t xml:space="preserve"> fique menos poluído.</w:t>
       </w:r>
     </w:p>
     <w:p>
@@ -9855,7 +10778,15 @@
         <w:t>, mas agora pensando na questão arquitetural</w:t>
       </w:r>
       <w:r>
-        <w:t>, ou seja, relacionado à requisições via rede.</w:t>
+        <w:t xml:space="preserve">, ou seja, relacionado </w:t>
+      </w:r>
+      <w:proofErr w:type="gramStart"/>
+      <w:r>
+        <w:t>à</w:t>
+      </w:r>
+      <w:proofErr w:type="gramEnd"/>
+      <w:r>
+        <w:t xml:space="preserve"> requisições via rede.</w:t>
       </w:r>
     </w:p>
     <w:p>
@@ -9919,13 +10850,31 @@
         </w:numPr>
         <w:jc w:val="both"/>
       </w:pPr>
-      <w:r>
-        <w:rPr>
-          <w:i/>
-          <w:iCs/>
-        </w:rPr>
-        <w:t>Tiny Types</w:t>
-      </w:r>
+      <w:proofErr w:type="spellStart"/>
+      <w:r>
+        <w:rPr>
+          <w:i/>
+          <w:iCs/>
+        </w:rPr>
+        <w:t>Tiny</w:t>
+      </w:r>
+      <w:proofErr w:type="spellEnd"/>
+      <w:r>
+        <w:rPr>
+          <w:i/>
+          <w:iCs/>
+        </w:rPr>
+        <w:t xml:space="preserve"> </w:t>
+      </w:r>
+      <w:proofErr w:type="spellStart"/>
+      <w:r>
+        <w:rPr>
+          <w:i/>
+          <w:iCs/>
+        </w:rPr>
+        <w:t>Types</w:t>
+      </w:r>
+      <w:proofErr w:type="spellEnd"/>
     </w:p>
     <w:p>
       <w:pPr>
@@ -9957,6 +10906,7 @@
       <w:r>
         <w:t xml:space="preserve">Estilos de codificação que visa expressividade e onde tentar-se criar os tipos o mais próximo possível do conceito representado, através de classes </w:t>
       </w:r>
+      <w:proofErr w:type="spellStart"/>
       <w:r>
         <w:rPr>
           <w:i/>
@@ -9964,8 +10914,25 @@
         </w:rPr>
         <w:t>wrappers</w:t>
       </w:r>
-      <w:r>
-        <w:t xml:space="preserve"> para os tipos comuns da linguagem, como por exemplo: String e List.</w:t>
+      <w:proofErr w:type="spellEnd"/>
+      <w:r>
+        <w:t xml:space="preserve"> para os tipos comuns da linguagem, como por exemplo: </w:t>
+      </w:r>
+      <w:proofErr w:type="spellStart"/>
+      <w:r>
+        <w:t>String</w:t>
+      </w:r>
+      <w:proofErr w:type="spellEnd"/>
+      <w:r>
+        <w:t xml:space="preserve"> e </w:t>
+      </w:r>
+      <w:proofErr w:type="spellStart"/>
+      <w:r>
+        <w:t>List</w:t>
+      </w:r>
+      <w:proofErr w:type="spellEnd"/>
+      <w:r>
+        <w:t>.</w:t>
       </w:r>
     </w:p>
     <w:p>
@@ -9986,7 +10953,55 @@
           <w:i/>
           <w:iCs/>
         </w:rPr>
-        <w:t>DRY (Don’t Repeat Yourself)</w:t>
+        <w:t>DRY (</w:t>
+      </w:r>
+      <w:proofErr w:type="spellStart"/>
+      <w:r>
+        <w:rPr>
+          <w:i/>
+          <w:iCs/>
+        </w:rPr>
+        <w:t>Don’t</w:t>
+      </w:r>
+      <w:proofErr w:type="spellEnd"/>
+      <w:r>
+        <w:rPr>
+          <w:i/>
+          <w:iCs/>
+        </w:rPr>
+        <w:t xml:space="preserve"> </w:t>
+      </w:r>
+      <w:proofErr w:type="spellStart"/>
+      <w:r>
+        <w:rPr>
+          <w:i/>
+          <w:iCs/>
+        </w:rPr>
+        <w:t>Repeat</w:t>
+      </w:r>
+      <w:proofErr w:type="spellEnd"/>
+      <w:r>
+        <w:rPr>
+          <w:i/>
+          <w:iCs/>
+        </w:rPr>
+        <w:t xml:space="preserve"> </w:t>
+      </w:r>
+      <w:proofErr w:type="spellStart"/>
+      <w:r>
+        <w:rPr>
+          <w:i/>
+          <w:iCs/>
+        </w:rPr>
+        <w:t>Yourself</w:t>
+      </w:r>
+      <w:proofErr w:type="spellEnd"/>
+      <w:r>
+        <w:rPr>
+          <w:i/>
+          <w:iCs/>
+        </w:rPr>
+        <w:t>)</w:t>
       </w:r>
     </w:p>
     <w:p>
@@ -10033,6 +11048,7 @@
           <w:iCs/>
         </w:rPr>
       </w:pPr>
+      <w:proofErr w:type="spellStart"/>
       <w:r>
         <w:rPr>
           <w:i/>
@@ -10040,6 +11056,7 @@
         </w:rPr>
         <w:t>Boillerplate</w:t>
       </w:r>
+      <w:proofErr w:type="spellEnd"/>
     </w:p>
     <w:p>
       <w:pPr>
@@ -10141,8 +11158,17 @@
           <w:i/>
           <w:iCs/>
         </w:rPr>
-        <w:t>CRC Cards</w:t>
-      </w:r>
+        <w:t xml:space="preserve">CRC </w:t>
+      </w:r>
+      <w:proofErr w:type="spellStart"/>
+      <w:r>
+        <w:rPr>
+          <w:i/>
+          <w:iCs/>
+        </w:rPr>
+        <w:t>Cards</w:t>
+      </w:r>
+      <w:proofErr w:type="spellEnd"/>
     </w:p>
     <w:p>
       <w:pPr>
@@ -10174,6 +11200,7 @@
       <w:r>
         <w:t>Estilos de documentação de classes (</w:t>
       </w:r>
+      <w:proofErr w:type="spellStart"/>
       <w:r>
         <w:rPr>
           <w:i/>
@@ -10181,9 +11208,11 @@
         </w:rPr>
         <w:t>Class</w:t>
       </w:r>
+      <w:proofErr w:type="spellEnd"/>
       <w:r>
         <w:t xml:space="preserve">, </w:t>
       </w:r>
+      <w:proofErr w:type="spellStart"/>
       <w:r>
         <w:rPr>
           <w:i/>
@@ -10191,9 +11220,11 @@
         </w:rPr>
         <w:t>Resposabilities</w:t>
       </w:r>
+      <w:proofErr w:type="spellEnd"/>
       <w:r>
         <w:t xml:space="preserve"> e </w:t>
       </w:r>
+      <w:proofErr w:type="spellStart"/>
       <w:r>
         <w:rPr>
           <w:i/>
@@ -10201,6 +11232,7 @@
         </w:rPr>
         <w:t>Collaborators</w:t>
       </w:r>
+      <w:proofErr w:type="spellEnd"/>
       <w:r>
         <w:t>).</w:t>
       </w:r>
@@ -10285,8 +11317,13 @@
         <w:jc w:val="both"/>
       </w:pPr>
       <w:r>
-        <w:t>Spring Boot Actuator</w:t>
-      </w:r>
+        <w:t xml:space="preserve">Spring Boot </w:t>
+      </w:r>
+      <w:proofErr w:type="spellStart"/>
+      <w:r>
+        <w:t>Actuator</w:t>
+      </w:r>
+      <w:proofErr w:type="spellEnd"/>
     </w:p>
     <w:p>
       <w:pPr>
@@ -10596,8 +11633,16 @@
             <w:rPr>
               <w:rFonts w:ascii="Droid Sans" w:eastAsia="Droid Sans" w:hAnsi="Droid Sans" w:cs="Droid Sans"/>
             </w:rPr>
-            <w:t>Instituto Infnet</w:t>
+            <w:t xml:space="preserve">Instituto </w:t>
           </w:r>
+          <w:proofErr w:type="spellStart"/>
+          <w:r>
+            <w:rPr>
+              <w:rFonts w:ascii="Droid Sans" w:eastAsia="Droid Sans" w:hAnsi="Droid Sans" w:cs="Droid Sans"/>
+            </w:rPr>
+            <w:t>Infnet</w:t>
+          </w:r>
+          <w:proofErr w:type="spellEnd"/>
         </w:p>
         <w:p>
           <w:pPr>
@@ -10642,7 +11687,21 @@
             <w:rPr>
               <w:rFonts w:ascii="Droid Sans" w:eastAsia="Droid Sans" w:hAnsi="Droid Sans" w:cs="Droid Sans"/>
             </w:rPr>
-            <w:t>Módulo Microsserviços e Mobile</w:t>
+            <w:t xml:space="preserve">Módulo </w:t>
+          </w:r>
+          <w:proofErr w:type="spellStart"/>
+          <w:r>
+            <w:rPr>
+              <w:rFonts w:ascii="Droid Sans" w:eastAsia="Droid Sans" w:hAnsi="Droid Sans" w:cs="Droid Sans"/>
+            </w:rPr>
+            <w:t>Microsserviços</w:t>
+          </w:r>
+          <w:proofErr w:type="spellEnd"/>
+          <w:r>
+            <w:rPr>
+              <w:rFonts w:ascii="Droid Sans" w:eastAsia="Droid Sans" w:hAnsi="Droid Sans" w:cs="Droid Sans"/>
+            </w:rPr>
+            <w:t xml:space="preserve"> e Mobile</w:t>
           </w:r>
         </w:p>
       </w:tc>
@@ -13303,7 +14362,7 @@
 </file>
 
 <file path=customXml/itemProps1.xml><?xml version="1.0" encoding="utf-8"?>
-<ds:datastoreItem xmlns:ds="http://schemas.openxmlformats.org/officeDocument/2006/customXml" ds:itemID="{3909A287-4B8E-4063-A42E-238158E7EC17}">
+<ds:datastoreItem xmlns:ds="http://schemas.openxmlformats.org/officeDocument/2006/customXml" ds:itemID="{BE4E874A-D58A-48AC-B10A-1FD0482170B6}">
   <ds:schemaRefs>
     <ds:schemaRef ds:uri="http://schemas.openxmlformats.org/officeDocument/2006/bibliography"/>
   </ds:schemaRefs>

</xml_diff>

<commit_message>
Versão de entrega do trabalho!
</commit_message>
<xml_diff>
--- a/docs/Trabalho Microserviços.docx
+++ b/docs/Trabalho Microserviços.docx
@@ -149,27 +149,7 @@
           <w:sz w:val="72"/>
           <w:szCs w:val="72"/>
         </w:rPr>
-        <w:t xml:space="preserve">Arquitetura de </w:t>
-      </w:r>
-      <w:proofErr w:type="spellStart"/>
-      <w:r>
-        <w:rPr>
-          <w:rFonts w:ascii="Droid Serif" w:eastAsia="Droid Serif" w:hAnsi="Droid Serif" w:cs="Droid Serif"/>
-          <w:b/>
-          <w:sz w:val="72"/>
-          <w:szCs w:val="72"/>
-        </w:rPr>
-        <w:t>Microsserviços</w:t>
-      </w:r>
-      <w:proofErr w:type="spellEnd"/>
-      <w:r>
-        <w:rPr>
-          <w:rFonts w:ascii="Droid Serif" w:eastAsia="Droid Serif" w:hAnsi="Droid Serif" w:cs="Droid Serif"/>
-          <w:b/>
-          <w:sz w:val="72"/>
-          <w:szCs w:val="72"/>
-        </w:rPr>
-        <w:t xml:space="preserve"> e Mobile</w:t>
+        <w:t>Arquitetura de Microsserviços e Mobile</w:t>
       </w:r>
     </w:p>
     <w:p>
@@ -324,21 +304,7 @@
                 <w:rStyle w:val="Hyperlink"/>
                 <w:noProof/>
               </w:rPr>
-              <w:t>Introd</w:t>
-            </w:r>
-            <w:r>
-              <w:rPr>
-                <w:rStyle w:val="Hyperlink"/>
-                <w:noProof/>
-              </w:rPr>
-              <w:t>u</w:t>
-            </w:r>
-            <w:r>
-              <w:rPr>
-                <w:rStyle w:val="Hyperlink"/>
-                <w:noProof/>
-              </w:rPr>
-              <w:t>ção</w:t>
+              <w:t>Introdução</w:t>
             </w:r>
             <w:r>
               <w:rPr>
@@ -2990,15 +2956,7 @@
         <w:jc w:val="both"/>
       </w:pPr>
       <w:r>
-        <w:t xml:space="preserve">A proposta deste trabalho é apresentar maneiras de se documentar softwares baseados em arquitetura de </w:t>
-      </w:r>
-      <w:proofErr w:type="spellStart"/>
-      <w:r>
-        <w:t>Microsserviços</w:t>
-      </w:r>
-      <w:proofErr w:type="spellEnd"/>
-      <w:r>
-        <w:t>.</w:t>
+        <w:t>A proposta deste trabalho é apresentar maneiras de se documentar softwares baseados em arquitetura de Microsserviços.</w:t>
       </w:r>
     </w:p>
     <w:p>
@@ -3042,17 +3000,8 @@
           <w:i/>
           <w:iCs/>
         </w:rPr>
-        <w:t xml:space="preserve">C4 </w:t>
-      </w:r>
-      <w:proofErr w:type="spellStart"/>
-      <w:r>
-        <w:rPr>
-          <w:i/>
-          <w:iCs/>
-        </w:rPr>
-        <w:t>Model</w:t>
-      </w:r>
-      <w:proofErr w:type="spellEnd"/>
+        <w:t>C4 Model</w:t>
+      </w:r>
       <w:r>
         <w:t xml:space="preserve">, </w:t>
       </w:r>
@@ -3061,23 +3010,7 @@
           <w:i/>
           <w:iCs/>
         </w:rPr>
-        <w:t>Domain-</w:t>
-      </w:r>
-      <w:proofErr w:type="spellStart"/>
-      <w:r>
-        <w:rPr>
-          <w:i/>
-          <w:iCs/>
-        </w:rPr>
-        <w:t>Driven</w:t>
-      </w:r>
-      <w:proofErr w:type="spellEnd"/>
-      <w:r>
-        <w:rPr>
-          <w:i/>
-          <w:iCs/>
-        </w:rPr>
-        <w:t xml:space="preserve"> Design</w:t>
+        <w:t>Domain-Driven Design</w:t>
       </w:r>
       <w:r>
         <w:t xml:space="preserve"> e outras </w:t>
@@ -3169,53 +3102,19 @@
         </w:rPr>
       </w:pPr>
       <w:bookmarkStart w:id="2" w:name="_Toc51606660"/>
-      <w:proofErr w:type="spellStart"/>
-      <w:r>
-        <w:rPr>
-          <w:i/>
-          <w:iCs/>
-        </w:rPr>
-        <w:t>Problem</w:t>
-      </w:r>
-      <w:proofErr w:type="spellEnd"/>
-      <w:r>
-        <w:rPr>
-          <w:i/>
-          <w:iCs/>
-        </w:rPr>
-        <w:t xml:space="preserve"> </w:t>
-      </w:r>
-      <w:proofErr w:type="spellStart"/>
-      <w:r>
-        <w:rPr>
-          <w:i/>
-          <w:iCs/>
-        </w:rPr>
-        <w:t>Statement</w:t>
-      </w:r>
-      <w:proofErr w:type="spellEnd"/>
-      <w:r>
-        <w:rPr>
-          <w:i/>
-          <w:iCs/>
-        </w:rPr>
-        <w:t xml:space="preserve"> (</w:t>
-      </w:r>
-      <w:proofErr w:type="spellStart"/>
-      <w:r>
-        <w:rPr>
-          <w:i/>
-          <w:iCs/>
-        </w:rPr>
-        <w:t>mini-mundo</w:t>
-      </w:r>
-      <w:proofErr w:type="spellEnd"/>
-      <w:r>
-        <w:rPr>
-          <w:i/>
-          <w:iCs/>
-        </w:rPr>
-        <w:t>)</w:t>
+      <w:r>
+        <w:rPr>
+          <w:i/>
+          <w:iCs/>
+        </w:rPr>
+        <w:t>Problem Statement</w:t>
+      </w:r>
+      <w:r>
+        <w:rPr>
+          <w:i/>
+          <w:iCs/>
+        </w:rPr>
+        <w:t xml:space="preserve"> (mini-mundo)</w:t>
       </w:r>
       <w:bookmarkEnd w:id="2"/>
     </w:p>
@@ -3231,61 +3130,18 @@
           <w:i/>
           <w:iCs/>
         </w:rPr>
-        <w:t xml:space="preserve">IT </w:t>
-      </w:r>
-      <w:proofErr w:type="spellStart"/>
-      <w:r>
-        <w:rPr>
-          <w:i/>
-          <w:iCs/>
-        </w:rPr>
-        <w:t>Job</w:t>
-      </w:r>
-      <w:proofErr w:type="spellEnd"/>
-      <w:r>
-        <w:rPr>
-          <w:i/>
-          <w:iCs/>
-        </w:rPr>
-        <w:t xml:space="preserve"> </w:t>
-      </w:r>
-      <w:proofErr w:type="spellStart"/>
-      <w:r>
-        <w:rPr>
-          <w:i/>
-          <w:iCs/>
-        </w:rPr>
-        <w:t>Hunters</w:t>
-      </w:r>
-      <w:proofErr w:type="spellEnd"/>
+        <w:t>IT Job Hunters</w:t>
+      </w:r>
       <w:r>
         <w:t xml:space="preserve"> Ltda é uma empresa que presta serviços de Recursos Humanos terceirizados para diversas empresas do mercado da Região Sudeste e possui mais de 20 anos de experiência com foco na seleção de candidatos para vagas para empresas de Tecnologia da Informação, tais como Analistas de Sistemas, Desenvolvedores, Administradores de Banco de Dados, assim como perfis de gestão ou processos como Gerentes de Projetos, </w:t>
       </w:r>
-      <w:proofErr w:type="spellStart"/>
-      <w:r>
-        <w:rPr>
-          <w:i/>
-          <w:iCs/>
-        </w:rPr>
-        <w:t>Product</w:t>
-      </w:r>
-      <w:proofErr w:type="spellEnd"/>
-      <w:r>
-        <w:rPr>
-          <w:i/>
-          <w:iCs/>
-        </w:rPr>
-        <w:t xml:space="preserve"> </w:t>
-      </w:r>
-      <w:proofErr w:type="spellStart"/>
-      <w:r>
-        <w:rPr>
-          <w:i/>
-          <w:iCs/>
-        </w:rPr>
-        <w:t>Owners</w:t>
-      </w:r>
-      <w:proofErr w:type="spellEnd"/>
+      <w:r>
+        <w:rPr>
+          <w:i/>
+          <w:iCs/>
+        </w:rPr>
+        <w:t>Product Owners</w:t>
+      </w:r>
       <w:r>
         <w:t xml:space="preserve">, </w:t>
       </w:r>
@@ -3297,17 +3153,8 @@
         <w:t>Scrum Master</w:t>
       </w:r>
       <w:r>
-        <w:t xml:space="preserve"> e </w:t>
-      </w:r>
-      <w:proofErr w:type="spellStart"/>
-      <w:r>
-        <w:t>Agile</w:t>
-      </w:r>
-      <w:proofErr w:type="spellEnd"/>
-      <w:r>
-        <w:t xml:space="preserve"> </w:t>
-      </w:r>
-      <w:proofErr w:type="spellStart"/>
+        <w:t xml:space="preserve"> e Agile </w:t>
+      </w:r>
       <w:r>
         <w:rPr>
           <w:i/>
@@ -3315,7 +3162,6 @@
         </w:rPr>
         <w:t>Coaches</w:t>
       </w:r>
-      <w:proofErr w:type="spellEnd"/>
       <w:r>
         <w:t>.</w:t>
       </w:r>
@@ -3559,15 +3405,7 @@
               <w:t>software</w:t>
             </w:r>
             <w:r>
-              <w:t xml:space="preserve"> baseada em arquitetura de </w:t>
-            </w:r>
-            <w:proofErr w:type="spellStart"/>
-            <w:r>
-              <w:t>microsserviços</w:t>
-            </w:r>
-            <w:proofErr w:type="spellEnd"/>
-            <w:r>
-              <w:t xml:space="preserve"> e utilizando uma série de novas práticas de desenvolvimento empiricamente comprovadas pelo mercado.</w:t>
+              <w:t xml:space="preserve"> baseada em arquitetura de microsserviços e utilizando uma série de novas práticas de desenvolvimento empiricamente comprovadas pelo mercado.</w:t>
             </w:r>
           </w:p>
         </w:tc>
@@ -3675,39 +3513,8 @@
           <w:i/>
           <w:iCs/>
         </w:rPr>
-        <w:t xml:space="preserve">IT </w:t>
-      </w:r>
-      <w:proofErr w:type="spellStart"/>
-      <w:r>
-        <w:rPr>
-          <w:b/>
-          <w:bCs/>
-          <w:i/>
-          <w:iCs/>
-        </w:rPr>
-        <w:t>Job</w:t>
-      </w:r>
-      <w:proofErr w:type="spellEnd"/>
-      <w:r>
-        <w:rPr>
-          <w:b/>
-          <w:bCs/>
-          <w:i/>
-          <w:iCs/>
-        </w:rPr>
-        <w:t xml:space="preserve"> </w:t>
-      </w:r>
-      <w:proofErr w:type="spellStart"/>
-      <w:r>
-        <w:rPr>
-          <w:b/>
-          <w:bCs/>
-          <w:i/>
-          <w:iCs/>
-        </w:rPr>
-        <w:t>Hunters</w:t>
-      </w:r>
-      <w:proofErr w:type="spellEnd"/>
+        <w:t>IT Job Hunters</w:t>
+      </w:r>
       <w:r>
         <w:t>.</w:t>
       </w:r>
@@ -4333,23 +4140,7 @@
         <w:jc w:val="both"/>
       </w:pPr>
       <w:r>
-        <w:t xml:space="preserve">Sites de vagas conhecidos (LinkedIn, </w:t>
-      </w:r>
-      <w:proofErr w:type="spellStart"/>
-      <w:r>
-        <w:t>APInfo</w:t>
-      </w:r>
-      <w:proofErr w:type="spellEnd"/>
-      <w:r>
-        <w:t xml:space="preserve">, Vagas.com.br, </w:t>
-      </w:r>
-      <w:proofErr w:type="spellStart"/>
-      <w:r>
-        <w:t>etc</w:t>
-      </w:r>
-      <w:proofErr w:type="spellEnd"/>
-      <w:r>
-        <w:t>)</w:t>
+        <w:t>Sites de vagas conhecidos (LinkedIn, APInfo, Vagas.com.br, etc)</w:t>
       </w:r>
     </w:p>
     <w:p>
@@ -4403,19 +4194,11 @@
       <w:r>
         <w:t xml:space="preserve">Sites de perfis conhecidos (LinkedIn, </w:t>
       </w:r>
-      <w:proofErr w:type="spellStart"/>
-      <w:r>
-        <w:t>APInfo</w:t>
-      </w:r>
-      <w:proofErr w:type="spellEnd"/>
-      <w:r>
-        <w:t xml:space="preserve">, </w:t>
-      </w:r>
-      <w:proofErr w:type="spellStart"/>
-      <w:r>
-        <w:t>etc</w:t>
-      </w:r>
-      <w:proofErr w:type="spellEnd"/>
+      <w:proofErr w:type="gramStart"/>
+      <w:r>
+        <w:t>APInfo, etc</w:t>
+      </w:r>
+      <w:proofErr w:type="gramEnd"/>
       <w:r>
         <w:t>)</w:t>
       </w:r>
@@ -4450,33 +4233,8 @@
           <w:i/>
           <w:iCs/>
         </w:rPr>
-        <w:t xml:space="preserve">IT </w:t>
-      </w:r>
-      <w:proofErr w:type="spellStart"/>
-      <w:r>
-        <w:rPr>
-          <w:i/>
-          <w:iCs/>
-        </w:rPr>
-        <w:t>Job</w:t>
-      </w:r>
-      <w:proofErr w:type="spellEnd"/>
-      <w:r>
-        <w:rPr>
-          <w:i/>
-          <w:iCs/>
-        </w:rPr>
-        <w:t xml:space="preserve"> </w:t>
-      </w:r>
-      <w:proofErr w:type="spellStart"/>
-      <w:r>
-        <w:rPr>
-          <w:i/>
-          <w:iCs/>
-        </w:rPr>
-        <w:t>Hunters</w:t>
-      </w:r>
-      <w:proofErr w:type="spellEnd"/>
+        <w:t>IT Job Hunters</w:t>
+      </w:r>
       <w:r>
         <w:t xml:space="preserve"> não possui escritório e atua em parceria com outras empresas da área</w:t>
       </w:r>
@@ -5237,9 +4995,11 @@
           <w:iCs/>
           <w:u w:val="single"/>
         </w:rPr>
-        <w:t xml:space="preserve">C4 </w:t>
-      </w:r>
-      <w:proofErr w:type="spellStart"/>
+        <w:t>C4 Model</w:t>
+      </w:r>
+      <w:r>
+        <w:t xml:space="preserve">, </w:t>
+      </w:r>
       <w:r>
         <w:rPr>
           <w:b/>
@@ -5248,43 +5008,7 @@
           <w:iCs/>
           <w:u w:val="single"/>
         </w:rPr>
-        <w:t>Model</w:t>
-      </w:r>
-      <w:proofErr w:type="spellEnd"/>
-      <w:r>
-        <w:t xml:space="preserve">, </w:t>
-      </w:r>
-      <w:r>
-        <w:rPr>
-          <w:b/>
-          <w:bCs/>
-          <w:i/>
-          <w:iCs/>
-          <w:u w:val="single"/>
-        </w:rPr>
-        <w:t>Domain-</w:t>
-      </w:r>
-      <w:proofErr w:type="spellStart"/>
-      <w:r>
-        <w:rPr>
-          <w:b/>
-          <w:bCs/>
-          <w:i/>
-          <w:iCs/>
-          <w:u w:val="single"/>
-        </w:rPr>
-        <w:t>Driven</w:t>
-      </w:r>
-      <w:proofErr w:type="spellEnd"/>
-      <w:r>
-        <w:rPr>
-          <w:b/>
-          <w:bCs/>
-          <w:i/>
-          <w:iCs/>
-          <w:u w:val="single"/>
-        </w:rPr>
-        <w:t xml:space="preserve"> Design</w:t>
+        <w:t>Domain-Driven Design</w:t>
       </w:r>
       <w:r>
         <w:t xml:space="preserve"> e outras </w:t>
@@ -5305,13 +5029,8 @@
         <w:jc w:val="both"/>
       </w:pPr>
       <w:bookmarkStart w:id="16" w:name="_Toc51606674"/>
-      <w:proofErr w:type="spellStart"/>
-      <w:r>
-        <w:t>Microsserviços</w:t>
-      </w:r>
-      <w:proofErr w:type="spellEnd"/>
-      <w:r>
-        <w:t xml:space="preserve"> necessários</w:t>
+      <w:r>
+        <w:t>Microsserviços necessários</w:t>
       </w:r>
       <w:bookmarkEnd w:id="16"/>
     </w:p>
@@ -5320,15 +5039,7 @@
         <w:jc w:val="both"/>
       </w:pPr>
       <w:r>
-        <w:t xml:space="preserve">Serão necessários os seguintes </w:t>
-      </w:r>
-      <w:proofErr w:type="spellStart"/>
-      <w:r>
-        <w:t>microsserviços</w:t>
-      </w:r>
-      <w:proofErr w:type="spellEnd"/>
-      <w:r>
-        <w:t xml:space="preserve"> para implementar o novo sistema:</w:t>
+        <w:t>Serão necessários os seguintes microsserviços para implementar o novo sistema:</w:t>
       </w:r>
     </w:p>
     <w:p>
@@ -5353,11 +5064,9 @@
         </w:numPr>
         <w:jc w:val="both"/>
       </w:pPr>
-      <w:proofErr w:type="spellStart"/>
       <w:r>
         <w:t>MercadoMicroservice</w:t>
       </w:r>
-      <w:proofErr w:type="spellEnd"/>
     </w:p>
     <w:p>
       <w:pPr>
@@ -5368,11 +5077,9 @@
         </w:numPr>
         <w:jc w:val="both"/>
       </w:pPr>
-      <w:proofErr w:type="spellStart"/>
       <w:r>
         <w:t>ClienteMicroservice</w:t>
       </w:r>
-      <w:proofErr w:type="spellEnd"/>
     </w:p>
     <w:p>
       <w:pPr>
@@ -5396,11 +5103,9 @@
         </w:numPr>
         <w:jc w:val="both"/>
       </w:pPr>
-      <w:proofErr w:type="spellStart"/>
       <w:r>
         <w:t>PerfilMicroservice</w:t>
       </w:r>
-      <w:proofErr w:type="spellEnd"/>
     </w:p>
     <w:p>
       <w:pPr>
@@ -5411,11 +5116,9 @@
         </w:numPr>
         <w:jc w:val="both"/>
       </w:pPr>
-      <w:proofErr w:type="spellStart"/>
       <w:r>
         <w:t>OportunidadeMicroservice</w:t>
       </w:r>
-      <w:proofErr w:type="spellEnd"/>
     </w:p>
     <w:p>
       <w:pPr>
@@ -5426,11 +5129,9 @@
         </w:numPr>
         <w:jc w:val="both"/>
       </w:pPr>
-      <w:proofErr w:type="spellStart"/>
       <w:r>
         <w:t>VagaMicroservice</w:t>
       </w:r>
-      <w:proofErr w:type="spellEnd"/>
     </w:p>
     <w:p>
       <w:pPr>
@@ -5454,11 +5155,9 @@
         </w:numPr>
         <w:jc w:val="both"/>
       </w:pPr>
-      <w:proofErr w:type="spellStart"/>
       <w:r>
         <w:t>ProcessoSeletivoMicroservice</w:t>
       </w:r>
-      <w:proofErr w:type="spellEnd"/>
     </w:p>
     <w:p>
       <w:pPr>
@@ -5469,11 +5168,9 @@
         </w:numPr>
         <w:jc w:val="both"/>
       </w:pPr>
-      <w:proofErr w:type="spellStart"/>
       <w:r>
         <w:t>CandidatoMicroservice</w:t>
       </w:r>
-      <w:proofErr w:type="spellEnd"/>
     </w:p>
     <w:p>
       <w:pPr>
@@ -5484,11 +5181,9 @@
         </w:numPr>
         <w:jc w:val="both"/>
       </w:pPr>
-      <w:proofErr w:type="spellStart"/>
       <w:r>
         <w:t>ContrataçãoMicroservice</w:t>
       </w:r>
-      <w:proofErr w:type="spellEnd"/>
     </w:p>
     <w:p>
       <w:pPr>
@@ -5512,11 +5207,9 @@
         </w:numPr>
         <w:jc w:val="both"/>
       </w:pPr>
-      <w:proofErr w:type="spellStart"/>
       <w:r>
         <w:t>BuscadorOportunidadesMicroservice</w:t>
       </w:r>
-      <w:proofErr w:type="spellEnd"/>
     </w:p>
     <w:p>
       <w:pPr>
@@ -5540,26 +5233,16 @@
         </w:numPr>
         <w:jc w:val="both"/>
       </w:pPr>
-      <w:proofErr w:type="spellStart"/>
       <w:r>
         <w:t>BuscaCandidatosMicroservice</w:t>
       </w:r>
-      <w:proofErr w:type="spellEnd"/>
-    </w:p>
-    <w:p>
-      <w:pPr>
-        <w:jc w:val="both"/>
-      </w:pPr>
-      <w:r>
-        <w:t xml:space="preserve">A representação dos </w:t>
-      </w:r>
-      <w:proofErr w:type="spellStart"/>
-      <w:r>
-        <w:t>Microsserviços</w:t>
-      </w:r>
-      <w:proofErr w:type="spellEnd"/>
-      <w:r>
-        <w:t xml:space="preserve"> no processo de análise reflete-se nos diagramas de Casos de Uso por módulo. Para todo Caso de Uso do tipo </w:t>
+    </w:p>
+    <w:p>
+      <w:pPr>
+        <w:jc w:val="both"/>
+      </w:pPr>
+      <w:r>
+        <w:t xml:space="preserve">A representação dos Microsserviços no processo de análise reflete-se nos diagramas de Casos de Uso por módulo. Para todo Caso de Uso do tipo </w:t>
       </w:r>
       <w:r>
         <w:rPr>
@@ -5569,17 +5252,8 @@
         <w:t>include</w:t>
       </w:r>
       <w:r>
-        <w:t xml:space="preserve"> será criado um </w:t>
-      </w:r>
-      <w:proofErr w:type="spellStart"/>
-      <w:r>
-        <w:t>Microsserviço</w:t>
-      </w:r>
-      <w:proofErr w:type="spellEnd"/>
-      <w:r>
-        <w:t xml:space="preserve">. Já para os Casos de Uso do tipo </w:t>
-      </w:r>
-      <w:proofErr w:type="spellStart"/>
+        <w:t xml:space="preserve"> será criado um Microsserviço. Já para os Casos de Uso do tipo </w:t>
+      </w:r>
       <w:r>
         <w:rPr>
           <w:i/>
@@ -5587,67 +5261,23 @@
         </w:rPr>
         <w:t>extend</w:t>
       </w:r>
-      <w:proofErr w:type="spellEnd"/>
-      <w:r>
-        <w:t xml:space="preserve"> entende-se que, ou estão contemplados como </w:t>
-      </w:r>
-      <w:proofErr w:type="spellStart"/>
-      <w:r>
-        <w:t>endpoints</w:t>
-      </w:r>
-      <w:proofErr w:type="spellEnd"/>
-      <w:r>
-        <w:t xml:space="preserve"> do </w:t>
-      </w:r>
-      <w:proofErr w:type="spellStart"/>
-      <w:r>
-        <w:t>Microsserviço</w:t>
-      </w:r>
-      <w:proofErr w:type="spellEnd"/>
-      <w:r>
-        <w:t xml:space="preserve"> principal ou são implementações de estratégias (</w:t>
-      </w:r>
-      <w:proofErr w:type="spellStart"/>
-      <w:r>
-        <w:rPr>
-          <w:i/>
-          <w:iCs/>
-        </w:rPr>
-        <w:t>Strategy</w:t>
-      </w:r>
-      <w:proofErr w:type="spellEnd"/>
-      <w:r>
-        <w:rPr>
-          <w:i/>
-          <w:iCs/>
-        </w:rPr>
-        <w:t xml:space="preserve"> </w:t>
-      </w:r>
-      <w:proofErr w:type="spellStart"/>
-      <w:r>
-        <w:rPr>
-          <w:i/>
-          <w:iCs/>
-        </w:rPr>
-        <w:t>pattern</w:t>
-      </w:r>
-      <w:proofErr w:type="spellEnd"/>
-      <w:r>
-        <w:rPr>
-          <w:i/>
-          <w:iCs/>
-        </w:rPr>
-        <w:t xml:space="preserve"> - </w:t>
-      </w:r>
-      <w:proofErr w:type="spellStart"/>
-      <w:r>
-        <w:rPr>
-          <w:i/>
-          <w:iCs/>
-        </w:rPr>
-        <w:t>GoF</w:t>
-      </w:r>
-      <w:proofErr w:type="spellEnd"/>
+      <w:r>
+        <w:t xml:space="preserve"> entende-se que, ou estão contemplados como endpoints do Microsserviço principal ou são implementações de estratégias (</w:t>
+      </w:r>
+      <w:r>
+        <w:rPr>
+          <w:i/>
+          <w:iCs/>
+        </w:rPr>
+        <w:t>Strategy pattern</w:t>
+      </w:r>
+      <w:r>
+        <w:rPr>
+          <w:i/>
+          <w:iCs/>
+        </w:rPr>
+        <w:t xml:space="preserve"> - GoF</w:t>
+      </w:r>
       <w:r>
         <w:t>) para a estrutura principal de uma determinada rotina (no caso, os buscadores).</w:t>
       </w:r>
@@ -5662,7 +5292,6 @@
         </w:rPr>
       </w:pPr>
       <w:bookmarkStart w:id="17" w:name="_Toc51606675"/>
-      <w:proofErr w:type="spellStart"/>
       <w:r>
         <w:rPr>
           <w:i/>
@@ -5671,7 +5300,6 @@
         <w:t>Roadmap</w:t>
       </w:r>
       <w:bookmarkEnd w:id="17"/>
-      <w:proofErr w:type="spellEnd"/>
     </w:p>
     <w:p>
       <w:pPr>
@@ -5697,7 +5325,6 @@
       <w:r>
         <w:t xml:space="preserve"> e análise das pessoas que já foram integradas à equipe para execução do projeto piloto (com possível contratação) foi pensado o seguinte </w:t>
       </w:r>
-      <w:proofErr w:type="spellStart"/>
       <w:r>
         <w:rPr>
           <w:i/>
@@ -5705,7 +5332,6 @@
         </w:rPr>
         <w:t>Roadmap</w:t>
       </w:r>
-      <w:proofErr w:type="spellEnd"/>
       <w:r>
         <w:t>:</w:t>
       </w:r>
@@ -5734,7 +5360,6 @@
         </w:rPr>
         <w:t xml:space="preserve">* </w:t>
       </w:r>
-      <w:proofErr w:type="spellStart"/>
       <w:r>
         <w:rPr>
           <w:i/>
@@ -5742,54 +5367,13 @@
           <w:sz w:val="16"/>
           <w:szCs w:val="16"/>
         </w:rPr>
-        <w:t>Return</w:t>
-      </w:r>
-      <w:proofErr w:type="spellEnd"/>
-      <w:r>
-        <w:rPr>
-          <w:i/>
-          <w:iCs/>
+        <w:t>Return of Investment</w:t>
+      </w:r>
+      <w:r>
+        <w:rPr>
           <w:sz w:val="16"/>
           <w:szCs w:val="16"/>
         </w:rPr>
-        <w:t xml:space="preserve"> </w:t>
-      </w:r>
-      <w:proofErr w:type="spellStart"/>
-      <w:r>
-        <w:rPr>
-          <w:i/>
-          <w:iCs/>
-          <w:sz w:val="16"/>
-          <w:szCs w:val="16"/>
-        </w:rPr>
-        <w:t>of</w:t>
-      </w:r>
-      <w:proofErr w:type="spellEnd"/>
-      <w:r>
-        <w:rPr>
-          <w:i/>
-          <w:iCs/>
-          <w:sz w:val="16"/>
-          <w:szCs w:val="16"/>
-        </w:rPr>
-        <w:t xml:space="preserve"> </w:t>
-      </w:r>
-      <w:proofErr w:type="spellStart"/>
-      <w:r>
-        <w:rPr>
-          <w:i/>
-          <w:iCs/>
-          <w:sz w:val="16"/>
-          <w:szCs w:val="16"/>
-        </w:rPr>
-        <w:t>Investment</w:t>
-      </w:r>
-      <w:proofErr w:type="spellEnd"/>
-      <w:r>
-        <w:rPr>
-          <w:sz w:val="16"/>
-          <w:szCs w:val="16"/>
-        </w:rPr>
         <w:t>.</w:t>
       </w:r>
     </w:p>
@@ -5851,14 +5435,9 @@
         <w:t xml:space="preserve">Diagrama de </w:t>
       </w:r>
       <w:r>
-        <w:t xml:space="preserve">Classes do </w:t>
-      </w:r>
-      <w:proofErr w:type="spellStart"/>
-      <w:r>
-        <w:t>PerfilMicroservice</w:t>
+        <w:t>Classes do PerfilMicroservice</w:t>
       </w:r>
       <w:bookmarkEnd w:id="19"/>
-      <w:proofErr w:type="spellEnd"/>
     </w:p>
     <w:p>
       <w:r>
@@ -5925,14 +5504,9 @@
         <w:t xml:space="preserve">Diagrama de </w:t>
       </w:r>
       <w:r>
-        <w:t xml:space="preserve">Classes do </w:t>
-      </w:r>
-      <w:proofErr w:type="spellStart"/>
-      <w:r>
-        <w:t>VagaMicroservice</w:t>
+        <w:t>Classes do VagaMicroservice</w:t>
       </w:r>
       <w:bookmarkEnd w:id="20"/>
-      <w:proofErr w:type="spellEnd"/>
     </w:p>
     <w:p>
       <w:r>
@@ -6073,47 +5647,13 @@
       <w:r>
         <w:t xml:space="preserve">: </w:t>
       </w:r>
-      <w:proofErr w:type="spellStart"/>
-      <w:r>
-        <w:rPr>
-          <w:i/>
-          <w:iCs/>
-        </w:rPr>
-        <w:t>Tell</w:t>
-      </w:r>
-      <w:proofErr w:type="spellEnd"/>
-      <w:r>
-        <w:rPr>
-          <w:i/>
-          <w:iCs/>
-        </w:rPr>
-        <w:t xml:space="preserve">, </w:t>
-      </w:r>
-      <w:proofErr w:type="spellStart"/>
-      <w:r>
-        <w:rPr>
-          <w:i/>
-          <w:iCs/>
-        </w:rPr>
-        <w:t>don’t</w:t>
-      </w:r>
-      <w:proofErr w:type="spellEnd"/>
-      <w:r>
-        <w:rPr>
-          <w:i/>
-          <w:iCs/>
-        </w:rPr>
-        <w:t xml:space="preserve"> </w:t>
-      </w:r>
-      <w:proofErr w:type="spellStart"/>
-      <w:r>
-        <w:rPr>
-          <w:i/>
-          <w:iCs/>
-        </w:rPr>
-        <w:t>ask</w:t>
-      </w:r>
-      <w:proofErr w:type="spellEnd"/>
+      <w:r>
+        <w:rPr>
+          <w:i/>
+          <w:iCs/>
+        </w:rPr>
+        <w:t>Tell, don’t ask</w:t>
+      </w:r>
       <w:r>
         <w:t>!).</w:t>
       </w:r>
@@ -6191,87 +5731,43 @@
         <w:pStyle w:val="Ttulo3"/>
       </w:pPr>
       <w:bookmarkStart w:id="23" w:name="_Toc51606681"/>
-      <w:proofErr w:type="spellStart"/>
       <w:r>
         <w:lastRenderedPageBreak/>
-        <w:t>Microservice</w:t>
-      </w:r>
-      <w:proofErr w:type="spellEnd"/>
+        <w:t>Microservice Canvas</w:t>
+      </w:r>
+      <w:bookmarkEnd w:id="23"/>
+    </w:p>
+    <w:p>
+      <w:r>
+        <w:t>Simplificação textual p</w:t>
+      </w:r>
+      <w:r>
+        <w:t>ropost</w:t>
+      </w:r>
+      <w:r>
+        <w:t>a</w:t>
+      </w:r>
       <w:r>
         <w:t xml:space="preserve"> </w:t>
       </w:r>
-      <w:proofErr w:type="spellStart"/>
-      <w:r>
-        <w:t>Canvas</w:t>
-      </w:r>
-      <w:bookmarkEnd w:id="23"/>
-      <w:proofErr w:type="spellEnd"/>
-    </w:p>
-    <w:p>
-      <w:r>
-        <w:t>Simplificação textual p</w:t>
-      </w:r>
-      <w:r>
-        <w:t>ropost</w:t>
-      </w:r>
-      <w:r>
-        <w:t>a</w:t>
-      </w:r>
-      <w:r>
-        <w:t xml:space="preserve"> </w:t>
-      </w:r>
-      <w:r>
-        <w:t xml:space="preserve">em adaptação de outro </w:t>
-      </w:r>
-      <w:proofErr w:type="spellStart"/>
-      <w:r>
-        <w:t>Canvas</w:t>
-      </w:r>
-      <w:proofErr w:type="spellEnd"/>
-      <w:r>
-        <w:t xml:space="preserve"> (</w:t>
-      </w:r>
-      <w:proofErr w:type="spellStart"/>
-      <w:r>
-        <w:rPr>
-          <w:i/>
-          <w:iCs/>
-        </w:rPr>
-        <w:t>Microservice</w:t>
-      </w:r>
-      <w:proofErr w:type="spellEnd"/>
-      <w:r>
-        <w:rPr>
-          <w:i/>
-          <w:iCs/>
-        </w:rPr>
-        <w:t xml:space="preserve"> Design </w:t>
-      </w:r>
-      <w:proofErr w:type="spellStart"/>
-      <w:r>
-        <w:rPr>
-          <w:i/>
-          <w:iCs/>
-        </w:rPr>
-        <w:t>Canvas</w:t>
-      </w:r>
-      <w:proofErr w:type="spellEnd"/>
+      <w:r>
+        <w:t>em adaptação de outro Canvas (</w:t>
+      </w:r>
+      <w:r>
+        <w:rPr>
+          <w:i/>
+          <w:iCs/>
+        </w:rPr>
+        <w:t>Microservice Design Canvas</w:t>
+      </w:r>
       <w:r>
         <w:t>)</w:t>
       </w:r>
       <w:r>
-        <w:t xml:space="preserve">, trata-se de um </w:t>
-      </w:r>
-      <w:proofErr w:type="spellStart"/>
-      <w:r>
-        <w:t>Canv</w:t>
-      </w:r>
-      <w:r>
-        <w:t>as</w:t>
-      </w:r>
-      <w:proofErr w:type="spellEnd"/>
-      <w:r>
-        <w:t xml:space="preserve"> que visa documentar todos os aspectos de um serviço.</w:t>
+        <w:t>, trata-se de um Canv</w:t>
+      </w:r>
+      <w:r>
+        <w:t>as que visa documentar todos os aspectos de um serviço.</w:t>
       </w:r>
       <w:r>
         <w:t xml:space="preserve"> Segue um exemplo do serviço de Vagas:</w:t>
@@ -6301,7 +5797,6 @@
                 <w:bCs/>
               </w:rPr>
             </w:pPr>
-            <w:proofErr w:type="spellStart"/>
             <w:r>
               <w:rPr>
                 <w:b/>
@@ -6309,7 +5804,6 @@
               </w:rPr>
               <w:t>Name</w:t>
             </w:r>
-            <w:proofErr w:type="spellEnd"/>
           </w:p>
         </w:tc>
         <w:tc>
@@ -6318,11 +5812,9 @@
             <w:gridSpan w:val="2"/>
           </w:tcPr>
           <w:p>
-            <w:proofErr w:type="spellStart"/>
             <w:r>
               <w:t>VagaMicroservice</w:t>
             </w:r>
-            <w:proofErr w:type="spellEnd"/>
           </w:p>
         </w:tc>
       </w:tr>
@@ -6339,7 +5831,6 @@
                 <w:bCs/>
               </w:rPr>
             </w:pPr>
-            <w:proofErr w:type="spellStart"/>
             <w:r>
               <w:rPr>
                 <w:b/>
@@ -6347,7 +5838,6 @@
               </w:rPr>
               <w:t>Description</w:t>
             </w:r>
-            <w:proofErr w:type="spellEnd"/>
           </w:p>
         </w:tc>
         <w:tc>
@@ -6376,7 +5866,6 @@
                 <w:bCs/>
               </w:rPr>
             </w:pPr>
-            <w:proofErr w:type="spellStart"/>
             <w:r>
               <w:rPr>
                 <w:b/>
@@ -6384,7 +5873,6 @@
               </w:rPr>
               <w:t>Capabilities</w:t>
             </w:r>
-            <w:proofErr w:type="spellEnd"/>
           </w:p>
         </w:tc>
       </w:tr>
@@ -6475,11 +5963,9 @@
             <w:shd w:val="clear" w:color="auto" w:fill="D9D9D9" w:themeFill="background1" w:themeFillShade="D9"/>
           </w:tcPr>
           <w:p>
-            <w:proofErr w:type="spellStart"/>
             <w:r>
               <w:t>Commands</w:t>
             </w:r>
-            <w:proofErr w:type="spellEnd"/>
           </w:p>
         </w:tc>
         <w:tc>
@@ -6499,19 +5985,9 @@
             <w:shd w:val="clear" w:color="auto" w:fill="D9D9D9" w:themeFill="background1" w:themeFillShade="D9"/>
           </w:tcPr>
           <w:p>
-            <w:proofErr w:type="spellStart"/>
-            <w:r>
-              <w:t>Events</w:t>
-            </w:r>
-            <w:proofErr w:type="spellEnd"/>
-            <w:r>
-              <w:t xml:space="preserve"> </w:t>
-            </w:r>
-            <w:proofErr w:type="spellStart"/>
-            <w:r>
-              <w:t>Published</w:t>
-            </w:r>
-            <w:proofErr w:type="spellEnd"/>
+            <w:r>
+              <w:t>Events Published</w:t>
+            </w:r>
           </w:p>
         </w:tc>
       </w:tr>
@@ -6522,11 +5998,9 @@
             <w:shd w:val="clear" w:color="auto" w:fill="D9D9D9" w:themeFill="background1" w:themeFillShade="D9"/>
           </w:tcPr>
           <w:p>
-            <w:proofErr w:type="spellStart"/>
             <w:r>
               <w:t>Synchronous</w:t>
             </w:r>
-            <w:proofErr w:type="spellEnd"/>
           </w:p>
         </w:tc>
         <w:tc>
@@ -6691,11 +6165,9 @@
             <w:shd w:val="clear" w:color="auto" w:fill="D9D9D9" w:themeFill="background1" w:themeFillShade="D9"/>
           </w:tcPr>
           <w:p>
-            <w:proofErr w:type="spellStart"/>
             <w:r>
               <w:t>Asynchronous</w:t>
             </w:r>
-            <w:proofErr w:type="spellEnd"/>
           </w:p>
         </w:tc>
         <w:tc>
@@ -6766,21 +6238,8 @@
           </w:tcPr>
           <w:p>
             <w:r>
-              <w:t>Non-</w:t>
-            </w:r>
-            <w:proofErr w:type="spellStart"/>
-            <w:r>
-              <w:t>functional</w:t>
-            </w:r>
-            <w:proofErr w:type="spellEnd"/>
-            <w:r>
-              <w:t xml:space="preserve"> </w:t>
-            </w:r>
-            <w:proofErr w:type="spellStart"/>
-            <w:r>
-              <w:t>requirements</w:t>
-            </w:r>
-            <w:proofErr w:type="spellEnd"/>
+              <w:t>Non-functional requirements</w:t>
+            </w:r>
           </w:p>
         </w:tc>
         <w:tc>
@@ -6818,7 +6277,6 @@
             <w:shd w:val="clear" w:color="auto" w:fill="D9D9D9" w:themeFill="background1" w:themeFillShade="D9"/>
           </w:tcPr>
           <w:p>
-            <w:proofErr w:type="spellStart"/>
             <w:r>
               <w:rPr>
                 <w:b/>
@@ -6826,7 +6284,6 @@
               </w:rPr>
               <w:t>Observability</w:t>
             </w:r>
-            <w:proofErr w:type="spellEnd"/>
           </w:p>
         </w:tc>
       </w:tr>
@@ -6839,13 +6296,8 @@
           </w:tcPr>
           <w:p>
             <w:r>
-              <w:t xml:space="preserve">Key </w:t>
-            </w:r>
-            <w:proofErr w:type="spellStart"/>
-            <w:r>
-              <w:t>metrics</w:t>
-            </w:r>
-            <w:proofErr w:type="spellEnd"/>
+              <w:t>Key metrics</w:t>
+            </w:r>
           </w:p>
         </w:tc>
       </w:tr>
@@ -6905,21 +6357,8 @@
           </w:tcPr>
           <w:p>
             <w:r>
-              <w:t xml:space="preserve">Health </w:t>
-            </w:r>
-            <w:proofErr w:type="spellStart"/>
-            <w:r>
-              <w:t>check</w:t>
-            </w:r>
-            <w:proofErr w:type="spellEnd"/>
-            <w:r>
-              <w:t xml:space="preserve"> </w:t>
-            </w:r>
-            <w:proofErr w:type="spellStart"/>
-            <w:r>
-              <w:t>endpoint</w:t>
-            </w:r>
-            <w:proofErr w:type="spellEnd"/>
+              <w:t>Health check endpoint</w:t>
+            </w:r>
           </w:p>
         </w:tc>
         <w:tc>
@@ -6971,7 +6410,6 @@
                 <w:lang w:val="en-US"/>
               </w:rPr>
             </w:pPr>
-            <w:proofErr w:type="spellStart"/>
             <w:r>
               <w:rPr>
                 <w:b/>
@@ -6979,7 +6417,6 @@
               </w:rPr>
               <w:t>Implementation</w:t>
             </w:r>
-            <w:proofErr w:type="spellEnd"/>
           </w:p>
         </w:tc>
       </w:tr>
@@ -7033,31 +6470,13 @@
             <w:r>
               <w:t xml:space="preserve"> e </w:t>
             </w:r>
-            <w:proofErr w:type="spellStart"/>
             <w:r>
               <w:rPr>
                 <w:i/>
                 <w:iCs/>
               </w:rPr>
-              <w:t>Tiny</w:t>
-            </w:r>
-            <w:proofErr w:type="spellEnd"/>
-            <w:r>
-              <w:rPr>
-                <w:i/>
-                <w:iCs/>
-              </w:rPr>
-              <w:t xml:space="preserve"> </w:t>
-            </w:r>
-            <w:proofErr w:type="spellStart"/>
-            <w:r>
-              <w:rPr>
-                <w:i/>
-                <w:iCs/>
-              </w:rPr>
-              <w:t>Types</w:t>
-            </w:r>
-            <w:proofErr w:type="spellEnd"/>
+              <w:t>Tiny Types</w:t>
+            </w:r>
           </w:p>
           <w:p>
             <w:pPr>
@@ -7195,7 +6614,6 @@
                 <w:lang w:val="en-US"/>
               </w:rPr>
             </w:pPr>
-            <w:proofErr w:type="spellStart"/>
             <w:r>
               <w:rPr>
                 <w:b/>
@@ -7204,7 +6622,6 @@
               <w:lastRenderedPageBreak/>
               <w:t>Dependencies</w:t>
             </w:r>
-            <w:proofErr w:type="spellEnd"/>
           </w:p>
         </w:tc>
       </w:tr>
@@ -7215,11 +6632,9 @@
             <w:shd w:val="clear" w:color="auto" w:fill="D9D9D9" w:themeFill="background1" w:themeFillShade="D9"/>
           </w:tcPr>
           <w:p>
-            <w:proofErr w:type="spellStart"/>
             <w:r>
               <w:t>Invokes</w:t>
             </w:r>
-            <w:proofErr w:type="spellEnd"/>
           </w:p>
         </w:tc>
         <w:tc>
@@ -7280,11 +6695,9 @@
                 <w:numId w:val="14"/>
               </w:numPr>
             </w:pPr>
-            <w:proofErr w:type="spellStart"/>
             <w:r>
               <w:t>OportunidadeMicroservice</w:t>
             </w:r>
-            <w:proofErr w:type="spellEnd"/>
           </w:p>
           <w:p>
             <w:pPr>
@@ -7368,39 +6781,7 @@
           <w:sz w:val="16"/>
           <w:szCs w:val="16"/>
         </w:rPr>
-        <w:t xml:space="preserve">* Essas definições são baseadas em </w:t>
-      </w:r>
-      <w:proofErr w:type="spellStart"/>
-      <w:r>
-        <w:rPr>
-          <w:sz w:val="16"/>
-          <w:szCs w:val="16"/>
-        </w:rPr>
-        <w:t>Bechmarks</w:t>
-      </w:r>
-      <w:proofErr w:type="spellEnd"/>
-      <w:r>
-        <w:rPr>
-          <w:sz w:val="16"/>
-          <w:szCs w:val="16"/>
-        </w:rPr>
-        <w:t xml:space="preserve"> e </w:t>
-      </w:r>
-      <w:proofErr w:type="spellStart"/>
-      <w:r>
-        <w:rPr>
-          <w:sz w:val="16"/>
-          <w:szCs w:val="16"/>
-        </w:rPr>
-        <w:t>SLAs</w:t>
-      </w:r>
-      <w:proofErr w:type="spellEnd"/>
-      <w:r>
-        <w:rPr>
-          <w:sz w:val="16"/>
-          <w:szCs w:val="16"/>
-        </w:rPr>
-        <w:t>, sendo apoiadas por ferramentas de coletas de métricas e alguns cálculos específicos.</w:t>
+        <w:t>* Essas definições são baseadas em Bechmarks e SLAs, sendo apoiadas por ferramentas de coletas de métricas e alguns cálculos específicos.</w:t>
       </w:r>
     </w:p>
     <w:p>
@@ -7431,18 +6812,9 @@
           <w:iCs/>
         </w:rPr>
         <w:lastRenderedPageBreak/>
-        <w:t xml:space="preserve">C4 </w:t>
-      </w:r>
-      <w:proofErr w:type="spellStart"/>
-      <w:r>
-        <w:rPr>
-          <w:i/>
-          <w:iCs/>
-        </w:rPr>
-        <w:t>Model</w:t>
+        <w:t>C4 Model</w:t>
       </w:r>
       <w:bookmarkEnd w:id="24"/>
-      <w:proofErr w:type="spellEnd"/>
     </w:p>
     <w:p>
       <w:pPr>
@@ -7472,17 +6844,11 @@
         <w:t>APIs</w:t>
       </w:r>
       <w:r>
-        <w:t xml:space="preserve"> nativas para linguagens de programação. No repositório de códigos utilizado no trabalho</w:t>
-      </w:r>
-      <w:bookmarkStart w:id="25" w:name="_GoBack"/>
-      <w:bookmarkEnd w:id="25"/>
-      <w:r>
-        <w:t xml:space="preserve"> foi criado um exemplo de geração</w:t>
+        <w:t xml:space="preserve"> nativas para linguagens de programação. No repositório de códigos utilizado no trabalho foi criado um exemplo de geração</w:t>
       </w:r>
       <w:r>
         <w:t xml:space="preserve"> e os outros criados na ferramenta </w:t>
       </w:r>
-      <w:proofErr w:type="spellStart"/>
       <w:r>
         <w:rPr>
           <w:i/>
@@ -7504,7 +6870,6 @@
         </w:rPr>
         <w:t>zr</w:t>
       </w:r>
-      <w:proofErr w:type="spellEnd"/>
       <w:r>
         <w:t xml:space="preserve"> do autor do modelo.</w:t>
       </w:r>
@@ -7865,7 +7230,7 @@
       <w:pPr>
         <w:pStyle w:val="Ttulo3"/>
       </w:pPr>
-      <w:bookmarkStart w:id="26" w:name="_Toc51606683"/>
+      <w:bookmarkStart w:id="25" w:name="_Toc51606683"/>
       <w:r>
         <w:lastRenderedPageBreak/>
         <w:t xml:space="preserve">Cartão </w:t>
@@ -7877,7 +7242,7 @@
         </w:rPr>
         <w:t>CRC</w:t>
       </w:r>
-      <w:bookmarkEnd w:id="26"/>
+      <w:bookmarkEnd w:id="25"/>
     </w:p>
     <w:tbl>
       <w:tblPr>
@@ -7899,11 +7264,9 @@
             <w:pPr>
               <w:jc w:val="center"/>
             </w:pPr>
-            <w:proofErr w:type="spellStart"/>
             <w:r>
               <w:t>PesquisaPerfilService</w:t>
             </w:r>
-            <w:proofErr w:type="spellEnd"/>
           </w:p>
         </w:tc>
       </w:tr>
@@ -7992,7 +7355,7 @@
         <w:pStyle w:val="Ttulo1"/>
         <w:jc w:val="both"/>
       </w:pPr>
-      <w:bookmarkStart w:id="27" w:name="_Toc51606684"/>
+      <w:bookmarkStart w:id="26" w:name="_Toc51606684"/>
       <w:r>
         <w:lastRenderedPageBreak/>
         <w:t xml:space="preserve">Exemplos de </w:t>
@@ -8003,61 +7366,45 @@
       <w:r>
         <w:t>ção</w:t>
       </w:r>
+      <w:bookmarkEnd w:id="26"/>
+    </w:p>
+    <w:p>
+      <w:pPr>
+        <w:pStyle w:val="Ttulo2"/>
+        <w:jc w:val="both"/>
+      </w:pPr>
+      <w:bookmarkStart w:id="27" w:name="_Toc51606685"/>
+      <w:r>
+        <w:t>Justificativa</w:t>
+      </w:r>
       <w:bookmarkEnd w:id="27"/>
     </w:p>
     <w:p>
       <w:pPr>
-        <w:pStyle w:val="Ttulo2"/>
-        <w:jc w:val="both"/>
-      </w:pPr>
-      <w:bookmarkStart w:id="28" w:name="_Toc51606685"/>
-      <w:r>
-        <w:t>Justificativa</w:t>
+        <w:jc w:val="both"/>
+      </w:pPr>
+      <w:r>
+        <w:t>O foco do trabalho foi em documentação e pesquisa de boas práticas que guiem a criação de bons microsserviços.</w:t>
+      </w:r>
+    </w:p>
+    <w:p>
+      <w:pPr>
+        <w:jc w:val="both"/>
+      </w:pPr>
+      <w:r>
+        <w:t>Apesar de não ter sido criado um microsserviço de ponta-a-ponta com todos os seus recursos e publicação em plataforma de nuvem, foram implementados algumas propostas de solução de design de código que servem de guia para todas as demais definições, tanto de mais alto (arquitetura), quanto de mais baixo (classes) nível.</w:t>
+      </w:r>
+    </w:p>
+    <w:p>
+      <w:pPr>
+        <w:pStyle w:val="Ttulo3"/>
+        <w:jc w:val="both"/>
+      </w:pPr>
+      <w:bookmarkStart w:id="28" w:name="_Toc51606686"/>
+      <w:r>
+        <w:t>Código</w:t>
       </w:r>
       <w:bookmarkEnd w:id="28"/>
-    </w:p>
-    <w:p>
-      <w:pPr>
-        <w:jc w:val="both"/>
-      </w:pPr>
-      <w:r>
-        <w:t xml:space="preserve">O foco do trabalho foi em documentação e pesquisa de boas práticas que guiem a criação de bons </w:t>
-      </w:r>
-      <w:proofErr w:type="spellStart"/>
-      <w:r>
-        <w:t>microsserviços</w:t>
-      </w:r>
-      <w:proofErr w:type="spellEnd"/>
-      <w:r>
-        <w:t>.</w:t>
-      </w:r>
-    </w:p>
-    <w:p>
-      <w:pPr>
-        <w:jc w:val="both"/>
-      </w:pPr>
-      <w:r>
-        <w:t xml:space="preserve">Apesar de não ter sido criado um </w:t>
-      </w:r>
-      <w:proofErr w:type="spellStart"/>
-      <w:r>
-        <w:t>microsserviço</w:t>
-      </w:r>
-      <w:proofErr w:type="spellEnd"/>
-      <w:r>
-        <w:t xml:space="preserve"> de ponta-a-ponta com todos os seus recursos e publicação em plataforma de nuvem, foram implementados algumas propostas de solução de design de código que servem de guia para todas as demais definições, tanto de mais alto (arquitetura), quanto de mais baixo (classes) nível.</w:t>
-      </w:r>
-    </w:p>
-    <w:p>
-      <w:pPr>
-        <w:pStyle w:val="Ttulo3"/>
-        <w:jc w:val="both"/>
-      </w:pPr>
-      <w:bookmarkStart w:id="29" w:name="_Toc51606686"/>
-      <w:r>
-        <w:t>Código</w:t>
-      </w:r>
-      <w:bookmarkEnd w:id="29"/>
     </w:p>
     <w:p>
       <w:pPr>
@@ -8091,11 +7438,11 @@
         <w:pStyle w:val="Ttulo3"/>
         <w:jc w:val="both"/>
       </w:pPr>
-      <w:bookmarkStart w:id="30" w:name="_Toc51606687"/>
+      <w:bookmarkStart w:id="29" w:name="_Toc51606687"/>
       <w:r>
         <w:t>Arquitetura e Design do Código</w:t>
       </w:r>
-      <w:bookmarkEnd w:id="30"/>
+      <w:bookmarkEnd w:id="29"/>
     </w:p>
     <w:p>
       <w:pPr>
@@ -8104,7 +7451,6 @@
       <w:r>
         <w:t>Os exemplos iniciam com a criação de um componente (</w:t>
       </w:r>
-      <w:proofErr w:type="spellStart"/>
       <w:r>
         <w:rPr>
           <w:i/>
@@ -8112,7 +7458,6 @@
         </w:rPr>
         <w:t>lib</w:t>
       </w:r>
-      <w:proofErr w:type="spellEnd"/>
       <w:r>
         <w:rPr>
           <w:i/>
@@ -8150,7 +7495,6 @@
       <w:r>
         <w:t xml:space="preserve">uma </w:t>
       </w:r>
-      <w:proofErr w:type="spellStart"/>
       <w:r>
         <w:rPr>
           <w:i/>
@@ -8158,35 +7502,16 @@
         </w:rPr>
         <w:t>lib</w:t>
       </w:r>
-      <w:proofErr w:type="spellEnd"/>
       <w:r>
         <w:t xml:space="preserve"> de </w:t>
       </w:r>
-      <w:proofErr w:type="spellStart"/>
-      <w:r>
-        <w:rPr>
-          <w:i/>
-          <w:iCs/>
-        </w:rPr>
-        <w:t>tiny</w:t>
-      </w:r>
-      <w:proofErr w:type="spellEnd"/>
-      <w:r>
-        <w:rPr>
-          <w:i/>
-          <w:iCs/>
-        </w:rPr>
-        <w:t xml:space="preserve"> </w:t>
-      </w:r>
-      <w:proofErr w:type="spellStart"/>
-      <w:r>
-        <w:rPr>
-          <w:i/>
-          <w:iCs/>
-        </w:rPr>
-        <w:t>types</w:t>
-      </w:r>
-      <w:proofErr w:type="spellEnd"/>
+      <w:r>
+        <w:rPr>
+          <w:i/>
+          <w:iCs/>
+        </w:rPr>
+        <w:t>tiny types</w:t>
+      </w:r>
       <w:r>
         <w:t xml:space="preserve"> que seria utilizado por todos os novos softwares da empresa. Apesar de um esforço inicial, se justifica pela expressividade alcançada nos códigos de negócio e pela não repetição (</w:t>
       </w:r>
@@ -8203,7 +7528,6 @@
       <w:r>
         <w:t xml:space="preserve">códigos </w:t>
       </w:r>
-      <w:proofErr w:type="spellStart"/>
       <w:r>
         <w:rPr>
           <w:i/>
@@ -8211,7 +7535,6 @@
         </w:rPr>
         <w:t>boillerplates</w:t>
       </w:r>
-      <w:proofErr w:type="spellEnd"/>
       <w:r>
         <w:rPr>
           <w:i/>
@@ -8239,31 +7562,13 @@
       <w:r>
         <w:t xml:space="preserve">Com a evolução da pesquisa, foram sendo incorporados classes base baseadas nos </w:t>
       </w:r>
-      <w:proofErr w:type="spellStart"/>
-      <w:r>
-        <w:rPr>
-          <w:i/>
-          <w:iCs/>
-        </w:rPr>
-        <w:t>building</w:t>
-      </w:r>
-      <w:proofErr w:type="spellEnd"/>
-      <w:r>
-        <w:rPr>
-          <w:i/>
-          <w:iCs/>
-        </w:rPr>
-        <w:t xml:space="preserve"> </w:t>
-      </w:r>
-      <w:proofErr w:type="spellStart"/>
-      <w:r>
-        <w:rPr>
-          <w:i/>
-          <w:iCs/>
-        </w:rPr>
-        <w:t>blocks</w:t>
-      </w:r>
-      <w:proofErr w:type="spellEnd"/>
+      <w:r>
+        <w:rPr>
+          <w:i/>
+          <w:iCs/>
+        </w:rPr>
+        <w:t>building blocks</w:t>
+      </w:r>
       <w:r>
         <w:t xml:space="preserve"> do </w:t>
       </w:r>
@@ -8302,20 +7607,10 @@
       <w:pPr>
         <w:pStyle w:val="Ttulo4"/>
       </w:pPr>
-      <w:proofErr w:type="spellStart"/>
       <w:r>
         <w:lastRenderedPageBreak/>
-        <w:t>Tiny</w:t>
-      </w:r>
-      <w:proofErr w:type="spellEnd"/>
-      <w:r>
-        <w:t xml:space="preserve"> </w:t>
-      </w:r>
-      <w:proofErr w:type="spellStart"/>
-      <w:r>
-        <w:t>Types</w:t>
-      </w:r>
-      <w:proofErr w:type="spellEnd"/>
+        <w:t>Tiny Types</w:t>
+      </w:r>
     </w:p>
     <w:p>
       <w:pPr>
@@ -8510,7 +7805,6 @@
       <w:r>
         <w:t xml:space="preserve"> das classes e nos </w:t>
       </w:r>
-      <w:proofErr w:type="spellStart"/>
       <w:r>
         <w:rPr>
           <w:i/>
@@ -8518,25 +7812,15 @@
         </w:rPr>
         <w:t>endpoints</w:t>
       </w:r>
-      <w:proofErr w:type="spellEnd"/>
       <w:r>
         <w:t xml:space="preserve"> </w:t>
       </w:r>
       <w:r>
-        <w:t xml:space="preserve">dos </w:t>
-      </w:r>
-      <w:proofErr w:type="spellStart"/>
-      <w:r>
-        <w:t>microsserviços</w:t>
-      </w:r>
-      <w:proofErr w:type="spellEnd"/>
-      <w:r>
-        <w:t>.</w:t>
+        <w:t>dos microsserviços.</w:t>
       </w:r>
       <w:r>
         <w:t xml:space="preserve"> Os conceitos se mesclaram no design das classes, evoluindo por exemplo, o </w:t>
       </w:r>
-      <w:proofErr w:type="spellStart"/>
       <w:r>
         <w:rPr>
           <w:i/>
@@ -8544,7 +7828,6 @@
         </w:rPr>
         <w:t>Repository</w:t>
       </w:r>
-      <w:proofErr w:type="spellEnd"/>
       <w:r>
         <w:t xml:space="preserve"> do </w:t>
       </w:r>
@@ -8558,7 +7841,6 @@
       <w:r>
         <w:t xml:space="preserve"> em </w:t>
       </w:r>
-      <w:proofErr w:type="spellStart"/>
       <w:r>
         <w:rPr>
           <w:i/>
@@ -8566,11 +7848,9 @@
         </w:rPr>
         <w:t>QueryRepository</w:t>
       </w:r>
-      <w:proofErr w:type="spellEnd"/>
       <w:r>
         <w:t xml:space="preserve"> e </w:t>
       </w:r>
-      <w:proofErr w:type="spellStart"/>
       <w:r>
         <w:rPr>
           <w:i/>
@@ -8578,7 +7858,6 @@
         </w:rPr>
         <w:t>CommandRepository</w:t>
       </w:r>
-      <w:proofErr w:type="spellEnd"/>
       <w:r>
         <w:t xml:space="preserve">. É possível perceber também a influência de </w:t>
       </w:r>
@@ -8590,15 +7869,7 @@
         <w:t>S.O.L.I.D</w:t>
       </w:r>
       <w:r>
-        <w:t xml:space="preserve">, uma vez que encontramos classes com responsabilidade única, inversão de dependência (permitindo a injeção em classes e permitindo desacoplamento fácil entre </w:t>
-      </w:r>
-      <w:proofErr w:type="spellStart"/>
-      <w:r>
-        <w:t>microsserviços</w:t>
-      </w:r>
-      <w:proofErr w:type="spellEnd"/>
-      <w:r>
-        <w:t>).</w:t>
+        <w:t>, uma vez que encontramos classes com responsabilidade única, inversão de dependência (permitindo a injeção em classes e permitindo desacoplamento fácil entre microsserviços).</w:t>
       </w:r>
     </w:p>
     <w:p>
@@ -8611,7 +7882,6 @@
       <w:r>
         <w:t xml:space="preserve"> Um exemplo é que a camada de aplicação importa a camada de domínio e injeta suas implementações de </w:t>
       </w:r>
-      <w:proofErr w:type="spellStart"/>
       <w:r>
         <w:rPr>
           <w:i/>
@@ -8619,7 +7889,6 @@
         </w:rPr>
         <w:t>Repositories</w:t>
       </w:r>
-      <w:proofErr w:type="spellEnd"/>
       <w:r>
         <w:t xml:space="preserve"> (por exemplo, </w:t>
       </w:r>
@@ -8933,11 +8202,12 @@
         <w:rPr>
           <w:noProof/>
         </w:rPr>
+        <w:lastRenderedPageBreak/>
         <w:drawing>
-          <wp:inline distT="0" distB="0" distL="0" distR="0" wp14:anchorId="2811F02A" wp14:editId="4706D418">
-            <wp:extent cx="5393690" cy="4140200"/>
+          <wp:inline distT="0" distB="0" distL="0" distR="0" wp14:anchorId="18FBD035" wp14:editId="525824D1">
+            <wp:extent cx="5399405" cy="4994275"/>
             <wp:effectExtent l="0" t="0" r="0" b="0"/>
-            <wp:docPr id="17" name="Imagem 17"/>
+            <wp:docPr id="21" name="Imagem 21"/>
             <wp:cNvGraphicFramePr>
               <a:graphicFrameLocks xmlns:a="http://schemas.openxmlformats.org/drawingml/2006/main" noChangeAspect="1"/>
             </wp:cNvGraphicFramePr>
@@ -8945,7 +8215,7 @@
               <a:graphicData uri="http://schemas.openxmlformats.org/drawingml/2006/picture">
                 <pic:pic xmlns:pic="http://schemas.openxmlformats.org/drawingml/2006/picture">
                   <pic:nvPicPr>
-                    <pic:cNvPr id="0" name="Picture 4"/>
+                    <pic:cNvPr id="0" name="Picture 1"/>
                     <pic:cNvPicPr>
                       <a:picLocks noChangeAspect="1" noChangeArrowheads="1"/>
                     </pic:cNvPicPr>
@@ -8966,7 +8236,7 @@
                   <pic:spPr bwMode="auto">
                     <a:xfrm>
                       <a:off x="0" y="0"/>
-                      <a:ext cx="5393690" cy="4140200"/>
+                      <a:ext cx="5399405" cy="4994275"/>
                     </a:xfrm>
                     <a:prstGeom prst="rect">
                       <a:avLst/>
@@ -8982,6 +8252,8 @@
           </wp:inline>
         </w:drawing>
       </w:r>
+      <w:bookmarkStart w:id="30" w:name="_GoBack"/>
+      <w:bookmarkEnd w:id="30"/>
       <w:r>
         <w:br w:type="page"/>
       </w:r>
@@ -8997,14 +8269,9 @@
         <w:t>Documentação de Uso</w:t>
       </w:r>
       <w:r>
-        <w:t xml:space="preserve"> dos </w:t>
-      </w:r>
-      <w:proofErr w:type="spellStart"/>
-      <w:r>
-        <w:t>Microsserviços</w:t>
+        <w:t xml:space="preserve"> dos Microsserviços</w:t>
       </w:r>
       <w:bookmarkEnd w:id="31"/>
-      <w:proofErr w:type="spellEnd"/>
     </w:p>
     <w:p>
       <w:r>
@@ -9039,7 +8306,6 @@
       <w:r>
         <w:t xml:space="preserve">Será utilizada a plataforma </w:t>
       </w:r>
-      <w:proofErr w:type="spellStart"/>
       <w:r>
         <w:rPr>
           <w:i/>
@@ -9047,11 +8313,9 @@
         </w:rPr>
         <w:t>Openshift</w:t>
       </w:r>
-      <w:proofErr w:type="spellEnd"/>
       <w:r>
         <w:t xml:space="preserve"> para </w:t>
       </w:r>
-      <w:proofErr w:type="spellStart"/>
       <w:r>
         <w:rPr>
           <w:i/>
@@ -9059,11 +8323,9 @@
         </w:rPr>
         <w:t>deploy</w:t>
       </w:r>
-      <w:proofErr w:type="spellEnd"/>
       <w:r>
         <w:t xml:space="preserve"> das aplicações, inicialmente </w:t>
       </w:r>
-      <w:proofErr w:type="spellStart"/>
       <w:r>
         <w:rPr>
           <w:i/>
@@ -9071,7 +8333,6 @@
         </w:rPr>
         <w:t>on-premise</w:t>
       </w:r>
-      <w:proofErr w:type="spellEnd"/>
       <w:r>
         <w:t xml:space="preserve"> na versão </w:t>
       </w:r>
@@ -9088,42 +8349,16 @@
       <w:r>
         <w:t xml:space="preserve"> A migração das aplicações nesse contexto fica facilitada e reduz o </w:t>
       </w:r>
-      <w:proofErr w:type="spellStart"/>
-      <w:r>
-        <w:rPr>
-          <w:i/>
-          <w:iCs/>
-        </w:rPr>
-        <w:t>vendor</w:t>
-      </w:r>
-      <w:proofErr w:type="spellEnd"/>
-      <w:r>
-        <w:rPr>
-          <w:i/>
-          <w:iCs/>
-        </w:rPr>
-        <w:t xml:space="preserve"> </w:t>
-      </w:r>
-      <w:proofErr w:type="spellStart"/>
-      <w:r>
-        <w:rPr>
-          <w:i/>
-          <w:iCs/>
-        </w:rPr>
-        <w:t>lock</w:t>
-      </w:r>
-      <w:proofErr w:type="spellEnd"/>
-      <w:r>
-        <w:rPr>
-          <w:i/>
-          <w:iCs/>
-        </w:rPr>
-        <w:t>-in</w:t>
+      <w:r>
+        <w:rPr>
+          <w:i/>
+          <w:iCs/>
+        </w:rPr>
+        <w:t>vendor lock-in</w:t>
       </w:r>
       <w:r>
         <w:t xml:space="preserve"> de provedores de nuvem. A dependência do próprio </w:t>
       </w:r>
-      <w:proofErr w:type="spellStart"/>
       <w:r>
         <w:rPr>
           <w:i/>
@@ -9131,11 +8366,9 @@
         </w:rPr>
         <w:t>Openshift</w:t>
       </w:r>
-      <w:proofErr w:type="spellEnd"/>
       <w:r>
         <w:t xml:space="preserve"> se justifica por todas as facilidades que ele oferece sobre a administração e gestão das aplicações por uma equipe com cultura </w:t>
       </w:r>
-      <w:proofErr w:type="spellStart"/>
       <w:r>
         <w:rPr>
           <w:i/>
@@ -9143,7 +8376,6 @@
         </w:rPr>
         <w:t>DevOps</w:t>
       </w:r>
-      <w:proofErr w:type="spellEnd"/>
       <w:r>
         <w:rPr>
           <w:i/>
@@ -9216,7 +8448,6 @@
         </w:rPr>
         <w:t xml:space="preserve">** A plataforma simplifica bastante todo o processo de </w:t>
       </w:r>
-      <w:proofErr w:type="spellStart"/>
       <w:r>
         <w:rPr>
           <w:i/>
@@ -9224,19 +8455,15 @@
           <w:sz w:val="16"/>
           <w:szCs w:val="16"/>
         </w:rPr>
-        <w:t>Continuous</w:t>
-      </w:r>
-      <w:proofErr w:type="spellEnd"/>
-      <w:r>
-        <w:rPr>
-          <w:i/>
-          <w:iCs/>
+        <w:t>Continuous Integration</w:t>
+      </w:r>
+      <w:r>
+        <w:rPr>
           <w:sz w:val="16"/>
           <w:szCs w:val="16"/>
         </w:rPr>
-        <w:t xml:space="preserve"> </w:t>
-      </w:r>
-      <w:proofErr w:type="spellStart"/>
+        <w:t xml:space="preserve">, </w:t>
+      </w:r>
       <w:r>
         <w:rPr>
           <w:i/>
@@ -9244,17 +8471,15 @@
           <w:sz w:val="16"/>
           <w:szCs w:val="16"/>
         </w:rPr>
-        <w:t>Integration</w:t>
-      </w:r>
-      <w:proofErr w:type="spellEnd"/>
+        <w:t>Continuous Delivery</w:t>
+      </w:r>
       <w:r>
         <w:rPr>
           <w:sz w:val="16"/>
           <w:szCs w:val="16"/>
         </w:rPr>
-        <w:t xml:space="preserve">, </w:t>
-      </w:r>
-      <w:proofErr w:type="spellStart"/>
+        <w:t xml:space="preserve"> através de um modelo de </w:t>
+      </w:r>
       <w:r>
         <w:rPr>
           <w:i/>
@@ -9262,55 +8487,29 @@
           <w:sz w:val="16"/>
           <w:szCs w:val="16"/>
         </w:rPr>
-        <w:t>Continuous</w:t>
-      </w:r>
-      <w:proofErr w:type="spellEnd"/>
-      <w:r>
-        <w:rPr>
-          <w:i/>
-          <w:iCs/>
+        <w:t>build pipeline</w:t>
+      </w:r>
+      <w:r>
+        <w:rPr>
           <w:sz w:val="16"/>
           <w:szCs w:val="16"/>
         </w:rPr>
-        <w:t xml:space="preserve"> Delivery</w:t>
-      </w:r>
-      <w:r>
-        <w:rPr>
+        <w:t xml:space="preserve"> obtido diretamente do repositório de código e criada através um catálogo opções de </w:t>
+      </w:r>
+      <w:r>
+        <w:rPr>
+          <w:i/>
+          <w:iCs/>
           <w:sz w:val="16"/>
           <w:szCs w:val="16"/>
         </w:rPr>
-        <w:t xml:space="preserve"> através de um modelo de </w:t>
-      </w:r>
-      <w:r>
-        <w:rPr>
-          <w:i/>
-          <w:iCs/>
+        <w:t>containers</w:t>
+      </w:r>
+      <w:r>
+        <w:rPr>
           <w:sz w:val="16"/>
           <w:szCs w:val="16"/>
         </w:rPr>
-        <w:t>build pipeline</w:t>
-      </w:r>
-      <w:r>
-        <w:rPr>
-          <w:sz w:val="16"/>
-          <w:szCs w:val="16"/>
-        </w:rPr>
-        <w:t xml:space="preserve"> obtido diretamente do repositório de código e criada através um catálogo opções de </w:t>
-      </w:r>
-      <w:r>
-        <w:rPr>
-          <w:i/>
-          <w:iCs/>
-          <w:sz w:val="16"/>
-          <w:szCs w:val="16"/>
-        </w:rPr>
-        <w:t>containers</w:t>
-      </w:r>
-      <w:r>
-        <w:rPr>
-          <w:sz w:val="16"/>
-          <w:szCs w:val="16"/>
-        </w:rPr>
         <w:t xml:space="preserve"> previamente configurados.</w:t>
       </w:r>
     </w:p>
@@ -9336,15 +8535,7 @@
         <w:t xml:space="preserve">assíncrona </w:t>
       </w:r>
       <w:r>
-        <w:t xml:space="preserve">entre os </w:t>
-      </w:r>
-      <w:proofErr w:type="spellStart"/>
-      <w:r>
-        <w:t>microsserviços</w:t>
-      </w:r>
-      <w:proofErr w:type="spellEnd"/>
-      <w:r>
-        <w:t xml:space="preserve"> se dará pelo </w:t>
+        <w:t xml:space="preserve">entre os microsserviços se dará pelo </w:t>
       </w:r>
       <w:r>
         <w:rPr>
@@ -9356,7 +8547,6 @@
       <w:r>
         <w:t xml:space="preserve"> padrão oferecido pela plataforma </w:t>
       </w:r>
-      <w:proofErr w:type="spellStart"/>
       <w:r>
         <w:rPr>
           <w:i/>
@@ -9364,11 +8554,9 @@
         </w:rPr>
         <w:t>Openshift</w:t>
       </w:r>
-      <w:proofErr w:type="spellEnd"/>
       <w:r>
         <w:t xml:space="preserve">: </w:t>
       </w:r>
-      <w:proofErr w:type="spellStart"/>
       <w:r>
         <w:rPr>
           <w:i/>
@@ -9376,17 +8564,8 @@
         </w:rPr>
         <w:t>JBossMQ</w:t>
       </w:r>
-      <w:proofErr w:type="spellEnd"/>
-      <w:r>
-        <w:t xml:space="preserve"> (baseado no Apache </w:t>
-      </w:r>
-      <w:proofErr w:type="spellStart"/>
-      <w:r>
-        <w:t>Artemis</w:t>
-      </w:r>
-      <w:proofErr w:type="spellEnd"/>
-      <w:r>
-        <w:t>).</w:t>
+      <w:r>
+        <w:t xml:space="preserve"> (baseado no Apache Artemis).</w:t>
       </w:r>
     </w:p>
     <w:p>
@@ -9435,34 +8614,19 @@
       <w:r>
         <w:t xml:space="preserve">Como solução de </w:t>
       </w:r>
-      <w:proofErr w:type="spellStart"/>
-      <w:r>
-        <w:rPr>
-          <w:i/>
-          <w:iCs/>
-        </w:rPr>
-        <w:t>Identity</w:t>
-      </w:r>
-      <w:proofErr w:type="spellEnd"/>
-      <w:r>
-        <w:rPr>
-          <w:i/>
-          <w:iCs/>
-        </w:rPr>
-        <w:t xml:space="preserve"> Server</w:t>
+      <w:r>
+        <w:rPr>
+          <w:i/>
+          <w:iCs/>
+        </w:rPr>
+        <w:t>Identity Server</w:t>
       </w:r>
       <w:r>
         <w:t xml:space="preserve">, foi selecionado o produto </w:t>
       </w:r>
-      <w:proofErr w:type="spellStart"/>
-      <w:r>
-        <w:t>Keycloak</w:t>
-      </w:r>
-      <w:proofErr w:type="spellEnd"/>
-      <w:r>
-        <w:t xml:space="preserve"> também fornecido pela plataforma </w:t>
-      </w:r>
-      <w:proofErr w:type="spellStart"/>
+      <w:r>
+        <w:t xml:space="preserve">Keycloak também fornecido pela plataforma </w:t>
+      </w:r>
       <w:r>
         <w:rPr>
           <w:i/>
@@ -9470,7 +8634,6 @@
         </w:rPr>
         <w:t>Openshift</w:t>
       </w:r>
-      <w:proofErr w:type="spellEnd"/>
       <w:r>
         <w:t>.</w:t>
       </w:r>
@@ -9530,15 +8693,7 @@
         <w:t>Neste trabalho abordamos formas de documenta</w:t>
       </w:r>
       <w:r>
-        <w:t xml:space="preserve">ção de especificação de </w:t>
-      </w:r>
-      <w:proofErr w:type="spellStart"/>
-      <w:r>
-        <w:t>microsserviços</w:t>
-      </w:r>
-      <w:proofErr w:type="spellEnd"/>
-      <w:r>
-        <w:t>, assim como toda a base de código nos níveis inferiores e concluímos que se prender a um determinado padrão ou método, além de tornar o trabalho mais burocrático, tira o principal valor da documentação que é facilitar a comunicação entre os envolvidos no desenvolvimento guiando-os de forma segura, sem ambiguidades e fácil de ajustar quando necessário.</w:t>
+        <w:t>ção de especificação de microsserviços, assim como toda a base de código nos níveis inferiores e concluímos que se prender a um determinado padrão ou método, além de tornar o trabalho mais burocrático, tira o principal valor da documentação que é facilitar a comunicação entre os envolvidos no desenvolvimento guiando-os de forma segura, sem ambiguidades e fácil de ajustar quando necessário.</w:t>
       </w:r>
     </w:p>
     <w:p>
@@ -9597,11 +8752,9 @@
         </w:numPr>
         <w:jc w:val="both"/>
       </w:pPr>
-      <w:proofErr w:type="spellStart"/>
       <w:r>
         <w:t>Microsserviços</w:t>
       </w:r>
-      <w:proofErr w:type="spellEnd"/>
     </w:p>
     <w:p>
       <w:pPr>
@@ -9630,21 +8783,8 @@
         </w:numPr>
         <w:jc w:val="both"/>
       </w:pPr>
-      <w:proofErr w:type="spellStart"/>
-      <w:r>
-        <w:t>Microservice</w:t>
-      </w:r>
-      <w:proofErr w:type="spellEnd"/>
-      <w:r>
-        <w:t xml:space="preserve"> </w:t>
-      </w:r>
-      <w:proofErr w:type="spellStart"/>
-      <w:r>
-        <w:t>Canvas</w:t>
-      </w:r>
-      <w:proofErr w:type="spellEnd"/>
-      <w:r>
-        <w:t>:</w:t>
+      <w:r>
+        <w:t>Microservice Canvas:</w:t>
       </w:r>
     </w:p>
     <w:p>
@@ -9797,29 +8937,12 @@
       <w:r>
         <w:t xml:space="preserve">Documento de Visão e </w:t>
       </w:r>
-      <w:proofErr w:type="spellStart"/>
-      <w:r>
-        <w:rPr>
-          <w:i/>
-          <w:iCs/>
-        </w:rPr>
-        <w:t>Problem</w:t>
-      </w:r>
-      <w:proofErr w:type="spellEnd"/>
-      <w:r>
-        <w:rPr>
-          <w:i/>
-          <w:iCs/>
-        </w:rPr>
-        <w:t xml:space="preserve"> </w:t>
-      </w:r>
-      <w:proofErr w:type="spellStart"/>
-      <w:r>
-        <w:rPr>
-          <w:i/>
-          <w:iCs/>
-        </w:rPr>
-        <w:t>Statemen</w:t>
+      <w:r>
+        <w:rPr>
+          <w:i/>
+          <w:iCs/>
+        </w:rPr>
+        <w:t>Problem Statemen</w:t>
       </w:r>
       <w:r>
         <w:rPr>
@@ -9828,7 +8951,6 @@
         </w:rPr>
         <w:t>t</w:t>
       </w:r>
-      <w:proofErr w:type="spellEnd"/>
       <w:r>
         <w:t>:</w:t>
       </w:r>
@@ -9955,17 +9077,8 @@
           <w:i/>
           <w:iCs/>
         </w:rPr>
-        <w:t xml:space="preserve">C4 </w:t>
-      </w:r>
-      <w:proofErr w:type="spellStart"/>
-      <w:r>
-        <w:rPr>
-          <w:i/>
-          <w:iCs/>
-        </w:rPr>
-        <w:t>Model</w:t>
-      </w:r>
-      <w:proofErr w:type="spellEnd"/>
+        <w:t>C4 Model</w:t>
+      </w:r>
     </w:p>
     <w:p>
       <w:pPr>
@@ -10085,7 +9198,6 @@
         </w:numPr>
         <w:jc w:val="both"/>
       </w:pPr>
-      <w:proofErr w:type="spellStart"/>
       <w:r>
         <w:rPr>
           <w:i/>
@@ -10093,7 +9205,6 @@
         </w:rPr>
         <w:t>Metamodel</w:t>
       </w:r>
-      <w:proofErr w:type="spellEnd"/>
       <w:r>
         <w:t>:</w:t>
       </w:r>
@@ -10165,7 +9276,6 @@
         </w:numPr>
         <w:jc w:val="both"/>
       </w:pPr>
-      <w:proofErr w:type="spellStart"/>
       <w:r>
         <w:rPr>
           <w:i/>
@@ -10173,7 +9283,6 @@
         </w:rPr>
         <w:t>View</w:t>
       </w:r>
-      <w:proofErr w:type="spellEnd"/>
       <w:r>
         <w:t>:</w:t>
       </w:r>
@@ -10250,7 +9359,6 @@
           <w:iCs/>
         </w:rPr>
       </w:pPr>
-      <w:proofErr w:type="spellStart"/>
       <w:r>
         <w:rPr>
           <w:i/>
@@ -10258,7 +9366,6 @@
         </w:rPr>
         <w:t>Structurizr</w:t>
       </w:r>
-      <w:proofErr w:type="spellEnd"/>
     </w:p>
     <w:p>
       <w:pPr>
@@ -10295,17 +9402,8 @@
           <w:i/>
           <w:iCs/>
         </w:rPr>
-        <w:t xml:space="preserve">C4 </w:t>
-      </w:r>
-      <w:proofErr w:type="spellStart"/>
-      <w:r>
-        <w:rPr>
-          <w:i/>
-          <w:iCs/>
-        </w:rPr>
-        <w:t>Model</w:t>
-      </w:r>
-      <w:proofErr w:type="spellEnd"/>
+        <w:t>C4 Model</w:t>
+      </w:r>
     </w:p>
     <w:p>
       <w:pPr>
@@ -10320,31 +9418,13 @@
           <w:iCs/>
         </w:rPr>
       </w:pPr>
-      <w:proofErr w:type="spellStart"/>
-      <w:r>
-        <w:rPr>
-          <w:i/>
-          <w:iCs/>
-        </w:rPr>
-        <w:t>GoF</w:t>
-      </w:r>
-      <w:proofErr w:type="spellEnd"/>
-      <w:r>
-        <w:rPr>
-          <w:i/>
-          <w:iCs/>
-        </w:rPr>
-        <w:t xml:space="preserve"> </w:t>
-      </w:r>
-      <w:proofErr w:type="spellStart"/>
-      <w:r>
-        <w:rPr>
-          <w:i/>
-          <w:iCs/>
-        </w:rPr>
-        <w:t>Patterns</w:t>
-      </w:r>
-      <w:proofErr w:type="spellEnd"/>
+      <w:r>
+        <w:rPr>
+          <w:i/>
+          <w:iCs/>
+        </w:rPr>
+        <w:t>GoF Patterns</w:t>
+      </w:r>
     </w:p>
     <w:p>
       <w:pPr>
@@ -10376,31 +9456,13 @@
       <w:r>
         <w:t xml:space="preserve">Utilizado o </w:t>
       </w:r>
-      <w:proofErr w:type="spellStart"/>
-      <w:r>
-        <w:rPr>
-          <w:i/>
-          <w:iCs/>
-        </w:rPr>
-        <w:t>pattern</w:t>
-      </w:r>
-      <w:proofErr w:type="spellEnd"/>
-      <w:r>
-        <w:rPr>
-          <w:i/>
-          <w:iCs/>
-        </w:rPr>
-        <w:t xml:space="preserve"> </w:t>
-      </w:r>
-      <w:proofErr w:type="spellStart"/>
-      <w:r>
-        <w:rPr>
-          <w:i/>
-          <w:iCs/>
-        </w:rPr>
-        <w:t>Strategy</w:t>
-      </w:r>
-      <w:proofErr w:type="spellEnd"/>
+      <w:r>
+        <w:rPr>
+          <w:i/>
+          <w:iCs/>
+        </w:rPr>
+        <w:t>pattern Strategy</w:t>
+      </w:r>
       <w:r>
         <w:t xml:space="preserve"> como guia para a solução dos buscadores.</w:t>
       </w:r>
@@ -10476,14 +9538,12 @@
         </w:numPr>
         <w:jc w:val="both"/>
       </w:pPr>
-      <w:proofErr w:type="spellStart"/>
       <w:r>
         <w:t>Op</w:t>
       </w:r>
       <w:r>
         <w:t>enshift</w:t>
       </w:r>
-      <w:proofErr w:type="spellEnd"/>
     </w:p>
     <w:p>
       <w:pPr>
@@ -10548,7 +9608,6 @@
       <w:r>
         <w:t xml:space="preserve"> de aplicação </w:t>
       </w:r>
-      <w:proofErr w:type="spellStart"/>
       <w:r>
         <w:rPr>
           <w:i/>
@@ -10556,39 +9615,18 @@
         </w:rPr>
         <w:t>opensource</w:t>
       </w:r>
-      <w:proofErr w:type="spellEnd"/>
       <w:r>
         <w:t xml:space="preserve"> da </w:t>
       </w:r>
       <w:hyperlink r:id="rId48" w:history="1">
-        <w:proofErr w:type="spellStart"/>
         <w:r>
           <w:rPr>
             <w:rStyle w:val="Hyperlink"/>
             <w:i/>
             <w:iCs/>
           </w:rPr>
-          <w:t>Red</w:t>
+          <w:t>Red Hat</w:t>
         </w:r>
-        <w:proofErr w:type="spellEnd"/>
-        <w:r>
-          <w:rPr>
-            <w:rStyle w:val="Hyperlink"/>
-            <w:i/>
-            <w:iCs/>
-          </w:rPr>
-          <w:t xml:space="preserve"> </w:t>
-        </w:r>
-        <w:proofErr w:type="spellStart"/>
-        <w:r>
-          <w:rPr>
-            <w:rStyle w:val="Hyperlink"/>
-            <w:i/>
-            <w:iCs/>
-          </w:rPr>
-          <w:t>Hat</w:t>
-        </w:r>
-        <w:proofErr w:type="spellEnd"/>
       </w:hyperlink>
       <w:r>
         <w:t>.</w:t>
@@ -10603,11 +9641,9 @@
         </w:numPr>
         <w:jc w:val="both"/>
       </w:pPr>
-      <w:proofErr w:type="spellStart"/>
       <w:r>
         <w:t>Lombok</w:t>
       </w:r>
-      <w:proofErr w:type="spellEnd"/>
     </w:p>
     <w:p>
       <w:pPr>
@@ -10636,7 +9672,6 @@
         </w:numPr>
         <w:jc w:val="both"/>
       </w:pPr>
-      <w:proofErr w:type="spellStart"/>
       <w:r>
         <w:rPr>
           <w:i/>
@@ -10645,9 +9680,16 @@
         <w:lastRenderedPageBreak/>
         <w:t>Lib</w:t>
       </w:r>
-      <w:proofErr w:type="spellEnd"/>
-      <w:r>
-        <w:t xml:space="preserve"> utilizada na geração de código comum que permite que o fonte fique menos poluído.</w:t>
+      <w:r>
+        <w:t xml:space="preserve"> utilizada na geração de código comum que permite que </w:t>
+      </w:r>
+      <w:proofErr w:type="gramStart"/>
+      <w:r>
+        <w:t>o fonte</w:t>
+      </w:r>
+      <w:proofErr w:type="gramEnd"/>
+      <w:r>
+        <w:t xml:space="preserve"> fique menos poluído.</w:t>
       </w:r>
     </w:p>
     <w:p>
@@ -10802,7 +9844,15 @@
         <w:t>, mas agora pensando na questão arquitetural</w:t>
       </w:r>
       <w:r>
-        <w:t>, ou seja, relacionado à requisições via rede.</w:t>
+        <w:t xml:space="preserve">, ou seja, relacionado </w:t>
+      </w:r>
+      <w:proofErr w:type="gramStart"/>
+      <w:r>
+        <w:t>à</w:t>
+      </w:r>
+      <w:proofErr w:type="gramEnd"/>
+      <w:r>
+        <w:t xml:space="preserve"> requisições via rede.</w:t>
       </w:r>
     </w:p>
     <w:p>
@@ -10866,31 +9916,13 @@
         </w:numPr>
         <w:jc w:val="both"/>
       </w:pPr>
-      <w:proofErr w:type="spellStart"/>
-      <w:r>
-        <w:rPr>
-          <w:i/>
-          <w:iCs/>
-        </w:rPr>
-        <w:t>Tiny</w:t>
-      </w:r>
-      <w:proofErr w:type="spellEnd"/>
-      <w:r>
-        <w:rPr>
-          <w:i/>
-          <w:iCs/>
-        </w:rPr>
-        <w:t xml:space="preserve"> </w:t>
-      </w:r>
-      <w:proofErr w:type="spellStart"/>
-      <w:r>
-        <w:rPr>
-          <w:i/>
-          <w:iCs/>
-        </w:rPr>
-        <w:t>Types</w:t>
-      </w:r>
-      <w:proofErr w:type="spellEnd"/>
+      <w:r>
+        <w:rPr>
+          <w:i/>
+          <w:iCs/>
+        </w:rPr>
+        <w:t>Tiny Types</w:t>
+      </w:r>
     </w:p>
     <w:p>
       <w:pPr>
@@ -10922,7 +9954,6 @@
       <w:r>
         <w:t xml:space="preserve">Estilos de codificação que visa expressividade e onde tentar-se criar os tipos o mais próximo possível do conceito representado, através de classes </w:t>
       </w:r>
-      <w:proofErr w:type="spellStart"/>
       <w:r>
         <w:rPr>
           <w:i/>
@@ -10930,25 +9961,8 @@
         </w:rPr>
         <w:t>wrappers</w:t>
       </w:r>
-      <w:proofErr w:type="spellEnd"/>
-      <w:r>
-        <w:t xml:space="preserve"> para os tipos comuns da linguagem, como por exemplo: </w:t>
-      </w:r>
-      <w:proofErr w:type="spellStart"/>
-      <w:r>
-        <w:t>String</w:t>
-      </w:r>
-      <w:proofErr w:type="spellEnd"/>
-      <w:r>
-        <w:t xml:space="preserve"> e </w:t>
-      </w:r>
-      <w:proofErr w:type="spellStart"/>
-      <w:r>
-        <w:t>List</w:t>
-      </w:r>
-      <w:proofErr w:type="spellEnd"/>
-      <w:r>
-        <w:t>.</w:t>
+      <w:r>
+        <w:t xml:space="preserve"> para os tipos comuns da linguagem, como por exemplo: String e List.</w:t>
       </w:r>
     </w:p>
     <w:p>
@@ -10969,55 +9983,7 @@
           <w:i/>
           <w:iCs/>
         </w:rPr>
-        <w:t>DRY (</w:t>
-      </w:r>
-      <w:proofErr w:type="spellStart"/>
-      <w:r>
-        <w:rPr>
-          <w:i/>
-          <w:iCs/>
-        </w:rPr>
-        <w:t>Don’t</w:t>
-      </w:r>
-      <w:proofErr w:type="spellEnd"/>
-      <w:r>
-        <w:rPr>
-          <w:i/>
-          <w:iCs/>
-        </w:rPr>
-        <w:t xml:space="preserve"> </w:t>
-      </w:r>
-      <w:proofErr w:type="spellStart"/>
-      <w:r>
-        <w:rPr>
-          <w:i/>
-          <w:iCs/>
-        </w:rPr>
-        <w:t>Repeat</w:t>
-      </w:r>
-      <w:proofErr w:type="spellEnd"/>
-      <w:r>
-        <w:rPr>
-          <w:i/>
-          <w:iCs/>
-        </w:rPr>
-        <w:t xml:space="preserve"> </w:t>
-      </w:r>
-      <w:proofErr w:type="spellStart"/>
-      <w:r>
-        <w:rPr>
-          <w:i/>
-          <w:iCs/>
-        </w:rPr>
-        <w:t>Yourself</w:t>
-      </w:r>
-      <w:proofErr w:type="spellEnd"/>
-      <w:r>
-        <w:rPr>
-          <w:i/>
-          <w:iCs/>
-        </w:rPr>
-        <w:t>)</w:t>
+        <w:t>DRY (Don’t Repeat Yourself)</w:t>
       </w:r>
     </w:p>
     <w:p>
@@ -11064,7 +10030,6 @@
           <w:iCs/>
         </w:rPr>
       </w:pPr>
-      <w:proofErr w:type="spellStart"/>
       <w:r>
         <w:rPr>
           <w:i/>
@@ -11072,7 +10037,6 @@
         </w:rPr>
         <w:t>Boillerplate</w:t>
       </w:r>
-      <w:proofErr w:type="spellEnd"/>
     </w:p>
     <w:p>
       <w:pPr>
@@ -11174,17 +10138,8 @@
           <w:i/>
           <w:iCs/>
         </w:rPr>
-        <w:t xml:space="preserve">CRC </w:t>
-      </w:r>
-      <w:proofErr w:type="spellStart"/>
-      <w:r>
-        <w:rPr>
-          <w:i/>
-          <w:iCs/>
-        </w:rPr>
-        <w:t>Cards</w:t>
-      </w:r>
-      <w:proofErr w:type="spellEnd"/>
+        <w:t>CRC Cards</w:t>
+      </w:r>
     </w:p>
     <w:p>
       <w:pPr>
@@ -11216,7 +10171,6 @@
       <w:r>
         <w:t>Estilos de documentação de classes (</w:t>
       </w:r>
-      <w:proofErr w:type="spellStart"/>
       <w:r>
         <w:rPr>
           <w:i/>
@@ -11224,11 +10178,9 @@
         </w:rPr>
         <w:t>Class</w:t>
       </w:r>
-      <w:proofErr w:type="spellEnd"/>
       <w:r>
         <w:t xml:space="preserve">, </w:t>
       </w:r>
-      <w:proofErr w:type="spellStart"/>
       <w:r>
         <w:rPr>
           <w:i/>
@@ -11236,11 +10188,9 @@
         </w:rPr>
         <w:t>Resposabilities</w:t>
       </w:r>
-      <w:proofErr w:type="spellEnd"/>
       <w:r>
         <w:t xml:space="preserve"> e </w:t>
       </w:r>
-      <w:proofErr w:type="spellStart"/>
       <w:r>
         <w:rPr>
           <w:i/>
@@ -11248,7 +10198,6 @@
         </w:rPr>
         <w:t>Collaborators</w:t>
       </w:r>
-      <w:proofErr w:type="spellEnd"/>
       <w:r>
         <w:t>).</w:t>
       </w:r>
@@ -11333,13 +10282,8 @@
         <w:jc w:val="both"/>
       </w:pPr>
       <w:r>
-        <w:t xml:space="preserve">Spring Boot </w:t>
-      </w:r>
-      <w:proofErr w:type="spellStart"/>
-      <w:r>
-        <w:t>Actuator</w:t>
-      </w:r>
-      <w:proofErr w:type="spellEnd"/>
+        <w:t>Spring Boot Actuator</w:t>
+      </w:r>
     </w:p>
     <w:p>
       <w:pPr>
@@ -11649,16 +10593,8 @@
             <w:rPr>
               <w:rFonts w:ascii="Droid Sans" w:eastAsia="Droid Sans" w:hAnsi="Droid Sans" w:cs="Droid Sans"/>
             </w:rPr>
-            <w:t xml:space="preserve">Instituto </w:t>
+            <w:t>Instituto Infnet</w:t>
           </w:r>
-          <w:proofErr w:type="spellStart"/>
-          <w:r>
-            <w:rPr>
-              <w:rFonts w:ascii="Droid Sans" w:eastAsia="Droid Sans" w:hAnsi="Droid Sans" w:cs="Droid Sans"/>
-            </w:rPr>
-            <w:t>Infnet</w:t>
-          </w:r>
-          <w:proofErr w:type="spellEnd"/>
         </w:p>
         <w:p>
           <w:pPr>
@@ -11703,21 +10639,7 @@
             <w:rPr>
               <w:rFonts w:ascii="Droid Sans" w:eastAsia="Droid Sans" w:hAnsi="Droid Sans" w:cs="Droid Sans"/>
             </w:rPr>
-            <w:t xml:space="preserve">Módulo </w:t>
-          </w:r>
-          <w:proofErr w:type="spellStart"/>
-          <w:r>
-            <w:rPr>
-              <w:rFonts w:ascii="Droid Sans" w:eastAsia="Droid Sans" w:hAnsi="Droid Sans" w:cs="Droid Sans"/>
-            </w:rPr>
-            <w:t>Microsserviços</w:t>
-          </w:r>
-          <w:proofErr w:type="spellEnd"/>
-          <w:r>
-            <w:rPr>
-              <w:rFonts w:ascii="Droid Sans" w:eastAsia="Droid Sans" w:hAnsi="Droid Sans" w:cs="Droid Sans"/>
-            </w:rPr>
-            <w:t xml:space="preserve"> e Mobile</w:t>
+            <w:t>Módulo Microsserviços e Mobile</w:t>
           </w:r>
         </w:p>
       </w:tc>
@@ -14378,7 +13300,7 @@
 </file>
 
 <file path=customXml/itemProps1.xml><?xml version="1.0" encoding="utf-8"?>
-<ds:datastoreItem xmlns:ds="http://schemas.openxmlformats.org/officeDocument/2006/customXml" ds:itemID="{5BF13889-BD33-437E-8868-5FB0A49EFB81}">
+<ds:datastoreItem xmlns:ds="http://schemas.openxmlformats.org/officeDocument/2006/customXml" ds:itemID="{6A9AECC6-48BC-4052-B9EE-FFDA824C73BC}">
   <ds:schemaRefs>
     <ds:schemaRef ds:uri="http://schemas.openxmlformats.org/officeDocument/2006/bibliography"/>
   </ds:schemaRefs>

</xml_diff>